<commit_message>
added transform map std dev
</commit_message>
<xml_diff>
--- a/doc/cv-workbench-manual.docx
+++ b/doc/cv-workbench-manual.docx
@@ -29,15 +29,7 @@
     </w:p>
     <w:p>
       <w:r>
-        <w:t xml:space="preserve">The CV-Workbench is a framework to perform image processing experiments using scripts. Users define scripts that are experiments with multiple image processing operator steps that process input data and store outputs. Scripts allow </w:t>
-      </w:r>
-      <w:proofErr w:type="gramStart"/>
-      <w:r>
-        <w:t>easily</w:t>
-      </w:r>
-      <w:proofErr w:type="gramEnd"/>
-      <w:r>
-        <w:t xml:space="preserve"> reproducing experiments with different data. The advantages of the system are:</w:t>
+        <w:t>The CV-Workbench is a framework to perform image processing experiments using scripts. Users define scripts that are experiments with multiple image processing operator steps that process input data and store outputs. Scripts allow easily reproducing experiments with different data. The advantages of the system are:</w:t>
       </w:r>
     </w:p>
     <w:p>
@@ -71,25 +63,7 @@
           <w:sz w:val="21"/>
           <w:szCs w:val="21"/>
         </w:rPr>
-        <w:t xml:space="preserve">It is easily extensible using C++. There is a regular format for programming </w:t>
-      </w:r>
-      <w:proofErr w:type="gramStart"/>
-      <w:r>
-        <w:rPr>
-          <w:rFonts w:ascii="Segoe UI" w:hAnsi="Segoe UI" w:cs="Segoe UI"/>
-          <w:sz w:val="21"/>
-          <w:szCs w:val="21"/>
-        </w:rPr>
-        <w:t>operations</w:t>
-      </w:r>
-      <w:proofErr w:type="gramEnd"/>
-      <w:r>
-        <w:rPr>
-          <w:rFonts w:ascii="Segoe UI" w:hAnsi="Segoe UI" w:cs="Segoe UI"/>
-          <w:sz w:val="21"/>
-          <w:szCs w:val="21"/>
-        </w:rPr>
-        <w:t xml:space="preserve"> and they can be added without necessarily changing the base system.</w:t>
+        <w:t>It is easily extensible using C++. There is a regular format for programming operations and they can be added without necessarily changing the base system.</w:t>
       </w:r>
     </w:p>
     <w:p>
@@ -116,28 +90,12 @@
     </w:p>
     <w:p>
       <w:r>
-        <w:t xml:space="preserve">An application may be setting up labs for an image processing course. Scripts can be provided to demonstrate different techniques, then students can modify the scripts and turn them in for assignments. This is not a full image processing system, </w:t>
-      </w:r>
-      <w:proofErr w:type="gramStart"/>
-      <w:r>
-        <w:t>so</w:t>
-      </w:r>
-      <w:proofErr w:type="gramEnd"/>
-      <w:r>
-        <w:t xml:space="preserve"> may be more appropriate for robotics applications where it can be extended with specific image processing operators that are needed but not all image processing methods are required.</w:t>
-      </w:r>
-    </w:p>
-    <w:p>
-      <w:r>
-        <w:t xml:space="preserve">An experiment management module guides runs the image processing scripts on Linux using the command line. The module handles reading and writing images and data and applying operators with the specified parameters. Experiment results are </w:t>
-      </w:r>
-      <w:proofErr w:type="gramStart"/>
-      <w:r>
-        <w:t>logged</w:t>
-      </w:r>
-      <w:proofErr w:type="gramEnd"/>
-      <w:r>
-        <w:t xml:space="preserve"> and the scripts can be re-run in a </w:t>
+        <w:t>An application may be setting up labs for an image processing course. Scripts can be provided to demonstrate different techniques, then students can modify the scripts and turn them in for assignments. This is not a full image processing system, so may be more appropriate for robotics applications where it can be extended with specific image processing operators that are needed but not all image processing methods are required.</w:t>
+      </w:r>
+    </w:p>
+    <w:p>
+      <w:r>
+        <w:t xml:space="preserve">An experiment management module guides runs the image processing scripts on Linux using the command line. The module handles reading and writing images and data and applying operators with the specified parameters. Experiment results are logged and the scripts can be re-run in a </w:t>
       </w:r>
       <w:r>
         <w:rPr>
@@ -173,13 +131,8 @@
       </w:r>
     </w:p>
     <w:p>
-      <w:proofErr w:type="gramStart"/>
-      <w:r>
-        <w:t>Following</w:t>
-      </w:r>
-      <w:proofErr w:type="gramEnd"/>
-      <w:r>
-        <w:t xml:space="preserve"> sections describe:</w:t>
+      <w:r>
+        <w:t>Following sections describe:</w:t>
       </w:r>
     </w:p>
     <w:p>
@@ -203,15 +156,7 @@
         </w:numPr>
       </w:pPr>
       <w:r>
-        <w:t xml:space="preserve">The image processing operations available, with their inputs, the parameters, the outputs, and function. The Internet and textbooks can provide more details on </w:t>
-      </w:r>
-      <w:proofErr w:type="gramStart"/>
-      <w:r>
-        <w:t>the image</w:t>
-      </w:r>
-      <w:proofErr w:type="gramEnd"/>
-      <w:r>
-        <w:t xml:space="preserve"> processing functions.</w:t>
+        <w:t>The image processing operations available, with their inputs, the parameters, the outputs, and function. The Internet and textbooks can provide more details on the image processing functions.</w:t>
       </w:r>
     </w:p>
     <w:p>
@@ -1134,15 +1079,7 @@
         <w:pStyle w:val="Normalafterlist"/>
       </w:pPr>
       <w:r>
-        <w:t xml:space="preserve">These scripts may be run against a set of sample images to test the effectiveness of the processing. Data produced by experiments are saved. The processing results for operators are logged for later </w:t>
-      </w:r>
-      <w:proofErr w:type="gramStart"/>
-      <w:r>
-        <w:t>review</w:t>
-      </w:r>
-      <w:proofErr w:type="gramEnd"/>
-      <w:r>
-        <w:t>.</w:t>
+        <w:t>These scripts may be run against a set of sample images to test the effectiveness of the processing. Data produced by experiments are saved. The processing results for operators are logged for later review.</w:t>
       </w:r>
     </w:p>
     <w:p>
@@ -1155,15 +1092,7 @@
     </w:p>
     <w:p>
       <w:r>
-        <w:t xml:space="preserve">Each data type is stored in its own format. The data types supported in the current release are the following. Much of the data is stored in signed integer format specific to this program, because the data values involved lie outside 0 to 255. Some operators will produce an unsigned </w:t>
-      </w:r>
-      <w:proofErr w:type="gramStart"/>
-      <w:r>
-        <w:t>8 bit</w:t>
-      </w:r>
-      <w:proofErr w:type="gramEnd"/>
-      <w:r>
-        <w:t xml:space="preserve"> value on output that can be visualized as a JPEG image. Other operators can produce tab-delimited text output viewable in Microsoft Excel, for example. These are specific to the operator involved.</w:t>
+        <w:t>Each data type is stored in its own format. The data types supported in the current release are the following. Much of the data is stored in signed integer format specific to this program, because the data values involved lie outside 0 to 255. Some operators will produce an unsigned 8 bit value on output that can be visualized as a JPEG image. Other operators can produce tab-delimited text output viewable in Microsoft Excel, for example. These are specific to the operator involved.</w:t>
       </w:r>
     </w:p>
     <w:tbl>
@@ -1368,15 +1297,7 @@
     </w:p>
     <w:p>
       <w:r>
-        <w:t xml:space="preserve">Images are a matrix of pixel values </w:t>
-      </w:r>
-      <w:proofErr w:type="gramStart"/>
-      <w:r>
-        <w:t>consists</w:t>
-      </w:r>
-      <w:proofErr w:type="gramEnd"/>
-      <w:r>
-        <w:t xml:space="preserve"> of one or more components. Grayscale images have one component value per pixel, color images have three RGB component values. Each component pixel value is stored as one of three binary formats. OpenCV “depth” codes are used to describe the binary formats.</w:t>
+        <w:t>Images are a matrix of pixel values consists of one or more components. Grayscale images have one component value per pixel, color images have three RGB component values. Each component pixel value is stored as one of three binary formats. OpenCV “depth” codes are used to describe the binary formats.</w:t>
       </w:r>
     </w:p>
     <w:tbl>
@@ -1623,15 +1544,7 @@
     </w:p>
     <w:p>
       <w:r>
-        <w:t xml:space="preserve">The binary image data files are defined by the workbench and have the following format. Color RGB pixels are stored as three consecutive pixel values, one for each component. The </w:t>
-      </w:r>
-      <w:proofErr w:type="gramStart"/>
-      <w:r>
-        <w:t>three pixel</w:t>
-      </w:r>
-      <w:proofErr w:type="gramEnd"/>
-      <w:r>
-        <w:t xml:space="preserve"> values represent the red, green, and blue components.</w:t>
+        <w:t>The binary image data files are defined by the workbench and have the following format. Color RGB pixels are stored as three consecutive pixel values, one for each component. The three pixel values represent the red, green, and blue components.</w:t>
       </w:r>
     </w:p>
     <w:tbl>
@@ -2023,15 +1936,7 @@
     </w:p>
     <w:p>
       <w:r>
-        <w:t xml:space="preserve">Histograms count the number of different values for any data type containing a range of values, such as images or Hough accumulators. The histogram bins correspond to </w:t>
-      </w:r>
-      <w:proofErr w:type="gramStart"/>
-      <w:r>
-        <w:t>a data</w:t>
-      </w:r>
-      <w:proofErr w:type="gramEnd"/>
-      <w:r>
-        <w:t xml:space="preserve"> values ranging from a lower to an upper value. The number of histogram bins or </w:t>
+        <w:t xml:space="preserve">Histograms count the number of different values for any data type containing a range of values, such as images or Hough accumulators. The histogram bins correspond to a data values ranging from a lower to an upper value. The number of histogram bins or </w:t>
       </w:r>
       <w:proofErr w:type="spellStart"/>
       <w:r>
@@ -2121,15 +2026,7 @@
         <w:pStyle w:val="code0"/>
       </w:pPr>
       <w:r>
-        <w:t xml:space="preserve">    bin = </w:t>
-      </w:r>
-      <w:proofErr w:type="gramStart"/>
-      <w:r>
-        <w:t>round(</w:t>
-      </w:r>
-      <w:proofErr w:type="gramEnd"/>
-      <w:r>
-        <w:t>(</w:t>
+        <w:t xml:space="preserve">    bin = round((</w:t>
       </w:r>
       <w:proofErr w:type="spellStart"/>
       <w:r>
@@ -2182,15 +2079,7 @@
     </w:p>
     <w:p>
       <w:r>
-        <w:t xml:space="preserve">Binary histogram files contain the statistics for a value distribution for the input values, </w:t>
-      </w:r>
-      <w:proofErr w:type="gramStart"/>
-      <w:r>
-        <w:t>such for</w:t>
-      </w:r>
-      <w:proofErr w:type="gramEnd"/>
-      <w:r>
-        <w:t xml:space="preserve"> as an image or Hough accumulator, and statistics for the histogram, such as the minimum, maximum, and total counts for all bins. The binary histogram data files are defined by the workbench, and have the following format:</w:t>
+        <w:t>Binary histogram files contain the statistics for a value distribution for the input values, such for as an image or Hough accumulator, and statistics for the histogram, such as the minimum, maximum, and total counts for all bins. The binary histogram data files are defined by the workbench, and have the following format:</w:t>
       </w:r>
     </w:p>
     <w:tbl>
@@ -2531,15 +2420,7 @@
         <w:t>bin-value</w:t>
       </w:r>
       <w:r>
-        <w:t xml:space="preserve"> is the value that is accumulated </w:t>
-      </w:r>
-      <w:proofErr w:type="gramStart"/>
-      <w:r>
-        <w:t>in a given</w:t>
-      </w:r>
-      <w:proofErr w:type="gramEnd"/>
-      <w:r>
-        <w:t xml:space="preserve"> bin. It has this formula, where bin no. ranges from 0 to nbins-1:</w:t>
+        <w:t xml:space="preserve"> is the value that is accumulated in a given bin. It has this formula, where bin no. ranges from 0 to nbins-1:</w:t>
       </w:r>
     </w:p>
     <w:p>
@@ -2719,23 +2600,7 @@
           <w:sz w:val="18"/>
           <w:szCs w:val="18"/>
         </w:rPr>
-        <w:t xml:space="preserve">.txt' using </w:t>
-      </w:r>
-      <w:proofErr w:type="gramStart"/>
-      <w:r>
-        <w:rPr>
-          <w:sz w:val="18"/>
-          <w:szCs w:val="18"/>
-        </w:rPr>
-        <w:t>2:xtic</w:t>
-      </w:r>
-      <w:proofErr w:type="gramEnd"/>
-      <w:r>
-        <w:rPr>
-          <w:sz w:val="18"/>
-          <w:szCs w:val="18"/>
-        </w:rPr>
-        <w:t>(1)</w:t>
+        <w:t>.txt' using 2:xtic(1)</w:t>
       </w:r>
     </w:p>
     <w:p>
@@ -2924,15 +2789,7 @@
         <w:pStyle w:val="Normalafterlist"/>
       </w:pPr>
       <w:r>
-        <w:t xml:space="preserve">For an image size (rows, cols), the polar line distance </w:t>
-      </w:r>
-      <w:proofErr w:type="gramStart"/>
-      <w:r>
-        <w:t>rho</w:t>
-      </w:r>
-      <w:proofErr w:type="gramEnd"/>
-      <w:r>
-        <w:t xml:space="preserve"> is computed from each (row, col) point with:</w:t>
+        <w:t>For an image size (rows, cols), the polar line distance rho is computed from each (row, col) point with:</w:t>
       </w:r>
     </w:p>
     <w:p>
@@ -2996,23 +2853,7 @@
           <w:sz w:val="20"/>
           <w:szCs w:val="20"/>
         </w:rPr>
-        <w:t xml:space="preserve"> = </w:t>
-      </w:r>
-      <w:proofErr w:type="gramStart"/>
-      <w:r>
-        <w:rPr>
-          <w:sz w:val="20"/>
-          <w:szCs w:val="20"/>
-        </w:rPr>
-        <w:t>sqrt(</w:t>
-      </w:r>
-      <w:proofErr w:type="gramEnd"/>
-      <w:r>
-        <w:rPr>
-          <w:sz w:val="20"/>
-          <w:szCs w:val="20"/>
-        </w:rPr>
-        <w:t>rows</w:t>
+        <w:t xml:space="preserve"> = sqrt(rows</w:t>
       </w:r>
       <w:r>
         <w:rPr>
@@ -4274,13 +4115,8 @@
       </w:pPr>
       <w:r>
         <w:tab/>
-        <w:t xml:space="preserve">  "experiment</w:t>
-      </w:r>
-      <w:proofErr w:type="gramStart"/>
-      <w:r>
-        <w:t>": {</w:t>
-      </w:r>
-      <w:proofErr w:type="gramEnd"/>
+        <w:t xml:space="preserve">  "experiment": {</w:t>
+      </w:r>
     </w:p>
     <w:p>
       <w:pPr>
@@ -4389,11 +4225,7 @@
       </w:pPr>
       <w:r>
         <w:tab/>
-        <w:t xml:space="preserve">      </w:t>
-      </w:r>
-      <w:proofErr w:type="gramStart"/>
-      <w:r>
-        <w:t>a</w:t>
+        <w:t xml:space="preserve">      a</w:t>
       </w:r>
       <w:r>
         <w:rPr>
@@ -4402,7 +4234,6 @@
         </w:rPr>
         <w:t>dditional-steps</w:t>
       </w:r>
-      <w:proofErr w:type="gramEnd"/>
     </w:p>
     <w:p>
       <w:pPr>
@@ -4508,15 +4339,7 @@
       </w:pPr>
       <w:r>
         <w:tab/>
-        <w:t xml:space="preserve">  “</w:t>
-      </w:r>
-      <w:proofErr w:type="gramStart"/>
-      <w:r>
-        <w:t>input</w:t>
-      </w:r>
-      <w:proofErr w:type="gramEnd"/>
-      <w:r>
-        <w:t>-data”: [</w:t>
+        <w:t xml:space="preserve">  “input-data”: [</w:t>
       </w:r>
     </w:p>
     <w:p>
@@ -4548,15 +4371,7 @@
       </w:pPr>
       <w:r>
         <w:tab/>
-        <w:t xml:space="preserve">  “</w:t>
-      </w:r>
-      <w:proofErr w:type="gramStart"/>
-      <w:r>
-        <w:t>output</w:t>
-      </w:r>
-      <w:proofErr w:type="gramEnd"/>
-      <w:r>
-        <w:t>-data”: [</w:t>
+        <w:t xml:space="preserve">  “output-data”: [</w:t>
       </w:r>
     </w:p>
     <w:p>
@@ -4726,7 +4541,6 @@
         <w:tab/>
         <w:t xml:space="preserve">  "type": "</w:t>
       </w:r>
-      <w:proofErr w:type="gramStart"/>
       <w:r>
         <w:rPr>
           <w:i/>
@@ -4734,7 +4548,6 @@
         </w:rPr>
         <w:t>data-type</w:t>
       </w:r>
-      <w:proofErr w:type="gramEnd"/>
       <w:r>
         <w:t>,</w:t>
       </w:r>
@@ -4820,15 +4633,7 @@
         <w:t>parameters-supplied</w:t>
       </w:r>
       <w:r>
-        <w:t xml:space="preserve"> </w:t>
-      </w:r>
-      <w:proofErr w:type="gramStart"/>
-      <w:r>
-        <w:t>has</w:t>
-      </w:r>
-      <w:proofErr w:type="gramEnd"/>
-      <w:r>
-        <w:t xml:space="preserve"> this format, where all parameters including numbers have text values:</w:t>
+        <w:t xml:space="preserve"> has this format, where all parameters including numbers have text values:</w:t>
       </w:r>
     </w:p>
     <w:p>
@@ -4838,65 +4643,46 @@
       <w:r>
         <w:t xml:space="preserve">          "</w:t>
       </w:r>
-      <w:proofErr w:type="gramStart"/>
       <w:r>
         <w:rPr>
           <w:i/>
           <w:iCs/>
         </w:rPr>
-        <w:t>parameter</w:t>
-      </w:r>
-      <w:proofErr w:type="gramEnd"/>
+        <w:t>parameter-name</w:t>
+      </w:r>
+      <w:r>
+        <w:t>": "</w:t>
+      </w:r>
       <w:r>
         <w:rPr>
           <w:i/>
           <w:iCs/>
         </w:rPr>
-        <w:t>-name</w:t>
-      </w:r>
-      <w:r>
-        <w:t>": "</w:t>
+        <w:t>value</w:t>
+      </w:r>
+      <w:r>
+        <w:t>"</w:t>
+      </w:r>
+    </w:p>
+    <w:p>
+      <w:pPr>
+        <w:pStyle w:val="Heading2"/>
+      </w:pPr>
+      <w:r>
+        <w:t>Data Descriptors</w:t>
+      </w:r>
+    </w:p>
+    <w:p>
+      <w:r>
+        <w:t xml:space="preserve">The data descriptor determines what type of data is handled by the data descriptor, in what format is that data stored, and in which type of repository is the data found. The </w:t>
       </w:r>
       <w:r>
         <w:rPr>
           <w:i/>
           <w:iCs/>
         </w:rPr>
-        <w:t>value</w:t>
-      </w:r>
-      <w:r>
-        <w:t>"</w:t>
-      </w:r>
-    </w:p>
-    <w:p>
-      <w:pPr>
-        <w:pStyle w:val="Heading2"/>
-      </w:pPr>
-      <w:r>
-        <w:t>Data Descriptors</w:t>
-      </w:r>
-    </w:p>
-    <w:p>
-      <w:r>
-        <w:t xml:space="preserve">The data descriptor determines what type of data is handled by the data descriptor, in what format is that data stored, and in which type of repository </w:t>
-      </w:r>
-      <w:proofErr w:type="gramStart"/>
-      <w:r>
-        <w:t>is the data</w:t>
-      </w:r>
-      <w:proofErr w:type="gramEnd"/>
-      <w:r>
-        <w:t xml:space="preserve"> found. The </w:t>
-      </w:r>
-      <w:proofErr w:type="gramStart"/>
-      <w:r>
-        <w:rPr>
-          <w:i/>
-          <w:iCs/>
-        </w:rPr>
         <w:t>data-type</w:t>
       </w:r>
-      <w:proofErr w:type="gramEnd"/>
       <w:r>
         <w:t xml:space="preserve"> and </w:t>
       </w:r>
@@ -4947,21 +4733,12 @@
             <w:pPr>
               <w:cnfStyle w:val="100000000000" w:firstRow="1" w:lastRow="0" w:firstColumn="0" w:lastColumn="0" w:oddVBand="0" w:evenVBand="0" w:oddHBand="0" w:evenHBand="0" w:firstRowFirstColumn="0" w:firstRowLastColumn="0" w:lastRowFirstColumn="0" w:lastRowLastColumn="0"/>
             </w:pPr>
-            <w:proofErr w:type="gramStart"/>
             <w:r>
               <w:rPr>
                 <w:i/>
                 <w:iCs/>
               </w:rPr>
-              <w:t>data-type</w:t>
-            </w:r>
-            <w:proofErr w:type="gramEnd"/>
-            <w:r>
-              <w:rPr>
-                <w:i/>
-                <w:iCs/>
-              </w:rPr>
-              <w:t xml:space="preserve"> </w:t>
+              <w:t xml:space="preserve">data-type </w:t>
             </w:r>
           </w:p>
         </w:tc>
@@ -5199,15 +4976,7 @@
               <w:cnfStyle w:val="000000000000" w:firstRow="0" w:lastRow="0" w:firstColumn="0" w:lastColumn="0" w:oddVBand="0" w:evenVBand="0" w:oddHBand="0" w:evenHBand="0" w:firstRowFirstColumn="0" w:firstRowLastColumn="0" w:lastRowFirstColumn="0" w:lastRowLastColumn="0"/>
             </w:pPr>
             <w:r>
-              <w:t>“</w:t>
-            </w:r>
-            <w:proofErr w:type="gramStart"/>
-            <w:r>
-              <w:t>polar</w:t>
-            </w:r>
-            <w:proofErr w:type="gramEnd"/>
-            <w:r>
-              <w:t>-line”</w:t>
+              <w:t>“polar-line”</w:t>
             </w:r>
           </w:p>
         </w:tc>
@@ -5350,21 +5119,12 @@
               <w:t>“</w:t>
             </w:r>
             <w:proofErr w:type="spellStart"/>
-            <w:proofErr w:type="gramStart"/>
-            <w:r>
-              <w:rPr>
-                <w:b w:val="0"/>
-                <w:bCs w:val="0"/>
-              </w:rPr>
-              <w:t>berkeley</w:t>
-            </w:r>
-            <w:proofErr w:type="gramEnd"/>
-            <w:r>
-              <w:rPr>
-                <w:b w:val="0"/>
-                <w:bCs w:val="0"/>
-              </w:rPr>
-              <w:t>_db</w:t>
+            <w:r>
+              <w:rPr>
+                <w:b w:val="0"/>
+                <w:bCs w:val="0"/>
+              </w:rPr>
+              <w:t>berkeley_db</w:t>
             </w:r>
             <w:proofErr w:type="spellEnd"/>
             <w:r>
@@ -5483,7 +5243,6 @@
       <w:r>
         <w:t xml:space="preserve">      "type": "</w:t>
       </w:r>
-      <w:proofErr w:type="gramStart"/>
       <w:r>
         <w:rPr>
           <w:i/>
@@ -5491,7 +5250,6 @@
         </w:rPr>
         <w:t>data-type</w:t>
       </w:r>
-      <w:proofErr w:type="gramEnd"/>
       <w:r>
         <w:t>",</w:t>
       </w:r>
@@ -5648,23 +5406,7 @@
     </w:p>
     <w:p>
       <w:r>
-        <w:t xml:space="preserve">Scripts run results are added back into the original experiment run JSON text file and saved </w:t>
-      </w:r>
-      <w:proofErr w:type="gramStart"/>
-      <w:r>
-        <w:t>into  a</w:t>
-      </w:r>
-      <w:proofErr w:type="gramEnd"/>
-      <w:r>
-        <w:t xml:space="preserve"> log file. Results are logged into different levels of the script. The format in which results are added to the top-level of the experiment script follows. Results data added </w:t>
-      </w:r>
-      <w:proofErr w:type="gramStart"/>
-      <w:r>
-        <w:t>is</w:t>
-      </w:r>
-      <w:proofErr w:type="gramEnd"/>
-      <w:r>
-        <w:t xml:space="preserve"> shown in </w:t>
+        <w:t xml:space="preserve">Scripts run results are added back into the original experiment run JSON text file and saved into  a log file. Results are logged into different levels of the script. The format in which results are added to the top-level of the experiment script follows. Results data added is shown in </w:t>
       </w:r>
       <w:r>
         <w:rPr>
@@ -5692,13 +5434,8 @@
       </w:pPr>
       <w:r>
         <w:tab/>
-        <w:t xml:space="preserve">  "experiment</w:t>
-      </w:r>
-      <w:proofErr w:type="gramStart"/>
-      <w:r>
-        <w:t>": {</w:t>
-      </w:r>
-      <w:proofErr w:type="gramEnd"/>
+        <w:t xml:space="preserve">  "experiment": {</w:t>
+      </w:r>
     </w:p>
     <w:p>
       <w:pPr>
@@ -5716,56 +5453,24 @@
           <w:b/>
           <w:bCs/>
         </w:rPr>
-        <w:t xml:space="preserve">    “run</w:t>
-      </w:r>
-      <w:proofErr w:type="gramStart"/>
-      <w:r>
+        <w:t xml:space="preserve">    “run” : {</w:t>
+      </w:r>
+    </w:p>
+    <w:p>
+      <w:pPr>
+        <w:pStyle w:val="code0"/>
         <w:rPr>
           <w:b/>
           <w:bCs/>
         </w:rPr>
-        <w:t>” :</w:t>
-      </w:r>
-      <w:proofErr w:type="gramEnd"/>
+      </w:pPr>
       <w:r>
         <w:rPr>
           <w:b/>
           <w:bCs/>
         </w:rPr>
-        <w:t xml:space="preserve"> {</w:t>
-      </w:r>
-    </w:p>
-    <w:p>
-      <w:pPr>
-        <w:pStyle w:val="code0"/>
-        <w:rPr>
-          <w:b/>
-          <w:bCs/>
-        </w:rPr>
-      </w:pPr>
-      <w:r>
-        <w:rPr>
-          <w:b/>
-          <w:bCs/>
-        </w:rPr>
         <w:tab/>
-        <w:t xml:space="preserve">        “</w:t>
-      </w:r>
-      <w:proofErr w:type="gramStart"/>
-      <w:r>
-        <w:rPr>
-          <w:b/>
-          <w:bCs/>
-        </w:rPr>
-        <w:t>script</w:t>
-      </w:r>
-      <w:proofErr w:type="gramEnd"/>
-      <w:r>
-        <w:rPr>
-          <w:b/>
-          <w:bCs/>
-        </w:rPr>
-        <w:t>-path”: “</w:t>
+        <w:t xml:space="preserve">        “script-path”: “</w:t>
       </w:r>
       <w:r>
         <w:rPr>
@@ -6013,11 +5718,7 @@
       </w:pPr>
       <w:r>
         <w:tab/>
-        <w:t xml:space="preserve">      </w:t>
-      </w:r>
-      <w:proofErr w:type="gramStart"/>
-      <w:r>
-        <w:t>a</w:t>
+        <w:t xml:space="preserve">      a</w:t>
       </w:r>
       <w:r>
         <w:rPr>
@@ -6026,7 +5727,6 @@
         </w:rPr>
         <w:t>dditional-steps</w:t>
       </w:r>
-      <w:proofErr w:type="gramEnd"/>
     </w:p>
     <w:p>
       <w:pPr>
@@ -6132,15 +5832,7 @@
       </w:pPr>
       <w:r>
         <w:tab/>
-        <w:t xml:space="preserve">  “</w:t>
-      </w:r>
-      <w:proofErr w:type="gramStart"/>
-      <w:r>
-        <w:t>input</w:t>
-      </w:r>
-      <w:proofErr w:type="gramEnd"/>
-      <w:r>
-        <w:t>-data”: [</w:t>
+        <w:t xml:space="preserve">  “input-data”: [</w:t>
       </w:r>
     </w:p>
     <w:p>
@@ -6171,15 +5863,7 @@
       </w:pPr>
       <w:r>
         <w:tab/>
-        <w:t xml:space="preserve">  “</w:t>
-      </w:r>
-      <w:proofErr w:type="gramStart"/>
-      <w:r>
-        <w:t>output</w:t>
-      </w:r>
-      <w:proofErr w:type="gramEnd"/>
-      <w:r>
-        <w:t>-data”: [</w:t>
+        <w:t xml:space="preserve">  “output-data”: [</w:t>
       </w:r>
     </w:p>
     <w:p>
@@ -6411,15 +6095,7 @@
       </w:pPr>
       <w:r>
         <w:tab/>
-        <w:t xml:space="preserve">  “</w:t>
-      </w:r>
-      <w:proofErr w:type="gramStart"/>
-      <w:r>
-        <w:t>input</w:t>
-      </w:r>
-      <w:proofErr w:type="gramEnd"/>
-      <w:r>
-        <w:t>-data”: [</w:t>
+        <w:t xml:space="preserve">  “input-data”: [</w:t>
       </w:r>
     </w:p>
     <w:p>
@@ -6451,15 +6127,7 @@
       </w:pPr>
       <w:r>
         <w:tab/>
-        <w:t xml:space="preserve">  “</w:t>
-      </w:r>
-      <w:proofErr w:type="gramStart"/>
-      <w:r>
-        <w:t>output</w:t>
-      </w:r>
-      <w:proofErr w:type="gramEnd"/>
-      <w:r>
-        <w:t>-data”: [</w:t>
+        <w:t xml:space="preserve">  “output-data”: [</w:t>
       </w:r>
     </w:p>
     <w:p>
@@ -6636,23 +6304,7 @@
           <w:sz w:val="20"/>
           <w:szCs w:val="20"/>
         </w:rPr>
-        <w:t xml:space="preserve">  “</w:t>
-      </w:r>
-      <w:proofErr w:type="gramStart"/>
-      <w:r>
-        <w:rPr>
-          <w:sz w:val="20"/>
-          <w:szCs w:val="20"/>
-        </w:rPr>
-        <w:t>module</w:t>
-      </w:r>
-      <w:proofErr w:type="gramEnd"/>
-      <w:r>
-        <w:rPr>
-          <w:sz w:val="20"/>
-          <w:szCs w:val="20"/>
-        </w:rPr>
-        <w:t>-id”: “error-message”</w:t>
+        <w:t xml:space="preserve">  “module-id”: “error-message”</w:t>
       </w:r>
     </w:p>
     <w:p>
@@ -6713,23 +6365,7 @@
     </w:p>
     <w:p>
       <w:r>
-        <w:t xml:space="preserve">Scripts currently can be run only </w:t>
-      </w:r>
-      <w:proofErr w:type="gramStart"/>
-      <w:r>
-        <w:t>in</w:t>
-      </w:r>
-      <w:proofErr w:type="gramEnd"/>
-      <w:r>
-        <w:t xml:space="preserve"> Linux. The Linux program to </w:t>
-      </w:r>
-      <w:proofErr w:type="gramStart"/>
-      <w:r>
-        <w:t>runs</w:t>
-      </w:r>
-      <w:proofErr w:type="gramEnd"/>
-      <w:r>
-        <w:t xml:space="preserve"> scripts is the following, and can be found at this link:</w:t>
+        <w:t>Scripts currently can be run only in Linux. The Linux program to runs scripts is the following, and can be found at this link:</w:t>
       </w:r>
     </w:p>
     <w:p>
@@ -6812,23 +6448,7 @@
           <w:sz w:val="20"/>
           <w:szCs w:val="20"/>
         </w:rPr>
-        <w:t xml:space="preserve">  </w:t>
-      </w:r>
-      <w:proofErr w:type="gramStart"/>
-      <w:r>
-        <w:rPr>
-          <w:sz w:val="20"/>
-          <w:szCs w:val="20"/>
-        </w:rPr>
-        <w:t>$ .</w:t>
-      </w:r>
-      <w:proofErr w:type="gramEnd"/>
-      <w:r>
-        <w:rPr>
-          <w:sz w:val="20"/>
-          <w:szCs w:val="20"/>
-        </w:rPr>
-        <w:t xml:space="preserve">/cv-workbench </w:t>
+        <w:t xml:space="preserve">  $ ./cv-workbench </w:t>
       </w:r>
       <w:r>
         <w:rPr>
@@ -6877,13 +6497,8 @@
       </w:r>
     </w:p>
     <w:p>
-      <w:proofErr w:type="gramStart"/>
-      <w:r>
-        <w:t>Following</w:t>
-      </w:r>
-      <w:proofErr w:type="gramEnd"/>
-      <w:r>
-        <w:t xml:space="preserve"> are sample scripts for a Sobel operator and an image intensity map transform. </w:t>
+      <w:r>
+        <w:t xml:space="preserve">Following are sample scripts for a Sobel operator and an image intensity map transform. </w:t>
       </w:r>
     </w:p>
     <w:p>
@@ -6994,25 +6609,27 @@
           <w:szCs w:val="16"/>
         </w:rPr>
         <w:tab/>
-        <w:t xml:space="preserve">  "</w:t>
-      </w:r>
-      <w:proofErr w:type="gramStart"/>
-      <w:r>
+        <w:t xml:space="preserve">  "input-data": [</w:t>
+      </w:r>
+    </w:p>
+    <w:p>
+      <w:pPr>
+        <w:shd w:val="clear" w:color="auto" w:fill="FFFFFF"/>
+        <w:spacing w:after="0" w:line="240" w:lineRule="auto"/>
         <w:rPr>
           <w:rFonts w:ascii="Lucida Console" w:hAnsi="Lucida Console"/>
           <w:sz w:val="16"/>
           <w:szCs w:val="16"/>
         </w:rPr>
-        <w:t>input</w:t>
-      </w:r>
-      <w:proofErr w:type="gramEnd"/>
+      </w:pPr>
       <w:r>
         <w:rPr>
           <w:rFonts w:ascii="Lucida Console" w:hAnsi="Lucida Console"/>
           <w:sz w:val="16"/>
           <w:szCs w:val="16"/>
         </w:rPr>
-        <w:t>-data": [</w:t>
+        <w:tab/>
+        <w:t xml:space="preserve">    {</w:t>
       </w:r>
     </w:p>
     <w:p>
@@ -7032,7 +6649,7 @@
           <w:szCs w:val="16"/>
         </w:rPr>
         <w:tab/>
-        <w:t xml:space="preserve">    {</w:t>
+        <w:t xml:space="preserve">      "id": 1,</w:t>
       </w:r>
     </w:p>
     <w:p>
@@ -7052,7 +6669,7 @@
           <w:szCs w:val="16"/>
         </w:rPr>
         <w:tab/>
-        <w:t xml:space="preserve">      "id": 1,</w:t>
+        <w:t xml:space="preserve">      "type": "image",</w:t>
       </w:r>
     </w:p>
     <w:p>
@@ -7072,7 +6689,7 @@
           <w:szCs w:val="16"/>
         </w:rPr>
         <w:tab/>
-        <w:t xml:space="preserve">      "type": "image",</w:t>
+        <w:t xml:space="preserve">      "repository": "filesystem",</w:t>
       </w:r>
     </w:p>
     <w:p>
@@ -7092,7 +6709,7 @@
           <w:szCs w:val="16"/>
         </w:rPr>
         <w:tab/>
-        <w:t xml:space="preserve">      "repository": "filesystem",</w:t>
+        <w:t xml:space="preserve">      "format": "jpeg",</w:t>
       </w:r>
     </w:p>
     <w:p>
@@ -7112,7 +6729,7 @@
           <w:szCs w:val="16"/>
         </w:rPr>
         <w:tab/>
-        <w:t xml:space="preserve">      "format": "jpeg",</w:t>
+        <w:t xml:space="preserve">      "directory": ".",</w:t>
       </w:r>
     </w:p>
     <w:p>
@@ -7132,7 +6749,7 @@
           <w:szCs w:val="16"/>
         </w:rPr>
         <w:tab/>
-        <w:t xml:space="preserve">      "directory": ".",</w:t>
+        <w:t xml:space="preserve">      "filename": "square45-90_gray",</w:t>
       </w:r>
     </w:p>
     <w:p>
@@ -7152,45 +6769,45 @@
           <w:szCs w:val="16"/>
         </w:rPr>
         <w:tab/>
-        <w:t xml:space="preserve">      "filename": "square45-90_gray",</w:t>
-      </w:r>
-    </w:p>
-    <w:p>
-      <w:pPr>
-        <w:shd w:val="clear" w:color="auto" w:fill="FFFFFF"/>
-        <w:spacing w:after="0" w:line="240" w:lineRule="auto"/>
+        <w:t xml:space="preserve">      "</w:t>
+      </w:r>
+      <w:proofErr w:type="spellStart"/>
+      <w:r>
         <w:rPr>
           <w:rFonts w:ascii="Lucida Console" w:hAnsi="Lucida Console"/>
           <w:sz w:val="16"/>
           <w:szCs w:val="16"/>
         </w:rPr>
-      </w:pPr>
+        <w:t>ext</w:t>
+      </w:r>
+      <w:proofErr w:type="spellEnd"/>
       <w:r>
         <w:rPr>
           <w:rFonts w:ascii="Lucida Console" w:hAnsi="Lucida Console"/>
           <w:sz w:val="16"/>
           <w:szCs w:val="16"/>
         </w:rPr>
-        <w:tab/>
-        <w:t xml:space="preserve">      "</w:t>
-      </w:r>
-      <w:proofErr w:type="spellStart"/>
-      <w:r>
+        <w:t>": "jpg"</w:t>
+      </w:r>
+    </w:p>
+    <w:p>
+      <w:pPr>
+        <w:shd w:val="clear" w:color="auto" w:fill="FFFFFF"/>
+        <w:spacing w:after="0" w:line="240" w:lineRule="auto"/>
         <w:rPr>
           <w:rFonts w:ascii="Lucida Console" w:hAnsi="Lucida Console"/>
           <w:sz w:val="16"/>
           <w:szCs w:val="16"/>
         </w:rPr>
-        <w:t>ext</w:t>
-      </w:r>
-      <w:proofErr w:type="spellEnd"/>
+      </w:pPr>
       <w:r>
         <w:rPr>
           <w:rFonts w:ascii="Lucida Console" w:hAnsi="Lucida Console"/>
           <w:sz w:val="16"/>
           <w:szCs w:val="16"/>
         </w:rPr>
-        <w:t>": "jpg"</w:t>
+        <w:tab/>
+        <w:t xml:space="preserve">    }</w:t>
       </w:r>
     </w:p>
     <w:p>
@@ -7210,7 +6827,7 @@
           <w:szCs w:val="16"/>
         </w:rPr>
         <w:tab/>
-        <w:t xml:space="preserve">    }</w:t>
+        <w:t xml:space="preserve">  ],</w:t>
       </w:r>
     </w:p>
     <w:p>
@@ -7230,7 +6847,7 @@
           <w:szCs w:val="16"/>
         </w:rPr>
         <w:tab/>
-        <w:t xml:space="preserve">  ],</w:t>
+        <w:t xml:space="preserve">  "output-data": [</w:t>
       </w:r>
     </w:p>
     <w:p>
@@ -7250,25 +6867,27 @@
           <w:szCs w:val="16"/>
         </w:rPr>
         <w:tab/>
-        <w:t xml:space="preserve">  "</w:t>
-      </w:r>
-      <w:proofErr w:type="gramStart"/>
-      <w:r>
+        <w:t xml:space="preserve">    {</w:t>
+      </w:r>
+    </w:p>
+    <w:p>
+      <w:pPr>
+        <w:shd w:val="clear" w:color="auto" w:fill="FFFFFF"/>
+        <w:spacing w:after="0" w:line="240" w:lineRule="auto"/>
         <w:rPr>
           <w:rFonts w:ascii="Lucida Console" w:hAnsi="Lucida Console"/>
           <w:sz w:val="16"/>
           <w:szCs w:val="16"/>
         </w:rPr>
-        <w:t>output</w:t>
-      </w:r>
-      <w:proofErr w:type="gramEnd"/>
+      </w:pPr>
       <w:r>
         <w:rPr>
           <w:rFonts w:ascii="Lucida Console" w:hAnsi="Lucida Console"/>
           <w:sz w:val="16"/>
           <w:szCs w:val="16"/>
         </w:rPr>
-        <w:t>-data": [</w:t>
+        <w:tab/>
+        <w:t xml:space="preserve">      "id": 1,</w:t>
       </w:r>
     </w:p>
     <w:p>
@@ -7287,8 +6906,9 @@
           <w:sz w:val="16"/>
           <w:szCs w:val="16"/>
         </w:rPr>
+        <w:lastRenderedPageBreak/>
         <w:tab/>
-        <w:t xml:space="preserve">    {</w:t>
+        <w:t xml:space="preserve">      "type": "image",</w:t>
       </w:r>
     </w:p>
     <w:p>
@@ -7308,7 +6928,7 @@
           <w:szCs w:val="16"/>
         </w:rPr>
         <w:tab/>
-        <w:t xml:space="preserve">      "id": 1,</w:t>
+        <w:t xml:space="preserve">      "repository": "filesystem",</w:t>
       </w:r>
     </w:p>
     <w:p>
@@ -7327,9 +6947,8 @@
           <w:sz w:val="16"/>
           <w:szCs w:val="16"/>
         </w:rPr>
-        <w:lastRenderedPageBreak/>
         <w:tab/>
-        <w:t xml:space="preserve">      "type": "image",</w:t>
+        <w:t xml:space="preserve">      "format": "binary",</w:t>
       </w:r>
     </w:p>
     <w:p>
@@ -7349,7 +6968,7 @@
           <w:szCs w:val="16"/>
         </w:rPr>
         <w:tab/>
-        <w:t xml:space="preserve">      "repository": "filesystem",</w:t>
+        <w:t xml:space="preserve">      "directory": ".",</w:t>
       </w:r>
     </w:p>
     <w:p>
@@ -7369,7 +6988,7 @@
           <w:szCs w:val="16"/>
         </w:rPr>
         <w:tab/>
-        <w:t xml:space="preserve">      "format": "binary",</w:t>
+        <w:t xml:space="preserve">      "filename": "square45-90_sobel_gray",</w:t>
       </w:r>
     </w:p>
     <w:p>
@@ -7389,27 +7008,25 @@
           <w:szCs w:val="16"/>
         </w:rPr>
         <w:tab/>
-        <w:t xml:space="preserve">      "directory": ".",</w:t>
-      </w:r>
-    </w:p>
-    <w:p>
-      <w:pPr>
-        <w:shd w:val="clear" w:color="auto" w:fill="FFFFFF"/>
-        <w:spacing w:after="0" w:line="240" w:lineRule="auto"/>
+        <w:t xml:space="preserve">      "</w:t>
+      </w:r>
+      <w:proofErr w:type="spellStart"/>
+      <w:r>
         <w:rPr>
           <w:rFonts w:ascii="Lucida Console" w:hAnsi="Lucida Console"/>
           <w:sz w:val="16"/>
           <w:szCs w:val="16"/>
         </w:rPr>
-      </w:pPr>
+        <w:t>ext</w:t>
+      </w:r>
+      <w:proofErr w:type="spellEnd"/>
       <w:r>
         <w:rPr>
           <w:rFonts w:ascii="Lucida Console" w:hAnsi="Lucida Console"/>
           <w:sz w:val="16"/>
           <w:szCs w:val="16"/>
         </w:rPr>
-        <w:tab/>
-        <w:t xml:space="preserve">      "filename": "square45-90_sobel_gray",</w:t>
+        <w:t>": "bin"</w:t>
       </w:r>
     </w:p>
     <w:p>
@@ -7429,25 +7046,27 @@
           <w:szCs w:val="16"/>
         </w:rPr>
         <w:tab/>
-        <w:t xml:space="preserve">      "</w:t>
-      </w:r>
-      <w:proofErr w:type="spellStart"/>
-      <w:r>
+        <w:t xml:space="preserve">    }</w:t>
+      </w:r>
+    </w:p>
+    <w:p>
+      <w:pPr>
+        <w:shd w:val="clear" w:color="auto" w:fill="FFFFFF"/>
+        <w:spacing w:after="0" w:line="240" w:lineRule="auto"/>
         <w:rPr>
           <w:rFonts w:ascii="Lucida Console" w:hAnsi="Lucida Console"/>
           <w:sz w:val="16"/>
           <w:szCs w:val="16"/>
         </w:rPr>
-        <w:t>ext</w:t>
-      </w:r>
-      <w:proofErr w:type="spellEnd"/>
+      </w:pPr>
       <w:r>
         <w:rPr>
           <w:rFonts w:ascii="Lucida Console" w:hAnsi="Lucida Console"/>
           <w:sz w:val="16"/>
           <w:szCs w:val="16"/>
         </w:rPr>
-        <w:t>": "bin"</w:t>
+        <w:tab/>
+        <w:t xml:space="preserve">  ],</w:t>
       </w:r>
     </w:p>
     <w:p>
@@ -7467,58 +7086,8 @@
           <w:szCs w:val="16"/>
         </w:rPr>
         <w:tab/>
-        <w:t xml:space="preserve">    }</w:t>
-      </w:r>
-    </w:p>
-    <w:p>
-      <w:pPr>
-        <w:shd w:val="clear" w:color="auto" w:fill="FFFFFF"/>
-        <w:spacing w:after="0" w:line="240" w:lineRule="auto"/>
-        <w:rPr>
-          <w:rFonts w:ascii="Lucida Console" w:hAnsi="Lucida Console"/>
-          <w:sz w:val="16"/>
-          <w:szCs w:val="16"/>
-        </w:rPr>
-      </w:pPr>
-      <w:r>
-        <w:rPr>
-          <w:rFonts w:ascii="Lucida Console" w:hAnsi="Lucida Console"/>
-          <w:sz w:val="16"/>
-          <w:szCs w:val="16"/>
-        </w:rPr>
-        <w:tab/>
-        <w:t xml:space="preserve">  ],</w:t>
-      </w:r>
-    </w:p>
-    <w:p>
-      <w:pPr>
-        <w:shd w:val="clear" w:color="auto" w:fill="FFFFFF"/>
-        <w:spacing w:after="0" w:line="240" w:lineRule="auto"/>
-        <w:rPr>
-          <w:rFonts w:ascii="Lucida Console" w:hAnsi="Lucida Console"/>
-          <w:sz w:val="16"/>
-          <w:szCs w:val="16"/>
-        </w:rPr>
-      </w:pPr>
-      <w:r>
-        <w:rPr>
-          <w:rFonts w:ascii="Lucida Console" w:hAnsi="Lucida Console"/>
-          <w:sz w:val="16"/>
-          <w:szCs w:val="16"/>
-        </w:rPr>
-        <w:tab/>
-        <w:t xml:space="preserve">  "parameters</w:t>
-      </w:r>
-      <w:proofErr w:type="gramStart"/>
-      <w:r>
-        <w:rPr>
-          <w:rFonts w:ascii="Lucida Console" w:hAnsi="Lucida Console"/>
-          <w:sz w:val="16"/>
-          <w:szCs w:val="16"/>
-        </w:rPr>
-        <w:t>": {</w:t>
-      </w:r>
-      <w:proofErr w:type="gramEnd"/>
+        <w:t xml:space="preserve">  "parameters": {</w:t>
+      </w:r>
     </w:p>
     <w:p>
       <w:pPr>
@@ -7697,15 +7266,7 @@
               <w:pStyle w:val="code0"/>
             </w:pPr>
             <w:r>
-              <w:t xml:space="preserve">  "</w:t>
-            </w:r>
-            <w:proofErr w:type="gramStart"/>
-            <w:r>
-              <w:t>input</w:t>
-            </w:r>
-            <w:proofErr w:type="gramEnd"/>
-            <w:r>
-              <w:t>-data": [</w:t>
+              <w:t xml:space="preserve">  "input-data": [</w:t>
             </w:r>
           </w:p>
           <w:p>
@@ -7830,15 +7391,7 @@
               <w:pStyle w:val="code0"/>
             </w:pPr>
             <w:r>
-              <w:t xml:space="preserve">  "</w:t>
-            </w:r>
-            <w:proofErr w:type="gramStart"/>
-            <w:r>
-              <w:t>output</w:t>
-            </w:r>
-            <w:proofErr w:type="gramEnd"/>
-            <w:r>
-              <w:t>-data": [</w:t>
+              <w:t xml:space="preserve">  "output-data": [</w:t>
             </w:r>
           </w:p>
           <w:p>
@@ -7955,13 +7508,8 @@
               <w:pStyle w:val="code0"/>
             </w:pPr>
             <w:r>
-              <w:t xml:space="preserve">  "parameters</w:t>
-            </w:r>
-            <w:proofErr w:type="gramStart"/>
-            <w:r>
-              <w:t>": {</w:t>
-            </w:r>
-            <w:proofErr w:type="gramEnd"/>
+              <w:t xml:space="preserve">  "parameters": {</w:t>
+            </w:r>
           </w:p>
           <w:p>
             <w:pPr>
@@ -8123,25 +7671,27 @@
           <w:szCs w:val="16"/>
         </w:rPr>
         <w:tab/>
-        <w:t xml:space="preserve">  "</w:t>
-      </w:r>
-      <w:proofErr w:type="gramStart"/>
-      <w:r>
+        <w:t xml:space="preserve">  "input-data": [</w:t>
+      </w:r>
+    </w:p>
+    <w:p>
+      <w:pPr>
+        <w:shd w:val="clear" w:color="auto" w:fill="FFFFFF"/>
+        <w:spacing w:after="0" w:line="240" w:lineRule="auto"/>
         <w:rPr>
           <w:rFonts w:ascii="Lucida Console" w:hAnsi="Lucida Console"/>
           <w:sz w:val="16"/>
           <w:szCs w:val="16"/>
         </w:rPr>
-        <w:t>input</w:t>
-      </w:r>
-      <w:proofErr w:type="gramEnd"/>
+      </w:pPr>
       <w:r>
         <w:rPr>
           <w:rFonts w:ascii="Lucida Console" w:hAnsi="Lucida Console"/>
           <w:sz w:val="16"/>
           <w:szCs w:val="16"/>
         </w:rPr>
-        <w:t>-data": [</w:t>
+        <w:tab/>
+        <w:t xml:space="preserve">    {</w:t>
       </w:r>
     </w:p>
     <w:p>
@@ -8161,7 +7711,7 @@
           <w:szCs w:val="16"/>
         </w:rPr>
         <w:tab/>
-        <w:t xml:space="preserve">    {</w:t>
+        <w:t xml:space="preserve">      "id": 1,</w:t>
       </w:r>
     </w:p>
     <w:p>
@@ -8181,7 +7731,7 @@
           <w:szCs w:val="16"/>
         </w:rPr>
         <w:tab/>
-        <w:t xml:space="preserve">      "id": 1,</w:t>
+        <w:t xml:space="preserve">      "type": "image",</w:t>
       </w:r>
     </w:p>
     <w:p>
@@ -8201,7 +7751,7 @@
           <w:szCs w:val="16"/>
         </w:rPr>
         <w:tab/>
-        <w:t xml:space="preserve">      "type": "image",</w:t>
+        <w:t xml:space="preserve">      "repository": "filesystem",</w:t>
       </w:r>
     </w:p>
     <w:p>
@@ -8221,7 +7771,7 @@
           <w:szCs w:val="16"/>
         </w:rPr>
         <w:tab/>
-        <w:t xml:space="preserve">      "repository": "filesystem",</w:t>
+        <w:t xml:space="preserve">      "format": "binary",</w:t>
       </w:r>
     </w:p>
     <w:p>
@@ -8241,7 +7791,7 @@
           <w:szCs w:val="16"/>
         </w:rPr>
         <w:tab/>
-        <w:t xml:space="preserve">      "format": "binary",</w:t>
+        <w:t xml:space="preserve">      "directory": ".",</w:t>
       </w:r>
     </w:p>
     <w:p>
@@ -8261,7 +7811,7 @@
           <w:szCs w:val="16"/>
         </w:rPr>
         <w:tab/>
-        <w:t xml:space="preserve">      "directory": ".",</w:t>
+        <w:t xml:space="preserve">      "filename": "square45-90_sobel_gray",</w:t>
       </w:r>
     </w:p>
     <w:p>
@@ -8281,45 +7831,45 @@
           <w:szCs w:val="16"/>
         </w:rPr>
         <w:tab/>
-        <w:t xml:space="preserve">      "filename": "square45-90_sobel_gray",</w:t>
-      </w:r>
-    </w:p>
-    <w:p>
-      <w:pPr>
-        <w:shd w:val="clear" w:color="auto" w:fill="FFFFFF"/>
-        <w:spacing w:after="0" w:line="240" w:lineRule="auto"/>
+        <w:t xml:space="preserve">      "</w:t>
+      </w:r>
+      <w:proofErr w:type="spellStart"/>
+      <w:r>
         <w:rPr>
           <w:rFonts w:ascii="Lucida Console" w:hAnsi="Lucida Console"/>
           <w:sz w:val="16"/>
           <w:szCs w:val="16"/>
         </w:rPr>
-      </w:pPr>
+        <w:t>ext</w:t>
+      </w:r>
+      <w:proofErr w:type="spellEnd"/>
       <w:r>
         <w:rPr>
           <w:rFonts w:ascii="Lucida Console" w:hAnsi="Lucida Console"/>
           <w:sz w:val="16"/>
           <w:szCs w:val="16"/>
         </w:rPr>
-        <w:tab/>
-        <w:t xml:space="preserve">      "</w:t>
-      </w:r>
-      <w:proofErr w:type="spellStart"/>
-      <w:r>
+        <w:t>": "bin"</w:t>
+      </w:r>
+    </w:p>
+    <w:p>
+      <w:pPr>
+        <w:shd w:val="clear" w:color="auto" w:fill="FFFFFF"/>
+        <w:spacing w:after="0" w:line="240" w:lineRule="auto"/>
         <w:rPr>
           <w:rFonts w:ascii="Lucida Console" w:hAnsi="Lucida Console"/>
           <w:sz w:val="16"/>
           <w:szCs w:val="16"/>
         </w:rPr>
-        <w:t>ext</w:t>
-      </w:r>
-      <w:proofErr w:type="spellEnd"/>
+      </w:pPr>
       <w:r>
         <w:rPr>
           <w:rFonts w:ascii="Lucida Console" w:hAnsi="Lucida Console"/>
           <w:sz w:val="16"/>
           <w:szCs w:val="16"/>
         </w:rPr>
-        <w:t>": "bin"</w:t>
+        <w:tab/>
+        <w:t xml:space="preserve">    }</w:t>
       </w:r>
     </w:p>
     <w:p>
@@ -8339,7 +7889,7 @@
           <w:szCs w:val="16"/>
         </w:rPr>
         <w:tab/>
-        <w:t xml:space="preserve">    }</w:t>
+        <w:t xml:space="preserve">  ],</w:t>
       </w:r>
     </w:p>
     <w:p>
@@ -8359,7 +7909,7 @@
           <w:szCs w:val="16"/>
         </w:rPr>
         <w:tab/>
-        <w:t xml:space="preserve">  ],</w:t>
+        <w:t xml:space="preserve">  "output-data": [</w:t>
       </w:r>
     </w:p>
     <w:p>
@@ -8379,25 +7929,27 @@
           <w:szCs w:val="16"/>
         </w:rPr>
         <w:tab/>
-        <w:t xml:space="preserve">  "</w:t>
-      </w:r>
-      <w:proofErr w:type="gramStart"/>
-      <w:r>
+        <w:t xml:space="preserve">    {</w:t>
+      </w:r>
+    </w:p>
+    <w:p>
+      <w:pPr>
+        <w:shd w:val="clear" w:color="auto" w:fill="FFFFFF"/>
+        <w:spacing w:after="0" w:line="240" w:lineRule="auto"/>
         <w:rPr>
           <w:rFonts w:ascii="Lucida Console" w:hAnsi="Lucida Console"/>
           <w:sz w:val="16"/>
           <w:szCs w:val="16"/>
         </w:rPr>
-        <w:t>output</w:t>
-      </w:r>
-      <w:proofErr w:type="gramEnd"/>
+      </w:pPr>
       <w:r>
         <w:rPr>
           <w:rFonts w:ascii="Lucida Console" w:hAnsi="Lucida Console"/>
           <w:sz w:val="16"/>
           <w:szCs w:val="16"/>
         </w:rPr>
-        <w:t>-data": [</w:t>
+        <w:tab/>
+        <w:t xml:space="preserve">      "id": 1,</w:t>
       </w:r>
     </w:p>
     <w:p>
@@ -8417,7 +7969,7 @@
           <w:szCs w:val="16"/>
         </w:rPr>
         <w:tab/>
-        <w:t xml:space="preserve">    {</w:t>
+        <w:t xml:space="preserve">      "type": "image",</w:t>
       </w:r>
     </w:p>
     <w:p>
@@ -8437,7 +7989,7 @@
           <w:szCs w:val="16"/>
         </w:rPr>
         <w:tab/>
-        <w:t xml:space="preserve">      "id": 1,</w:t>
+        <w:t xml:space="preserve">      "repository": "filesystem",</w:t>
       </w:r>
     </w:p>
     <w:p>
@@ -8457,7 +8009,7 @@
           <w:szCs w:val="16"/>
         </w:rPr>
         <w:tab/>
-        <w:t xml:space="preserve">      "type": "image",</w:t>
+        <w:t xml:space="preserve">      "format": "jpeg",</w:t>
       </w:r>
     </w:p>
     <w:p>
@@ -8477,7 +8029,7 @@
           <w:szCs w:val="16"/>
         </w:rPr>
         <w:tab/>
-        <w:t xml:space="preserve">      "repository": "filesystem",</w:t>
+        <w:t xml:space="preserve">      "directory": ".",</w:t>
       </w:r>
     </w:p>
     <w:p>
@@ -8497,7 +8049,7 @@
           <w:szCs w:val="16"/>
         </w:rPr>
         <w:tab/>
-        <w:t xml:space="preserve">      "format": "jpeg",</w:t>
+        <w:t xml:space="preserve">      "filename": "square45-90_sobel_gray",</w:t>
       </w:r>
     </w:p>
     <w:p>
@@ -8516,28 +8068,27 @@
           <w:sz w:val="16"/>
           <w:szCs w:val="16"/>
         </w:rPr>
+        <w:lastRenderedPageBreak/>
         <w:tab/>
-        <w:t xml:space="preserve">      "directory": ".",</w:t>
-      </w:r>
-    </w:p>
-    <w:p>
-      <w:pPr>
-        <w:shd w:val="clear" w:color="auto" w:fill="FFFFFF"/>
-        <w:spacing w:after="0" w:line="240" w:lineRule="auto"/>
+        <w:t xml:space="preserve">      "</w:t>
+      </w:r>
+      <w:proofErr w:type="spellStart"/>
+      <w:r>
         <w:rPr>
           <w:rFonts w:ascii="Lucida Console" w:hAnsi="Lucida Console"/>
           <w:sz w:val="16"/>
           <w:szCs w:val="16"/>
         </w:rPr>
-      </w:pPr>
+        <w:t>ext</w:t>
+      </w:r>
+      <w:proofErr w:type="spellEnd"/>
       <w:r>
         <w:rPr>
           <w:rFonts w:ascii="Lucida Console" w:hAnsi="Lucida Console"/>
           <w:sz w:val="16"/>
           <w:szCs w:val="16"/>
         </w:rPr>
-        <w:tab/>
-        <w:t xml:space="preserve">      "filename": "square45-90_sobel_gray",</w:t>
+        <w:t>": "jpg"</w:t>
       </w:r>
     </w:p>
     <w:p>
@@ -8556,27 +8107,28 @@
           <w:sz w:val="16"/>
           <w:szCs w:val="16"/>
         </w:rPr>
-        <w:lastRenderedPageBreak/>
         <w:tab/>
-        <w:t xml:space="preserve">      "</w:t>
-      </w:r>
-      <w:proofErr w:type="spellStart"/>
-      <w:r>
+        <w:t xml:space="preserve">    }</w:t>
+      </w:r>
+    </w:p>
+    <w:p>
+      <w:pPr>
+        <w:shd w:val="clear" w:color="auto" w:fill="FFFFFF"/>
+        <w:spacing w:after="0" w:line="240" w:lineRule="auto"/>
         <w:rPr>
           <w:rFonts w:ascii="Lucida Console" w:hAnsi="Lucida Console"/>
           <w:sz w:val="16"/>
           <w:szCs w:val="16"/>
         </w:rPr>
-        <w:t>ext</w:t>
-      </w:r>
-      <w:proofErr w:type="spellEnd"/>
+      </w:pPr>
       <w:r>
         <w:rPr>
           <w:rFonts w:ascii="Lucida Console" w:hAnsi="Lucida Console"/>
           <w:sz w:val="16"/>
           <w:szCs w:val="16"/>
         </w:rPr>
-        <w:t>": "jpg"</w:t>
+        <w:tab/>
+        <w:t xml:space="preserve">  ],</w:t>
       </w:r>
     </w:p>
     <w:p>
@@ -8596,7 +8148,7 @@
           <w:szCs w:val="16"/>
         </w:rPr>
         <w:tab/>
-        <w:t xml:space="preserve">    }</w:t>
+        <w:t xml:space="preserve">  "parameters": {</w:t>
       </w:r>
     </w:p>
     <w:p>
@@ -8616,206 +8168,116 @@
           <w:szCs w:val="16"/>
         </w:rPr>
         <w:tab/>
-        <w:t xml:space="preserve">  ],</w:t>
-      </w:r>
-    </w:p>
-    <w:p>
-      <w:pPr>
-        <w:shd w:val="clear" w:color="auto" w:fill="FFFFFF"/>
-        <w:spacing w:after="0" w:line="240" w:lineRule="auto"/>
+        <w:t xml:space="preserve">    "lower</w:t>
+      </w:r>
+      <w:r>
         <w:rPr>
           <w:rFonts w:ascii="Lucida Console" w:hAnsi="Lucida Console"/>
           <w:sz w:val="16"/>
           <w:szCs w:val="16"/>
         </w:rPr>
-      </w:pPr>
+        <w:t>-</w:t>
+      </w:r>
       <w:r>
         <w:rPr>
           <w:rFonts w:ascii="Lucida Console" w:hAnsi="Lucida Console"/>
           <w:sz w:val="16"/>
           <w:szCs w:val="16"/>
         </w:rPr>
-        <w:tab/>
-        <w:t xml:space="preserve">  "parameters</w:t>
-      </w:r>
-      <w:proofErr w:type="gramStart"/>
-      <w:r>
+        <w:t>in": "-1020",</w:t>
+      </w:r>
+    </w:p>
+    <w:p>
+      <w:pPr>
+        <w:shd w:val="clear" w:color="auto" w:fill="FFFFFF"/>
+        <w:spacing w:after="0" w:line="240" w:lineRule="auto"/>
         <w:rPr>
           <w:rFonts w:ascii="Lucida Console" w:hAnsi="Lucida Console"/>
           <w:sz w:val="16"/>
           <w:szCs w:val="16"/>
         </w:rPr>
-        <w:t>": {</w:t>
-      </w:r>
-      <w:proofErr w:type="gramEnd"/>
-    </w:p>
-    <w:p>
-      <w:pPr>
-        <w:shd w:val="clear" w:color="auto" w:fill="FFFFFF"/>
-        <w:spacing w:after="0" w:line="240" w:lineRule="auto"/>
+      </w:pPr>
+      <w:r>
         <w:rPr>
           <w:rFonts w:ascii="Lucida Console" w:hAnsi="Lucida Console"/>
           <w:sz w:val="16"/>
           <w:szCs w:val="16"/>
         </w:rPr>
-      </w:pPr>
+        <w:tab/>
+        <w:t xml:space="preserve">    "upper</w:t>
+      </w:r>
       <w:r>
         <w:rPr>
           <w:rFonts w:ascii="Lucida Console" w:hAnsi="Lucida Console"/>
           <w:sz w:val="16"/>
           <w:szCs w:val="16"/>
         </w:rPr>
-        <w:tab/>
-        <w:t xml:space="preserve">    "</w:t>
-      </w:r>
-      <w:proofErr w:type="gramStart"/>
+        <w:t>-</w:t>
+      </w:r>
       <w:r>
         <w:rPr>
           <w:rFonts w:ascii="Lucida Console" w:hAnsi="Lucida Console"/>
           <w:sz w:val="16"/>
           <w:szCs w:val="16"/>
         </w:rPr>
-        <w:t>lower</w:t>
-      </w:r>
-      <w:proofErr w:type="gramEnd"/>
-      <w:r>
+        <w:t>in": "1020",</w:t>
+      </w:r>
+    </w:p>
+    <w:p>
+      <w:pPr>
+        <w:shd w:val="clear" w:color="auto" w:fill="FFFFFF"/>
+        <w:spacing w:after="0" w:line="240" w:lineRule="auto"/>
         <w:rPr>
           <w:rFonts w:ascii="Lucida Console" w:hAnsi="Lucida Console"/>
           <w:sz w:val="16"/>
           <w:szCs w:val="16"/>
         </w:rPr>
-        <w:t>-</w:t>
-      </w:r>
+      </w:pPr>
       <w:r>
         <w:rPr>
           <w:rFonts w:ascii="Lucida Console" w:hAnsi="Lucida Console"/>
           <w:sz w:val="16"/>
           <w:szCs w:val="16"/>
         </w:rPr>
-        <w:t>in": "-1020",</w:t>
-      </w:r>
-    </w:p>
-    <w:p>
-      <w:pPr>
-        <w:shd w:val="clear" w:color="auto" w:fill="FFFFFF"/>
-        <w:spacing w:after="0" w:line="240" w:lineRule="auto"/>
+        <w:tab/>
+        <w:t xml:space="preserve">    "lower</w:t>
+      </w:r>
+      <w:r>
         <w:rPr>
           <w:rFonts w:ascii="Lucida Console" w:hAnsi="Lucida Console"/>
           <w:sz w:val="16"/>
           <w:szCs w:val="16"/>
         </w:rPr>
-      </w:pPr>
+        <w:t>-</w:t>
+      </w:r>
       <w:r>
         <w:rPr>
           <w:rFonts w:ascii="Lucida Console" w:hAnsi="Lucida Console"/>
           <w:sz w:val="16"/>
           <w:szCs w:val="16"/>
         </w:rPr>
-        <w:tab/>
-        <w:t xml:space="preserve">    "</w:t>
-      </w:r>
-      <w:proofErr w:type="gramStart"/>
-      <w:r>
+        <w:t>out": "0",</w:t>
+      </w:r>
+    </w:p>
+    <w:p>
+      <w:pPr>
+        <w:shd w:val="clear" w:color="auto" w:fill="FFFFFF"/>
+        <w:spacing w:after="0" w:line="240" w:lineRule="auto"/>
         <w:rPr>
           <w:rFonts w:ascii="Lucida Console" w:hAnsi="Lucida Console"/>
           <w:sz w:val="16"/>
           <w:szCs w:val="16"/>
         </w:rPr>
-        <w:t>upper</w:t>
-      </w:r>
-      <w:proofErr w:type="gramEnd"/>
+      </w:pPr>
       <w:r>
         <w:rPr>
           <w:rFonts w:ascii="Lucida Console" w:hAnsi="Lucida Console"/>
           <w:sz w:val="16"/>
           <w:szCs w:val="16"/>
         </w:rPr>
-        <w:t>-</w:t>
-      </w:r>
-      <w:r>
-        <w:rPr>
-          <w:rFonts w:ascii="Lucida Console" w:hAnsi="Lucida Console"/>
-          <w:sz w:val="16"/>
-          <w:szCs w:val="16"/>
-        </w:rPr>
-        <w:t>in": "1020",</w:t>
-      </w:r>
-    </w:p>
-    <w:p>
-      <w:pPr>
-        <w:shd w:val="clear" w:color="auto" w:fill="FFFFFF"/>
-        <w:spacing w:after="0" w:line="240" w:lineRule="auto"/>
-        <w:rPr>
-          <w:rFonts w:ascii="Lucida Console" w:hAnsi="Lucida Console"/>
-          <w:sz w:val="16"/>
-          <w:szCs w:val="16"/>
-        </w:rPr>
-      </w:pPr>
-      <w:r>
-        <w:rPr>
-          <w:rFonts w:ascii="Lucida Console" w:hAnsi="Lucida Console"/>
-          <w:sz w:val="16"/>
-          <w:szCs w:val="16"/>
-        </w:rPr>
         <w:tab/>
-        <w:t xml:space="preserve">    "</w:t>
-      </w:r>
-      <w:proofErr w:type="gramStart"/>
-      <w:r>
-        <w:rPr>
-          <w:rFonts w:ascii="Lucida Console" w:hAnsi="Lucida Console"/>
-          <w:sz w:val="16"/>
-          <w:szCs w:val="16"/>
-        </w:rPr>
-        <w:t>lower</w:t>
-      </w:r>
-      <w:proofErr w:type="gramEnd"/>
-      <w:r>
-        <w:rPr>
-          <w:rFonts w:ascii="Lucida Console" w:hAnsi="Lucida Console"/>
-          <w:sz w:val="16"/>
-          <w:szCs w:val="16"/>
-        </w:rPr>
-        <w:t>-</w:t>
-      </w:r>
-      <w:r>
-        <w:rPr>
-          <w:rFonts w:ascii="Lucida Console" w:hAnsi="Lucida Console"/>
-          <w:sz w:val="16"/>
-          <w:szCs w:val="16"/>
-        </w:rPr>
-        <w:t>out": "0",</w:t>
-      </w:r>
-    </w:p>
-    <w:p>
-      <w:pPr>
-        <w:shd w:val="clear" w:color="auto" w:fill="FFFFFF"/>
-        <w:spacing w:after="0" w:line="240" w:lineRule="auto"/>
-        <w:rPr>
-          <w:rFonts w:ascii="Lucida Console" w:hAnsi="Lucida Console"/>
-          <w:sz w:val="16"/>
-          <w:szCs w:val="16"/>
-        </w:rPr>
-      </w:pPr>
-      <w:r>
-        <w:rPr>
-          <w:rFonts w:ascii="Lucida Console" w:hAnsi="Lucida Console"/>
-          <w:sz w:val="16"/>
-          <w:szCs w:val="16"/>
-        </w:rPr>
-        <w:tab/>
-        <w:t xml:space="preserve">    "</w:t>
-      </w:r>
-      <w:proofErr w:type="gramStart"/>
-      <w:r>
-        <w:rPr>
-          <w:rFonts w:ascii="Lucida Console" w:hAnsi="Lucida Console"/>
-          <w:sz w:val="16"/>
-          <w:szCs w:val="16"/>
-        </w:rPr>
-        <w:t>upper</w:t>
-      </w:r>
-      <w:proofErr w:type="gramEnd"/>
+        <w:t xml:space="preserve">    "upper</w:t>
+      </w:r>
       <w:r>
         <w:rPr>
           <w:rFonts w:ascii="Lucida Console" w:hAnsi="Lucida Console"/>
@@ -8982,15 +8444,7 @@
               <w:pStyle w:val="code0"/>
             </w:pPr>
             <w:r>
-              <w:t xml:space="preserve">  "</w:t>
-            </w:r>
-            <w:proofErr w:type="gramStart"/>
-            <w:r>
-              <w:t>input</w:t>
-            </w:r>
-            <w:proofErr w:type="gramEnd"/>
-            <w:r>
-              <w:t>-data": [</w:t>
+              <w:t xml:space="preserve">  "input-data": [</w:t>
             </w:r>
           </w:p>
           <w:p>
@@ -9110,15 +8564,7 @@
               <w:pStyle w:val="code0"/>
             </w:pPr>
             <w:r>
-              <w:t xml:space="preserve">  "</w:t>
-            </w:r>
-            <w:proofErr w:type="gramStart"/>
-            <w:r>
-              <w:t>output</w:t>
-            </w:r>
-            <w:proofErr w:type="gramEnd"/>
-            <w:r>
-              <w:t>-data": [</w:t>
+              <w:t xml:space="preserve">  "output-data": [</w:t>
             </w:r>
           </w:p>
           <w:p>
@@ -9235,26 +8681,16 @@
               <w:pStyle w:val="code0"/>
             </w:pPr>
             <w:r>
-              <w:t xml:space="preserve">  "parameters</w:t>
-            </w:r>
-            <w:proofErr w:type="gramStart"/>
-            <w:r>
-              <w:t>": {</w:t>
-            </w:r>
-            <w:proofErr w:type="gramEnd"/>
+              <w:t xml:space="preserve">  "parameters": {</w:t>
+            </w:r>
           </w:p>
           <w:p>
             <w:pPr>
               <w:pStyle w:val="code0"/>
             </w:pPr>
             <w:r>
-              <w:t xml:space="preserve">    "</w:t>
-            </w:r>
-            <w:proofErr w:type="gramStart"/>
-            <w:r>
-              <w:t>lower</w:t>
-            </w:r>
-            <w:proofErr w:type="gramEnd"/>
+              <w:t xml:space="preserve">    "lower</w:t>
+            </w:r>
             <w:r>
               <w:t>-</w:t>
             </w:r>
@@ -9267,13 +8703,8 @@
               <w:pStyle w:val="code0"/>
             </w:pPr>
             <w:r>
-              <w:t xml:space="preserve">    "</w:t>
-            </w:r>
-            <w:proofErr w:type="gramStart"/>
-            <w:r>
-              <w:t>upper</w:t>
-            </w:r>
-            <w:proofErr w:type="gramEnd"/>
+              <w:t xml:space="preserve">    "upper</w:t>
+            </w:r>
             <w:r>
               <w:t>-</w:t>
             </w:r>
@@ -9286,13 +8717,8 @@
               <w:pStyle w:val="code0"/>
             </w:pPr>
             <w:r>
-              <w:t xml:space="preserve">    "</w:t>
-            </w:r>
-            <w:proofErr w:type="gramStart"/>
-            <w:r>
-              <w:t>lower</w:t>
-            </w:r>
-            <w:proofErr w:type="gramEnd"/>
+              <w:t xml:space="preserve">    "lower</w:t>
+            </w:r>
             <w:r>
               <w:t>-</w:t>
             </w:r>
@@ -9305,13 +8731,8 @@
               <w:pStyle w:val="code0"/>
             </w:pPr>
             <w:r>
-              <w:t xml:space="preserve">    "</w:t>
-            </w:r>
-            <w:proofErr w:type="gramStart"/>
-            <w:r>
-              <w:t>upper</w:t>
-            </w:r>
-            <w:proofErr w:type="gramEnd"/>
+              <w:t xml:space="preserve">    "upper</w:t>
+            </w:r>
             <w:r>
               <w:t>-</w:t>
             </w:r>
@@ -9337,15 +8758,7 @@
               <w:cnfStyle w:val="000000000000" w:firstRow="0" w:lastRow="0" w:firstColumn="0" w:lastColumn="0" w:oddVBand="0" w:evenVBand="0" w:oddHBand="0" w:evenHBand="0" w:firstRowFirstColumn="0" w:firstRowLastColumn="0" w:lastRowFirstColumn="0" w:lastRowLastColumn="0"/>
             </w:pPr>
             <w:r>
-              <w:t xml:space="preserve">The script parameter </w:t>
-            </w:r>
-            <w:proofErr w:type="gramStart"/>
-            <w:r>
-              <w:t>define</w:t>
-            </w:r>
-            <w:proofErr w:type="gramEnd"/>
-            <w:r>
-              <w:t xml:space="preserve"> </w:t>
+              <w:t xml:space="preserve">The script parameter define </w:t>
             </w:r>
             <w:proofErr w:type="spellStart"/>
             <w:r>
@@ -9393,15 +8806,7 @@
     </w:p>
     <w:p>
       <w:r>
-        <w:t xml:space="preserve">Operators are predefined for various domains and classes as indicated below. The current version supports only a limited set of operators, but more are added for each release. The following operators are currently defined. Those marked </w:t>
-      </w:r>
-      <w:proofErr w:type="gramStart"/>
-      <w:r>
-        <w:t>with ‘*</w:t>
-      </w:r>
-      <w:proofErr w:type="gramEnd"/>
-      <w:r>
-        <w:t>’ are not yet implemented in the current version.</w:t>
+        <w:t>Operators are predefined for various domains and classes as indicated below. The current version supports only a limited set of operators, but more are added for each release. The following operators are currently defined. Those marked with ‘*’ are not yet implemented in the current version.</w:t>
       </w:r>
     </w:p>
     <w:tbl>
@@ -11095,13 +10500,8 @@
       <w:pPr>
         <w:pStyle w:val="Normalafterlist"/>
       </w:pPr>
-      <w:proofErr w:type="gramStart"/>
-      <w:r>
-        <w:t>Typical use</w:t>
-      </w:r>
-      <w:proofErr w:type="gramEnd"/>
-      <w:r>
-        <w:t xml:space="preserve"> cases are:</w:t>
+      <w:r>
+        <w:t>Typical use cases are:</w:t>
       </w:r>
     </w:p>
     <w:tbl>
@@ -12429,15 +11829,7 @@
               <w:cnfStyle w:val="000000100000" w:firstRow="0" w:lastRow="0" w:firstColumn="0" w:lastColumn="0" w:oddVBand="0" w:evenVBand="0" w:oddHBand="1" w:evenHBand="0" w:firstRowFirstColumn="0" w:firstRowLastColumn="0" w:lastRowFirstColumn="0" w:lastRowLastColumn="0"/>
             </w:pPr>
             <w:r>
-              <w:t xml:space="preserve">image rows * </w:t>
-            </w:r>
-            <w:proofErr w:type="gramStart"/>
-            <w:r>
-              <w:t>cols</w:t>
-            </w:r>
-            <w:proofErr w:type="gramEnd"/>
-            <w:r>
-              <w:t xml:space="preserve"> * components</w:t>
+              <w:t>image rows * cols * components</w:t>
             </w:r>
           </w:p>
         </w:tc>
@@ -12474,13 +11866,8 @@
               <w:pStyle w:val="NoSpacing"/>
               <w:cnfStyle w:val="000000000000" w:firstRow="0" w:lastRow="0" w:firstColumn="0" w:lastColumn="0" w:oddVBand="0" w:evenVBand="0" w:oddHBand="0" w:evenHBand="0" w:firstRowFirstColumn="0" w:firstRowLastColumn="0" w:lastRowFirstColumn="0" w:lastRowLastColumn="0"/>
             </w:pPr>
-            <w:proofErr w:type="gramStart"/>
-            <w:r>
-              <w:t>pixel</w:t>
-            </w:r>
-            <w:proofErr w:type="gramEnd"/>
-            <w:r>
-              <w:t xml:space="preserve"> value mean </w:t>
+            <w:r>
+              <w:t xml:space="preserve">pixel value mean </w:t>
             </w:r>
           </w:p>
         </w:tc>
@@ -12766,21 +12153,8 @@
               <w:pStyle w:val="code0"/>
               <w:cnfStyle w:val="000000000000" w:firstRow="0" w:lastRow="0" w:firstColumn="0" w:lastColumn="0" w:oddVBand="0" w:evenVBand="0" w:oddHBand="0" w:evenHBand="0" w:firstRowFirstColumn="0" w:firstRowLastColumn="0" w:lastRowFirstColumn="0" w:lastRowLastColumn="0"/>
             </w:pPr>
-            <w:proofErr w:type="gramStart"/>
-            <w:r>
-              <w:t xml:space="preserve">[1, </w:t>
-            </w:r>
-            <w:proofErr w:type="gramEnd"/>
-            <w:r>
-              <w:t>1, 1</w:t>
-            </w:r>
-            <w:proofErr w:type="gramStart"/>
-            <w:r>
-              <w:t>],  [</w:t>
-            </w:r>
-            <w:proofErr w:type="gramEnd"/>
-            <w:r>
-              <w:t>0, 0, 0],  [-1, -1, -1]</w:t>
+            <w:r>
+              <w:t>[1, 1, 1],  [0, 0, 0],  [-1, -1, -1]</w:t>
             </w:r>
           </w:p>
         </w:tc>
@@ -13415,15 +12789,7 @@
               <w:cnfStyle w:val="000000100000" w:firstRow="0" w:lastRow="0" w:firstColumn="0" w:lastColumn="0" w:oddVBand="0" w:evenVBand="0" w:oddHBand="1" w:evenHBand="0" w:firstRowFirstColumn="0" w:firstRowLastColumn="0" w:lastRowFirstColumn="0" w:lastRowLastColumn="0"/>
             </w:pPr>
             <w:r>
-              <w:t xml:space="preserve">image rows * </w:t>
-            </w:r>
-            <w:proofErr w:type="gramStart"/>
-            <w:r>
-              <w:t>cols</w:t>
-            </w:r>
-            <w:proofErr w:type="gramEnd"/>
-            <w:r>
-              <w:t xml:space="preserve"> * components</w:t>
+              <w:t>image rows * cols * components</w:t>
             </w:r>
           </w:p>
         </w:tc>
@@ -13460,13 +12826,8 @@
               <w:pStyle w:val="NoSpacing"/>
               <w:cnfStyle w:val="000000000000" w:firstRow="0" w:lastRow="0" w:firstColumn="0" w:lastColumn="0" w:oddVBand="0" w:evenVBand="0" w:oddHBand="0" w:evenHBand="0" w:firstRowFirstColumn="0" w:firstRowLastColumn="0" w:lastRowFirstColumn="0" w:lastRowLastColumn="0"/>
             </w:pPr>
-            <w:proofErr w:type="gramStart"/>
-            <w:r>
-              <w:t>pixel</w:t>
-            </w:r>
-            <w:proofErr w:type="gramEnd"/>
-            <w:r>
-              <w:t xml:space="preserve"> value mean </w:t>
+            <w:r>
+              <w:t xml:space="preserve">pixel value mean </w:t>
             </w:r>
           </w:p>
         </w:tc>
@@ -13732,15 +13093,7 @@
               <w:cnfStyle w:val="000000000000" w:firstRow="0" w:lastRow="0" w:firstColumn="0" w:lastColumn="0" w:oddVBand="0" w:evenVBand="0" w:oddHBand="0" w:evenHBand="0" w:firstRowFirstColumn="0" w:firstRowLastColumn="0" w:lastRowFirstColumn="0" w:lastRowLastColumn="0"/>
             </w:pPr>
             <w:r>
-              <w:t>[1, 0</w:t>
-            </w:r>
-            <w:proofErr w:type="gramStart"/>
-            <w:r>
-              <w:t>],  [</w:t>
-            </w:r>
-            <w:proofErr w:type="gramEnd"/>
-            <w:r>
-              <w:t>0, -1]</w:t>
+              <w:t>[1, 0],  [0, -1]</w:t>
             </w:r>
           </w:p>
         </w:tc>
@@ -14374,15 +13727,7 @@
               <w:cnfStyle w:val="000000100000" w:firstRow="0" w:lastRow="0" w:firstColumn="0" w:lastColumn="0" w:oddVBand="0" w:evenVBand="0" w:oddHBand="1" w:evenHBand="0" w:firstRowFirstColumn="0" w:firstRowLastColumn="0" w:lastRowFirstColumn="0" w:lastRowLastColumn="0"/>
             </w:pPr>
             <w:r>
-              <w:t xml:space="preserve">image rows * </w:t>
-            </w:r>
-            <w:proofErr w:type="gramStart"/>
-            <w:r>
-              <w:t>cols</w:t>
-            </w:r>
-            <w:proofErr w:type="gramEnd"/>
-            <w:r>
-              <w:t xml:space="preserve"> * components</w:t>
+              <w:t>image rows * cols * components</w:t>
             </w:r>
           </w:p>
         </w:tc>
@@ -14419,13 +13764,8 @@
               <w:pStyle w:val="NoSpacing"/>
               <w:cnfStyle w:val="000000000000" w:firstRow="0" w:lastRow="0" w:firstColumn="0" w:lastColumn="0" w:oddVBand="0" w:evenVBand="0" w:oddHBand="0" w:evenHBand="0" w:firstRowFirstColumn="0" w:firstRowLastColumn="0" w:lastRowFirstColumn="0" w:lastRowLastColumn="0"/>
             </w:pPr>
-            <w:proofErr w:type="gramStart"/>
-            <w:r>
-              <w:t>pixel</w:t>
-            </w:r>
-            <w:proofErr w:type="gramEnd"/>
-            <w:r>
-              <w:t xml:space="preserve"> value mean </w:t>
+            <w:r>
+              <w:t xml:space="preserve">pixel value mean </w:t>
             </w:r>
           </w:p>
         </w:tc>
@@ -14692,15 +14032,7 @@
               <w:cnfStyle w:val="000000000000" w:firstRow="0" w:lastRow="0" w:firstColumn="0" w:lastColumn="0" w:oddVBand="0" w:evenVBand="0" w:oddHBand="0" w:evenHBand="0" w:firstRowFirstColumn="0" w:firstRowLastColumn="0" w:lastRowFirstColumn="0" w:lastRowLastColumn="0"/>
             </w:pPr>
             <w:r>
-              <w:t>[1, 2, 1</w:t>
-            </w:r>
-            <w:proofErr w:type="gramStart"/>
-            <w:r>
-              <w:t>],  [</w:t>
-            </w:r>
-            <w:proofErr w:type="gramEnd"/>
-            <w:r>
-              <w:t>0, 0, 0],  [-1, -2, -1]</w:t>
+              <w:t>[1, 2, 1],  [0, 0, 0],  [-1, -2, -1]</w:t>
             </w:r>
           </w:p>
         </w:tc>
@@ -15334,15 +14666,7 @@
               <w:cnfStyle w:val="000000100000" w:firstRow="0" w:lastRow="0" w:firstColumn="0" w:lastColumn="0" w:oddVBand="0" w:evenVBand="0" w:oddHBand="1" w:evenHBand="0" w:firstRowFirstColumn="0" w:firstRowLastColumn="0" w:lastRowFirstColumn="0" w:lastRowLastColumn="0"/>
             </w:pPr>
             <w:r>
-              <w:t xml:space="preserve">image rows * </w:t>
-            </w:r>
-            <w:proofErr w:type="gramStart"/>
-            <w:r>
-              <w:t>cols</w:t>
-            </w:r>
-            <w:proofErr w:type="gramEnd"/>
-            <w:r>
-              <w:t xml:space="preserve"> * components</w:t>
+              <w:t>image rows * cols * components</w:t>
             </w:r>
           </w:p>
         </w:tc>
@@ -15379,13 +14703,8 @@
               <w:pStyle w:val="NoSpacing"/>
               <w:cnfStyle w:val="000000000000" w:firstRow="0" w:lastRow="0" w:firstColumn="0" w:lastColumn="0" w:oddVBand="0" w:evenVBand="0" w:oddHBand="0" w:evenHBand="0" w:firstRowFirstColumn="0" w:firstRowLastColumn="0" w:lastRowFirstColumn="0" w:lastRowLastColumn="0"/>
             </w:pPr>
-            <w:proofErr w:type="gramStart"/>
-            <w:r>
-              <w:t>pixel</w:t>
-            </w:r>
-            <w:proofErr w:type="gramEnd"/>
-            <w:r>
-              <w:t xml:space="preserve"> value mean </w:t>
+            <w:r>
+              <w:t xml:space="preserve">pixel value mean </w:t>
             </w:r>
           </w:p>
         </w:tc>
@@ -15521,15 +14840,7 @@
     </w:p>
     <w:p>
       <w:r>
-        <w:t xml:space="preserve">The image morphology operator applies one of six different mathematical morphology operations </w:t>
-      </w:r>
-      <w:proofErr w:type="gramStart"/>
-      <w:r>
-        <w:t>on</w:t>
-      </w:r>
-      <w:proofErr w:type="gramEnd"/>
-      <w:r>
-        <w:t xml:space="preserve"> an image. Each operation applies a binary mask called a </w:t>
+        <w:t xml:space="preserve">The image morphology operator applies one of six different mathematical morphology operations on an image. Each operation applies a binary mask called a </w:t>
       </w:r>
       <w:r>
         <w:rPr>
@@ -15543,15 +14854,7 @@
       </w:r>
       <w:r>
         <w:lastRenderedPageBreak/>
-        <w:t xml:space="preserve">appropriate result for both binary and grayscale images. The operator </w:t>
-      </w:r>
-      <w:proofErr w:type="gramStart"/>
-      <w:r>
-        <w:t>produce</w:t>
-      </w:r>
-      <w:proofErr w:type="gramEnd"/>
-      <w:r>
-        <w:t xml:space="preserve"> output images of the same depth as the input images. </w:t>
+        <w:t xml:space="preserve">appropriate result for both binary and grayscale images. The operator produce output images of the same depth as the input images. </w:t>
       </w:r>
     </w:p>
     <w:tbl>
@@ -16743,15 +16046,7 @@
               <w:cnfStyle w:val="000000100000" w:firstRow="0" w:lastRow="0" w:firstColumn="0" w:lastColumn="0" w:oddVBand="0" w:evenVBand="0" w:oddHBand="1" w:evenHBand="0" w:firstRowFirstColumn="0" w:firstRowLastColumn="0" w:lastRowFirstColumn="0" w:lastRowLastColumn="0"/>
             </w:pPr>
             <w:r>
-              <w:t xml:space="preserve">image rows * </w:t>
-            </w:r>
-            <w:proofErr w:type="gramStart"/>
-            <w:r>
-              <w:t>cols</w:t>
-            </w:r>
-            <w:proofErr w:type="gramEnd"/>
-            <w:r>
-              <w:t xml:space="preserve"> * components</w:t>
+              <w:t>image rows * cols * components</w:t>
             </w:r>
           </w:p>
         </w:tc>
@@ -16788,13 +16083,8 @@
               <w:pStyle w:val="NoSpacing"/>
               <w:cnfStyle w:val="000000000000" w:firstRow="0" w:lastRow="0" w:firstColumn="0" w:lastColumn="0" w:oddVBand="0" w:evenVBand="0" w:oddHBand="0" w:evenHBand="0" w:firstRowFirstColumn="0" w:firstRowLastColumn="0" w:lastRowFirstColumn="0" w:lastRowLastColumn="0"/>
             </w:pPr>
-            <w:proofErr w:type="gramStart"/>
-            <w:r>
-              <w:t>pixel</w:t>
-            </w:r>
-            <w:proofErr w:type="gramEnd"/>
-            <w:r>
-              <w:t xml:space="preserve"> value mean </w:t>
+            <w:r>
+              <w:t xml:space="preserve">pixel value mean </w:t>
             </w:r>
           </w:p>
         </w:tc>
@@ -16932,23 +16222,7 @@
     </w:p>
     <w:p>
       <w:r>
-        <w:t xml:space="preserve">The filter smooth average operator convolves the image with a kernel that averages the pixels under the kernel. For a kernel that is size rows x cols, the output pixel is the sum of the pixels in a rectangle </w:t>
-      </w:r>
-      <w:proofErr w:type="gramStart"/>
-      <w:r>
-        <w:t>rows</w:t>
-      </w:r>
-      <w:proofErr w:type="gramEnd"/>
-      <w:r>
-        <w:t xml:space="preserve"> x cols around the input pixel, divided by 1</w:t>
-      </w:r>
-      <w:proofErr w:type="gramStart"/>
-      <w:r>
-        <w:t>/(</w:t>
-      </w:r>
-      <w:proofErr w:type="gramEnd"/>
-      <w:r>
-        <w:t>rows * cols).</w:t>
+        <w:t>The filter smooth average operator convolves the image with a kernel that averages the pixels under the kernel. For a kernel that is size rows x cols, the output pixel is the sum of the pixels in a rectangle rows x cols around the input pixel, divided by 1/(rows * cols).</w:t>
       </w:r>
     </w:p>
     <w:p>
@@ -17615,15 +16889,7 @@
               <w:cnfStyle w:val="000000100000" w:firstRow="0" w:lastRow="0" w:firstColumn="0" w:lastColumn="0" w:oddVBand="0" w:evenVBand="0" w:oddHBand="1" w:evenHBand="0" w:firstRowFirstColumn="0" w:firstRowLastColumn="0" w:lastRowFirstColumn="0" w:lastRowLastColumn="0"/>
             </w:pPr>
             <w:r>
-              <w:t xml:space="preserve">image rows * </w:t>
-            </w:r>
-            <w:proofErr w:type="gramStart"/>
-            <w:r>
-              <w:t>cols</w:t>
-            </w:r>
-            <w:proofErr w:type="gramEnd"/>
-            <w:r>
-              <w:t xml:space="preserve"> * components</w:t>
+              <w:t>image rows * cols * components</w:t>
             </w:r>
           </w:p>
         </w:tc>
@@ -17660,13 +16926,8 @@
               <w:pStyle w:val="NoSpacing"/>
               <w:cnfStyle w:val="000000000000" w:firstRow="0" w:lastRow="0" w:firstColumn="0" w:lastColumn="0" w:oddVBand="0" w:evenVBand="0" w:oddHBand="0" w:evenHBand="0" w:firstRowFirstColumn="0" w:firstRowLastColumn="0" w:lastRowFirstColumn="0" w:lastRowLastColumn="0"/>
             </w:pPr>
-            <w:proofErr w:type="gramStart"/>
-            <w:r>
-              <w:t>pixel</w:t>
-            </w:r>
-            <w:proofErr w:type="gramEnd"/>
-            <w:r>
-              <w:t xml:space="preserve"> value mean </w:t>
+            <w:r>
+              <w:t xml:space="preserve">pixel value mean </w:t>
             </w:r>
           </w:p>
         </w:tc>
@@ -19055,15 +18316,7 @@
               <w:cnfStyle w:val="000000100000" w:firstRow="0" w:lastRow="0" w:firstColumn="0" w:lastColumn="0" w:oddVBand="0" w:evenVBand="0" w:oddHBand="1" w:evenHBand="0" w:firstRowFirstColumn="0" w:firstRowLastColumn="0" w:lastRowFirstColumn="0" w:lastRowLastColumn="0"/>
             </w:pPr>
             <w:r>
-              <w:t xml:space="preserve">image rows * </w:t>
-            </w:r>
-            <w:proofErr w:type="gramStart"/>
-            <w:r>
-              <w:t>cols</w:t>
-            </w:r>
-            <w:proofErr w:type="gramEnd"/>
-            <w:r>
-              <w:t xml:space="preserve"> * components</w:t>
+              <w:t>image rows * cols * components</w:t>
             </w:r>
           </w:p>
         </w:tc>
@@ -19100,13 +18353,8 @@
               <w:pStyle w:val="NoSpacing"/>
               <w:cnfStyle w:val="000000000000" w:firstRow="0" w:lastRow="0" w:firstColumn="0" w:lastColumn="0" w:oddVBand="0" w:evenVBand="0" w:oddHBand="0" w:evenHBand="0" w:firstRowFirstColumn="0" w:firstRowLastColumn="0" w:lastRowFirstColumn="0" w:lastRowLastColumn="0"/>
             </w:pPr>
-            <w:proofErr w:type="gramStart"/>
-            <w:r>
-              <w:t>pixel</w:t>
-            </w:r>
-            <w:proofErr w:type="gramEnd"/>
-            <w:r>
-              <w:t xml:space="preserve"> value mean </w:t>
+            <w:r>
+              <w:t xml:space="preserve">pixel value mean </w:t>
             </w:r>
           </w:p>
         </w:tc>
@@ -19557,15 +18805,7 @@
         <w:pStyle w:val="Normalafterlist"/>
       </w:pPr>
       <w:r>
-        <w:t xml:space="preserve">The parameters to </w:t>
-      </w:r>
-      <w:proofErr w:type="gramStart"/>
-      <w:r>
-        <w:t>the create</w:t>
-      </w:r>
-      <w:proofErr w:type="gramEnd"/>
-      <w:r>
-        <w:t xml:space="preserve"> </w:t>
+        <w:t xml:space="preserve">The parameters to the create </w:t>
       </w:r>
       <w:proofErr w:type="spellStart"/>
       <w:r>
@@ -19667,7 +18907,6 @@
                 <w:bCs w:val="0"/>
               </w:rPr>
             </w:pPr>
-            <w:proofErr w:type="gramStart"/>
             <w:r>
               <w:rPr>
                 <w:b w:val="0"/>
@@ -19675,7 +18914,6 @@
               </w:rPr>
               <w:t>lower-value</w:t>
             </w:r>
-            <w:proofErr w:type="gramEnd"/>
           </w:p>
         </w:tc>
         <w:tc>
@@ -19710,7 +18948,6 @@
                 <w:bCs w:val="0"/>
               </w:rPr>
             </w:pPr>
-            <w:proofErr w:type="gramStart"/>
             <w:r>
               <w:rPr>
                 <w:b w:val="0"/>
@@ -19718,7 +18955,6 @@
               </w:rPr>
               <w:t>upper-value</w:t>
             </w:r>
-            <w:proofErr w:type="gramEnd"/>
           </w:p>
         </w:tc>
         <w:tc>
@@ -19941,21 +19177,12 @@
                 <w:bCs w:val="0"/>
               </w:rPr>
             </w:pPr>
-            <w:proofErr w:type="gramStart"/>
-            <w:r>
-              <w:rPr>
-                <w:b w:val="0"/>
-                <w:bCs w:val="0"/>
-              </w:rPr>
-              <w:t>accumulator</w:t>
-            </w:r>
-            <w:proofErr w:type="gramEnd"/>
-            <w:r>
-              <w:rPr>
-                <w:b w:val="0"/>
-                <w:bCs w:val="0"/>
-              </w:rPr>
-              <w:t xml:space="preserve"> mean</w:t>
+            <w:r>
+              <w:rPr>
+                <w:b w:val="0"/>
+                <w:bCs w:val="0"/>
+              </w:rPr>
+              <w:t>accumulator mean</w:t>
             </w:r>
           </w:p>
         </w:tc>
@@ -20469,15 +19696,7 @@
         <w:pStyle w:val="Normalafterlist"/>
       </w:pPr>
       <w:r>
-        <w:t xml:space="preserve">The parameters to </w:t>
-      </w:r>
-      <w:proofErr w:type="gramStart"/>
-      <w:r>
-        <w:t>the create</w:t>
-      </w:r>
-      <w:proofErr w:type="gramEnd"/>
-      <w:r>
-        <w:t xml:space="preserve"> image histogram operator are. The </w:t>
+        <w:t xml:space="preserve">The parameters to the create image histogram operator are. The </w:t>
       </w:r>
       <w:proofErr w:type="spellStart"/>
       <w:r>
@@ -20587,7 +19806,6 @@
                 <w:bCs w:val="0"/>
               </w:rPr>
             </w:pPr>
-            <w:proofErr w:type="gramStart"/>
             <w:r>
               <w:rPr>
                 <w:b w:val="0"/>
@@ -20596,7 +19814,6 @@
               <w:lastRenderedPageBreak/>
               <w:t>lower-value</w:t>
             </w:r>
-            <w:proofErr w:type="gramEnd"/>
           </w:p>
         </w:tc>
         <w:tc>
@@ -20631,7 +19848,6 @@
                 <w:bCs w:val="0"/>
               </w:rPr>
             </w:pPr>
-            <w:proofErr w:type="gramStart"/>
             <w:r>
               <w:rPr>
                 <w:b w:val="0"/>
@@ -20639,7 +19855,6 @@
               </w:rPr>
               <w:t>upper-value</w:t>
             </w:r>
-            <w:proofErr w:type="gramEnd"/>
           </w:p>
         </w:tc>
         <w:tc>
@@ -20663,15 +19878,7 @@
         <w:pStyle w:val="Normalafterlist"/>
       </w:pPr>
       <w:r>
-        <w:t xml:space="preserve">The experiment log output includes </w:t>
-      </w:r>
-      <w:proofErr w:type="gramStart"/>
-      <w:r>
-        <w:t>the histogram</w:t>
-      </w:r>
-      <w:proofErr w:type="gramEnd"/>
-      <w:r>
-        <w:t xml:space="preserve"> and image statistics.</w:t>
+        <w:t>The experiment log output includes the histogram and image statistics.</w:t>
       </w:r>
     </w:p>
     <w:tbl>
@@ -20838,15 +20045,7 @@
               <w:cnfStyle w:val="000000100000" w:firstRow="0" w:lastRow="0" w:firstColumn="0" w:lastColumn="0" w:oddVBand="0" w:evenVBand="0" w:oddHBand="1" w:evenHBand="0" w:firstRowFirstColumn="0" w:firstRowLastColumn="0" w:lastRowFirstColumn="0" w:lastRowLastColumn="0"/>
             </w:pPr>
             <w:r>
-              <w:t xml:space="preserve">image rows * </w:t>
-            </w:r>
-            <w:proofErr w:type="gramStart"/>
-            <w:r>
-              <w:t>cols</w:t>
-            </w:r>
-            <w:proofErr w:type="gramEnd"/>
-            <w:r>
-              <w:t xml:space="preserve"> * components</w:t>
+              <w:t>image rows * cols * components</w:t>
             </w:r>
           </w:p>
         </w:tc>
@@ -20883,13 +20082,8 @@
               <w:pStyle w:val="NoSpacing"/>
               <w:cnfStyle w:val="000000000000" w:firstRow="0" w:lastRow="0" w:firstColumn="0" w:lastColumn="0" w:oddVBand="0" w:evenVBand="0" w:oddHBand="0" w:evenHBand="0" w:firstRowFirstColumn="0" w:firstRowLastColumn="0" w:lastRowFirstColumn="0" w:lastRowLastColumn="0"/>
             </w:pPr>
-            <w:proofErr w:type="gramStart"/>
-            <w:r>
-              <w:t>pixel</w:t>
-            </w:r>
-            <w:proofErr w:type="gramEnd"/>
-            <w:r>
-              <w:t xml:space="preserve"> value mean </w:t>
+            <w:r>
+              <w:t xml:space="preserve">pixel value mean </w:t>
             </w:r>
           </w:p>
         </w:tc>
@@ -21351,15 +20545,7 @@
               <w:cnfStyle w:val="000000000000" w:firstRow="0" w:lastRow="0" w:firstColumn="0" w:lastColumn="0" w:oddVBand="0" w:evenVBand="0" w:oddHBand="0" w:evenHBand="0" w:firstRowFirstColumn="0" w:firstRowLastColumn="0" w:lastRowFirstColumn="0" w:lastRowLastColumn="0"/>
             </w:pPr>
             <w:r>
-              <w:t>“</w:t>
-            </w:r>
-            <w:proofErr w:type="gramStart"/>
-            <w:r>
-              <w:t>peak</w:t>
-            </w:r>
-            <w:proofErr w:type="gramEnd"/>
-            <w:r>
-              <w:t>-lines”</w:t>
+              <w:t>“peak-lines”</w:t>
             </w:r>
           </w:p>
         </w:tc>
@@ -21396,15 +20582,7 @@
         <w:pStyle w:val="Normalafterlist"/>
       </w:pPr>
       <w:r>
-        <w:t xml:space="preserve">The parameters to </w:t>
-      </w:r>
-      <w:proofErr w:type="gramStart"/>
-      <w:r>
-        <w:t>the create</w:t>
-      </w:r>
-      <w:proofErr w:type="gramEnd"/>
-      <w:r>
-        <w:t xml:space="preserve"> image Hough operator is:</w:t>
+        <w:t>The parameters to the create image Hough operator is:</w:t>
       </w:r>
     </w:p>
     <w:tbl>
@@ -22165,15 +21343,7 @@
         <w:pStyle w:val="Normalafterlist"/>
       </w:pPr>
       <w:r>
-        <w:t xml:space="preserve">The parameters to the </w:t>
-      </w:r>
-      <w:proofErr w:type="gramStart"/>
-      <w:r>
-        <w:t>draw</w:t>
-      </w:r>
-      <w:proofErr w:type="gramEnd"/>
-      <w:r>
-        <w:t xml:space="preserve"> Hough peak detect operator are as follows. Only one of either the threshold or </w:t>
+        <w:t xml:space="preserve">The parameters to the draw Hough peak detect operator are as follows. Only one of either the threshold or </w:t>
       </w:r>
       <w:proofErr w:type="spellStart"/>
       <w:r>
@@ -22858,15 +22028,7 @@
               <w:cnfStyle w:val="000000100000" w:firstRow="0" w:lastRow="0" w:firstColumn="0" w:lastColumn="0" w:oddVBand="0" w:evenVBand="0" w:oddHBand="1" w:evenHBand="0" w:firstRowFirstColumn="0" w:firstRowLastColumn="0" w:lastRowFirstColumn="0" w:lastRowLastColumn="0"/>
             </w:pPr>
             <w:r>
-              <w:t xml:space="preserve">increment for the Hough accumulator angle. The number of angles </w:t>
-            </w:r>
-            <w:proofErr w:type="gramStart"/>
-            <w:r>
-              <w:t>are</w:t>
-            </w:r>
-            <w:proofErr w:type="gramEnd"/>
-            <w:r>
-              <w:t xml:space="preserve"> 180 / </w:t>
+              <w:t xml:space="preserve">increment for the Hough accumulator angle. The number of angles are 180 / </w:t>
             </w:r>
             <w:proofErr w:type="spellStart"/>
             <w:r>
@@ -23043,15 +22205,7 @@
         <w:pStyle w:val="Normalafterlist"/>
       </w:pPr>
       <w:r>
-        <w:t>The experiment log output is the line segment (start-row, start-</w:t>
-      </w:r>
-      <w:proofErr w:type="gramStart"/>
-      <w:r>
-        <w:t>col</w:t>
-      </w:r>
-      <w:proofErr w:type="gramEnd"/>
-      <w:r>
-        <w:t>) and (end-row, end-col) data:</w:t>
+        <w:t>The experiment log output is the line segment (start-row, start-col) and (end-row, end-col) data:</w:t>
       </w:r>
     </w:p>
     <w:tbl>
@@ -23568,15 +22722,7 @@
         <w:pStyle w:val="Normalafterlist"/>
       </w:pPr>
       <w:r>
-        <w:t xml:space="preserve">The parameters to </w:t>
-      </w:r>
-      <w:proofErr w:type="gramStart"/>
-      <w:r>
-        <w:t>the create</w:t>
-      </w:r>
-      <w:proofErr w:type="gramEnd"/>
-      <w:r>
-        <w:t xml:space="preserve"> image Hough operator is:</w:t>
+        <w:t>The parameters to the create image Hough operator is:</w:t>
       </w:r>
     </w:p>
     <w:tbl>
@@ -23663,15 +22809,7 @@
               <w:cnfStyle w:val="000000100000" w:firstRow="0" w:lastRow="0" w:firstColumn="0" w:lastColumn="0" w:oddVBand="0" w:evenVBand="0" w:oddHBand="1" w:evenHBand="0" w:firstRowFirstColumn="0" w:firstRowLastColumn="0" w:lastRowFirstColumn="0" w:lastRowLastColumn="0"/>
             </w:pPr>
             <w:r>
-              <w:t xml:space="preserve">increment for the Hough accumulator angle. The number of angles </w:t>
-            </w:r>
-            <w:proofErr w:type="gramStart"/>
-            <w:r>
-              <w:t>are</w:t>
-            </w:r>
-            <w:proofErr w:type="gramEnd"/>
-            <w:r>
-              <w:t xml:space="preserve"> 180 / </w:t>
+              <w:t xml:space="preserve">increment for the Hough accumulator angle. The number of angles are 180 / </w:t>
             </w:r>
             <w:proofErr w:type="spellStart"/>
             <w:r>
@@ -24553,13 +23691,8 @@
     </w:p>
     <w:p>
       <w:r>
-        <w:t xml:space="preserve">The Hough peak detect operator finds polar lines (rho, theta) in the Hough accumulator data where the counts exceed a </w:t>
-      </w:r>
-      <w:proofErr w:type="gramStart"/>
-      <w:r>
-        <w:t>threshold..</w:t>
-      </w:r>
-      <w:proofErr w:type="gramEnd"/>
+        <w:t>The Hough peak detect operator finds polar lines (rho, theta) in the Hough accumulator data where the counts exceed a threshold..</w:t>
+      </w:r>
     </w:p>
     <w:p>
       <w:r>
@@ -24816,15 +23949,7 @@
         <w:pStyle w:val="Normalafterlist"/>
       </w:pPr>
       <w:r>
-        <w:t xml:space="preserve">The parameters to the </w:t>
-      </w:r>
-      <w:proofErr w:type="gramStart"/>
-      <w:r>
-        <w:t>draw</w:t>
-      </w:r>
-      <w:proofErr w:type="gramEnd"/>
-      <w:r>
-        <w:t xml:space="preserve"> Hough peak detect operator are as follows. Only one of either the threshold or </w:t>
+        <w:t xml:space="preserve">The parameters to the draw Hough peak detect operator are as follows. Only one of either the threshold or </w:t>
       </w:r>
       <w:proofErr w:type="spellStart"/>
       <w:r>
@@ -25155,33 +24280,12 @@
     </w:p>
     <w:p>
       <w:r>
-        <w:t xml:space="preserve">The transform image </w:t>
-      </w:r>
-      <w:proofErr w:type="gramStart"/>
-      <w:r>
-        <w:t>combine</w:t>
-      </w:r>
-      <w:proofErr w:type="gramEnd"/>
-      <w:r>
-        <w:t xml:space="preserve"> operator does a linear recombination of two images. The formula for the output values </w:t>
-      </w:r>
-      <w:proofErr w:type="gramStart"/>
-      <w:r>
-        <w:t>are</w:t>
-      </w:r>
-      <w:proofErr w:type="gramEnd"/>
-      <w:r>
-        <w:t>:</w:t>
-      </w:r>
-    </w:p>
-    <w:p>
-      <w:proofErr w:type="gramStart"/>
-      <w:r>
-        <w:t>output(</w:t>
-      </w:r>
-      <w:proofErr w:type="gramEnd"/>
-      <w:r>
-        <w:t>row, col) = scale</w:t>
+        <w:t>The transform image combine operator does a linear recombination of two images. The formula for the output values are:</w:t>
+      </w:r>
+    </w:p>
+    <w:p>
+      <w:r>
+        <w:t>output(row, col) = scale</w:t>
       </w:r>
       <w:r>
         <w:rPr>
@@ -26004,15 +25108,7 @@
               <w:cnfStyle w:val="000000100000" w:firstRow="0" w:lastRow="0" w:firstColumn="0" w:lastColumn="0" w:oddVBand="0" w:evenVBand="0" w:oddHBand="1" w:evenHBand="0" w:firstRowFirstColumn="0" w:firstRowLastColumn="0" w:lastRowFirstColumn="0" w:lastRowLastColumn="0"/>
             </w:pPr>
             <w:r>
-              <w:t xml:space="preserve">image rows * </w:t>
-            </w:r>
-            <w:proofErr w:type="gramStart"/>
-            <w:r>
-              <w:t>cols</w:t>
-            </w:r>
-            <w:proofErr w:type="gramEnd"/>
-            <w:r>
-              <w:t xml:space="preserve"> * components</w:t>
+              <w:t>image rows * cols * components</w:t>
             </w:r>
           </w:p>
         </w:tc>
@@ -27185,15 +26281,7 @@
               <w:cnfStyle w:val="000000100000" w:firstRow="0" w:lastRow="0" w:firstColumn="0" w:lastColumn="0" w:oddVBand="0" w:evenVBand="0" w:oddHBand="1" w:evenHBand="0" w:firstRowFirstColumn="0" w:firstRowLastColumn="0" w:lastRowFirstColumn="0" w:lastRowLastColumn="0"/>
             </w:pPr>
             <w:r>
-              <w:t xml:space="preserve">image rows * </w:t>
-            </w:r>
-            <w:proofErr w:type="gramStart"/>
-            <w:r>
-              <w:t>cols</w:t>
-            </w:r>
-            <w:proofErr w:type="gramEnd"/>
-            <w:r>
-              <w:t xml:space="preserve"> * components</w:t>
+              <w:t>image rows * cols * components</w:t>
             </w:r>
           </w:p>
         </w:tc>
@@ -27230,13 +26318,8 @@
               <w:pStyle w:val="NoSpacing"/>
               <w:cnfStyle w:val="000000000000" w:firstRow="0" w:lastRow="0" w:firstColumn="0" w:lastColumn="0" w:oddVBand="0" w:evenVBand="0" w:oddHBand="0" w:evenHBand="0" w:firstRowFirstColumn="0" w:firstRowLastColumn="0" w:lastRowFirstColumn="0" w:lastRowLastColumn="0"/>
             </w:pPr>
-            <w:proofErr w:type="gramStart"/>
-            <w:r>
-              <w:t>pixel</w:t>
-            </w:r>
-            <w:proofErr w:type="gramEnd"/>
-            <w:r>
-              <w:t xml:space="preserve"> value mean </w:t>
+            <w:r>
+              <w:t xml:space="preserve">pixel value mean </w:t>
             </w:r>
           </w:p>
         </w:tc>
@@ -27366,13 +26449,8 @@
       <w:pPr>
         <w:pStyle w:val="Heading2"/>
       </w:pPr>
-      <w:proofErr w:type="gramStart"/>
-      <w:r>
-        <w:t>transform</w:t>
-      </w:r>
-      <w:proofErr w:type="gramEnd"/>
-      <w:r>
-        <w:t>-image-create Operator</w:t>
+      <w:r>
+        <w:t>transform-image-create Operator</w:t>
       </w:r>
     </w:p>
     <w:p>
@@ -27401,15 +26479,7 @@
         </w:numPr>
       </w:pPr>
       <w:r>
-        <w:t xml:space="preserve">If a text input file is specified, each line consists of space or tab delimited numeric intensities. The number of rows is the number of lines in the file. The number of columns is the number of fields on each line. The number of fields must be the same on each line. If the output format is JPEG, field values outside the range of </w:t>
-      </w:r>
-      <w:proofErr w:type="gramStart"/>
-      <w:r>
-        <w:t>0..</w:t>
-      </w:r>
-      <w:proofErr w:type="gramEnd"/>
-      <w:r>
-        <w:t xml:space="preserve">255 will be truncated. </w:t>
+        <w:t xml:space="preserve">If a text input file is specified, each line consists of space or tab delimited numeric intensities. The number of rows is the number of lines in the file. The number of columns is the number of fields on each line. The number of fields must be the same on each line. If the output format is JPEG, field values outside the range of 0..255 will be truncated. </w:t>
       </w:r>
     </w:p>
     <w:tbl>
@@ -27818,15 +26888,7 @@
               <w:cnfStyle w:val="000000100000" w:firstRow="0" w:lastRow="0" w:firstColumn="0" w:lastColumn="0" w:oddVBand="0" w:evenVBand="0" w:oddHBand="1" w:evenHBand="0" w:firstRowFirstColumn="0" w:firstRowLastColumn="0" w:lastRowFirstColumn="0" w:lastRowLastColumn="0"/>
             </w:pPr>
             <w:r>
-              <w:t xml:space="preserve">The base pixel value of the output </w:t>
-            </w:r>
-            <w:proofErr w:type="gramStart"/>
-            <w:r>
-              <w:t>image,</w:t>
-            </w:r>
-            <w:proofErr w:type="gramEnd"/>
-            <w:r>
-              <w:t xml:space="preserve"> defaults to 0</w:t>
+              <w:t>The base pixel value of the output image, defaults to 0</w:t>
             </w:r>
           </w:p>
         </w:tc>
@@ -27863,15 +26925,7 @@
               <w:cnfStyle w:val="000000000000" w:firstRow="0" w:lastRow="0" w:firstColumn="0" w:lastColumn="0" w:oddVBand="0" w:evenVBand="0" w:oddHBand="0" w:evenHBand="0" w:firstRowFirstColumn="0" w:firstRowLastColumn="0" w:lastRowFirstColumn="0" w:lastRowLastColumn="0"/>
             </w:pPr>
             <w:r>
-              <w:t xml:space="preserve">The pixel value of added features the output </w:t>
-            </w:r>
-            <w:proofErr w:type="gramStart"/>
-            <w:r>
-              <w:t>image,</w:t>
-            </w:r>
-            <w:proofErr w:type="gramEnd"/>
-            <w:r>
-              <w:t xml:space="preserve"> defaults to 255</w:t>
+              <w:t>The pixel value of added features the output image, defaults to 255</w:t>
             </w:r>
           </w:p>
         </w:tc>
@@ -27914,12 +26968,10 @@
               <w:t>A point to add to the image as ‘</w:t>
             </w:r>
             <w:proofErr w:type="spellStart"/>
-            <w:proofErr w:type="gramStart"/>
             <w:r>
               <w:t>row,col</w:t>
             </w:r>
             <w:proofErr w:type="spellEnd"/>
-            <w:proofErr w:type="gramEnd"/>
             <w:r>
               <w:t>’</w:t>
             </w:r>
@@ -27958,18 +27010,13 @@
               <w:cnfStyle w:val="000000000000" w:firstRow="0" w:lastRow="0" w:firstColumn="0" w:lastColumn="0" w:oddVBand="0" w:evenVBand="0" w:oddHBand="0" w:evenHBand="0" w:firstRowFirstColumn="0" w:firstRowLastColumn="0" w:lastRowFirstColumn="0" w:lastRowLastColumn="0"/>
             </w:pPr>
             <w:r>
-              <w:t xml:space="preserve">A line </w:t>
-            </w:r>
-            <w:proofErr w:type="gramStart"/>
-            <w:r>
-              <w:t>segment ‘(</w:t>
+              <w:t>A line segment ‘(</w:t>
             </w:r>
             <w:proofErr w:type="spellStart"/>
             <w:r>
               <w:t>row,col</w:t>
             </w:r>
             <w:proofErr w:type="spellEnd"/>
-            <w:proofErr w:type="gramEnd"/>
             <w:r>
               <w:t>):(</w:t>
             </w:r>
@@ -28035,18 +27082,13 @@
               <w:cnfStyle w:val="000000100000" w:firstRow="0" w:lastRow="0" w:firstColumn="0" w:lastColumn="0" w:oddVBand="0" w:evenVBand="0" w:oddHBand="1" w:evenHBand="0" w:firstRowFirstColumn="0" w:firstRowLastColumn="0" w:lastRowFirstColumn="0" w:lastRowLastColumn="0"/>
             </w:pPr>
             <w:r>
-              <w:t xml:space="preserve">A </w:t>
-            </w:r>
-            <w:proofErr w:type="gramStart"/>
-            <w:r>
-              <w:t>rectangle ‘(</w:t>
+              <w:t>A rectangle ‘(</w:t>
             </w:r>
             <w:proofErr w:type="spellStart"/>
             <w:r>
               <w:t>row,col</w:t>
             </w:r>
             <w:proofErr w:type="spellEnd"/>
-            <w:proofErr w:type="gramEnd"/>
             <w:r>
               <w:t>):(</w:t>
             </w:r>
@@ -28109,15 +27151,7 @@
               <w:cnfStyle w:val="000000000000" w:firstRow="0" w:lastRow="0" w:firstColumn="0" w:lastColumn="0" w:oddVBand="0" w:evenVBand="0" w:oddHBand="0" w:evenHBand="0" w:firstRowFirstColumn="0" w:firstRowLastColumn="0" w:lastRowFirstColumn="0" w:lastRowLastColumn="0"/>
             </w:pPr>
             <w:r>
-              <w:t xml:space="preserve">Similar to the ‘rectangle’ </w:t>
-            </w:r>
-            <w:proofErr w:type="gramStart"/>
-            <w:r>
-              <w:t>parameter, but</w:t>
-            </w:r>
-            <w:proofErr w:type="gramEnd"/>
-            <w:r>
-              <w:t xml:space="preserve"> creates a filled rectangle.</w:t>
+              <w:t>Similar to the ‘rectangle’ parameter, but creates a filled rectangle.</w:t>
             </w:r>
           </w:p>
         </w:tc>
@@ -28128,15 +27162,7 @@
         <w:pStyle w:val="Normalafterlist"/>
       </w:pPr>
       <w:r>
-        <w:t>The ‘point</w:t>
-      </w:r>
-      <w:proofErr w:type="gramStart"/>
-      <w:r>
-        <w:t>’, ‘</w:t>
-      </w:r>
-      <w:proofErr w:type="gramEnd"/>
-      <w:r>
-        <w:t>line’, ‘rectangle’, and ‘rectangle-filled’ parameter values may be repeated by separating the values with ‘|’, for example:</w:t>
+        <w:t>The ‘point’, ‘line’, ‘rectangle’, and ‘rectangle-filled’ parameter values may be repeated by separating the values with ‘|’, for example:</w:t>
       </w:r>
     </w:p>
     <w:p>
@@ -28156,7 +27182,6 @@
         <w:t>“point”: “(</w:t>
       </w:r>
       <w:proofErr w:type="spellStart"/>
-      <w:proofErr w:type="gramStart"/>
       <w:r>
         <w:rPr>
           <w:i/>
@@ -28183,7 +27208,6 @@
         <w:t>col</w:t>
       </w:r>
       <w:proofErr w:type="spellEnd"/>
-      <w:proofErr w:type="gramEnd"/>
       <w:r>
         <w:rPr>
           <w:sz w:val="18"/>
@@ -28243,7 +27267,6 @@
         <w:t>“line”: “(</w:t>
       </w:r>
       <w:proofErr w:type="spellStart"/>
-      <w:proofErr w:type="gramStart"/>
       <w:r>
         <w:rPr>
           <w:i/>
@@ -28270,7 +27293,6 @@
         <w:t>col</w:t>
       </w:r>
       <w:proofErr w:type="spellEnd"/>
-      <w:proofErr w:type="gramEnd"/>
       <w:r>
         <w:rPr>
           <w:sz w:val="18"/>
@@ -28398,7 +27420,6 @@
         <w:t>“rectangle”: “(</w:t>
       </w:r>
       <w:proofErr w:type="spellStart"/>
-      <w:proofErr w:type="gramStart"/>
       <w:r>
         <w:rPr>
           <w:i/>
@@ -28425,7 +27446,6 @@
         <w:t>col</w:t>
       </w:r>
       <w:proofErr w:type="spellEnd"/>
-      <w:proofErr w:type="gramEnd"/>
       <w:r>
         <w:rPr>
           <w:sz w:val="18"/>
@@ -28830,15 +27850,7 @@
               <w:cnfStyle w:val="000000100000" w:firstRow="0" w:lastRow="0" w:firstColumn="0" w:lastColumn="0" w:oddVBand="0" w:evenVBand="0" w:oddHBand="1" w:evenHBand="0" w:firstRowFirstColumn="0" w:firstRowLastColumn="0" w:lastRowFirstColumn="0" w:lastRowLastColumn="0"/>
             </w:pPr>
             <w:r>
-              <w:t xml:space="preserve">image rows * </w:t>
-            </w:r>
-            <w:proofErr w:type="gramStart"/>
-            <w:r>
-              <w:t>cols</w:t>
-            </w:r>
-            <w:proofErr w:type="gramEnd"/>
-            <w:r>
-              <w:t xml:space="preserve"> * components</w:t>
+              <w:t>image rows * cols * components</w:t>
             </w:r>
           </w:p>
         </w:tc>
@@ -28855,15 +27867,7 @@
     </w:p>
     <w:p>
       <w:r>
-        <w:t>The transform intensity map operator maps the input image pixel value range to the specified output image pixel value range. Input JPEG and binary images can map to CV_8U JPEG images or CV_32S and CV_32F binary images</w:t>
-      </w:r>
-      <w:proofErr w:type="gramStart"/>
-      <w:r>
-        <w:t xml:space="preserve"> The</w:t>
-      </w:r>
-      <w:proofErr w:type="gramEnd"/>
-      <w:r>
-        <w:t xml:space="preserve"> mapping of input to output intensity values are determined as follows.</w:t>
+        <w:t>The transform intensity map operator maps the input image pixel value range to the specified output image pixel value range. Input JPEG and binary images can map to CV_8U JPEG images or CV_32S and CV_32F binary images The mapping of input to output intensity values are determined as follows.</w:t>
       </w:r>
     </w:p>
     <w:p>
@@ -29051,15 +28055,7 @@
       </w:r>
       <w:proofErr w:type="spellEnd"/>
       <w:r>
-        <w:t xml:space="preserve"> is the output pixel value for input pixel values &gt;= threshold. Values for JPEG output images will be CV_8U and truncated to </w:t>
-      </w:r>
-      <w:proofErr w:type="gramStart"/>
-      <w:r>
-        <w:t>0..</w:t>
-      </w:r>
-      <w:proofErr w:type="gramEnd"/>
-      <w:r>
-        <w:t>255.</w:t>
+        <w:t xml:space="preserve"> is the output pixel value for input pixel values &gt;= threshold. Values for JPEG output images will be CV_8U and truncated to 0..255.</w:t>
       </w:r>
     </w:p>
     <w:p>
@@ -29298,15 +28294,7 @@
               <w:cnfStyle w:val="000000000000" w:firstRow="0" w:lastRow="0" w:firstColumn="0" w:lastColumn="0" w:oddVBand="0" w:evenVBand="0" w:oddHBand="0" w:evenHBand="0" w:firstRowFirstColumn="0" w:firstRowLastColumn="0" w:lastRowFirstColumn="0" w:lastRowLastColumn="0"/>
             </w:pPr>
             <w:r>
-              <w:t xml:space="preserve">output CV_8U, CV_32S, or CV_32F mapped </w:t>
-            </w:r>
-            <w:proofErr w:type="gramStart"/>
-            <w:r>
-              <w:t>intensity  image</w:t>
-            </w:r>
-            <w:proofErr w:type="gramEnd"/>
-            <w:r>
-              <w:t xml:space="preserve">. </w:t>
+              <w:t xml:space="preserve">output CV_8U, CV_32S, or CV_32F mapped intensity  image. </w:t>
             </w:r>
           </w:p>
         </w:tc>
@@ -29318,7 +28306,10 @@
       </w:pPr>
       <w:r>
         <w:lastRenderedPageBreak/>
-        <w:t>The parameters to the draw transform intensity map operator are:</w:t>
+        <w:t>The parameters to the draw transform intensity map operator are</w:t>
+      </w:r>
+      <w:r>
+        <w:t xml:space="preserve"> as follows. </w:t>
       </w:r>
     </w:p>
     <w:tbl>
@@ -29328,8 +28319,8 @@
         <w:tblLook w:val="04A0" w:firstRow="1" w:lastRow="0" w:firstColumn="1" w:lastColumn="0" w:noHBand="0" w:noVBand="1"/>
       </w:tblPr>
       <w:tblGrid>
-        <w:gridCol w:w="1280"/>
-        <w:gridCol w:w="8070"/>
+        <w:gridCol w:w="1772"/>
+        <w:gridCol w:w="7578"/>
       </w:tblGrid>
       <w:tr>
         <w:trPr>
@@ -29419,21 +28410,12 @@
                 <w:bCs w:val="0"/>
               </w:rPr>
             </w:pPr>
-            <w:proofErr w:type="gramStart"/>
-            <w:r>
-              <w:rPr>
-                <w:b w:val="0"/>
-                <w:bCs w:val="0"/>
-              </w:rPr>
-              <w:t>lower</w:t>
-            </w:r>
-            <w:proofErr w:type="gramEnd"/>
-            <w:r>
-              <w:rPr>
-                <w:b w:val="0"/>
-                <w:bCs w:val="0"/>
-              </w:rPr>
-              <w:t>-in</w:t>
+            <w:r>
+              <w:rPr>
+                <w:b w:val="0"/>
+                <w:bCs w:val="0"/>
+              </w:rPr>
+              <w:t>lower-in</w:t>
             </w:r>
           </w:p>
         </w:tc>
@@ -29569,25 +28551,130 @@
           </w:p>
         </w:tc>
       </w:tr>
+      <w:tr>
+        <w:tc>
+          <w:tcPr>
+            <w:cnfStyle w:val="001000000000" w:firstRow="0" w:lastRow="0" w:firstColumn="1" w:lastColumn="0" w:oddVBand="0" w:evenVBand="0" w:oddHBand="0" w:evenHBand="0" w:firstRowFirstColumn="0" w:firstRowLastColumn="0" w:lastRowFirstColumn="0" w:lastRowLastColumn="0"/>
+            <w:tcW w:w="0" w:type="auto"/>
+          </w:tcPr>
+          <w:p>
+            <w:pPr>
+              <w:rPr>
+                <w:b w:val="0"/>
+                <w:bCs w:val="0"/>
+              </w:rPr>
+            </w:pPr>
+            <w:r>
+              <w:rPr>
+                <w:b w:val="0"/>
+                <w:bCs w:val="0"/>
+              </w:rPr>
+              <w:t>standard</w:t>
+            </w:r>
+            <w:r>
+              <w:rPr>
+                <w:b w:val="0"/>
+                <w:bCs w:val="0"/>
+              </w:rPr>
+              <w:t>-deviations</w:t>
+            </w:r>
+          </w:p>
+        </w:tc>
+        <w:tc>
+          <w:tcPr>
+            <w:tcW w:w="0" w:type="auto"/>
+          </w:tcPr>
+          <w:p>
+            <w:pPr>
+              <w:pStyle w:val="NoSpacing"/>
+              <w:cnfStyle w:val="000000000000" w:firstRow="0" w:lastRow="0" w:firstColumn="0" w:lastColumn="0" w:oddVBand="0" w:evenVBand="0" w:oddHBand="0" w:evenHBand="0" w:firstRowFirstColumn="0" w:firstRowLastColumn="0" w:lastRowFirstColumn="0" w:lastRowLastColumn="0"/>
+            </w:pPr>
+            <w:r>
+              <w:t>The number of standard deviations around the mean to use as the range</w:t>
+            </w:r>
+          </w:p>
+        </w:tc>
+      </w:tr>
     </w:tbl>
     <w:p>
       <w:pPr>
         <w:pStyle w:val="Normalafterlist"/>
-      </w:pPr>
-      <w:r>
-        <w:t>If lower</w:t>
-      </w:r>
-      <w:r>
-        <w:t>-</w:t>
-      </w:r>
-      <w:r>
-        <w:t>in or lower</w:t>
-      </w:r>
-      <w:r>
-        <w:t>-</w:t>
-      </w:r>
-      <w:r>
-        <w:t>out are omitted, they default to the lowest input image pixel value or highest input image pixel value.</w:t>
+        <w:numPr>
+          <w:ilvl w:val="0"/>
+          <w:numId w:val="30"/>
+        </w:numPr>
+      </w:pPr>
+      <w:r>
+        <w:t>P</w:t>
+      </w:r>
+      <w:r>
+        <w:t xml:space="preserve">arameters </w:t>
+      </w:r>
+      <w:r>
+        <w:t>lower-out and upper-out are required.</w:t>
+      </w:r>
+    </w:p>
+    <w:p>
+      <w:pPr>
+        <w:pStyle w:val="Normalafterlist"/>
+        <w:numPr>
+          <w:ilvl w:val="0"/>
+          <w:numId w:val="30"/>
+        </w:numPr>
+      </w:pPr>
+      <w:r>
+        <w:t>If the</w:t>
+      </w:r>
+      <w:r>
+        <w:t xml:space="preserve"> standard-deviations option</w:t>
+      </w:r>
+      <w:r>
+        <w:t xml:space="preserve"> is specified, lower-in and upper-in are the mean +/- the number of standard deviations.</w:t>
+      </w:r>
+    </w:p>
+    <w:p>
+      <w:pPr>
+        <w:pStyle w:val="Normalafterlist"/>
+        <w:numPr>
+          <w:ilvl w:val="0"/>
+          <w:numId w:val="30"/>
+        </w:numPr>
+      </w:pPr>
+      <w:r>
+        <w:t xml:space="preserve">If the standard-deviations option is not specified </w:t>
+      </w:r>
+    </w:p>
+    <w:p>
+      <w:pPr>
+        <w:pStyle w:val="Normalafterlist"/>
+        <w:numPr>
+          <w:ilvl w:val="1"/>
+          <w:numId w:val="30"/>
+        </w:numPr>
+      </w:pPr>
+      <w:r>
+        <w:t>if</w:t>
+      </w:r>
+      <w:r>
+        <w:t xml:space="preserve"> either lower-in or upper-in parameters are not specified, they default to the lower or upper image values. </w:t>
+      </w:r>
+    </w:p>
+    <w:p>
+      <w:pPr>
+        <w:pStyle w:val="Normalafterlist"/>
+        <w:numPr>
+          <w:ilvl w:val="1"/>
+          <w:numId w:val="30"/>
+        </w:numPr>
+      </w:pPr>
+      <w:r>
+        <w:t xml:space="preserve">if either lower-in or upper-in parameters are not specified, they default to the </w:t>
+      </w:r>
+      <w:r>
+        <w:t>0 or 255</w:t>
+      </w:r>
+      <w:r>
+        <w:t xml:space="preserve">. </w:t>
       </w:r>
     </w:p>
     <w:p>
@@ -29884,15 +28971,7 @@
               <w:cnfStyle w:val="000000100000" w:firstRow="0" w:lastRow="0" w:firstColumn="0" w:lastColumn="0" w:oddVBand="0" w:evenVBand="0" w:oddHBand="1" w:evenHBand="0" w:firstRowFirstColumn="0" w:firstRowLastColumn="0" w:lastRowFirstColumn="0" w:lastRowLastColumn="0"/>
             </w:pPr>
             <w:r>
-              <w:t xml:space="preserve">image rows * </w:t>
-            </w:r>
-            <w:proofErr w:type="gramStart"/>
-            <w:r>
-              <w:t>cols</w:t>
-            </w:r>
-            <w:proofErr w:type="gramEnd"/>
-            <w:r>
-              <w:t xml:space="preserve"> * components</w:t>
+              <w:t>image rows * cols * components</w:t>
             </w:r>
           </w:p>
         </w:tc>
@@ -29929,13 +29008,8 @@
               <w:pStyle w:val="NoSpacing"/>
               <w:cnfStyle w:val="000000000000" w:firstRow="0" w:lastRow="0" w:firstColumn="0" w:lastColumn="0" w:oddVBand="0" w:evenVBand="0" w:oddHBand="0" w:evenHBand="0" w:firstRowFirstColumn="0" w:firstRowLastColumn="0" w:lastRowFirstColumn="0" w:lastRowLastColumn="0"/>
             </w:pPr>
-            <w:proofErr w:type="gramStart"/>
-            <w:r>
-              <w:t>pixel</w:t>
-            </w:r>
-            <w:proofErr w:type="gramEnd"/>
-            <w:r>
-              <w:t xml:space="preserve"> value mean </w:t>
+            <w:r>
+              <w:t xml:space="preserve">pixel value mean </w:t>
             </w:r>
           </w:p>
         </w:tc>
@@ -30125,7 +29199,7 @@
       <w:rPr>
         <w:noProof/>
       </w:rPr>
-      <w:t>3/28/2025 3:46 PM</w:t>
+      <w:t>4/1/2025 10:34 AM</w:t>
     </w:r>
     <w:r>
       <w:fldChar w:fldCharType="end"/>
@@ -30183,7 +29257,7 @@
       <w:rPr>
         <w:noProof/>
       </w:rPr>
-      <w:t>3/28/2025 3:46 PM</w:t>
+      <w:t>4/1/2025 10:34 AM</w:t>
     </w:r>
     <w:r>
       <w:fldChar w:fldCharType="end"/>
@@ -31615,6 +30689,119 @@
     </w:lvl>
   </w:abstractNum>
   <w:abstractNum w:abstractNumId="10" w15:restartNumberingAfterBreak="0">
+    <w:nsid w:val="2B8F36BA"/>
+    <w:multiLevelType w:val="hybridMultilevel"/>
+    <w:tmpl w:val="81AAB726"/>
+    <w:lvl w:ilvl="0" w:tplc="04090001">
+      <w:start w:val="1"/>
+      <w:numFmt w:val="bullet"/>
+      <w:lvlText w:val=""/>
+      <w:lvlJc w:val="left"/>
+      <w:pPr>
+        <w:ind w:left="720" w:hanging="360"/>
+      </w:pPr>
+      <w:rPr>
+        <w:rFonts w:ascii="Symbol" w:hAnsi="Symbol" w:hint="default"/>
+      </w:rPr>
+    </w:lvl>
+    <w:lvl w:ilvl="1" w:tplc="04090003">
+      <w:start w:val="1"/>
+      <w:numFmt w:val="bullet"/>
+      <w:lvlText w:val="o"/>
+      <w:lvlJc w:val="left"/>
+      <w:pPr>
+        <w:ind w:left="1440" w:hanging="360"/>
+      </w:pPr>
+      <w:rPr>
+        <w:rFonts w:ascii="Courier New" w:hAnsi="Courier New" w:cs="Courier New" w:hint="default"/>
+      </w:rPr>
+    </w:lvl>
+    <w:lvl w:ilvl="2" w:tplc="04090005" w:tentative="1">
+      <w:start w:val="1"/>
+      <w:numFmt w:val="bullet"/>
+      <w:lvlText w:val=""/>
+      <w:lvlJc w:val="left"/>
+      <w:pPr>
+        <w:ind w:left="2160" w:hanging="360"/>
+      </w:pPr>
+      <w:rPr>
+        <w:rFonts w:ascii="Wingdings" w:hAnsi="Wingdings" w:hint="default"/>
+      </w:rPr>
+    </w:lvl>
+    <w:lvl w:ilvl="3" w:tplc="04090001" w:tentative="1">
+      <w:start w:val="1"/>
+      <w:numFmt w:val="bullet"/>
+      <w:lvlText w:val=""/>
+      <w:lvlJc w:val="left"/>
+      <w:pPr>
+        <w:ind w:left="2880" w:hanging="360"/>
+      </w:pPr>
+      <w:rPr>
+        <w:rFonts w:ascii="Symbol" w:hAnsi="Symbol" w:hint="default"/>
+      </w:rPr>
+    </w:lvl>
+    <w:lvl w:ilvl="4" w:tplc="04090003" w:tentative="1">
+      <w:start w:val="1"/>
+      <w:numFmt w:val="bullet"/>
+      <w:lvlText w:val="o"/>
+      <w:lvlJc w:val="left"/>
+      <w:pPr>
+        <w:ind w:left="3600" w:hanging="360"/>
+      </w:pPr>
+      <w:rPr>
+        <w:rFonts w:ascii="Courier New" w:hAnsi="Courier New" w:cs="Courier New" w:hint="default"/>
+      </w:rPr>
+    </w:lvl>
+    <w:lvl w:ilvl="5" w:tplc="04090005" w:tentative="1">
+      <w:start w:val="1"/>
+      <w:numFmt w:val="bullet"/>
+      <w:lvlText w:val=""/>
+      <w:lvlJc w:val="left"/>
+      <w:pPr>
+        <w:ind w:left="4320" w:hanging="360"/>
+      </w:pPr>
+      <w:rPr>
+        <w:rFonts w:ascii="Wingdings" w:hAnsi="Wingdings" w:hint="default"/>
+      </w:rPr>
+    </w:lvl>
+    <w:lvl w:ilvl="6" w:tplc="04090001" w:tentative="1">
+      <w:start w:val="1"/>
+      <w:numFmt w:val="bullet"/>
+      <w:lvlText w:val=""/>
+      <w:lvlJc w:val="left"/>
+      <w:pPr>
+        <w:ind w:left="5040" w:hanging="360"/>
+      </w:pPr>
+      <w:rPr>
+        <w:rFonts w:ascii="Symbol" w:hAnsi="Symbol" w:hint="default"/>
+      </w:rPr>
+    </w:lvl>
+    <w:lvl w:ilvl="7" w:tplc="04090003" w:tentative="1">
+      <w:start w:val="1"/>
+      <w:numFmt w:val="bullet"/>
+      <w:lvlText w:val="o"/>
+      <w:lvlJc w:val="left"/>
+      <w:pPr>
+        <w:ind w:left="5760" w:hanging="360"/>
+      </w:pPr>
+      <w:rPr>
+        <w:rFonts w:ascii="Courier New" w:hAnsi="Courier New" w:cs="Courier New" w:hint="default"/>
+      </w:rPr>
+    </w:lvl>
+    <w:lvl w:ilvl="8" w:tplc="04090005" w:tentative="1">
+      <w:start w:val="1"/>
+      <w:numFmt w:val="bullet"/>
+      <w:lvlText w:val=""/>
+      <w:lvlJc w:val="left"/>
+      <w:pPr>
+        <w:ind w:left="6480" w:hanging="360"/>
+      </w:pPr>
+      <w:rPr>
+        <w:rFonts w:ascii="Wingdings" w:hAnsi="Wingdings" w:hint="default"/>
+      </w:rPr>
+    </w:lvl>
+  </w:abstractNum>
+  <w:abstractNum w:abstractNumId="11" w15:restartNumberingAfterBreak="0">
     <w:nsid w:val="2E6F021B"/>
     <w:multiLevelType w:val="hybridMultilevel"/>
     <w:tmpl w:val="FFFFFFFF"/>
@@ -31727,7 +30914,7 @@
       </w:rPr>
     </w:lvl>
   </w:abstractNum>
-  <w:abstractNum w:abstractNumId="11" w15:restartNumberingAfterBreak="0">
+  <w:abstractNum w:abstractNumId="12" w15:restartNumberingAfterBreak="0">
     <w:nsid w:val="30C11414"/>
     <w:multiLevelType w:val="hybridMultilevel"/>
     <w:tmpl w:val="FFFFFFFF"/>
@@ -31840,7 +31027,7 @@
       </w:rPr>
     </w:lvl>
   </w:abstractNum>
-  <w:abstractNum w:abstractNumId="12" w15:restartNumberingAfterBreak="0">
+  <w:abstractNum w:abstractNumId="13" w15:restartNumberingAfterBreak="0">
     <w:nsid w:val="33C7059A"/>
     <w:multiLevelType w:val="hybridMultilevel"/>
     <w:tmpl w:val="FFFFFFFF"/>
@@ -31953,7 +31140,7 @@
       </w:rPr>
     </w:lvl>
   </w:abstractNum>
-  <w:abstractNum w:abstractNumId="13" w15:restartNumberingAfterBreak="0">
+  <w:abstractNum w:abstractNumId="14" w15:restartNumberingAfterBreak="0">
     <w:nsid w:val="375C0357"/>
     <w:multiLevelType w:val="multilevel"/>
     <w:tmpl w:val="FFFFFFFF"/>
@@ -32102,7 +31289,7 @@
       </w:rPr>
     </w:lvl>
   </w:abstractNum>
-  <w:abstractNum w:abstractNumId="14" w15:restartNumberingAfterBreak="0">
+  <w:abstractNum w:abstractNumId="15" w15:restartNumberingAfterBreak="0">
     <w:nsid w:val="39A23496"/>
     <w:multiLevelType w:val="hybridMultilevel"/>
     <w:tmpl w:val="FFFFFFFF"/>
@@ -32215,7 +31402,7 @@
       </w:rPr>
     </w:lvl>
   </w:abstractNum>
-  <w:abstractNum w:abstractNumId="15" w15:restartNumberingAfterBreak="0">
+  <w:abstractNum w:abstractNumId="16" w15:restartNumberingAfterBreak="0">
     <w:nsid w:val="4805304A"/>
     <w:multiLevelType w:val="multilevel"/>
     <w:tmpl w:val="FFFFFFFF"/>
@@ -32364,7 +31551,7 @@
       </w:rPr>
     </w:lvl>
   </w:abstractNum>
-  <w:abstractNum w:abstractNumId="16" w15:restartNumberingAfterBreak="0">
+  <w:abstractNum w:abstractNumId="17" w15:restartNumberingAfterBreak="0">
     <w:nsid w:val="49E805AF"/>
     <w:multiLevelType w:val="multilevel"/>
     <w:tmpl w:val="FFFFFFFF"/>
@@ -32513,7 +31700,7 @@
       </w:rPr>
     </w:lvl>
   </w:abstractNum>
-  <w:abstractNum w:abstractNumId="17" w15:restartNumberingAfterBreak="0">
+  <w:abstractNum w:abstractNumId="18" w15:restartNumberingAfterBreak="0">
     <w:nsid w:val="4D6D164E"/>
     <w:multiLevelType w:val="multilevel"/>
     <w:tmpl w:val="FFFFFFFF"/>
@@ -32635,7 +31822,7 @@
       </w:rPr>
     </w:lvl>
   </w:abstractNum>
-  <w:abstractNum w:abstractNumId="18" w15:restartNumberingAfterBreak="0">
+  <w:abstractNum w:abstractNumId="19" w15:restartNumberingAfterBreak="0">
     <w:nsid w:val="51AD2221"/>
     <w:multiLevelType w:val="hybridMultilevel"/>
     <w:tmpl w:val="FFFFFFFF"/>
@@ -32748,7 +31935,7 @@
       </w:rPr>
     </w:lvl>
   </w:abstractNum>
-  <w:abstractNum w:abstractNumId="19" w15:restartNumberingAfterBreak="0">
+  <w:abstractNum w:abstractNumId="20" w15:restartNumberingAfterBreak="0">
     <w:nsid w:val="58074D11"/>
     <w:multiLevelType w:val="hybridMultilevel"/>
     <w:tmpl w:val="FFFFFFFF"/>
@@ -32861,7 +32048,7 @@
       </w:rPr>
     </w:lvl>
   </w:abstractNum>
-  <w:abstractNum w:abstractNumId="20" w15:restartNumberingAfterBreak="0">
+  <w:abstractNum w:abstractNumId="21" w15:restartNumberingAfterBreak="0">
     <w:nsid w:val="58655697"/>
     <w:multiLevelType w:val="hybridMultilevel"/>
     <w:tmpl w:val="FFFFFFFF"/>
@@ -32974,7 +32161,7 @@
       </w:rPr>
     </w:lvl>
   </w:abstractNum>
-  <w:abstractNum w:abstractNumId="21" w15:restartNumberingAfterBreak="0">
+  <w:abstractNum w:abstractNumId="22" w15:restartNumberingAfterBreak="0">
     <w:nsid w:val="6CC05501"/>
     <w:multiLevelType w:val="multilevel"/>
     <w:tmpl w:val="FFFFFFFF"/>
@@ -33123,7 +32310,7 @@
       </w:rPr>
     </w:lvl>
   </w:abstractNum>
-  <w:abstractNum w:abstractNumId="22" w15:restartNumberingAfterBreak="0">
+  <w:abstractNum w:abstractNumId="23" w15:restartNumberingAfterBreak="0">
     <w:nsid w:val="6E866A20"/>
     <w:multiLevelType w:val="multilevel"/>
     <w:tmpl w:val="FFFFFFFF"/>
@@ -33272,7 +32459,7 @@
       </w:rPr>
     </w:lvl>
   </w:abstractNum>
-  <w:abstractNum w:abstractNumId="23" w15:restartNumberingAfterBreak="0">
+  <w:abstractNum w:abstractNumId="24" w15:restartNumberingAfterBreak="0">
     <w:nsid w:val="714956CB"/>
     <w:multiLevelType w:val="hybridMultilevel"/>
     <w:tmpl w:val="FFFFFFFF"/>
@@ -33385,7 +32572,7 @@
       </w:rPr>
     </w:lvl>
   </w:abstractNum>
-  <w:abstractNum w:abstractNumId="24" w15:restartNumberingAfterBreak="0">
+  <w:abstractNum w:abstractNumId="25" w15:restartNumberingAfterBreak="0">
     <w:nsid w:val="77E136CD"/>
     <w:multiLevelType w:val="hybridMultilevel"/>
     <w:tmpl w:val="FFFFFFFF"/>
@@ -33498,7 +32685,7 @@
       </w:rPr>
     </w:lvl>
   </w:abstractNum>
-  <w:abstractNum w:abstractNumId="25" w15:restartNumberingAfterBreak="0">
+  <w:abstractNum w:abstractNumId="26" w15:restartNumberingAfterBreak="0">
     <w:nsid w:val="78036FDF"/>
     <w:multiLevelType w:val="hybridMultilevel"/>
     <w:tmpl w:val="FFFFFFFF"/>
@@ -33611,7 +32798,7 @@
       </w:rPr>
     </w:lvl>
   </w:abstractNum>
-  <w:abstractNum w:abstractNumId="26" w15:restartNumberingAfterBreak="0">
+  <w:abstractNum w:abstractNumId="27" w15:restartNumberingAfterBreak="0">
     <w:nsid w:val="788134B7"/>
     <w:multiLevelType w:val="multilevel"/>
     <w:tmpl w:val="FFFFFFFF"/>
@@ -33760,7 +32947,7 @@
       </w:rPr>
     </w:lvl>
   </w:abstractNum>
-  <w:abstractNum w:abstractNumId="27" w15:restartNumberingAfterBreak="0">
+  <w:abstractNum w:abstractNumId="28" w15:restartNumberingAfterBreak="0">
     <w:nsid w:val="7A7363B7"/>
     <w:multiLevelType w:val="hybridMultilevel"/>
     <w:tmpl w:val="FFFFFFFF"/>
@@ -33873,7 +33060,7 @@
       </w:rPr>
     </w:lvl>
   </w:abstractNum>
-  <w:abstractNum w:abstractNumId="28" w15:restartNumberingAfterBreak="0">
+  <w:abstractNum w:abstractNumId="29" w15:restartNumberingAfterBreak="0">
     <w:nsid w:val="7EA272B7"/>
     <w:multiLevelType w:val="multilevel"/>
     <w:tmpl w:val="FFFFFFFF"/>
@@ -34032,16 +33219,16 @@
     <w:abstractNumId w:val="0"/>
   </w:num>
   <w:num w:numId="4" w16cid:durableId="815296739">
-    <w:abstractNumId w:val="13"/>
+    <w:abstractNumId w:val="14"/>
   </w:num>
   <w:num w:numId="5" w16cid:durableId="185338666">
     <w:abstractNumId w:val="1"/>
   </w:num>
   <w:num w:numId="6" w16cid:durableId="1886867229">
-    <w:abstractNumId w:val="28"/>
+    <w:abstractNumId w:val="29"/>
   </w:num>
   <w:num w:numId="7" w16cid:durableId="1090201329">
-    <w:abstractNumId w:val="21"/>
+    <w:abstractNumId w:val="22"/>
   </w:num>
   <w:num w:numId="8" w16cid:durableId="890113768">
     <w:abstractNumId w:val="8"/>
@@ -34050,22 +33237,22 @@
     <w:abstractNumId w:val="5"/>
   </w:num>
   <w:num w:numId="10" w16cid:durableId="1459911913">
-    <w:abstractNumId w:val="26"/>
+    <w:abstractNumId w:val="27"/>
   </w:num>
   <w:num w:numId="11" w16cid:durableId="1387988607">
-    <w:abstractNumId w:val="22"/>
+    <w:abstractNumId w:val="23"/>
   </w:num>
   <w:num w:numId="12" w16cid:durableId="1944220820">
-    <w:abstractNumId w:val="15"/>
+    <w:abstractNumId w:val="16"/>
   </w:num>
   <w:num w:numId="13" w16cid:durableId="378820147">
-    <w:abstractNumId w:val="17"/>
+    <w:abstractNumId w:val="18"/>
   </w:num>
   <w:num w:numId="14" w16cid:durableId="638344844">
     <w:abstractNumId w:val="6"/>
   </w:num>
   <w:num w:numId="15" w16cid:durableId="1858150011">
-    <w:abstractNumId w:val="16"/>
+    <w:abstractNumId w:val="17"/>
   </w:num>
   <w:num w:numId="16" w16cid:durableId="488979259">
     <w:abstractNumId w:val="7"/>
@@ -34074,40 +33261,43 @@
     <w:abstractNumId w:val="2"/>
   </w:num>
   <w:num w:numId="18" w16cid:durableId="898832216">
-    <w:abstractNumId w:val="27"/>
+    <w:abstractNumId w:val="28"/>
   </w:num>
   <w:num w:numId="19" w16cid:durableId="1232080886">
-    <w:abstractNumId w:val="11"/>
+    <w:abstractNumId w:val="12"/>
   </w:num>
   <w:num w:numId="20" w16cid:durableId="2122995811">
-    <w:abstractNumId w:val="18"/>
+    <w:abstractNumId w:val="19"/>
   </w:num>
   <w:num w:numId="21" w16cid:durableId="626199169">
-    <w:abstractNumId w:val="23"/>
+    <w:abstractNumId w:val="24"/>
   </w:num>
   <w:num w:numId="22" w16cid:durableId="833254068">
-    <w:abstractNumId w:val="24"/>
+    <w:abstractNumId w:val="25"/>
   </w:num>
   <w:num w:numId="23" w16cid:durableId="754320962">
-    <w:abstractNumId w:val="10"/>
+    <w:abstractNumId w:val="11"/>
   </w:num>
   <w:num w:numId="24" w16cid:durableId="1355377652">
     <w:abstractNumId w:val="3"/>
   </w:num>
   <w:num w:numId="25" w16cid:durableId="1113940201">
-    <w:abstractNumId w:val="25"/>
+    <w:abstractNumId w:val="26"/>
   </w:num>
   <w:num w:numId="26" w16cid:durableId="165173812">
-    <w:abstractNumId w:val="14"/>
+    <w:abstractNumId w:val="15"/>
   </w:num>
   <w:num w:numId="27" w16cid:durableId="1451631651">
+    <w:abstractNumId w:val="21"/>
+  </w:num>
+  <w:num w:numId="28" w16cid:durableId="2079016697">
+    <w:abstractNumId w:val="13"/>
+  </w:num>
+  <w:num w:numId="29" w16cid:durableId="208609796">
     <w:abstractNumId w:val="20"/>
   </w:num>
-  <w:num w:numId="28" w16cid:durableId="2079016697">
-    <w:abstractNumId w:val="12"/>
-  </w:num>
-  <w:num w:numId="29" w16cid:durableId="208609796">
-    <w:abstractNumId w:val="19"/>
+  <w:num w:numId="30" w16cid:durableId="1775783188">
+    <w:abstractNumId w:val="10"/>
   </w:num>
 </w:numbering>
 </file>

</xml_diff>

<commit_message>
coded transform image created, compiles, not tested
</commit_message>
<xml_diff>
--- a/doc/cv-workbench-manual.docx
+++ b/doc/cv-workbench-manual.docx
@@ -4359,10 +4359,7 @@
               <w:cnfStyle w:val="000000000000" w:firstRow="0" w:lastRow="0" w:firstColumn="0" w:lastColumn="0" w:oddVBand="0" w:evenVBand="0" w:oddHBand="0" w:evenHBand="0" w:firstRowFirstColumn="0" w:firstRowLastColumn="0" w:lastRowFirstColumn="0" w:lastRowLastColumn="0"/>
             </w:pPr>
             <w:r>
-              <w:t>“</w:t>
-            </w:r>
-            <w:r>
-              <w:t>binary” for binary Hough peak line data</w:t>
+              <w:t>“binary” for binary Hough peak line data</w:t>
             </w:r>
           </w:p>
           <w:p>
@@ -4422,10 +4419,7 @@
               <w:cnfStyle w:val="000000100000" w:firstRow="0" w:lastRow="0" w:firstColumn="0" w:lastColumn="0" w:oddVBand="0" w:evenVBand="0" w:oddHBand="1" w:evenHBand="0" w:firstRowFirstColumn="0" w:firstRowLastColumn="0" w:lastRowFirstColumn="0" w:lastRowLastColumn="0"/>
             </w:pPr>
             <w:r>
-              <w:t xml:space="preserve">“text” </w:t>
-            </w:r>
-            <w:r>
-              <w:t>for multiline text</w:t>
+              <w:t>“text” for multiline text</w:t>
             </w:r>
           </w:p>
         </w:tc>
@@ -25089,7 +25083,16 @@
         </w:numPr>
       </w:pPr>
       <w:r>
-        <w:t>If the input descriptor is omitted, an image is created from scratch and the ‘rows’ and ‘cols’ parameters are required. The output image is CV_32S data format.</w:t>
+        <w:t>A</w:t>
+      </w:r>
+      <w:r>
+        <w:t xml:space="preserve">n image is created from scratch and the ‘rows’ and ‘cols’ parameters are required. The output image is </w:t>
+      </w:r>
+      <w:r>
+        <w:t xml:space="preserve">CV_8U </w:t>
+      </w:r>
+      <w:r>
+        <w:t>data format.</w:t>
       </w:r>
     </w:p>
     <w:p>
@@ -25101,7 +25104,55 @@
         </w:numPr>
       </w:pPr>
       <w:r>
-        <w:t xml:space="preserve">If a text input file is specified, each line consists of space or tab delimited numeric intensities. The number of rows is the number of lines in the file. The number of columns is the number of fields on each line. The number of fields must be the same on each line. If the output format is JPEG, field values outside the range of 0..255 will be truncated. </w:t>
+        <w:t>A</w:t>
+      </w:r>
+      <w:r>
+        <w:t xml:space="preserve"> </w:t>
+      </w:r>
+      <w:r>
+        <w:t xml:space="preserve">draw command </w:t>
+      </w:r>
+      <w:r>
+        <w:t>text input file is</w:t>
+      </w:r>
+      <w:r>
+        <w:t xml:space="preserve"> required</w:t>
+      </w:r>
+      <w:r>
+        <w:t>.</w:t>
+      </w:r>
+    </w:p>
+    <w:p>
+      <w:pPr>
+        <w:pStyle w:val="ListParagraph"/>
+        <w:numPr>
+          <w:ilvl w:val="0"/>
+          <w:numId w:val="29"/>
+        </w:numPr>
+      </w:pPr>
+      <w:r>
+        <w:t>T</w:t>
+      </w:r>
+      <w:r>
+        <w:t>he output format is JPEG</w:t>
+      </w:r>
+      <w:r>
+        <w:t xml:space="preserve"> with pixel values</w:t>
+      </w:r>
+      <w:r>
+        <w:t xml:space="preserve"> </w:t>
+      </w:r>
+      <w:r>
+        <w:t xml:space="preserve">limited </w:t>
+      </w:r>
+      <w:r>
+        <w:t>0</w:t>
+      </w:r>
+      <w:r>
+        <w:t xml:space="preserve"> to </w:t>
+      </w:r>
+      <w:r>
+        <w:t xml:space="preserve">255. </w:t>
       </w:r>
     </w:p>
     <w:tbl>
@@ -25111,11 +25162,11 @@
         <w:tblLook w:val="04A0" w:firstRow="1" w:lastRow="0" w:firstColumn="1" w:lastColumn="0" w:noHBand="0" w:noVBand="1"/>
       </w:tblPr>
       <w:tblGrid>
-        <w:gridCol w:w="1575"/>
+        <w:gridCol w:w="2186"/>
         <w:gridCol w:w="412"/>
-        <w:gridCol w:w="962"/>
-        <w:gridCol w:w="2208"/>
-        <w:gridCol w:w="4426"/>
+        <w:gridCol w:w="1064"/>
+        <w:gridCol w:w="2201"/>
+        <w:gridCol w:w="3720"/>
       </w:tblGrid>
       <w:tr>
         <w:trPr>
@@ -25136,7 +25187,7 @@
         </w:tc>
         <w:tc>
           <w:tcPr>
-            <w:tcW w:w="0" w:type="auto"/>
+            <w:tcW w:w="412" w:type="dxa"/>
           </w:tcPr>
           <w:p>
             <w:pPr>
@@ -25149,7 +25200,7 @@
         </w:tc>
         <w:tc>
           <w:tcPr>
-            <w:tcW w:w="0" w:type="auto"/>
+            <w:tcW w:w="1064" w:type="dxa"/>
           </w:tcPr>
           <w:p>
             <w:pPr>
@@ -25197,12 +25248,6 @@
             <w:tcW w:w="0" w:type="auto"/>
           </w:tcPr>
           <w:p>
-            <w:pPr>
-              <w:rPr>
-                <w:b w:val="0"/>
-                <w:bCs w:val="0"/>
-              </w:rPr>
-            </w:pPr>
             <w:r>
               <w:rPr>
                 <w:b w:val="0"/>
@@ -25214,7 +25259,7 @@
         </w:tc>
         <w:tc>
           <w:tcPr>
-            <w:tcW w:w="0" w:type="auto"/>
+            <w:tcW w:w="412" w:type="dxa"/>
           </w:tcPr>
           <w:p>
             <w:pPr>
@@ -25227,13 +25272,100 @@
         </w:tc>
         <w:tc>
           <w:tcPr>
-            <w:tcW w:w="0" w:type="auto"/>
+            <w:tcW w:w="1064" w:type="dxa"/>
           </w:tcPr>
           <w:p>
             <w:pPr>
               <w:cnfStyle w:val="000000100000" w:firstRow="0" w:lastRow="0" w:firstColumn="0" w:lastColumn="0" w:oddVBand="0" w:evenVBand="0" w:oddHBand="1" w:evenHBand="0" w:firstRowFirstColumn="0" w:firstRowLastColumn="0" w:lastRowFirstColumn="0" w:lastRowLastColumn="0"/>
             </w:pPr>
             <w:r>
+              <w:t>“</w:t>
+            </w:r>
+            <w:r>
+              <w:t>data</w:t>
+            </w:r>
+            <w:r>
+              <w:t>”</w:t>
+            </w:r>
+          </w:p>
+        </w:tc>
+        <w:tc>
+          <w:tcPr>
+            <w:tcW w:w="0" w:type="auto"/>
+          </w:tcPr>
+          <w:p>
+            <w:pPr>
+              <w:cnfStyle w:val="000000100000" w:firstRow="0" w:lastRow="0" w:firstColumn="0" w:lastColumn="0" w:oddVBand="0" w:evenVBand="0" w:oddHBand="1" w:evenHBand="0" w:firstRowFirstColumn="0" w:firstRowLastColumn="0" w:lastRowFirstColumn="0" w:lastRowLastColumn="0"/>
+            </w:pPr>
+            <w:r>
+              <w:t xml:space="preserve">“text”, or omitted </w:t>
+            </w:r>
+          </w:p>
+        </w:tc>
+        <w:tc>
+          <w:tcPr>
+            <w:tcW w:w="0" w:type="auto"/>
+          </w:tcPr>
+          <w:p>
+            <w:pPr>
+              <w:cnfStyle w:val="000000100000" w:firstRow="0" w:lastRow="0" w:firstColumn="0" w:lastColumn="0" w:oddVBand="0" w:evenVBand="0" w:oddHBand="1" w:evenHBand="0" w:firstRowFirstColumn="0" w:firstRowLastColumn="0" w:lastRowFirstColumn="0" w:lastRowLastColumn="0"/>
+            </w:pPr>
+            <w:r>
+              <w:t xml:space="preserve">input </w:t>
+            </w:r>
+            <w:r>
+              <w:t>draw commands</w:t>
+            </w:r>
+            <w:r>
+              <w:t xml:space="preserve"> file. </w:t>
+            </w:r>
+          </w:p>
+        </w:tc>
+      </w:tr>
+      <w:tr>
+        <w:tc>
+          <w:tcPr>
+            <w:cnfStyle w:val="001000000000" w:firstRow="0" w:lastRow="0" w:firstColumn="1" w:lastColumn="0" w:oddVBand="0" w:evenVBand="0" w:oddHBand="0" w:evenHBand="0" w:firstRowFirstColumn="0" w:firstRowLastColumn="0" w:lastRowFirstColumn="0" w:lastRowLastColumn="0"/>
+            <w:tcW w:w="0" w:type="auto"/>
+          </w:tcPr>
+          <w:p>
+            <w:pPr>
+              <w:rPr>
+                <w:b w:val="0"/>
+                <w:bCs w:val="0"/>
+              </w:rPr>
+            </w:pPr>
+            <w:r>
+              <w:rPr>
+                <w:b w:val="0"/>
+                <w:bCs w:val="0"/>
+              </w:rPr>
+              <w:t>output</w:t>
+            </w:r>
+          </w:p>
+        </w:tc>
+        <w:tc>
+          <w:tcPr>
+            <w:tcW w:w="412" w:type="dxa"/>
+          </w:tcPr>
+          <w:p>
+            <w:pPr>
+              <w:cnfStyle w:val="000000000000" w:firstRow="0" w:lastRow="0" w:firstColumn="0" w:lastColumn="0" w:oddVBand="0" w:evenVBand="0" w:oddHBand="0" w:evenHBand="0" w:firstRowFirstColumn="0" w:firstRowLastColumn="0" w:lastRowFirstColumn="0" w:lastRowLastColumn="0"/>
+            </w:pPr>
+            <w:r>
+              <w:t>1</w:t>
+            </w:r>
+          </w:p>
+        </w:tc>
+        <w:tc>
+          <w:tcPr>
+            <w:tcW w:w="1064" w:type="dxa"/>
+          </w:tcPr>
+          <w:p>
+            <w:pPr>
+              <w:cnfStyle w:val="000000000000" w:firstRow="0" w:lastRow="0" w:firstColumn="0" w:lastColumn="0" w:oddVBand="0" w:evenVBand="0" w:oddHBand="0" w:evenHBand="0" w:firstRowFirstColumn="0" w:firstRowLastColumn="0" w:lastRowFirstColumn="0" w:lastRowLastColumn="0"/>
+            </w:pPr>
+            <w:r>
               <w:t>“image”</w:t>
             </w:r>
           </w:p>
@@ -25244,59 +25376,10 @@
           </w:tcPr>
           <w:p>
             <w:pPr>
-              <w:cnfStyle w:val="000000100000" w:firstRow="0" w:lastRow="0" w:firstColumn="0" w:lastColumn="0" w:oddVBand="0" w:evenVBand="0" w:oddHBand="1" w:evenHBand="0" w:firstRowFirstColumn="0" w:firstRowLastColumn="0" w:lastRowFirstColumn="0" w:lastRowLastColumn="0"/>
-            </w:pPr>
-            <w:r>
-              <w:t xml:space="preserve">“jpeg”, “binary”, “text”, or omitted </w:t>
-            </w:r>
-          </w:p>
-        </w:tc>
-        <w:tc>
-          <w:tcPr>
-            <w:tcW w:w="0" w:type="auto"/>
-          </w:tcPr>
-          <w:p>
-            <w:pPr>
-              <w:cnfStyle w:val="000000100000" w:firstRow="0" w:lastRow="0" w:firstColumn="0" w:lastColumn="0" w:oddVBand="0" w:evenVBand="0" w:oddHBand="1" w:evenHBand="0" w:firstRowFirstColumn="0" w:firstRowLastColumn="0" w:lastRowFirstColumn="0" w:lastRowLastColumn="0"/>
-            </w:pPr>
-            <w:r>
-              <w:t xml:space="preserve">input JPEG CV_8U, binary CV_32S/F, or text CV_32S intensity value file. </w:t>
-            </w:r>
-          </w:p>
-        </w:tc>
-      </w:tr>
-      <w:tr>
-        <w:tc>
-          <w:tcPr>
-            <w:cnfStyle w:val="001000000000" w:firstRow="0" w:lastRow="0" w:firstColumn="1" w:lastColumn="0" w:oddVBand="0" w:evenVBand="0" w:oddHBand="0" w:evenHBand="0" w:firstRowFirstColumn="0" w:firstRowLastColumn="0" w:lastRowFirstColumn="0" w:lastRowLastColumn="0"/>
-            <w:tcW w:w="0" w:type="auto"/>
-          </w:tcPr>
-          <w:p>
-            <w:pPr>
-              <w:rPr>
-                <w:b w:val="0"/>
-                <w:bCs w:val="0"/>
-              </w:rPr>
-            </w:pPr>
-            <w:r>
-              <w:rPr>
-                <w:b w:val="0"/>
-                <w:bCs w:val="0"/>
-              </w:rPr>
-              <w:t>output</w:t>
-            </w:r>
-          </w:p>
-        </w:tc>
-        <w:tc>
-          <w:tcPr>
-            <w:tcW w:w="0" w:type="auto"/>
-          </w:tcPr>
-          <w:p>
-            <w:pPr>
               <w:cnfStyle w:val="000000000000" w:firstRow="0" w:lastRow="0" w:firstColumn="0" w:lastColumn="0" w:oddVBand="0" w:evenVBand="0" w:oddHBand="0" w:evenHBand="0" w:firstRowFirstColumn="0" w:firstRowLastColumn="0" w:lastRowFirstColumn="0" w:lastRowLastColumn="0"/>
             </w:pPr>
             <w:r>
-              <w:t>1</w:t>
+              <w:t xml:space="preserve">“jpeg” or “binary” </w:t>
             </w:r>
           </w:p>
         </w:tc>
@@ -25309,33 +25392,19 @@
               <w:cnfStyle w:val="000000000000" w:firstRow="0" w:lastRow="0" w:firstColumn="0" w:lastColumn="0" w:oddVBand="0" w:evenVBand="0" w:oddHBand="0" w:evenHBand="0" w:firstRowFirstColumn="0" w:firstRowLastColumn="0" w:lastRowFirstColumn="0" w:lastRowLastColumn="0"/>
             </w:pPr>
             <w:r>
-              <w:t>“image”</w:t>
-            </w:r>
-          </w:p>
-        </w:tc>
-        <w:tc>
-          <w:tcPr>
-            <w:tcW w:w="0" w:type="auto"/>
-          </w:tcPr>
-          <w:p>
-            <w:pPr>
-              <w:cnfStyle w:val="000000000000" w:firstRow="0" w:lastRow="0" w:firstColumn="0" w:lastColumn="0" w:oddVBand="0" w:evenVBand="0" w:oddHBand="0" w:evenHBand="0" w:firstRowFirstColumn="0" w:firstRowLastColumn="0" w:lastRowFirstColumn="0" w:lastRowLastColumn="0"/>
-            </w:pPr>
-            <w:r>
-              <w:t xml:space="preserve">“jpeg” or “binary” </w:t>
-            </w:r>
-          </w:p>
-        </w:tc>
-        <w:tc>
-          <w:tcPr>
-            <w:tcW w:w="0" w:type="auto"/>
-          </w:tcPr>
-          <w:p>
-            <w:pPr>
-              <w:cnfStyle w:val="000000000000" w:firstRow="0" w:lastRow="0" w:firstColumn="0" w:lastColumn="0" w:oddVBand="0" w:evenVBand="0" w:oddHBand="0" w:evenHBand="0" w:firstRowFirstColumn="0" w:firstRowLastColumn="0" w:lastRowFirstColumn="0" w:lastRowLastColumn="0"/>
-            </w:pPr>
-            <w:r>
-              <w:t xml:space="preserve">output CV_8U, CV_32S, or CV_32F created image. </w:t>
+              <w:t>output CV</w:t>
+            </w:r>
+            <w:r>
+              <w:t>_</w:t>
+            </w:r>
+            <w:r>
+              <w:t>8U</w:t>
+            </w:r>
+            <w:r>
+              <w:t xml:space="preserve"> </w:t>
+            </w:r>
+            <w:r>
+              <w:t xml:space="preserve">created image. </w:t>
             </w:r>
           </w:p>
         </w:tc>
@@ -25350,7 +25419,7 @@
         </w:rPr>
       </w:pPr>
       <w:r>
-        <w:t>These are the parameters to the draw transform image create operator. The features will be added with the foreground value. The background parameter is not yet used.</w:t>
+        <w:t xml:space="preserve">These are the parameters to the draw transform image create operator. The features will be added with the foreground value. </w:t>
       </w:r>
     </w:p>
     <w:tbl>
@@ -25360,8 +25429,8 @@
         <w:tblLook w:val="04A0" w:firstRow="1" w:lastRow="0" w:firstColumn="1" w:lastColumn="0" w:noHBand="0" w:noVBand="1"/>
       </w:tblPr>
       <w:tblGrid>
-        <w:gridCol w:w="1486"/>
-        <w:gridCol w:w="7864"/>
+        <w:gridCol w:w="1366"/>
+        <w:gridCol w:w="7984"/>
       </w:tblGrid>
       <w:tr>
         <w:trPr>
@@ -25393,7 +25462,10 @@
               <w:cnfStyle w:val="100000000000" w:firstRow="1" w:lastRow="0" w:firstColumn="0" w:lastColumn="0" w:oddVBand="0" w:evenVBand="0" w:oddHBand="0" w:evenHBand="0" w:firstRowFirstColumn="0" w:firstRowLastColumn="0" w:lastRowFirstColumn="0" w:lastRowLastColumn="0"/>
             </w:pPr>
             <w:r>
-              <w:t>description</w:t>
+              <w:t>D</w:t>
+            </w:r>
+            <w:r>
+              <w:t>escription</w:t>
             </w:r>
           </w:p>
         </w:tc>
@@ -25510,7 +25582,13 @@
               <w:cnfStyle w:val="000000100000" w:firstRow="0" w:lastRow="0" w:firstColumn="0" w:lastColumn="0" w:oddVBand="0" w:evenVBand="0" w:oddHBand="1" w:evenHBand="0" w:firstRowFirstColumn="0" w:firstRowLastColumn="0" w:lastRowFirstColumn="0" w:lastRowLastColumn="0"/>
             </w:pPr>
             <w:r>
-              <w:t>The base pixel value of the output image, defaults to 0</w:t>
+              <w:t>The base pixel value of the output image</w:t>
+            </w:r>
+            <w:r>
+              <w:t xml:space="preserve"> 0..255</w:t>
+            </w:r>
+            <w:r>
+              <w:t>, defaults to 0</w:t>
             </w:r>
           </w:p>
         </w:tc>
@@ -25547,7 +25625,126 @@
               <w:cnfStyle w:val="000000000000" w:firstRow="0" w:lastRow="0" w:firstColumn="0" w:lastColumn="0" w:oddVBand="0" w:evenVBand="0" w:oddHBand="0" w:evenHBand="0" w:firstRowFirstColumn="0" w:firstRowLastColumn="0" w:lastRowFirstColumn="0" w:lastRowLastColumn="0"/>
             </w:pPr>
             <w:r>
-              <w:t>The pixel value of added features the output image, defaults to 255</w:t>
+              <w:t>The pixel value of added features the output image</w:t>
+            </w:r>
+            <w:r>
+              <w:t xml:space="preserve"> 0..255</w:t>
+            </w:r>
+            <w:r>
+              <w:t>, defaults to 255</w:t>
+            </w:r>
+          </w:p>
+        </w:tc>
+      </w:tr>
+    </w:tbl>
+    <w:p>
+      <w:pPr>
+        <w:cnfStyle w:val="001000100000" w:firstRow="0" w:lastRow="0" w:firstColumn="1" w:lastColumn="0" w:oddVBand="0" w:evenVBand="0" w:oddHBand="1" w:evenHBand="0" w:firstRowFirstColumn="0" w:firstRowLastColumn="0" w:lastRowFirstColumn="0" w:lastRowLastColumn="0"/>
+      </w:pPr>
+    </w:p>
+    <w:p>
+      <w:pPr>
+        <w:pStyle w:val="NoSpacing"/>
+        <w:cnfStyle w:val="000000100000" w:firstRow="0" w:lastRow="0" w:firstColumn="0" w:lastColumn="0" w:oddVBand="0" w:evenVBand="0" w:oddHBand="1" w:evenHBand="0" w:firstRowFirstColumn="0" w:firstRowLastColumn="0" w:lastRowFirstColumn="0" w:lastRowLastColumn="0"/>
+      </w:pPr>
+      <w:r>
+        <w:t>The draw commands file contains a list of lines as follows.</w:t>
+      </w:r>
+    </w:p>
+    <w:p>
+      <w:pPr>
+        <w:pStyle w:val="NoSpacing"/>
+        <w:cnfStyle w:val="000000100000" w:firstRow="0" w:lastRow="0" w:firstColumn="0" w:lastColumn="0" w:oddVBand="0" w:evenVBand="0" w:oddHBand="1" w:evenHBand="0" w:firstRowFirstColumn="0" w:firstRowLastColumn="0" w:lastRowFirstColumn="0" w:lastRowLastColumn="0"/>
+      </w:pPr>
+    </w:p>
+    <w:tbl>
+      <w:tblPr>
+        <w:tblStyle w:val="PlainTable1"/>
+        <w:tblW w:w="9094" w:type="dxa"/>
+        <w:tblLook w:val="04A0" w:firstRow="1" w:lastRow="0" w:firstColumn="1" w:lastColumn="0" w:noHBand="0" w:noVBand="1"/>
+      </w:tblPr>
+      <w:tblGrid>
+        <w:gridCol w:w="2515"/>
+        <w:gridCol w:w="6579"/>
+      </w:tblGrid>
+      <w:tr>
+        <w:trPr>
+          <w:cnfStyle w:val="100000000000" w:firstRow="1" w:lastRow="0" w:firstColumn="0" w:lastColumn="0" w:oddVBand="0" w:evenVBand="0" w:oddHBand="0" w:evenHBand="0" w:firstRowFirstColumn="0" w:firstRowLastColumn="0" w:lastRowFirstColumn="0" w:lastRowLastColumn="0"/>
+        </w:trPr>
+        <w:tc>
+          <w:tcPr>
+            <w:cnfStyle w:val="001000000000" w:firstRow="0" w:lastRow="0" w:firstColumn="1" w:lastColumn="0" w:oddVBand="0" w:evenVBand="0" w:oddHBand="0" w:evenHBand="0" w:firstRowFirstColumn="0" w:firstRowLastColumn="0" w:lastRowFirstColumn="0" w:lastRowLastColumn="0"/>
+            <w:tcW w:w="2515" w:type="dxa"/>
+          </w:tcPr>
+          <w:p>
+            <w:pPr>
+              <w:rPr>
+                <w:b w:val="0"/>
+                <w:bCs w:val="0"/>
+              </w:rPr>
+            </w:pPr>
+            <w:r>
+              <w:rPr>
+                <w:b w:val="0"/>
+                <w:bCs w:val="0"/>
+              </w:rPr>
+              <w:t xml:space="preserve">P </w:t>
+            </w:r>
+            <w:r>
+              <w:rPr>
+                <w:b w:val="0"/>
+                <w:bCs w:val="0"/>
+                <w:i/>
+                <w:iCs/>
+              </w:rPr>
+              <w:t>r</w:t>
+            </w:r>
+            <w:r>
+              <w:rPr>
+                <w:b w:val="0"/>
+                <w:bCs w:val="0"/>
+                <w:i/>
+                <w:iCs/>
+              </w:rPr>
+              <w:t>ow</w:t>
+            </w:r>
+            <w:r>
+              <w:rPr>
+                <w:b w:val="0"/>
+                <w:bCs w:val="0"/>
+              </w:rPr>
+              <w:t>,</w:t>
+            </w:r>
+            <w:r>
+              <w:rPr>
+                <w:b w:val="0"/>
+                <w:bCs w:val="0"/>
+                <w:i/>
+                <w:iCs/>
+              </w:rPr>
+              <w:t>col</w:t>
+            </w:r>
+          </w:p>
+        </w:tc>
+        <w:tc>
+          <w:tcPr>
+            <w:tcW w:w="0" w:type="auto"/>
+          </w:tcPr>
+          <w:p>
+            <w:pPr>
+              <w:pStyle w:val="NoSpacing"/>
+              <w:cnfStyle w:val="100000000000" w:firstRow="1" w:lastRow="0" w:firstColumn="0" w:lastColumn="0" w:oddVBand="0" w:evenVBand="0" w:oddHBand="0" w:evenHBand="0" w:firstRowFirstColumn="0" w:firstRowLastColumn="0" w:lastRowFirstColumn="0" w:lastRowLastColumn="0"/>
+              <w:rPr>
+                <w:b w:val="0"/>
+                <w:bCs w:val="0"/>
+              </w:rPr>
+            </w:pPr>
+            <w:r>
+              <w:rPr>
+                <w:b w:val="0"/>
+                <w:bCs w:val="0"/>
+              </w:rPr>
+              <w:t xml:space="preserve">A point to add to the image as </w:t>
             </w:r>
           </w:p>
         </w:tc>
@@ -25559,21 +25756,100 @@
         <w:tc>
           <w:tcPr>
             <w:cnfStyle w:val="001000000000" w:firstRow="0" w:lastRow="0" w:firstColumn="1" w:lastColumn="0" w:oddVBand="0" w:evenVBand="0" w:oddHBand="0" w:evenHBand="0" w:firstRowFirstColumn="0" w:firstRowLastColumn="0" w:lastRowFirstColumn="0" w:lastRowLastColumn="0"/>
-            <w:tcW w:w="0" w:type="auto"/>
-          </w:tcPr>
-          <w:p>
-            <w:pPr>
-              <w:rPr>
-                <w:b w:val="0"/>
-                <w:bCs w:val="0"/>
-              </w:rPr>
-            </w:pPr>
-            <w:r>
-              <w:rPr>
-                <w:b w:val="0"/>
-                <w:bCs w:val="0"/>
-              </w:rPr>
-              <w:t>point</w:t>
+            <w:tcW w:w="2515" w:type="dxa"/>
+          </w:tcPr>
+          <w:p>
+            <w:pPr>
+              <w:rPr>
+                <w:b w:val="0"/>
+                <w:bCs w:val="0"/>
+              </w:rPr>
+            </w:pPr>
+            <w:r>
+              <w:rPr>
+                <w:b w:val="0"/>
+                <w:bCs w:val="0"/>
+              </w:rPr>
+              <w:t>L</w:t>
+            </w:r>
+            <w:r>
+              <w:rPr>
+                <w:b w:val="0"/>
+                <w:bCs w:val="0"/>
+              </w:rPr>
+              <w:t xml:space="preserve"> </w:t>
+            </w:r>
+            <w:r>
+              <w:rPr>
+                <w:b w:val="0"/>
+                <w:bCs w:val="0"/>
+                <w:i/>
+                <w:iCs/>
+              </w:rPr>
+              <w:t>row</w:t>
+            </w:r>
+            <w:r>
+              <w:rPr>
+                <w:b w:val="0"/>
+                <w:bCs w:val="0"/>
+                <w:i/>
+                <w:iCs/>
+              </w:rPr>
+              <w:t>1</w:t>
+            </w:r>
+            <w:r>
+              <w:rPr>
+                <w:b w:val="0"/>
+                <w:bCs w:val="0"/>
+                <w:i/>
+                <w:iCs/>
+              </w:rPr>
+              <w:t>,col</w:t>
+            </w:r>
+            <w:r>
+              <w:rPr>
+                <w:b w:val="0"/>
+                <w:bCs w:val="0"/>
+                <w:i/>
+                <w:iCs/>
+              </w:rPr>
+              <w:t>1,</w:t>
+            </w:r>
+            <w:r>
+              <w:rPr>
+                <w:b w:val="0"/>
+                <w:bCs w:val="0"/>
+                <w:i/>
+                <w:iCs/>
+              </w:rPr>
+              <w:t>row</w:t>
+            </w:r>
+            <w:r>
+              <w:rPr>
+                <w:b w:val="0"/>
+                <w:bCs w:val="0"/>
+                <w:i/>
+                <w:iCs/>
+              </w:rPr>
+              <w:t>2</w:t>
+            </w:r>
+            <w:r>
+              <w:rPr>
+                <w:b w:val="0"/>
+                <w:bCs w:val="0"/>
+                <w:i/>
+                <w:iCs/>
+              </w:rPr>
+              <w:t>,col</w:t>
+            </w:r>
+            <w:r>
+              <w:rPr>
+                <w:b w:val="0"/>
+                <w:bCs w:val="0"/>
+                <w:i/>
+                <w:iCs/>
+              </w:rPr>
+              <w:t>2</w:t>
             </w:r>
           </w:p>
         </w:tc>
@@ -25587,44 +25863,34 @@
               <w:cnfStyle w:val="000000100000" w:firstRow="0" w:lastRow="0" w:firstColumn="0" w:lastColumn="0" w:oddVBand="0" w:evenVBand="0" w:oddHBand="1" w:evenHBand="0" w:firstRowFirstColumn="0" w:firstRowLastColumn="0" w:lastRowFirstColumn="0" w:lastRowLastColumn="0"/>
             </w:pPr>
             <w:r>
-              <w:t>A point to add to the image as ‘row,col’</w:t>
-            </w:r>
-          </w:p>
-        </w:tc>
-      </w:tr>
-      <w:tr>
-        <w:tc>
-          <w:tcPr>
-            <w:cnfStyle w:val="001000000000" w:firstRow="0" w:lastRow="0" w:firstColumn="1" w:lastColumn="0" w:oddVBand="0" w:evenVBand="0" w:oddHBand="0" w:evenHBand="0" w:firstRowFirstColumn="0" w:firstRowLastColumn="0" w:lastRowFirstColumn="0" w:lastRowLastColumn="0"/>
-            <w:tcW w:w="0" w:type="auto"/>
-          </w:tcPr>
-          <w:p>
-            <w:pPr>
-              <w:rPr>
-                <w:b w:val="0"/>
-                <w:bCs w:val="0"/>
-              </w:rPr>
-            </w:pPr>
-            <w:r>
-              <w:rPr>
-                <w:b w:val="0"/>
-                <w:bCs w:val="0"/>
-              </w:rPr>
-              <w:t>line</w:t>
-            </w:r>
-          </w:p>
-        </w:tc>
-        <w:tc>
-          <w:tcPr>
-            <w:tcW w:w="0" w:type="auto"/>
-          </w:tcPr>
-          <w:p>
-            <w:pPr>
-              <w:pStyle w:val="NoSpacing"/>
-              <w:cnfStyle w:val="000000000000" w:firstRow="0" w:lastRow="0" w:firstColumn="0" w:lastColumn="0" w:oddVBand="0" w:evenVBand="0" w:oddHBand="0" w:evenHBand="0" w:firstRowFirstColumn="0" w:firstRowLastColumn="0" w:lastRowFirstColumn="0" w:lastRowLastColumn="0"/>
-            </w:pPr>
-            <w:r>
-              <w:t>A line segment ‘(row,col):(row,col</w:t>
+              <w:t xml:space="preserve">A line segment </w:t>
+            </w:r>
+            <w:r>
+              <w:t xml:space="preserve">with endpoints </w:t>
+            </w:r>
+            <w:r>
+              <w:t>‘(row</w:t>
+            </w:r>
+            <w:r>
+              <w:t>1</w:t>
+            </w:r>
+            <w:r>
+              <w:t>,col</w:t>
+            </w:r>
+            <w:r>
+              <w:t>1</w:t>
+            </w:r>
+            <w:r>
+              <w:t>):(row</w:t>
+            </w:r>
+            <w:r>
+              <w:t>2</w:t>
+            </w:r>
+            <w:r>
+              <w:t>,col</w:t>
+            </w:r>
+            <w:r>
+              <w:t>2</w:t>
             </w:r>
             <w:r>
               <w:rPr>
@@ -25634,7 +25900,59 @@
               <w:t>)’</w:t>
             </w:r>
             <w:r>
-              <w:t xml:space="preserve"> to add to the image, where each ‘(row,col)’ is the start and end points</w:t>
+              <w:t xml:space="preserve"> to add to the image</w:t>
+            </w:r>
+          </w:p>
+        </w:tc>
+      </w:tr>
+      <w:tr>
+        <w:tc>
+          <w:tcPr>
+            <w:cnfStyle w:val="001000000000" w:firstRow="0" w:lastRow="0" w:firstColumn="1" w:lastColumn="0" w:oddVBand="0" w:evenVBand="0" w:oddHBand="0" w:evenHBand="0" w:firstRowFirstColumn="0" w:firstRowLastColumn="0" w:lastRowFirstColumn="0" w:lastRowLastColumn="0"/>
+            <w:tcW w:w="2515" w:type="dxa"/>
+          </w:tcPr>
+          <w:p>
+            <w:pPr>
+              <w:rPr>
+                <w:b w:val="0"/>
+                <w:bCs w:val="0"/>
+              </w:rPr>
+            </w:pPr>
+            <w:r>
+              <w:rPr>
+                <w:b w:val="0"/>
+                <w:bCs w:val="0"/>
+              </w:rPr>
+              <w:t xml:space="preserve">R </w:t>
+            </w:r>
+            <w:r>
+              <w:rPr>
+                <w:b w:val="0"/>
+                <w:bCs w:val="0"/>
+                <w:i/>
+                <w:iCs/>
+              </w:rPr>
+              <w:t>row1,col1,row2,col2</w:t>
+            </w:r>
+          </w:p>
+        </w:tc>
+        <w:tc>
+          <w:tcPr>
+            <w:tcW w:w="0" w:type="auto"/>
+          </w:tcPr>
+          <w:p>
+            <w:pPr>
+              <w:pStyle w:val="NoSpacing"/>
+              <w:cnfStyle w:val="000000000000" w:firstRow="0" w:lastRow="0" w:firstColumn="0" w:lastColumn="0" w:oddVBand="0" w:evenVBand="0" w:oddHBand="0" w:evenHBand="0" w:firstRowFirstColumn="0" w:firstRowLastColumn="0" w:lastRowFirstColumn="0" w:lastRowLastColumn="0"/>
+            </w:pPr>
+            <w:r>
+              <w:t xml:space="preserve">A rectangle </w:t>
+            </w:r>
+            <w:r>
+              <w:t xml:space="preserve">with corners </w:t>
+            </w:r>
+            <w:r>
+              <w:t>‘(row,col):(row,col)’ to add to the image, where the first ‘row,col’ is the upper left-hand corner and the second ‘row,col’ is the lower right-hand corner</w:t>
             </w:r>
           </w:p>
         </w:tc>
@@ -25646,21 +25964,30 @@
         <w:tc>
           <w:tcPr>
             <w:cnfStyle w:val="001000000000" w:firstRow="0" w:lastRow="0" w:firstColumn="1" w:lastColumn="0" w:oddVBand="0" w:evenVBand="0" w:oddHBand="0" w:evenHBand="0" w:firstRowFirstColumn="0" w:firstRowLastColumn="0" w:lastRowFirstColumn="0" w:lastRowLastColumn="0"/>
-            <w:tcW w:w="0" w:type="auto"/>
-          </w:tcPr>
-          <w:p>
-            <w:pPr>
-              <w:rPr>
-                <w:b w:val="0"/>
-                <w:bCs w:val="0"/>
-              </w:rPr>
-            </w:pPr>
-            <w:r>
-              <w:rPr>
-                <w:b w:val="0"/>
-                <w:bCs w:val="0"/>
-              </w:rPr>
-              <w:t>rectangle</w:t>
+            <w:tcW w:w="2515" w:type="dxa"/>
+          </w:tcPr>
+          <w:p>
+            <w:pPr>
+              <w:rPr>
+                <w:b w:val="0"/>
+                <w:bCs w:val="0"/>
+              </w:rPr>
+            </w:pPr>
+            <w:r>
+              <w:rPr>
+                <w:b w:val="0"/>
+                <w:bCs w:val="0"/>
+              </w:rPr>
+              <w:t xml:space="preserve">F </w:t>
+            </w:r>
+            <w:r>
+              <w:rPr>
+                <w:b w:val="0"/>
+                <w:bCs w:val="0"/>
+                <w:i/>
+                <w:iCs/>
+              </w:rPr>
+              <w:t>row1,col1,row2,col2</w:t>
             </w:r>
           </w:p>
         </w:tc>
@@ -25674,44 +26001,6 @@
               <w:cnfStyle w:val="000000100000" w:firstRow="0" w:lastRow="0" w:firstColumn="0" w:lastColumn="0" w:oddVBand="0" w:evenVBand="0" w:oddHBand="1" w:evenHBand="0" w:firstRowFirstColumn="0" w:firstRowLastColumn="0" w:lastRowFirstColumn="0" w:lastRowLastColumn="0"/>
             </w:pPr>
             <w:r>
-              <w:t>A rectangle ‘(row,col):(row,col)’ to add to the image, where the first ‘row,col’ is the upper left-hand corner and the second ‘row,col’ is the lower right-hand corner</w:t>
-            </w:r>
-          </w:p>
-        </w:tc>
-      </w:tr>
-      <w:tr>
-        <w:tc>
-          <w:tcPr>
-            <w:cnfStyle w:val="001000000000" w:firstRow="0" w:lastRow="0" w:firstColumn="1" w:lastColumn="0" w:oddVBand="0" w:evenVBand="0" w:oddHBand="0" w:evenHBand="0" w:firstRowFirstColumn="0" w:firstRowLastColumn="0" w:lastRowFirstColumn="0" w:lastRowLastColumn="0"/>
-            <w:tcW w:w="0" w:type="auto"/>
-          </w:tcPr>
-          <w:p>
-            <w:pPr>
-              <w:rPr>
-                <w:b w:val="0"/>
-                <w:bCs w:val="0"/>
-              </w:rPr>
-            </w:pPr>
-            <w:r>
-              <w:rPr>
-                <w:b w:val="0"/>
-                <w:bCs w:val="0"/>
-              </w:rPr>
-              <w:lastRenderedPageBreak/>
-              <w:t>rectangle-filled</w:t>
-            </w:r>
-          </w:p>
-        </w:tc>
-        <w:tc>
-          <w:tcPr>
-            <w:tcW w:w="0" w:type="auto"/>
-          </w:tcPr>
-          <w:p>
-            <w:pPr>
-              <w:pStyle w:val="NoSpacing"/>
-              <w:cnfStyle w:val="000000000000" w:firstRow="0" w:lastRow="0" w:firstColumn="0" w:lastColumn="0" w:oddVBand="0" w:evenVBand="0" w:oddHBand="0" w:evenHBand="0" w:firstRowFirstColumn="0" w:firstRowLastColumn="0" w:lastRowFirstColumn="0" w:lastRowLastColumn="0"/>
-            </w:pPr>
-            <w:r>
               <w:t>Similar to the ‘rectangle’ parameter, but creates a filled rectangle.</w:t>
             </w:r>
           </w:p>
@@ -25723,386 +26012,11 @@
         <w:pStyle w:val="Normalafterlist"/>
       </w:pPr>
       <w:r>
-        <w:t>The ‘point’, ‘line’, ‘rectangle’, and ‘rectangle-filled’ parameter values may be repeated by separating the values with ‘|’, for example:</w:t>
-      </w:r>
-    </w:p>
-    <w:p>
-      <w:pPr>
-        <w:pStyle w:val="code0"/>
-        <w:ind w:left="720"/>
-        <w:rPr>
-          <w:sz w:val="18"/>
-          <w:szCs w:val="18"/>
-        </w:rPr>
-      </w:pPr>
-      <w:r>
-        <w:rPr>
-          <w:sz w:val="18"/>
-          <w:szCs w:val="18"/>
-        </w:rPr>
-        <w:t>“point”: “(</w:t>
-      </w:r>
-      <w:r>
-        <w:rPr>
-          <w:i/>
-          <w:iCs/>
-          <w:sz w:val="18"/>
-          <w:szCs w:val="18"/>
-        </w:rPr>
-        <w:t>row</w:t>
-      </w:r>
-      <w:r>
-        <w:rPr>
-          <w:sz w:val="18"/>
-          <w:szCs w:val="18"/>
-        </w:rPr>
-        <w:t>,</w:t>
-      </w:r>
-      <w:r>
-        <w:rPr>
-          <w:i/>
-          <w:iCs/>
-          <w:sz w:val="18"/>
-          <w:szCs w:val="18"/>
-        </w:rPr>
-        <w:t>col</w:t>
-      </w:r>
-      <w:r>
-        <w:rPr>
-          <w:sz w:val="18"/>
-          <w:szCs w:val="18"/>
-        </w:rPr>
-        <w:t>)|(</w:t>
-      </w:r>
-      <w:r>
-        <w:rPr>
-          <w:i/>
-          <w:iCs/>
-          <w:sz w:val="18"/>
-          <w:szCs w:val="18"/>
-        </w:rPr>
-        <w:t>row</w:t>
-      </w:r>
-      <w:r>
-        <w:rPr>
-          <w:sz w:val="18"/>
-          <w:szCs w:val="18"/>
-        </w:rPr>
-        <w:t>,</w:t>
-      </w:r>
-      <w:r>
-        <w:rPr>
-          <w:i/>
-          <w:iCs/>
-          <w:sz w:val="18"/>
-          <w:szCs w:val="18"/>
-        </w:rPr>
-        <w:t>col</w:t>
-      </w:r>
-      <w:r>
-        <w:rPr>
-          <w:sz w:val="18"/>
-          <w:szCs w:val="18"/>
-        </w:rPr>
-        <w:t>)”</w:t>
-      </w:r>
-    </w:p>
-    <w:p>
-      <w:pPr>
-        <w:pStyle w:val="code0"/>
-        <w:ind w:left="720"/>
-        <w:rPr>
-          <w:sz w:val="18"/>
-          <w:szCs w:val="18"/>
-        </w:rPr>
-      </w:pPr>
-      <w:r>
-        <w:rPr>
-          <w:sz w:val="18"/>
-          <w:szCs w:val="18"/>
-        </w:rPr>
-        <w:t>“line”: “(</w:t>
-      </w:r>
-      <w:r>
-        <w:rPr>
-          <w:i/>
-          <w:iCs/>
-          <w:sz w:val="18"/>
-          <w:szCs w:val="18"/>
-        </w:rPr>
-        <w:t>row</w:t>
-      </w:r>
-      <w:r>
-        <w:rPr>
-          <w:sz w:val="18"/>
-          <w:szCs w:val="18"/>
-        </w:rPr>
-        <w:t>,</w:t>
-      </w:r>
-      <w:r>
-        <w:rPr>
-          <w:i/>
-          <w:iCs/>
-          <w:sz w:val="18"/>
-          <w:szCs w:val="18"/>
-        </w:rPr>
-        <w:t>col</w:t>
-      </w:r>
-      <w:r>
-        <w:rPr>
-          <w:sz w:val="18"/>
-          <w:szCs w:val="18"/>
-        </w:rPr>
-        <w:t>):(</w:t>
-      </w:r>
-      <w:r>
-        <w:rPr>
-          <w:i/>
-          <w:iCs/>
-          <w:sz w:val="18"/>
-          <w:szCs w:val="18"/>
-        </w:rPr>
-        <w:t>row</w:t>
-      </w:r>
-      <w:r>
-        <w:rPr>
-          <w:sz w:val="18"/>
-          <w:szCs w:val="18"/>
-        </w:rPr>
-        <w:t>,</w:t>
-      </w:r>
-      <w:r>
-        <w:rPr>
-          <w:i/>
-          <w:iCs/>
-          <w:sz w:val="18"/>
-          <w:szCs w:val="18"/>
-        </w:rPr>
-        <w:t>col</w:t>
-      </w:r>
-      <w:r>
-        <w:rPr>
-          <w:sz w:val="18"/>
-          <w:szCs w:val="18"/>
-        </w:rPr>
-        <w:t>)|(</w:t>
-      </w:r>
-      <w:r>
-        <w:rPr>
-          <w:i/>
-          <w:iCs/>
-          <w:sz w:val="18"/>
-          <w:szCs w:val="18"/>
-        </w:rPr>
-        <w:t>row</w:t>
-      </w:r>
-      <w:r>
-        <w:rPr>
-          <w:sz w:val="18"/>
-          <w:szCs w:val="18"/>
-        </w:rPr>
-        <w:t>,</w:t>
-      </w:r>
-      <w:r>
-        <w:rPr>
-          <w:i/>
-          <w:iCs/>
-          <w:sz w:val="18"/>
-          <w:szCs w:val="18"/>
-        </w:rPr>
-        <w:t>col</w:t>
-      </w:r>
-      <w:r>
-        <w:rPr>
-          <w:sz w:val="18"/>
-          <w:szCs w:val="18"/>
-        </w:rPr>
-        <w:t>):(</w:t>
-      </w:r>
-      <w:r>
-        <w:rPr>
-          <w:i/>
-          <w:iCs/>
-          <w:sz w:val="18"/>
-          <w:szCs w:val="18"/>
-        </w:rPr>
-        <w:t>row</w:t>
-      </w:r>
-      <w:r>
-        <w:rPr>
-          <w:sz w:val="18"/>
-          <w:szCs w:val="18"/>
-        </w:rPr>
-        <w:t>,</w:t>
-      </w:r>
-      <w:r>
-        <w:rPr>
-          <w:i/>
-          <w:iCs/>
-          <w:sz w:val="18"/>
-          <w:szCs w:val="18"/>
-        </w:rPr>
-        <w:t>col</w:t>
-      </w:r>
-      <w:r>
-        <w:rPr>
-          <w:sz w:val="18"/>
-          <w:szCs w:val="18"/>
-        </w:rPr>
-        <w:t>)”</w:t>
-      </w:r>
-    </w:p>
-    <w:p>
-      <w:pPr>
-        <w:pStyle w:val="code0"/>
-        <w:ind w:left="720"/>
-        <w:rPr>
-          <w:sz w:val="18"/>
-          <w:szCs w:val="18"/>
-        </w:rPr>
-      </w:pPr>
-      <w:r>
-        <w:rPr>
-          <w:sz w:val="18"/>
-          <w:szCs w:val="18"/>
-        </w:rPr>
-        <w:t>“rectangle”: “(</w:t>
-      </w:r>
-      <w:r>
-        <w:rPr>
-          <w:i/>
-          <w:iCs/>
-          <w:sz w:val="18"/>
-          <w:szCs w:val="18"/>
-        </w:rPr>
-        <w:t>row</w:t>
-      </w:r>
-      <w:r>
-        <w:rPr>
-          <w:sz w:val="18"/>
-          <w:szCs w:val="18"/>
-        </w:rPr>
-        <w:t>,</w:t>
-      </w:r>
-      <w:r>
-        <w:rPr>
-          <w:i/>
-          <w:iCs/>
-          <w:sz w:val="18"/>
-          <w:szCs w:val="18"/>
-        </w:rPr>
-        <w:t>col</w:t>
-      </w:r>
-      <w:r>
-        <w:rPr>
-          <w:sz w:val="18"/>
-          <w:szCs w:val="18"/>
-        </w:rPr>
-        <w:t>):(</w:t>
-      </w:r>
-      <w:r>
-        <w:rPr>
-          <w:i/>
-          <w:iCs/>
-          <w:sz w:val="18"/>
-          <w:szCs w:val="18"/>
-        </w:rPr>
-        <w:t>row</w:t>
-      </w:r>
-      <w:r>
-        <w:rPr>
-          <w:sz w:val="18"/>
-          <w:szCs w:val="18"/>
-        </w:rPr>
-        <w:t>,</w:t>
-      </w:r>
-      <w:r>
-        <w:rPr>
-          <w:i/>
-          <w:iCs/>
-          <w:sz w:val="18"/>
-          <w:szCs w:val="18"/>
-        </w:rPr>
-        <w:t>col</w:t>
-      </w:r>
-      <w:r>
-        <w:rPr>
-          <w:sz w:val="18"/>
-          <w:szCs w:val="18"/>
-        </w:rPr>
-        <w:t>)|(</w:t>
-      </w:r>
-      <w:r>
-        <w:rPr>
-          <w:i/>
-          <w:iCs/>
-          <w:sz w:val="18"/>
-          <w:szCs w:val="18"/>
-        </w:rPr>
-        <w:t>row</w:t>
-      </w:r>
-      <w:r>
-        <w:rPr>
-          <w:sz w:val="18"/>
-          <w:szCs w:val="18"/>
-        </w:rPr>
-        <w:t>,</w:t>
-      </w:r>
-      <w:r>
-        <w:rPr>
-          <w:i/>
-          <w:iCs/>
-          <w:sz w:val="18"/>
-          <w:szCs w:val="18"/>
-        </w:rPr>
-        <w:t>col</w:t>
-      </w:r>
-      <w:r>
-        <w:rPr>
-          <w:sz w:val="18"/>
-          <w:szCs w:val="18"/>
-        </w:rPr>
-        <w:t>):(</w:t>
-      </w:r>
-      <w:r>
-        <w:rPr>
-          <w:i/>
-          <w:iCs/>
-          <w:sz w:val="18"/>
-          <w:szCs w:val="18"/>
-        </w:rPr>
-        <w:t>row</w:t>
-      </w:r>
-      <w:r>
-        <w:rPr>
-          <w:sz w:val="18"/>
-          <w:szCs w:val="18"/>
-        </w:rPr>
-        <w:t>,</w:t>
-      </w:r>
-      <w:r>
-        <w:rPr>
-          <w:i/>
-          <w:iCs/>
-          <w:sz w:val="18"/>
-          <w:szCs w:val="18"/>
-        </w:rPr>
-        <w:t>col</w:t>
-      </w:r>
-      <w:r>
-        <w:rPr>
-          <w:sz w:val="18"/>
-          <w:szCs w:val="18"/>
-        </w:rPr>
-        <w:t>)”</w:t>
-      </w:r>
-    </w:p>
-    <w:p>
-      <w:pPr>
-        <w:pStyle w:val="Normalafterlist"/>
-      </w:pPr>
-      <w:r>
-        <w:t>The experiment log output includes the output image pixel parameters:</w:t>
+        <w:lastRenderedPageBreak/>
+        <w:t>E</w:t>
+      </w:r>
+      <w:r>
+        <w:t>periment log output includes the output image pixel parameters:</w:t>
       </w:r>
     </w:p>
     <w:tbl>
@@ -26265,7 +26179,19 @@
               <w:cnfStyle w:val="000000100000" w:firstRow="0" w:lastRow="0" w:firstColumn="0" w:lastColumn="0" w:oddVBand="0" w:evenVBand="0" w:oddHBand="1" w:evenHBand="0" w:firstRowFirstColumn="0" w:firstRowLastColumn="0" w:lastRowFirstColumn="0" w:lastRowLastColumn="0"/>
             </w:pPr>
             <w:r>
-              <w:t>The number of image components. Grayscale images have 1 component, color images have 3 components.</w:t>
+              <w:t>The number of image components</w:t>
+            </w:r>
+            <w:r>
+              <w:t>, restricted to g</w:t>
+            </w:r>
+            <w:r>
+              <w:t xml:space="preserve">rayscale images </w:t>
+            </w:r>
+            <w:r>
+              <w:t xml:space="preserve">with </w:t>
+            </w:r>
+            <w:r>
+              <w:t>1 component</w:t>
             </w:r>
           </w:p>
         </w:tc>
@@ -26310,47 +26236,13 @@
             <w:pPr>
               <w:pStyle w:val="tablebullet"/>
               <w:cnfStyle w:val="000000000000" w:firstRow="0" w:lastRow="0" w:firstColumn="0" w:lastColumn="0" w:oddVBand="0" w:evenVBand="0" w:oddHBand="0" w:evenHBand="0" w:firstRowFirstColumn="0" w:firstRowLastColumn="0" w:lastRowFirstColumn="0" w:lastRowLastColumn="0"/>
+            </w:pPr>
+            <w:r>
               <w:rPr>
                 <w:sz w:val="20"/>
                 <w:szCs w:val="20"/>
               </w:rPr>
-            </w:pPr>
-            <w:r>
-              <w:rPr>
-                <w:sz w:val="20"/>
-                <w:szCs w:val="20"/>
-              </w:rPr>
-              <w:t xml:space="preserve">CV_8U </w:t>
-            </w:r>
-          </w:p>
-          <w:p>
-            <w:pPr>
-              <w:pStyle w:val="tablebullet"/>
-              <w:cnfStyle w:val="000000000000" w:firstRow="0" w:lastRow="0" w:firstColumn="0" w:lastColumn="0" w:oddVBand="0" w:evenVBand="0" w:oddHBand="0" w:evenHBand="0" w:firstRowFirstColumn="0" w:firstRowLastColumn="0" w:lastRowFirstColumn="0" w:lastRowLastColumn="0"/>
-              <w:rPr>
-                <w:sz w:val="20"/>
-                <w:szCs w:val="20"/>
-              </w:rPr>
-            </w:pPr>
-            <w:r>
-              <w:rPr>
-                <w:sz w:val="20"/>
-                <w:szCs w:val="20"/>
-              </w:rPr>
-              <w:t>CV_32S</w:t>
-            </w:r>
-          </w:p>
-          <w:p>
-            <w:pPr>
-              <w:pStyle w:val="tablebullet"/>
-              <w:cnfStyle w:val="000000000000" w:firstRow="0" w:lastRow="0" w:firstColumn="0" w:lastColumn="0" w:oddVBand="0" w:evenVBand="0" w:oddHBand="0" w:evenHBand="0" w:firstRowFirstColumn="0" w:firstRowLastColumn="0" w:lastRowFirstColumn="0" w:lastRowLastColumn="0"/>
-            </w:pPr>
-            <w:r>
-              <w:rPr>
-                <w:sz w:val="20"/>
-                <w:szCs w:val="20"/>
-              </w:rPr>
-              <w:t>CV_32F</w:t>
+              <w:t>CV_8U</w:t>
             </w:r>
           </w:p>
         </w:tc>
@@ -26391,7 +26283,7 @@
               <w:cnfStyle w:val="000000100000" w:firstRow="0" w:lastRow="0" w:firstColumn="0" w:lastColumn="0" w:oddVBand="0" w:evenVBand="0" w:oddHBand="1" w:evenHBand="0" w:firstRowFirstColumn="0" w:firstRowLastColumn="0" w:lastRowFirstColumn="0" w:lastRowLastColumn="0"/>
             </w:pPr>
             <w:r>
-              <w:t>image rows * cols * components</w:t>
+              <w:t>image rows * cols</w:t>
             </w:r>
           </w:p>
         </w:tc>
@@ -26802,7 +26694,6 @@
               <w:pStyle w:val="NoSpacing"/>
             </w:pPr>
             <w:r>
-              <w:lastRenderedPageBreak/>
               <w:t>parameter</w:t>
             </w:r>
           </w:p>
@@ -27088,6 +26979,7 @@
         </w:numPr>
       </w:pPr>
       <w:r>
+        <w:lastRenderedPageBreak/>
         <w:t>If the</w:t>
       </w:r>
       <w:r>
@@ -27658,7 +27550,7 @@
       <w:rPr>
         <w:noProof/>
       </w:rPr>
-      <w:t>5/7/2025 11:24 AM</w:t>
+      <w:t>5/7/2025 1:17 PM</w:t>
     </w:r>
     <w:r>
       <w:fldChar w:fldCharType="end"/>
@@ -27716,7 +27608,7 @@
       <w:rPr>
         <w:noProof/>
       </w:rPr>
-      <w:t>5/7/2025 11:24 AM</w:t>
+      <w:t>5/7/2025 1:17 PM</w:t>
     </w:r>
     <w:r>
       <w:fldChar w:fldCharType="end"/>

</xml_diff>

<commit_message>
operator transform intensity convert
</commit_message>
<xml_diff>
--- a/doc/cv-workbench-manual.docx
+++ b/doc/cv-workbench-manual.docx
@@ -25042,16 +25042,7 @@
         <w:t>, only grayscale images are supported</w:t>
       </w:r>
       <w:r>
-        <w:t xml:space="preserve">. </w:t>
-      </w:r>
-      <w:r>
-        <w:t xml:space="preserve">The function of the operator </w:t>
-      </w:r>
-      <w:r>
-        <w:t xml:space="preserve">will </w:t>
-      </w:r>
-      <w:r>
-        <w:t xml:space="preserve">depend on whether input and output images are grayscale or color. </w:t>
+        <w:t xml:space="preserve">. The function of the operator will depend on whether input and output images are grayscale or color. </w:t>
       </w:r>
     </w:p>
     <w:tbl>
@@ -25829,14 +25820,7 @@
                 <w:b w:val="0"/>
                 <w:bCs w:val="0"/>
               </w:rPr>
-              <w:t>min-</w:t>
-            </w:r>
-            <w:r>
-              <w:rPr>
-                <w:b w:val="0"/>
-                <w:bCs w:val="0"/>
-              </w:rPr>
-              <w:t>row</w:t>
+              <w:t>min-row</w:t>
             </w:r>
           </w:p>
         </w:tc>
@@ -25876,14 +25860,7 @@
                 <w:b w:val="0"/>
                 <w:bCs w:val="0"/>
               </w:rPr>
-              <w:t>max</w:t>
-            </w:r>
-            <w:r>
-              <w:rPr>
-                <w:b w:val="0"/>
-                <w:bCs w:val="0"/>
-              </w:rPr>
-              <w:t>-col</w:t>
+              <w:t>max-col</w:t>
             </w:r>
           </w:p>
         </w:tc>
@@ -25897,10 +25874,7 @@
               <w:cnfStyle w:val="000000100000" w:firstRow="0" w:lastRow="0" w:firstColumn="0" w:lastColumn="0" w:oddVBand="0" w:evenVBand="0" w:oddHBand="1" w:evenHBand="0" w:firstRowFirstColumn="0" w:firstRowLastColumn="0" w:lastRowFirstColumn="0" w:lastRowLastColumn="0"/>
             </w:pPr>
             <w:r>
-              <w:t>Starting upper left-hand input image column, defaults to</w:t>
-            </w:r>
-            <w:r>
-              <w:t xml:space="preserve"> input image columns - 1</w:t>
+              <w:t>Starting upper left-hand input image column, defaults to input image columns - 1</w:t>
             </w:r>
           </w:p>
         </w:tc>
@@ -25923,21 +25897,7 @@
                 <w:b w:val="0"/>
                 <w:bCs w:val="0"/>
               </w:rPr>
-              <w:t>min-</w:t>
-            </w:r>
-            <w:r>
-              <w:rPr>
-                <w:b w:val="0"/>
-                <w:bCs w:val="0"/>
-              </w:rPr>
-              <w:t xml:space="preserve"> </w:t>
-            </w:r>
-            <w:r>
-              <w:rPr>
-                <w:b w:val="0"/>
-                <w:bCs w:val="0"/>
-              </w:rPr>
-              <w:t>row</w:t>
+              <w:t>min- row</w:t>
             </w:r>
           </w:p>
         </w:tc>
@@ -25951,13 +25911,7 @@
               <w:cnfStyle w:val="000000000000" w:firstRow="0" w:lastRow="0" w:firstColumn="0" w:lastColumn="0" w:oddVBand="0" w:evenVBand="0" w:oddHBand="0" w:evenHBand="0" w:firstRowFirstColumn="0" w:firstRowLastColumn="0" w:lastRowFirstColumn="0" w:lastRowLastColumn="0"/>
             </w:pPr>
             <w:r>
-              <w:t xml:space="preserve">Starting upper left-hand input image column, defaults to 0, defaults to input image </w:t>
-            </w:r>
-            <w:r>
-              <w:t>rows</w:t>
-            </w:r>
-            <w:r>
-              <w:t xml:space="preserve"> - 1</w:t>
+              <w:t>Starting upper left-hand input image column, defaults to 0, defaults to input image rows - 1</w:t>
             </w:r>
           </w:p>
         </w:tc>
@@ -28761,6 +28715,928 @@
     </w:tbl>
     <w:p>
       <w:pPr>
+        <w:pStyle w:val="Heading2"/>
+      </w:pPr>
+      <w:r>
+        <w:t>transform-intensity-</w:t>
+      </w:r>
+      <w:r>
+        <w:t>convert</w:t>
+      </w:r>
+      <w:r>
+        <w:t xml:space="preserve"> Operator</w:t>
+      </w:r>
+    </w:p>
+    <w:p>
+      <w:r>
+        <w:t xml:space="preserve">The transform intensity </w:t>
+      </w:r>
+      <w:r>
+        <w:t>convert</w:t>
+      </w:r>
+      <w:r>
+        <w:t xml:space="preserve"> operator </w:t>
+      </w:r>
+      <w:r>
+        <w:t xml:space="preserve">uses the following functions to convert </w:t>
+      </w:r>
+      <w:r>
+        <w:t>the</w:t>
+      </w:r>
+      <w:r>
+        <w:t xml:space="preserve"> </w:t>
+      </w:r>
+      <w:r>
+        <w:t>input image pixel value to the output image</w:t>
+      </w:r>
+      <w:r>
+        <w:t>:</w:t>
+      </w:r>
+    </w:p>
+    <w:p>
+      <w:pPr>
+        <w:pStyle w:val="ListParagraph"/>
+        <w:numPr>
+          <w:ilvl w:val="0"/>
+          <w:numId w:val="31"/>
+        </w:numPr>
+      </w:pPr>
+      <w:r>
+        <w:t>absolute value</w:t>
+      </w:r>
+    </w:p>
+    <w:p>
+      <w:pPr>
+        <w:pStyle w:val="ListParagraph"/>
+        <w:numPr>
+          <w:ilvl w:val="0"/>
+          <w:numId w:val="31"/>
+        </w:numPr>
+      </w:pPr>
+      <w:r>
+        <w:t>logarithm</w:t>
+      </w:r>
+    </w:p>
+    <w:p>
+      <w:r>
+        <w:t>The absolute value function has no effect on i</w:t>
+      </w:r>
+      <w:r>
+        <w:t xml:space="preserve">nput JPEG </w:t>
+      </w:r>
+      <w:r>
+        <w:t xml:space="preserve">images that have unsigned pixel values, </w:t>
+      </w:r>
+      <w:r>
+        <w:t xml:space="preserve">and </w:t>
+      </w:r>
+      <w:r>
+        <w:t xml:space="preserve">the logarithm function on </w:t>
+      </w:r>
+      <w:r>
+        <w:t xml:space="preserve">binary images </w:t>
+      </w:r>
+      <w:r>
+        <w:t>causes errors for negative pixel values.</w:t>
+      </w:r>
+    </w:p>
+    <w:p>
+      <w:r>
+        <w:t>The operator takes the following data descriptors:</w:t>
+      </w:r>
+    </w:p>
+    <w:tbl>
+      <w:tblPr>
+        <w:tblStyle w:val="PlainTable1"/>
+        <w:tblW w:w="9583" w:type="dxa"/>
+        <w:tblLook w:val="04A0" w:firstRow="1" w:lastRow="0" w:firstColumn="1" w:lastColumn="0" w:noHBand="0" w:noVBand="1"/>
+      </w:tblPr>
+      <w:tblGrid>
+        <w:gridCol w:w="1689"/>
+        <w:gridCol w:w="412"/>
+        <w:gridCol w:w="962"/>
+        <w:gridCol w:w="1602"/>
+        <w:gridCol w:w="4918"/>
+      </w:tblGrid>
+      <w:tr>
+        <w:trPr>
+          <w:cnfStyle w:val="100000000000" w:firstRow="1" w:lastRow="0" w:firstColumn="0" w:lastColumn="0" w:oddVBand="0" w:evenVBand="0" w:oddHBand="0" w:evenHBand="0" w:firstRowFirstColumn="0" w:firstRowLastColumn="0" w:lastRowFirstColumn="0" w:lastRowLastColumn="0"/>
+          <w:cantSplit/>
+          <w:tblHeader/>
+        </w:trPr>
+        <w:tc>
+          <w:tcPr>
+            <w:cnfStyle w:val="001000000000" w:firstRow="0" w:lastRow="0" w:firstColumn="1" w:lastColumn="0" w:oddVBand="0" w:evenVBand="0" w:oddHBand="0" w:evenHBand="0" w:firstRowFirstColumn="0" w:firstRowLastColumn="0" w:lastRowFirstColumn="0" w:lastRowLastColumn="0"/>
+            <w:tcW w:w="0" w:type="auto"/>
+          </w:tcPr>
+          <w:p>
+            <w:r>
+              <w:t>Descriptor type</w:t>
+            </w:r>
+          </w:p>
+        </w:tc>
+        <w:tc>
+          <w:tcPr>
+            <w:tcW w:w="0" w:type="auto"/>
+          </w:tcPr>
+          <w:p>
+            <w:pPr>
+              <w:cnfStyle w:val="100000000000" w:firstRow="1" w:lastRow="0" w:firstColumn="0" w:lastColumn="0" w:oddVBand="0" w:evenVBand="0" w:oddHBand="0" w:evenHBand="0" w:firstRowFirstColumn="0" w:firstRowLastColumn="0" w:lastRowFirstColumn="0" w:lastRowLastColumn="0"/>
+            </w:pPr>
+            <w:r>
+              <w:t>Id</w:t>
+            </w:r>
+          </w:p>
+        </w:tc>
+        <w:tc>
+          <w:tcPr>
+            <w:tcW w:w="0" w:type="auto"/>
+          </w:tcPr>
+          <w:p>
+            <w:pPr>
+              <w:cnfStyle w:val="100000000000" w:firstRow="1" w:lastRow="0" w:firstColumn="0" w:lastColumn="0" w:oddVBand="0" w:evenVBand="0" w:oddHBand="0" w:evenHBand="0" w:firstRowFirstColumn="0" w:firstRowLastColumn="0" w:lastRowFirstColumn="0" w:lastRowLastColumn="0"/>
+            </w:pPr>
+            <w:r>
+              <w:t>type</w:t>
+            </w:r>
+          </w:p>
+        </w:tc>
+        <w:tc>
+          <w:tcPr>
+            <w:tcW w:w="0" w:type="auto"/>
+          </w:tcPr>
+          <w:p>
+            <w:pPr>
+              <w:cnfStyle w:val="100000000000" w:firstRow="1" w:lastRow="0" w:firstColumn="0" w:lastColumn="0" w:oddVBand="0" w:evenVBand="0" w:oddHBand="0" w:evenHBand="0" w:firstRowFirstColumn="0" w:firstRowLastColumn="0" w:lastRowFirstColumn="0" w:lastRowLastColumn="0"/>
+            </w:pPr>
+            <w:r>
+              <w:t>Format</w:t>
+            </w:r>
+          </w:p>
+        </w:tc>
+        <w:tc>
+          <w:tcPr>
+            <w:tcW w:w="0" w:type="auto"/>
+          </w:tcPr>
+          <w:p>
+            <w:pPr>
+              <w:cnfStyle w:val="100000000000" w:firstRow="1" w:lastRow="0" w:firstColumn="0" w:lastColumn="0" w:oddVBand="0" w:evenVBand="0" w:oddHBand="0" w:evenHBand="0" w:firstRowFirstColumn="0" w:firstRowLastColumn="0" w:lastRowFirstColumn="0" w:lastRowLastColumn="0"/>
+            </w:pPr>
+            <w:r>
+              <w:t>Description</w:t>
+            </w:r>
+          </w:p>
+        </w:tc>
+      </w:tr>
+      <w:tr>
+        <w:trPr>
+          <w:cnfStyle w:val="000000100000" w:firstRow="0" w:lastRow="0" w:firstColumn="0" w:lastColumn="0" w:oddVBand="0" w:evenVBand="0" w:oddHBand="1" w:evenHBand="0" w:firstRowFirstColumn="0" w:firstRowLastColumn="0" w:lastRowFirstColumn="0" w:lastRowLastColumn="0"/>
+        </w:trPr>
+        <w:tc>
+          <w:tcPr>
+            <w:cnfStyle w:val="001000000000" w:firstRow="0" w:lastRow="0" w:firstColumn="1" w:lastColumn="0" w:oddVBand="0" w:evenVBand="0" w:oddHBand="0" w:evenHBand="0" w:firstRowFirstColumn="0" w:firstRowLastColumn="0" w:lastRowFirstColumn="0" w:lastRowLastColumn="0"/>
+            <w:tcW w:w="0" w:type="auto"/>
+          </w:tcPr>
+          <w:p>
+            <w:pPr>
+              <w:rPr>
+                <w:b w:val="0"/>
+                <w:bCs w:val="0"/>
+              </w:rPr>
+            </w:pPr>
+            <w:r>
+              <w:rPr>
+                <w:b w:val="0"/>
+                <w:bCs w:val="0"/>
+              </w:rPr>
+              <w:t>input</w:t>
+            </w:r>
+          </w:p>
+        </w:tc>
+        <w:tc>
+          <w:tcPr>
+            <w:tcW w:w="0" w:type="auto"/>
+          </w:tcPr>
+          <w:p>
+            <w:pPr>
+              <w:cnfStyle w:val="000000100000" w:firstRow="0" w:lastRow="0" w:firstColumn="0" w:lastColumn="0" w:oddVBand="0" w:evenVBand="0" w:oddHBand="1" w:evenHBand="0" w:firstRowFirstColumn="0" w:firstRowLastColumn="0" w:lastRowFirstColumn="0" w:lastRowLastColumn="0"/>
+            </w:pPr>
+            <w:r>
+              <w:t>1</w:t>
+            </w:r>
+          </w:p>
+        </w:tc>
+        <w:tc>
+          <w:tcPr>
+            <w:tcW w:w="0" w:type="auto"/>
+          </w:tcPr>
+          <w:p>
+            <w:pPr>
+              <w:cnfStyle w:val="000000100000" w:firstRow="0" w:lastRow="0" w:firstColumn="0" w:lastColumn="0" w:oddVBand="0" w:evenVBand="0" w:oddHBand="1" w:evenHBand="0" w:firstRowFirstColumn="0" w:firstRowLastColumn="0" w:lastRowFirstColumn="0" w:lastRowLastColumn="0"/>
+            </w:pPr>
+            <w:r>
+              <w:t>“image”</w:t>
+            </w:r>
+          </w:p>
+        </w:tc>
+        <w:tc>
+          <w:tcPr>
+            <w:tcW w:w="0" w:type="auto"/>
+          </w:tcPr>
+          <w:p>
+            <w:pPr>
+              <w:cnfStyle w:val="000000100000" w:firstRow="0" w:lastRow="0" w:firstColumn="0" w:lastColumn="0" w:oddVBand="0" w:evenVBand="0" w:oddHBand="1" w:evenHBand="0" w:firstRowFirstColumn="0" w:firstRowLastColumn="0" w:lastRowFirstColumn="0" w:lastRowLastColumn="0"/>
+            </w:pPr>
+            <w:r>
+              <w:t xml:space="preserve">“jpeg” or “binary” </w:t>
+            </w:r>
+          </w:p>
+        </w:tc>
+        <w:tc>
+          <w:tcPr>
+            <w:tcW w:w="0" w:type="auto"/>
+          </w:tcPr>
+          <w:p>
+            <w:pPr>
+              <w:cnfStyle w:val="000000100000" w:firstRow="0" w:lastRow="0" w:firstColumn="0" w:lastColumn="0" w:oddVBand="0" w:evenVBand="0" w:oddHBand="1" w:evenHBand="0" w:firstRowFirstColumn="0" w:firstRowLastColumn="0" w:lastRowFirstColumn="0" w:lastRowLastColumn="0"/>
+            </w:pPr>
+            <w:r>
+              <w:t>input CV_8U, CV_32S, or CV_32F intensity image</w:t>
+            </w:r>
+          </w:p>
+        </w:tc>
+      </w:tr>
+      <w:tr>
+        <w:tc>
+          <w:tcPr>
+            <w:cnfStyle w:val="001000000000" w:firstRow="0" w:lastRow="0" w:firstColumn="1" w:lastColumn="0" w:oddVBand="0" w:evenVBand="0" w:oddHBand="0" w:evenHBand="0" w:firstRowFirstColumn="0" w:firstRowLastColumn="0" w:lastRowFirstColumn="0" w:lastRowLastColumn="0"/>
+            <w:tcW w:w="0" w:type="auto"/>
+          </w:tcPr>
+          <w:p>
+            <w:pPr>
+              <w:rPr>
+                <w:b w:val="0"/>
+                <w:bCs w:val="0"/>
+              </w:rPr>
+            </w:pPr>
+            <w:r>
+              <w:rPr>
+                <w:b w:val="0"/>
+                <w:bCs w:val="0"/>
+              </w:rPr>
+              <w:t>output</w:t>
+            </w:r>
+          </w:p>
+        </w:tc>
+        <w:tc>
+          <w:tcPr>
+            <w:tcW w:w="0" w:type="auto"/>
+          </w:tcPr>
+          <w:p>
+            <w:pPr>
+              <w:cnfStyle w:val="000000000000" w:firstRow="0" w:lastRow="0" w:firstColumn="0" w:lastColumn="0" w:oddVBand="0" w:evenVBand="0" w:oddHBand="0" w:evenHBand="0" w:firstRowFirstColumn="0" w:firstRowLastColumn="0" w:lastRowFirstColumn="0" w:lastRowLastColumn="0"/>
+            </w:pPr>
+            <w:r>
+              <w:t>1</w:t>
+            </w:r>
+          </w:p>
+        </w:tc>
+        <w:tc>
+          <w:tcPr>
+            <w:tcW w:w="0" w:type="auto"/>
+          </w:tcPr>
+          <w:p>
+            <w:pPr>
+              <w:cnfStyle w:val="000000000000" w:firstRow="0" w:lastRow="0" w:firstColumn="0" w:lastColumn="0" w:oddVBand="0" w:evenVBand="0" w:oddHBand="0" w:evenHBand="0" w:firstRowFirstColumn="0" w:firstRowLastColumn="0" w:lastRowFirstColumn="0" w:lastRowLastColumn="0"/>
+            </w:pPr>
+            <w:r>
+              <w:t>“image”</w:t>
+            </w:r>
+          </w:p>
+        </w:tc>
+        <w:tc>
+          <w:tcPr>
+            <w:tcW w:w="0" w:type="auto"/>
+          </w:tcPr>
+          <w:p>
+            <w:pPr>
+              <w:cnfStyle w:val="000000000000" w:firstRow="0" w:lastRow="0" w:firstColumn="0" w:lastColumn="0" w:oddVBand="0" w:evenVBand="0" w:oddHBand="0" w:evenHBand="0" w:firstRowFirstColumn="0" w:firstRowLastColumn="0" w:lastRowFirstColumn="0" w:lastRowLastColumn="0"/>
+            </w:pPr>
+            <w:r>
+              <w:t xml:space="preserve">“jpeg” or “binary” </w:t>
+            </w:r>
+          </w:p>
+        </w:tc>
+        <w:tc>
+          <w:tcPr>
+            <w:tcW w:w="0" w:type="auto"/>
+          </w:tcPr>
+          <w:p>
+            <w:pPr>
+              <w:cnfStyle w:val="000000000000" w:firstRow="0" w:lastRow="0" w:firstColumn="0" w:lastColumn="0" w:oddVBand="0" w:evenVBand="0" w:oddHBand="0" w:evenHBand="0" w:firstRowFirstColumn="0" w:firstRowLastColumn="0" w:lastRowFirstColumn="0" w:lastRowLastColumn="0"/>
+            </w:pPr>
+            <w:r>
+              <w:t xml:space="preserve">output CV_8U, CV_32S, or CV_32F mapped intensity  image. </w:t>
+            </w:r>
+          </w:p>
+        </w:tc>
+      </w:tr>
+    </w:tbl>
+    <w:p>
+      <w:pPr>
+        <w:pStyle w:val="Normalafterlist"/>
+      </w:pPr>
+      <w:r>
+        <w:t xml:space="preserve">The parameters to the draw transform intensity map operator are as follows. </w:t>
+      </w:r>
+    </w:p>
+    <w:tbl>
+      <w:tblPr>
+        <w:tblStyle w:val="PlainTable1"/>
+        <w:tblW w:w="0" w:type="auto"/>
+        <w:tblLook w:val="04A0" w:firstRow="1" w:lastRow="0" w:firstColumn="1" w:lastColumn="0" w:noHBand="0" w:noVBand="1"/>
+      </w:tblPr>
+      <w:tblGrid>
+        <w:gridCol w:w="1280"/>
+        <w:gridCol w:w="2516"/>
+      </w:tblGrid>
+      <w:tr>
+        <w:trPr>
+          <w:cnfStyle w:val="100000000000" w:firstRow="1" w:lastRow="0" w:firstColumn="0" w:lastColumn="0" w:oddVBand="0" w:evenVBand="0" w:oddHBand="0" w:evenHBand="0" w:firstRowFirstColumn="0" w:firstRowLastColumn="0" w:lastRowFirstColumn="0" w:lastRowLastColumn="0"/>
+          <w:cantSplit/>
+          <w:tblHeader/>
+        </w:trPr>
+        <w:tc>
+          <w:tcPr>
+            <w:cnfStyle w:val="001000000000" w:firstRow="0" w:lastRow="0" w:firstColumn="1" w:lastColumn="0" w:oddVBand="0" w:evenVBand="0" w:oddHBand="0" w:evenHBand="0" w:firstRowFirstColumn="0" w:firstRowLastColumn="0" w:lastRowFirstColumn="0" w:lastRowLastColumn="0"/>
+            <w:tcW w:w="0" w:type="auto"/>
+          </w:tcPr>
+          <w:p>
+            <w:pPr>
+              <w:pStyle w:val="NoSpacing"/>
+            </w:pPr>
+            <w:r>
+              <w:t>parameter</w:t>
+            </w:r>
+          </w:p>
+        </w:tc>
+        <w:tc>
+          <w:tcPr>
+            <w:tcW w:w="0" w:type="auto"/>
+          </w:tcPr>
+          <w:p>
+            <w:pPr>
+              <w:pStyle w:val="NoSpacing"/>
+              <w:cnfStyle w:val="100000000000" w:firstRow="1" w:lastRow="0" w:firstColumn="0" w:lastColumn="0" w:oddVBand="0" w:evenVBand="0" w:oddHBand="0" w:evenHBand="0" w:firstRowFirstColumn="0" w:firstRowLastColumn="0" w:lastRowFirstColumn="0" w:lastRowLastColumn="0"/>
+            </w:pPr>
+            <w:r>
+              <w:t>description</w:t>
+            </w:r>
+          </w:p>
+        </w:tc>
+      </w:tr>
+      <w:tr>
+        <w:trPr>
+          <w:cnfStyle w:val="000000100000" w:firstRow="0" w:lastRow="0" w:firstColumn="0" w:lastColumn="0" w:oddVBand="0" w:evenVBand="0" w:oddHBand="1" w:evenHBand="0" w:firstRowFirstColumn="0" w:firstRowLastColumn="0" w:lastRowFirstColumn="0" w:lastRowLastColumn="0"/>
+        </w:trPr>
+        <w:tc>
+          <w:tcPr>
+            <w:cnfStyle w:val="001000000000" w:firstRow="0" w:lastRow="0" w:firstColumn="1" w:lastColumn="0" w:oddVBand="0" w:evenVBand="0" w:oddHBand="0" w:evenHBand="0" w:firstRowFirstColumn="0" w:firstRowLastColumn="0" w:lastRowFirstColumn="0" w:lastRowLastColumn="0"/>
+            <w:tcW w:w="0" w:type="auto"/>
+          </w:tcPr>
+          <w:p>
+            <w:r>
+              <w:rPr>
+                <w:b w:val="0"/>
+                <w:bCs w:val="0"/>
+              </w:rPr>
+              <w:t>function</w:t>
+            </w:r>
+          </w:p>
+        </w:tc>
+        <w:tc>
+          <w:tcPr>
+            <w:tcW w:w="0" w:type="auto"/>
+          </w:tcPr>
+          <w:p>
+            <w:pPr>
+              <w:pStyle w:val="NoSpacing"/>
+              <w:cnfStyle w:val="000000100000" w:firstRow="0" w:lastRow="0" w:firstColumn="0" w:lastColumn="0" w:oddVBand="0" w:evenVBand="0" w:oddHBand="1" w:evenHBand="0" w:firstRowFirstColumn="0" w:firstRowLastColumn="0" w:lastRowFirstColumn="0" w:lastRowLastColumn="0"/>
+            </w:pPr>
+            <w:r>
+              <w:t>“abs” for absolute value</w:t>
+            </w:r>
+            <w:r>
+              <w:br/>
+              <w:t>“log” for logarithm</w:t>
+            </w:r>
+          </w:p>
+        </w:tc>
+      </w:tr>
+    </w:tbl>
+    <w:p>
+      <w:pPr>
+        <w:pStyle w:val="Normalafterlist"/>
+        <w:numPr>
+          <w:ilvl w:val="0"/>
+          <w:numId w:val="30"/>
+        </w:numPr>
+      </w:pPr>
+      <w:r>
+        <w:t>The “function” p</w:t>
+      </w:r>
+      <w:r>
+        <w:t>arameter</w:t>
+      </w:r>
+      <w:r>
+        <w:t xml:space="preserve"> is</w:t>
+      </w:r>
+      <w:r>
+        <w:t xml:space="preserve"> required.</w:t>
+      </w:r>
+    </w:p>
+    <w:p>
+      <w:pPr>
+        <w:pStyle w:val="Normalafterlist"/>
+        <w:numPr>
+          <w:ilvl w:val="0"/>
+          <w:numId w:val="30"/>
+        </w:numPr>
+      </w:pPr>
+      <w:r>
+        <w:t xml:space="preserve">Only one function parameter may be </w:t>
+      </w:r>
+      <w:r>
+        <w:t xml:space="preserve">specified </w:t>
+      </w:r>
+    </w:p>
+    <w:p>
+      <w:pPr>
+        <w:pStyle w:val="Normalafterlist"/>
+      </w:pPr>
+      <w:r>
+        <w:t>The experiment log output includes the output image pixel parameters:</w:t>
+      </w:r>
+    </w:p>
+    <w:tbl>
+      <w:tblPr>
+        <w:tblStyle w:val="PlainTable1"/>
+        <w:tblW w:w="0" w:type="auto"/>
+        <w:tblLook w:val="04A0" w:firstRow="1" w:lastRow="0" w:firstColumn="1" w:lastColumn="0" w:noHBand="0" w:noVBand="1"/>
+      </w:tblPr>
+      <w:tblGrid>
+        <w:gridCol w:w="1808"/>
+        <w:gridCol w:w="7542"/>
+      </w:tblGrid>
+      <w:tr>
+        <w:trPr>
+          <w:cnfStyle w:val="100000000000" w:firstRow="1" w:lastRow="0" w:firstColumn="0" w:lastColumn="0" w:oddVBand="0" w:evenVBand="0" w:oddHBand="0" w:evenHBand="0" w:firstRowFirstColumn="0" w:firstRowLastColumn="0" w:lastRowFirstColumn="0" w:lastRowLastColumn="0"/>
+          <w:cantSplit/>
+          <w:tblHeader/>
+        </w:trPr>
+        <w:tc>
+          <w:tcPr>
+            <w:cnfStyle w:val="001000000000" w:firstRow="0" w:lastRow="0" w:firstColumn="1" w:lastColumn="0" w:oddVBand="0" w:evenVBand="0" w:oddHBand="0" w:evenHBand="0" w:firstRowFirstColumn="0" w:firstRowLastColumn="0" w:lastRowFirstColumn="0" w:lastRowLastColumn="0"/>
+            <w:tcW w:w="0" w:type="auto"/>
+          </w:tcPr>
+          <w:p>
+            <w:pPr>
+              <w:pStyle w:val="NoSpacing"/>
+            </w:pPr>
+            <w:r>
+              <w:lastRenderedPageBreak/>
+              <w:t>Field</w:t>
+            </w:r>
+          </w:p>
+        </w:tc>
+        <w:tc>
+          <w:tcPr>
+            <w:tcW w:w="0" w:type="auto"/>
+          </w:tcPr>
+          <w:p>
+            <w:pPr>
+              <w:pStyle w:val="NoSpacing"/>
+              <w:cnfStyle w:val="100000000000" w:firstRow="1" w:lastRow="0" w:firstColumn="0" w:lastColumn="0" w:oddVBand="0" w:evenVBand="0" w:oddHBand="0" w:evenHBand="0" w:firstRowFirstColumn="0" w:firstRowLastColumn="0" w:lastRowFirstColumn="0" w:lastRowLastColumn="0"/>
+            </w:pPr>
+            <w:r>
+              <w:t>Description</w:t>
+            </w:r>
+          </w:p>
+        </w:tc>
+      </w:tr>
+      <w:tr>
+        <w:trPr>
+          <w:cnfStyle w:val="000000100000" w:firstRow="0" w:lastRow="0" w:firstColumn="0" w:lastColumn="0" w:oddVBand="0" w:evenVBand="0" w:oddHBand="1" w:evenHBand="0" w:firstRowFirstColumn="0" w:firstRowLastColumn="0" w:lastRowFirstColumn="0" w:lastRowLastColumn="0"/>
+        </w:trPr>
+        <w:tc>
+          <w:tcPr>
+            <w:cnfStyle w:val="001000000000" w:firstRow="0" w:lastRow="0" w:firstColumn="1" w:lastColumn="0" w:oddVBand="0" w:evenVBand="0" w:oddHBand="0" w:evenHBand="0" w:firstRowFirstColumn="0" w:firstRowLastColumn="0" w:lastRowFirstColumn="0" w:lastRowLastColumn="0"/>
+            <w:tcW w:w="0" w:type="auto"/>
+          </w:tcPr>
+          <w:p>
+            <w:pPr>
+              <w:pStyle w:val="NoSpacing"/>
+              <w:rPr>
+                <w:b w:val="0"/>
+                <w:bCs w:val="0"/>
+              </w:rPr>
+            </w:pPr>
+            <w:r>
+              <w:rPr>
+                <w:b w:val="0"/>
+                <w:bCs w:val="0"/>
+              </w:rPr>
+              <w:t>rows</w:t>
+            </w:r>
+          </w:p>
+        </w:tc>
+        <w:tc>
+          <w:tcPr>
+            <w:tcW w:w="0" w:type="auto"/>
+          </w:tcPr>
+          <w:p>
+            <w:pPr>
+              <w:pStyle w:val="NoSpacing"/>
+              <w:cnfStyle w:val="000000100000" w:firstRow="0" w:lastRow="0" w:firstColumn="0" w:lastColumn="0" w:oddVBand="0" w:evenVBand="0" w:oddHBand="1" w:evenHBand="0" w:firstRowFirstColumn="0" w:firstRowLastColumn="0" w:lastRowFirstColumn="0" w:lastRowLastColumn="0"/>
+            </w:pPr>
+            <w:r>
+              <w:t>The number of image rows</w:t>
+            </w:r>
+          </w:p>
+        </w:tc>
+      </w:tr>
+      <w:tr>
+        <w:tc>
+          <w:tcPr>
+            <w:cnfStyle w:val="001000000000" w:firstRow="0" w:lastRow="0" w:firstColumn="1" w:lastColumn="0" w:oddVBand="0" w:evenVBand="0" w:oddHBand="0" w:evenHBand="0" w:firstRowFirstColumn="0" w:firstRowLastColumn="0" w:lastRowFirstColumn="0" w:lastRowLastColumn="0"/>
+            <w:tcW w:w="0" w:type="auto"/>
+          </w:tcPr>
+          <w:p>
+            <w:pPr>
+              <w:pStyle w:val="NoSpacing"/>
+              <w:rPr>
+                <w:b w:val="0"/>
+                <w:bCs w:val="0"/>
+              </w:rPr>
+            </w:pPr>
+            <w:r>
+              <w:rPr>
+                <w:b w:val="0"/>
+                <w:bCs w:val="0"/>
+              </w:rPr>
+              <w:t>cols</w:t>
+            </w:r>
+          </w:p>
+        </w:tc>
+        <w:tc>
+          <w:tcPr>
+            <w:tcW w:w="0" w:type="auto"/>
+          </w:tcPr>
+          <w:p>
+            <w:pPr>
+              <w:pStyle w:val="NoSpacing"/>
+              <w:cnfStyle w:val="000000000000" w:firstRow="0" w:lastRow="0" w:firstColumn="0" w:lastColumn="0" w:oddVBand="0" w:evenVBand="0" w:oddHBand="0" w:evenHBand="0" w:firstRowFirstColumn="0" w:firstRowLastColumn="0" w:lastRowFirstColumn="0" w:lastRowLastColumn="0"/>
+            </w:pPr>
+            <w:r>
+              <w:t>The number of image columns</w:t>
+            </w:r>
+          </w:p>
+        </w:tc>
+      </w:tr>
+      <w:tr>
+        <w:trPr>
+          <w:cnfStyle w:val="000000100000" w:firstRow="0" w:lastRow="0" w:firstColumn="0" w:lastColumn="0" w:oddVBand="0" w:evenVBand="0" w:oddHBand="1" w:evenHBand="0" w:firstRowFirstColumn="0" w:firstRowLastColumn="0" w:lastRowFirstColumn="0" w:lastRowLastColumn="0"/>
+        </w:trPr>
+        <w:tc>
+          <w:tcPr>
+            <w:cnfStyle w:val="001000000000" w:firstRow="0" w:lastRow="0" w:firstColumn="1" w:lastColumn="0" w:oddVBand="0" w:evenVBand="0" w:oddHBand="0" w:evenHBand="0" w:firstRowFirstColumn="0" w:firstRowLastColumn="0" w:lastRowFirstColumn="0" w:lastRowLastColumn="0"/>
+            <w:tcW w:w="0" w:type="auto"/>
+          </w:tcPr>
+          <w:p>
+            <w:pPr>
+              <w:pStyle w:val="NoSpacing"/>
+              <w:rPr>
+                <w:b w:val="0"/>
+                <w:bCs w:val="0"/>
+              </w:rPr>
+            </w:pPr>
+            <w:r>
+              <w:rPr>
+                <w:b w:val="0"/>
+                <w:bCs w:val="0"/>
+              </w:rPr>
+              <w:t>components</w:t>
+            </w:r>
+          </w:p>
+        </w:tc>
+        <w:tc>
+          <w:tcPr>
+            <w:tcW w:w="0" w:type="auto"/>
+          </w:tcPr>
+          <w:p>
+            <w:pPr>
+              <w:pStyle w:val="NoSpacing"/>
+              <w:cnfStyle w:val="000000100000" w:firstRow="0" w:lastRow="0" w:firstColumn="0" w:lastColumn="0" w:oddVBand="0" w:evenVBand="0" w:oddHBand="1" w:evenHBand="0" w:firstRowFirstColumn="0" w:firstRowLastColumn="0" w:lastRowFirstColumn="0" w:lastRowLastColumn="0"/>
+            </w:pPr>
+            <w:r>
+              <w:t>The number of image components. Grayscale images have 1 component, color images have 3 components.</w:t>
+            </w:r>
+          </w:p>
+        </w:tc>
+      </w:tr>
+      <w:tr>
+        <w:tc>
+          <w:tcPr>
+            <w:cnfStyle w:val="001000000000" w:firstRow="0" w:lastRow="0" w:firstColumn="1" w:lastColumn="0" w:oddVBand="0" w:evenVBand="0" w:oddHBand="0" w:evenHBand="0" w:firstRowFirstColumn="0" w:firstRowLastColumn="0" w:lastRowFirstColumn="0" w:lastRowLastColumn="0"/>
+            <w:tcW w:w="0" w:type="auto"/>
+          </w:tcPr>
+          <w:p>
+            <w:pPr>
+              <w:pStyle w:val="NoSpacing"/>
+              <w:rPr>
+                <w:b w:val="0"/>
+                <w:bCs w:val="0"/>
+              </w:rPr>
+            </w:pPr>
+            <w:r>
+              <w:rPr>
+                <w:b w:val="0"/>
+                <w:bCs w:val="0"/>
+              </w:rPr>
+              <w:t>depth</w:t>
+            </w:r>
+          </w:p>
+        </w:tc>
+        <w:tc>
+          <w:tcPr>
+            <w:tcW w:w="0" w:type="auto"/>
+          </w:tcPr>
+          <w:p>
+            <w:pPr>
+              <w:pStyle w:val="NoSpacing"/>
+              <w:cnfStyle w:val="000000000000" w:firstRow="0" w:lastRow="0" w:firstColumn="0" w:lastColumn="0" w:oddVBand="0" w:evenVBand="0" w:oddHBand="0" w:evenHBand="0" w:firstRowFirstColumn="0" w:firstRowLastColumn="0" w:lastRowFirstColumn="0" w:lastRowLastColumn="0"/>
+            </w:pPr>
+            <w:r>
+              <w:t>Pixel value data type.</w:t>
+            </w:r>
+          </w:p>
+          <w:p>
+            <w:pPr>
+              <w:pStyle w:val="tablebullet"/>
+              <w:cnfStyle w:val="000000000000" w:firstRow="0" w:lastRow="0" w:firstColumn="0" w:lastColumn="0" w:oddVBand="0" w:evenVBand="0" w:oddHBand="0" w:evenHBand="0" w:firstRowFirstColumn="0" w:firstRowLastColumn="0" w:lastRowFirstColumn="0" w:lastRowLastColumn="0"/>
+              <w:rPr>
+                <w:sz w:val="20"/>
+                <w:szCs w:val="20"/>
+              </w:rPr>
+            </w:pPr>
+            <w:r>
+              <w:rPr>
+                <w:sz w:val="20"/>
+                <w:szCs w:val="20"/>
+              </w:rPr>
+              <w:t xml:space="preserve">CV_8U </w:t>
+            </w:r>
+          </w:p>
+          <w:p>
+            <w:pPr>
+              <w:pStyle w:val="tablebullet"/>
+              <w:cnfStyle w:val="000000000000" w:firstRow="0" w:lastRow="0" w:firstColumn="0" w:lastColumn="0" w:oddVBand="0" w:evenVBand="0" w:oddHBand="0" w:evenHBand="0" w:firstRowFirstColumn="0" w:firstRowLastColumn="0" w:lastRowFirstColumn="0" w:lastRowLastColumn="0"/>
+              <w:rPr>
+                <w:sz w:val="20"/>
+                <w:szCs w:val="20"/>
+              </w:rPr>
+            </w:pPr>
+            <w:r>
+              <w:rPr>
+                <w:sz w:val="20"/>
+                <w:szCs w:val="20"/>
+              </w:rPr>
+              <w:t>CV_32S</w:t>
+            </w:r>
+          </w:p>
+          <w:p>
+            <w:pPr>
+              <w:pStyle w:val="tablebullet"/>
+              <w:cnfStyle w:val="000000000000" w:firstRow="0" w:lastRow="0" w:firstColumn="0" w:lastColumn="0" w:oddVBand="0" w:evenVBand="0" w:oddHBand="0" w:evenHBand="0" w:firstRowFirstColumn="0" w:firstRowLastColumn="0" w:lastRowFirstColumn="0" w:lastRowLastColumn="0"/>
+            </w:pPr>
+            <w:r>
+              <w:rPr>
+                <w:sz w:val="20"/>
+                <w:szCs w:val="20"/>
+              </w:rPr>
+              <w:t>CV_32F</w:t>
+            </w:r>
+          </w:p>
+        </w:tc>
+      </w:tr>
+      <w:tr>
+        <w:trPr>
+          <w:cnfStyle w:val="000000100000" w:firstRow="0" w:lastRow="0" w:firstColumn="0" w:lastColumn="0" w:oddVBand="0" w:evenVBand="0" w:oddHBand="1" w:evenHBand="0" w:firstRowFirstColumn="0" w:firstRowLastColumn="0" w:lastRowFirstColumn="0" w:lastRowLastColumn="0"/>
+        </w:trPr>
+        <w:tc>
+          <w:tcPr>
+            <w:cnfStyle w:val="001000000000" w:firstRow="0" w:lastRow="0" w:firstColumn="1" w:lastColumn="0" w:oddVBand="0" w:evenVBand="0" w:oddHBand="0" w:evenHBand="0" w:firstRowFirstColumn="0" w:firstRowLastColumn="0" w:lastRowFirstColumn="0" w:lastRowLastColumn="0"/>
+            <w:tcW w:w="0" w:type="auto"/>
+          </w:tcPr>
+          <w:p>
+            <w:pPr>
+              <w:pStyle w:val="NoSpacing"/>
+              <w:rPr>
+                <w:b w:val="0"/>
+                <w:bCs w:val="0"/>
+              </w:rPr>
+            </w:pPr>
+            <w:r>
+              <w:rPr>
+                <w:b w:val="0"/>
+                <w:bCs w:val="0"/>
+              </w:rPr>
+              <w:t>pixel count</w:t>
+            </w:r>
+          </w:p>
+        </w:tc>
+        <w:tc>
+          <w:tcPr>
+            <w:tcW w:w="0" w:type="auto"/>
+          </w:tcPr>
+          <w:p>
+            <w:pPr>
+              <w:pStyle w:val="NoSpacing"/>
+              <w:cnfStyle w:val="000000100000" w:firstRow="0" w:lastRow="0" w:firstColumn="0" w:lastColumn="0" w:oddVBand="0" w:evenVBand="0" w:oddHBand="1" w:evenHBand="0" w:firstRowFirstColumn="0" w:firstRowLastColumn="0" w:lastRowFirstColumn="0" w:lastRowLastColumn="0"/>
+            </w:pPr>
+            <w:r>
+              <w:t>image rows * cols * components</w:t>
+            </w:r>
+          </w:p>
+        </w:tc>
+      </w:tr>
+      <w:tr>
+        <w:tc>
+          <w:tcPr>
+            <w:cnfStyle w:val="001000000000" w:firstRow="0" w:lastRow="0" w:firstColumn="1" w:lastColumn="0" w:oddVBand="0" w:evenVBand="0" w:oddHBand="0" w:evenHBand="0" w:firstRowFirstColumn="0" w:firstRowLastColumn="0" w:lastRowFirstColumn="0" w:lastRowLastColumn="0"/>
+            <w:tcW w:w="0" w:type="auto"/>
+          </w:tcPr>
+          <w:p>
+            <w:pPr>
+              <w:pStyle w:val="NoSpacing"/>
+              <w:rPr>
+                <w:b w:val="0"/>
+                <w:bCs w:val="0"/>
+              </w:rPr>
+            </w:pPr>
+            <w:r>
+              <w:rPr>
+                <w:b w:val="0"/>
+                <w:bCs w:val="0"/>
+              </w:rPr>
+              <w:t>mean</w:t>
+            </w:r>
+          </w:p>
+        </w:tc>
+        <w:tc>
+          <w:tcPr>
+            <w:tcW w:w="0" w:type="auto"/>
+          </w:tcPr>
+          <w:p>
+            <w:pPr>
+              <w:pStyle w:val="NoSpacing"/>
+              <w:cnfStyle w:val="000000000000" w:firstRow="0" w:lastRow="0" w:firstColumn="0" w:lastColumn="0" w:oddVBand="0" w:evenVBand="0" w:oddHBand="0" w:evenHBand="0" w:firstRowFirstColumn="0" w:firstRowLastColumn="0" w:lastRowFirstColumn="0" w:lastRowLastColumn="0"/>
+            </w:pPr>
+            <w:r>
+              <w:t xml:space="preserve">pixel value mean </w:t>
+            </w:r>
+          </w:p>
+        </w:tc>
+      </w:tr>
+      <w:tr>
+        <w:trPr>
+          <w:cnfStyle w:val="000000100000" w:firstRow="0" w:lastRow="0" w:firstColumn="0" w:lastColumn="0" w:oddVBand="0" w:evenVBand="0" w:oddHBand="1" w:evenHBand="0" w:firstRowFirstColumn="0" w:firstRowLastColumn="0" w:lastRowFirstColumn="0" w:lastRowLastColumn="0"/>
+        </w:trPr>
+        <w:tc>
+          <w:tcPr>
+            <w:cnfStyle w:val="001000000000" w:firstRow="0" w:lastRow="0" w:firstColumn="1" w:lastColumn="0" w:oddVBand="0" w:evenVBand="0" w:oddHBand="0" w:evenHBand="0" w:firstRowFirstColumn="0" w:firstRowLastColumn="0" w:lastRowFirstColumn="0" w:lastRowLastColumn="0"/>
+            <w:tcW w:w="0" w:type="auto"/>
+          </w:tcPr>
+          <w:p>
+            <w:pPr>
+              <w:pStyle w:val="NoSpacing"/>
+              <w:rPr>
+                <w:b w:val="0"/>
+                <w:bCs w:val="0"/>
+              </w:rPr>
+            </w:pPr>
+            <w:r>
+              <w:rPr>
+                <w:b w:val="0"/>
+                <w:bCs w:val="0"/>
+              </w:rPr>
+              <w:t>standard deviation</w:t>
+            </w:r>
+          </w:p>
+        </w:tc>
+        <w:tc>
+          <w:tcPr>
+            <w:tcW w:w="0" w:type="auto"/>
+          </w:tcPr>
+          <w:p>
+            <w:pPr>
+              <w:pStyle w:val="NoSpacing"/>
+              <w:cnfStyle w:val="000000100000" w:firstRow="0" w:lastRow="0" w:firstColumn="0" w:lastColumn="0" w:oddVBand="0" w:evenVBand="0" w:oddHBand="1" w:evenHBand="0" w:firstRowFirstColumn="0" w:firstRowLastColumn="0" w:lastRowFirstColumn="0" w:lastRowLastColumn="0"/>
+            </w:pPr>
+            <w:r>
+              <w:t>pixel value standard deviation</w:t>
+            </w:r>
+          </w:p>
+        </w:tc>
+      </w:tr>
+      <w:tr>
+        <w:tc>
+          <w:tcPr>
+            <w:cnfStyle w:val="001000000000" w:firstRow="0" w:lastRow="0" w:firstColumn="1" w:lastColumn="0" w:oddVBand="0" w:evenVBand="0" w:oddHBand="0" w:evenHBand="0" w:firstRowFirstColumn="0" w:firstRowLastColumn="0" w:lastRowFirstColumn="0" w:lastRowLastColumn="0"/>
+            <w:tcW w:w="0" w:type="auto"/>
+          </w:tcPr>
+          <w:p>
+            <w:pPr>
+              <w:pStyle w:val="NoSpacing"/>
+              <w:rPr>
+                <w:b w:val="0"/>
+                <w:bCs w:val="0"/>
+              </w:rPr>
+            </w:pPr>
+            <w:r>
+              <w:rPr>
+                <w:b w:val="0"/>
+                <w:bCs w:val="0"/>
+              </w:rPr>
+              <w:t>min value</w:t>
+            </w:r>
+          </w:p>
+        </w:tc>
+        <w:tc>
+          <w:tcPr>
+            <w:tcW w:w="0" w:type="auto"/>
+          </w:tcPr>
+          <w:p>
+            <w:pPr>
+              <w:pStyle w:val="NoSpacing"/>
+              <w:cnfStyle w:val="000000000000" w:firstRow="0" w:lastRow="0" w:firstColumn="0" w:lastColumn="0" w:oddVBand="0" w:evenVBand="0" w:oddHBand="0" w:evenHBand="0" w:firstRowFirstColumn="0" w:firstRowLastColumn="0" w:lastRowFirstColumn="0" w:lastRowLastColumn="0"/>
+            </w:pPr>
+            <w:r>
+              <w:t>minimum pixel value</w:t>
+            </w:r>
+          </w:p>
+        </w:tc>
+      </w:tr>
+      <w:tr>
+        <w:trPr>
+          <w:cnfStyle w:val="000000100000" w:firstRow="0" w:lastRow="0" w:firstColumn="0" w:lastColumn="0" w:oddVBand="0" w:evenVBand="0" w:oddHBand="1" w:evenHBand="0" w:firstRowFirstColumn="0" w:firstRowLastColumn="0" w:lastRowFirstColumn="0" w:lastRowLastColumn="0"/>
+        </w:trPr>
+        <w:tc>
+          <w:tcPr>
+            <w:cnfStyle w:val="001000000000" w:firstRow="0" w:lastRow="0" w:firstColumn="1" w:lastColumn="0" w:oddVBand="0" w:evenVBand="0" w:oddHBand="0" w:evenHBand="0" w:firstRowFirstColumn="0" w:firstRowLastColumn="0" w:lastRowFirstColumn="0" w:lastRowLastColumn="0"/>
+            <w:tcW w:w="0" w:type="auto"/>
+          </w:tcPr>
+          <w:p>
+            <w:pPr>
+              <w:pStyle w:val="NoSpacing"/>
+              <w:rPr>
+                <w:b w:val="0"/>
+                <w:bCs w:val="0"/>
+              </w:rPr>
+            </w:pPr>
+            <w:r>
+              <w:rPr>
+                <w:b w:val="0"/>
+                <w:bCs w:val="0"/>
+              </w:rPr>
+              <w:t>max value</w:t>
+            </w:r>
+          </w:p>
+        </w:tc>
+        <w:tc>
+          <w:tcPr>
+            <w:tcW w:w="0" w:type="auto"/>
+          </w:tcPr>
+          <w:p>
+            <w:pPr>
+              <w:pStyle w:val="NoSpacing"/>
+              <w:cnfStyle w:val="000000100000" w:firstRow="0" w:lastRow="0" w:firstColumn="0" w:lastColumn="0" w:oddVBand="0" w:evenVBand="0" w:oddHBand="1" w:evenHBand="0" w:firstRowFirstColumn="0" w:firstRowLastColumn="0" w:lastRowFirstColumn="0" w:lastRowLastColumn="0"/>
+            </w:pPr>
+            <w:r>
+              <w:t>maximum pixel value</w:t>
+            </w:r>
+          </w:p>
+        </w:tc>
+      </w:tr>
+    </w:tbl>
+    <w:p>
+      <w:pPr>
+        <w:pStyle w:val="NoSpacing"/>
+      </w:pPr>
+    </w:p>
+    <w:p/>
+    <w:p>
+      <w:pPr>
         <w:pStyle w:val="NoSpacing"/>
       </w:pPr>
     </w:p>
@@ -28823,7 +29699,7 @@
       <w:rPr>
         <w:noProof/>
       </w:rPr>
-      <w:t>5/21/2025 9:19 AM</w:t>
+      <w:t>5/24/2025 3:38 PM</w:t>
     </w:r>
     <w:r>
       <w:fldChar w:fldCharType="end"/>
@@ -28881,7 +29757,7 @@
       <w:rPr>
         <w:noProof/>
       </w:rPr>
-      <w:t>5/21/2025 9:19 AM</w:t>
+      <w:t>5/24/2025 3:38 PM</w:t>
     </w:r>
     <w:r>
       <w:fldChar w:fldCharType="end"/>
@@ -30313,6 +31189,119 @@
     </w:lvl>
   </w:abstractNum>
   <w:abstractNum w:abstractNumId="10" w15:restartNumberingAfterBreak="0">
+    <w:nsid w:val="22611FF0"/>
+    <w:multiLevelType w:val="hybridMultilevel"/>
+    <w:tmpl w:val="E9B0AB98"/>
+    <w:lvl w:ilvl="0" w:tplc="04090001">
+      <w:start w:val="1"/>
+      <w:numFmt w:val="bullet"/>
+      <w:lvlText w:val=""/>
+      <w:lvlJc w:val="left"/>
+      <w:pPr>
+        <w:ind w:left="720" w:hanging="360"/>
+      </w:pPr>
+      <w:rPr>
+        <w:rFonts w:ascii="Symbol" w:hAnsi="Symbol" w:hint="default"/>
+      </w:rPr>
+    </w:lvl>
+    <w:lvl w:ilvl="1" w:tplc="04090003" w:tentative="1">
+      <w:start w:val="1"/>
+      <w:numFmt w:val="bullet"/>
+      <w:lvlText w:val="o"/>
+      <w:lvlJc w:val="left"/>
+      <w:pPr>
+        <w:ind w:left="1440" w:hanging="360"/>
+      </w:pPr>
+      <w:rPr>
+        <w:rFonts w:ascii="Courier New" w:hAnsi="Courier New" w:cs="Courier New" w:hint="default"/>
+      </w:rPr>
+    </w:lvl>
+    <w:lvl w:ilvl="2" w:tplc="04090005" w:tentative="1">
+      <w:start w:val="1"/>
+      <w:numFmt w:val="bullet"/>
+      <w:lvlText w:val=""/>
+      <w:lvlJc w:val="left"/>
+      <w:pPr>
+        <w:ind w:left="2160" w:hanging="360"/>
+      </w:pPr>
+      <w:rPr>
+        <w:rFonts w:ascii="Wingdings" w:hAnsi="Wingdings" w:hint="default"/>
+      </w:rPr>
+    </w:lvl>
+    <w:lvl w:ilvl="3" w:tplc="04090001" w:tentative="1">
+      <w:start w:val="1"/>
+      <w:numFmt w:val="bullet"/>
+      <w:lvlText w:val=""/>
+      <w:lvlJc w:val="left"/>
+      <w:pPr>
+        <w:ind w:left="2880" w:hanging="360"/>
+      </w:pPr>
+      <w:rPr>
+        <w:rFonts w:ascii="Symbol" w:hAnsi="Symbol" w:hint="default"/>
+      </w:rPr>
+    </w:lvl>
+    <w:lvl w:ilvl="4" w:tplc="04090003" w:tentative="1">
+      <w:start w:val="1"/>
+      <w:numFmt w:val="bullet"/>
+      <w:lvlText w:val="o"/>
+      <w:lvlJc w:val="left"/>
+      <w:pPr>
+        <w:ind w:left="3600" w:hanging="360"/>
+      </w:pPr>
+      <w:rPr>
+        <w:rFonts w:ascii="Courier New" w:hAnsi="Courier New" w:cs="Courier New" w:hint="default"/>
+      </w:rPr>
+    </w:lvl>
+    <w:lvl w:ilvl="5" w:tplc="04090005" w:tentative="1">
+      <w:start w:val="1"/>
+      <w:numFmt w:val="bullet"/>
+      <w:lvlText w:val=""/>
+      <w:lvlJc w:val="left"/>
+      <w:pPr>
+        <w:ind w:left="4320" w:hanging="360"/>
+      </w:pPr>
+      <w:rPr>
+        <w:rFonts w:ascii="Wingdings" w:hAnsi="Wingdings" w:hint="default"/>
+      </w:rPr>
+    </w:lvl>
+    <w:lvl w:ilvl="6" w:tplc="04090001" w:tentative="1">
+      <w:start w:val="1"/>
+      <w:numFmt w:val="bullet"/>
+      <w:lvlText w:val=""/>
+      <w:lvlJc w:val="left"/>
+      <w:pPr>
+        <w:ind w:left="5040" w:hanging="360"/>
+      </w:pPr>
+      <w:rPr>
+        <w:rFonts w:ascii="Symbol" w:hAnsi="Symbol" w:hint="default"/>
+      </w:rPr>
+    </w:lvl>
+    <w:lvl w:ilvl="7" w:tplc="04090003" w:tentative="1">
+      <w:start w:val="1"/>
+      <w:numFmt w:val="bullet"/>
+      <w:lvlText w:val="o"/>
+      <w:lvlJc w:val="left"/>
+      <w:pPr>
+        <w:ind w:left="5760" w:hanging="360"/>
+      </w:pPr>
+      <w:rPr>
+        <w:rFonts w:ascii="Courier New" w:hAnsi="Courier New" w:cs="Courier New" w:hint="default"/>
+      </w:rPr>
+    </w:lvl>
+    <w:lvl w:ilvl="8" w:tplc="04090005" w:tentative="1">
+      <w:start w:val="1"/>
+      <w:numFmt w:val="bullet"/>
+      <w:lvlText w:val=""/>
+      <w:lvlJc w:val="left"/>
+      <w:pPr>
+        <w:ind w:left="6480" w:hanging="360"/>
+      </w:pPr>
+      <w:rPr>
+        <w:rFonts w:ascii="Wingdings" w:hAnsi="Wingdings" w:hint="default"/>
+      </w:rPr>
+    </w:lvl>
+  </w:abstractNum>
+  <w:abstractNum w:abstractNumId="11" w15:restartNumberingAfterBreak="0">
     <w:nsid w:val="2B8F36BA"/>
     <w:multiLevelType w:val="hybridMultilevel"/>
     <w:tmpl w:val="81AAB726"/>
@@ -30425,7 +31414,7 @@
       </w:rPr>
     </w:lvl>
   </w:abstractNum>
-  <w:abstractNum w:abstractNumId="11" w15:restartNumberingAfterBreak="0">
+  <w:abstractNum w:abstractNumId="12" w15:restartNumberingAfterBreak="0">
     <w:nsid w:val="2E6F021B"/>
     <w:multiLevelType w:val="hybridMultilevel"/>
     <w:tmpl w:val="FFFFFFFF"/>
@@ -30538,7 +31527,7 @@
       </w:rPr>
     </w:lvl>
   </w:abstractNum>
-  <w:abstractNum w:abstractNumId="12" w15:restartNumberingAfterBreak="0">
+  <w:abstractNum w:abstractNumId="13" w15:restartNumberingAfterBreak="0">
     <w:nsid w:val="30C11414"/>
     <w:multiLevelType w:val="hybridMultilevel"/>
     <w:tmpl w:val="FFFFFFFF"/>
@@ -30651,7 +31640,7 @@
       </w:rPr>
     </w:lvl>
   </w:abstractNum>
-  <w:abstractNum w:abstractNumId="13" w15:restartNumberingAfterBreak="0">
+  <w:abstractNum w:abstractNumId="14" w15:restartNumberingAfterBreak="0">
     <w:nsid w:val="33C7059A"/>
     <w:multiLevelType w:val="hybridMultilevel"/>
     <w:tmpl w:val="FFFFFFFF"/>
@@ -30764,7 +31753,7 @@
       </w:rPr>
     </w:lvl>
   </w:abstractNum>
-  <w:abstractNum w:abstractNumId="14" w15:restartNumberingAfterBreak="0">
+  <w:abstractNum w:abstractNumId="15" w15:restartNumberingAfterBreak="0">
     <w:nsid w:val="375C0357"/>
     <w:multiLevelType w:val="multilevel"/>
     <w:tmpl w:val="FFFFFFFF"/>
@@ -30913,7 +31902,7 @@
       </w:rPr>
     </w:lvl>
   </w:abstractNum>
-  <w:abstractNum w:abstractNumId="15" w15:restartNumberingAfterBreak="0">
+  <w:abstractNum w:abstractNumId="16" w15:restartNumberingAfterBreak="0">
     <w:nsid w:val="39A23496"/>
     <w:multiLevelType w:val="hybridMultilevel"/>
     <w:tmpl w:val="FFFFFFFF"/>
@@ -31026,7 +32015,7 @@
       </w:rPr>
     </w:lvl>
   </w:abstractNum>
-  <w:abstractNum w:abstractNumId="16" w15:restartNumberingAfterBreak="0">
+  <w:abstractNum w:abstractNumId="17" w15:restartNumberingAfterBreak="0">
     <w:nsid w:val="4805304A"/>
     <w:multiLevelType w:val="multilevel"/>
     <w:tmpl w:val="FFFFFFFF"/>
@@ -31175,7 +32164,7 @@
       </w:rPr>
     </w:lvl>
   </w:abstractNum>
-  <w:abstractNum w:abstractNumId="17" w15:restartNumberingAfterBreak="0">
+  <w:abstractNum w:abstractNumId="18" w15:restartNumberingAfterBreak="0">
     <w:nsid w:val="49E805AF"/>
     <w:multiLevelType w:val="multilevel"/>
     <w:tmpl w:val="FFFFFFFF"/>
@@ -31324,7 +32313,7 @@
       </w:rPr>
     </w:lvl>
   </w:abstractNum>
-  <w:abstractNum w:abstractNumId="18" w15:restartNumberingAfterBreak="0">
+  <w:abstractNum w:abstractNumId="19" w15:restartNumberingAfterBreak="0">
     <w:nsid w:val="4D6D164E"/>
     <w:multiLevelType w:val="multilevel"/>
     <w:tmpl w:val="FFFFFFFF"/>
@@ -31446,7 +32435,7 @@
       </w:rPr>
     </w:lvl>
   </w:abstractNum>
-  <w:abstractNum w:abstractNumId="19" w15:restartNumberingAfterBreak="0">
+  <w:abstractNum w:abstractNumId="20" w15:restartNumberingAfterBreak="0">
     <w:nsid w:val="51AD2221"/>
     <w:multiLevelType w:val="hybridMultilevel"/>
     <w:tmpl w:val="FFFFFFFF"/>
@@ -31559,7 +32548,7 @@
       </w:rPr>
     </w:lvl>
   </w:abstractNum>
-  <w:abstractNum w:abstractNumId="20" w15:restartNumberingAfterBreak="0">
+  <w:abstractNum w:abstractNumId="21" w15:restartNumberingAfterBreak="0">
     <w:nsid w:val="58074D11"/>
     <w:multiLevelType w:val="hybridMultilevel"/>
     <w:tmpl w:val="FFFFFFFF"/>
@@ -31672,7 +32661,7 @@
       </w:rPr>
     </w:lvl>
   </w:abstractNum>
-  <w:abstractNum w:abstractNumId="21" w15:restartNumberingAfterBreak="0">
+  <w:abstractNum w:abstractNumId="22" w15:restartNumberingAfterBreak="0">
     <w:nsid w:val="58655697"/>
     <w:multiLevelType w:val="hybridMultilevel"/>
     <w:tmpl w:val="FFFFFFFF"/>
@@ -31785,7 +32774,7 @@
       </w:rPr>
     </w:lvl>
   </w:abstractNum>
-  <w:abstractNum w:abstractNumId="22" w15:restartNumberingAfterBreak="0">
+  <w:abstractNum w:abstractNumId="23" w15:restartNumberingAfterBreak="0">
     <w:nsid w:val="6CC05501"/>
     <w:multiLevelType w:val="multilevel"/>
     <w:tmpl w:val="FFFFFFFF"/>
@@ -31934,7 +32923,7 @@
       </w:rPr>
     </w:lvl>
   </w:abstractNum>
-  <w:abstractNum w:abstractNumId="23" w15:restartNumberingAfterBreak="0">
+  <w:abstractNum w:abstractNumId="24" w15:restartNumberingAfterBreak="0">
     <w:nsid w:val="6E866A20"/>
     <w:multiLevelType w:val="multilevel"/>
     <w:tmpl w:val="FFFFFFFF"/>
@@ -32083,7 +33072,7 @@
       </w:rPr>
     </w:lvl>
   </w:abstractNum>
-  <w:abstractNum w:abstractNumId="24" w15:restartNumberingAfterBreak="0">
+  <w:abstractNum w:abstractNumId="25" w15:restartNumberingAfterBreak="0">
     <w:nsid w:val="714956CB"/>
     <w:multiLevelType w:val="hybridMultilevel"/>
     <w:tmpl w:val="FFFFFFFF"/>
@@ -32196,7 +33185,7 @@
       </w:rPr>
     </w:lvl>
   </w:abstractNum>
-  <w:abstractNum w:abstractNumId="25" w15:restartNumberingAfterBreak="0">
+  <w:abstractNum w:abstractNumId="26" w15:restartNumberingAfterBreak="0">
     <w:nsid w:val="77E136CD"/>
     <w:multiLevelType w:val="hybridMultilevel"/>
     <w:tmpl w:val="FFFFFFFF"/>
@@ -32309,7 +33298,7 @@
       </w:rPr>
     </w:lvl>
   </w:abstractNum>
-  <w:abstractNum w:abstractNumId="26" w15:restartNumberingAfterBreak="0">
+  <w:abstractNum w:abstractNumId="27" w15:restartNumberingAfterBreak="0">
     <w:nsid w:val="78036FDF"/>
     <w:multiLevelType w:val="hybridMultilevel"/>
     <w:tmpl w:val="FFFFFFFF"/>
@@ -32422,7 +33411,7 @@
       </w:rPr>
     </w:lvl>
   </w:abstractNum>
-  <w:abstractNum w:abstractNumId="27" w15:restartNumberingAfterBreak="0">
+  <w:abstractNum w:abstractNumId="28" w15:restartNumberingAfterBreak="0">
     <w:nsid w:val="788134B7"/>
     <w:multiLevelType w:val="multilevel"/>
     <w:tmpl w:val="FFFFFFFF"/>
@@ -32571,7 +33560,7 @@
       </w:rPr>
     </w:lvl>
   </w:abstractNum>
-  <w:abstractNum w:abstractNumId="28" w15:restartNumberingAfterBreak="0">
+  <w:abstractNum w:abstractNumId="29" w15:restartNumberingAfterBreak="0">
     <w:nsid w:val="7A7363B7"/>
     <w:multiLevelType w:val="hybridMultilevel"/>
     <w:tmpl w:val="FFFFFFFF"/>
@@ -32684,7 +33673,7 @@
       </w:rPr>
     </w:lvl>
   </w:abstractNum>
-  <w:abstractNum w:abstractNumId="29" w15:restartNumberingAfterBreak="0">
+  <w:abstractNum w:abstractNumId="30" w15:restartNumberingAfterBreak="0">
     <w:nsid w:val="7EA272B7"/>
     <w:multiLevelType w:val="multilevel"/>
     <w:tmpl w:val="FFFFFFFF"/>
@@ -32843,16 +33832,16 @@
     <w:abstractNumId w:val="0"/>
   </w:num>
   <w:num w:numId="4" w16cid:durableId="815296739">
-    <w:abstractNumId w:val="14"/>
+    <w:abstractNumId w:val="15"/>
   </w:num>
   <w:num w:numId="5" w16cid:durableId="185338666">
     <w:abstractNumId w:val="1"/>
   </w:num>
   <w:num w:numId="6" w16cid:durableId="1886867229">
-    <w:abstractNumId w:val="29"/>
+    <w:abstractNumId w:val="30"/>
   </w:num>
   <w:num w:numId="7" w16cid:durableId="1090201329">
-    <w:abstractNumId w:val="22"/>
+    <w:abstractNumId w:val="23"/>
   </w:num>
   <w:num w:numId="8" w16cid:durableId="890113768">
     <w:abstractNumId w:val="8"/>
@@ -32861,22 +33850,22 @@
     <w:abstractNumId w:val="5"/>
   </w:num>
   <w:num w:numId="10" w16cid:durableId="1459911913">
-    <w:abstractNumId w:val="27"/>
+    <w:abstractNumId w:val="28"/>
   </w:num>
   <w:num w:numId="11" w16cid:durableId="1387988607">
-    <w:abstractNumId w:val="23"/>
+    <w:abstractNumId w:val="24"/>
   </w:num>
   <w:num w:numId="12" w16cid:durableId="1944220820">
-    <w:abstractNumId w:val="16"/>
+    <w:abstractNumId w:val="17"/>
   </w:num>
   <w:num w:numId="13" w16cid:durableId="378820147">
-    <w:abstractNumId w:val="18"/>
+    <w:abstractNumId w:val="19"/>
   </w:num>
   <w:num w:numId="14" w16cid:durableId="638344844">
     <w:abstractNumId w:val="6"/>
   </w:num>
   <w:num w:numId="15" w16cid:durableId="1858150011">
-    <w:abstractNumId w:val="17"/>
+    <w:abstractNumId w:val="18"/>
   </w:num>
   <w:num w:numId="16" w16cid:durableId="488979259">
     <w:abstractNumId w:val="7"/>
@@ -32885,42 +33874,45 @@
     <w:abstractNumId w:val="2"/>
   </w:num>
   <w:num w:numId="18" w16cid:durableId="898832216">
-    <w:abstractNumId w:val="28"/>
+    <w:abstractNumId w:val="29"/>
   </w:num>
   <w:num w:numId="19" w16cid:durableId="1232080886">
-    <w:abstractNumId w:val="12"/>
+    <w:abstractNumId w:val="13"/>
   </w:num>
   <w:num w:numId="20" w16cid:durableId="2122995811">
-    <w:abstractNumId w:val="19"/>
+    <w:abstractNumId w:val="20"/>
   </w:num>
   <w:num w:numId="21" w16cid:durableId="626199169">
-    <w:abstractNumId w:val="24"/>
+    <w:abstractNumId w:val="25"/>
   </w:num>
   <w:num w:numId="22" w16cid:durableId="833254068">
-    <w:abstractNumId w:val="25"/>
+    <w:abstractNumId w:val="26"/>
   </w:num>
   <w:num w:numId="23" w16cid:durableId="754320962">
-    <w:abstractNumId w:val="11"/>
+    <w:abstractNumId w:val="12"/>
   </w:num>
   <w:num w:numId="24" w16cid:durableId="1355377652">
     <w:abstractNumId w:val="3"/>
   </w:num>
   <w:num w:numId="25" w16cid:durableId="1113940201">
-    <w:abstractNumId w:val="26"/>
+    <w:abstractNumId w:val="27"/>
   </w:num>
   <w:num w:numId="26" w16cid:durableId="165173812">
-    <w:abstractNumId w:val="15"/>
+    <w:abstractNumId w:val="16"/>
   </w:num>
   <w:num w:numId="27" w16cid:durableId="1451631651">
+    <w:abstractNumId w:val="22"/>
+  </w:num>
+  <w:num w:numId="28" w16cid:durableId="2079016697">
+    <w:abstractNumId w:val="14"/>
+  </w:num>
+  <w:num w:numId="29" w16cid:durableId="208609796">
     <w:abstractNumId w:val="21"/>
   </w:num>
-  <w:num w:numId="28" w16cid:durableId="2079016697">
-    <w:abstractNumId w:val="13"/>
+  <w:num w:numId="30" w16cid:durableId="1775783188">
+    <w:abstractNumId w:val="11"/>
   </w:num>
-  <w:num w:numId="29" w16cid:durableId="208609796">
-    <w:abstractNumId w:val="20"/>
-  </w:num>
-  <w:num w:numId="30" w16cid:durableId="1775783188">
+  <w:num w:numId="31" w16cid:durableId="620499485">
     <w:abstractNumId w:val="10"/>
   </w:num>
 </w:numbering>

</xml_diff>

<commit_message>
image convert, refactored operators
</commit_message>
<xml_diff>
--- a/doc/cv-workbench-manual.docx
+++ b/doc/cv-workbench-manual.docx
@@ -28718,23 +28718,17 @@
         <w:pStyle w:val="Heading2"/>
       </w:pPr>
       <w:r>
-        <w:t>transform-intensity-</w:t>
+        <w:t>transform-intensity-convert Operator</w:t>
+      </w:r>
+    </w:p>
+    <w:p>
+      <w:r>
+        <w:t xml:space="preserve">The transform intensity </w:t>
       </w:r>
       <w:r>
         <w:t>convert</w:t>
       </w:r>
       <w:r>
-        <w:t xml:space="preserve"> Operator</w:t>
-      </w:r>
-    </w:p>
-    <w:p>
-      <w:r>
-        <w:t xml:space="preserve">The transform intensity </w:t>
-      </w:r>
-      <w:r>
-        <w:t>convert</w:t>
-      </w:r>
-      <w:r>
         <w:t xml:space="preserve"> operator </w:t>
       </w:r>
       <w:r>
@@ -28750,7 +28744,7 @@
         <w:t>input image pixel value to the output image</w:t>
       </w:r>
       <w:r>
-        <w:t>:</w:t>
+        <w:t>.</w:t>
       </w:r>
     </w:p>
     <w:p>
@@ -28778,6 +28772,30 @@
       </w:r>
     </w:p>
     <w:p>
+      <w:pPr>
+        <w:pStyle w:val="ListParagraph"/>
+        <w:numPr>
+          <w:ilvl w:val="0"/>
+          <w:numId w:val="31"/>
+        </w:numPr>
+      </w:pPr>
+      <w:r>
+        <w:t>square</w:t>
+      </w:r>
+    </w:p>
+    <w:p>
+      <w:pPr>
+        <w:pStyle w:val="ListParagraph"/>
+        <w:numPr>
+          <w:ilvl w:val="0"/>
+          <w:numId w:val="31"/>
+        </w:numPr>
+      </w:pPr>
+      <w:r>
+        <w:t>square toot</w:t>
+      </w:r>
+    </w:p>
+    <w:p>
       <w:r>
         <w:t>The absolute value function has no effect on i</w:t>
       </w:r>
@@ -28791,13 +28809,31 @@
         <w:t xml:space="preserve">and </w:t>
       </w:r>
       <w:r>
-        <w:t xml:space="preserve">the logarithm function on </w:t>
+        <w:t>the logarithm</w:t>
+      </w:r>
+      <w:r>
+        <w:t xml:space="preserve"> and square root</w:t>
+      </w:r>
+      <w:r>
+        <w:t xml:space="preserve"> function</w:t>
+      </w:r>
+      <w:r>
+        <w:t>s</w:t>
+      </w:r>
+      <w:r>
+        <w:t xml:space="preserve"> on </w:t>
+      </w:r>
+      <w:r>
+        <w:t xml:space="preserve">signed </w:t>
       </w:r>
       <w:r>
         <w:t xml:space="preserve">binary images </w:t>
       </w:r>
       <w:r>
         <w:t>causes errors for negative pixel values.</w:t>
+      </w:r>
+      <w:r>
+        <w:t xml:space="preserve"> The logarithm function returns 0.0 for pixel values less than 1.0.</w:t>
       </w:r>
     </w:p>
     <w:p>
@@ -29131,6 +29167,24 @@
               <w:t>“log” for logarithm</w:t>
             </w:r>
           </w:p>
+          <w:p>
+            <w:pPr>
+              <w:pStyle w:val="NoSpacing"/>
+              <w:cnfStyle w:val="000000100000" w:firstRow="0" w:lastRow="0" w:firstColumn="0" w:lastColumn="0" w:oddVBand="0" w:evenVBand="0" w:oddHBand="1" w:evenHBand="0" w:firstRowFirstColumn="0" w:firstRowLastColumn="0" w:lastRowFirstColumn="0" w:lastRowLastColumn="0"/>
+            </w:pPr>
+            <w:r>
+              <w:t>“sqr” for square</w:t>
+            </w:r>
+          </w:p>
+          <w:p>
+            <w:pPr>
+              <w:pStyle w:val="NoSpacing"/>
+              <w:cnfStyle w:val="000000100000" w:firstRow="0" w:lastRow="0" w:firstColumn="0" w:lastColumn="0" w:oddVBand="0" w:evenVBand="0" w:oddHBand="1" w:evenHBand="0" w:firstRowFirstColumn="0" w:firstRowLastColumn="0" w:lastRowFirstColumn="0" w:lastRowLastColumn="0"/>
+            </w:pPr>
+            <w:r>
+              <w:t>“sqrt” for square root</w:t>
+            </w:r>
+          </w:p>
         </w:tc>
       </w:tr>
     </w:tbl>
@@ -29164,6 +29218,7 @@
         </w:numPr>
       </w:pPr>
       <w:r>
+        <w:lastRenderedPageBreak/>
         <w:t xml:space="preserve">Only one function parameter may be </w:t>
       </w:r>
       <w:r>
@@ -29204,7 +29259,6 @@
               <w:pStyle w:val="NoSpacing"/>
             </w:pPr>
             <w:r>
-              <w:lastRenderedPageBreak/>
               <w:t>Field</w:t>
             </w:r>
           </w:p>
@@ -29699,7 +29753,7 @@
       <w:rPr>
         <w:noProof/>
       </w:rPr>
-      <w:t>5/24/2025 3:38 PM</w:t>
+      <w:t>5/25/2025 12:23 PM</w:t>
     </w:r>
     <w:r>
       <w:fldChar w:fldCharType="end"/>
@@ -29757,7 +29811,7 @@
       <w:rPr>
         <w:noProof/>
       </w:rPr>
-      <w:t>5/24/2025 3:38 PM</w:t>
+      <w:t>5/25/2025 12:23 PM</w:t>
     </w:r>
     <w:r>
       <w:fldChar w:fldCharType="end"/>

</xml_diff>

<commit_message>
transform hough test image (should go to hough)
</commit_message>
<xml_diff>
--- a/doc/cv-workbench-manual.docx
+++ b/doc/cv-workbench-manual.docx
@@ -48,14 +48,24 @@
         <w:t>image processing experiments using scripts</w:t>
       </w:r>
       <w:r>
-        <w:t xml:space="preserve"> that allows comparison of image processing results over multiple images</w:t>
+        <w:t xml:space="preserve"> that </w:t>
+      </w:r>
+      <w:proofErr w:type="gramStart"/>
+      <w:r>
+        <w:t>allows</w:t>
+      </w:r>
+      <w:proofErr w:type="gramEnd"/>
+      <w:r>
+        <w:t xml:space="preserve"> comparison of image processing results over multiple images</w:t>
       </w:r>
       <w:r>
         <w:t xml:space="preserve">. Users define scripts that are experiments with multiple image processing operator steps that process input data and store outputs. Scripts allow </w:t>
       </w:r>
+      <w:proofErr w:type="gramStart"/>
       <w:r>
         <w:t>easily</w:t>
       </w:r>
+      <w:proofErr w:type="gramEnd"/>
       <w:r>
         <w:t xml:space="preserve"> reproducing experiments with different data. The advantages of the system are:</w:t>
       </w:r>
@@ -107,7 +117,25 @@
           <w:sz w:val="21"/>
           <w:szCs w:val="21"/>
         </w:rPr>
-        <w:t>format for programming operations and they can be added without necessarily changing the base system.</w:t>
+        <w:t xml:space="preserve">format for programming </w:t>
+      </w:r>
+      <w:proofErr w:type="gramStart"/>
+      <w:r>
+        <w:rPr>
+          <w:rFonts w:ascii="Segoe UI" w:hAnsi="Segoe UI" w:cs="Segoe UI"/>
+          <w:sz w:val="21"/>
+          <w:szCs w:val="21"/>
+        </w:rPr>
+        <w:t>operations</w:t>
+      </w:r>
+      <w:proofErr w:type="gramEnd"/>
+      <w:r>
+        <w:rPr>
+          <w:rFonts w:ascii="Segoe UI" w:hAnsi="Segoe UI" w:cs="Segoe UI"/>
+          <w:sz w:val="21"/>
+          <w:szCs w:val="21"/>
+        </w:rPr>
+        <w:t xml:space="preserve"> and they can be added without necessarily changing the base system.</w:t>
       </w:r>
     </w:p>
     <w:p>
@@ -134,12 +162,28 @@
     </w:p>
     <w:p>
       <w:r>
-        <w:t>An application may be setting up labs for an image processing course. Scripts can be provided to demonstrate different techniques, then students can modify the scripts and turn them in for assignments. This is not a full image processing system, so may be more appropriate for robotics applications where it can be extended with specific image processing operators that are needed but not all image processing methods are required.</w:t>
-      </w:r>
-    </w:p>
-    <w:p>
-      <w:r>
-        <w:t xml:space="preserve">An experiment management module guides runs the image processing scripts on Linux using the command line. The module handles reading and writing images and data and applying operators with the specified parameters. Experiment results are logged and the scripts can be re-run in a </w:t>
+        <w:t xml:space="preserve">An application may be setting up labs for an image processing course. Scripts can be provided to demonstrate different techniques, then students can modify the scripts and turn them in for assignments. This is not a full image processing system, </w:t>
+      </w:r>
+      <w:proofErr w:type="gramStart"/>
+      <w:r>
+        <w:t>so</w:t>
+      </w:r>
+      <w:proofErr w:type="gramEnd"/>
+      <w:r>
+        <w:t xml:space="preserve"> may be more appropriate for robotics applications where it can be extended with specific image processing operators that are needed but not all image processing methods are required.</w:t>
+      </w:r>
+    </w:p>
+    <w:p>
+      <w:r>
+        <w:t xml:space="preserve">An experiment management module guides runs the image processing scripts on Linux using the command line. The module handles reading and writing images and data and applying operators with the specified parameters. Experiment results are </w:t>
+      </w:r>
+      <w:proofErr w:type="gramStart"/>
+      <w:r>
+        <w:t>logged</w:t>
+      </w:r>
+      <w:proofErr w:type="gramEnd"/>
+      <w:r>
+        <w:t xml:space="preserve"> and the scripts can be re-run in a </w:t>
       </w:r>
       <w:r>
         <w:rPr>
@@ -174,7 +218,15 @@
         <w:t xml:space="preserve"> text files whose format clearly defines the operators and parameters to use. Operators use and produce JPEG images or images in an internal format. JPEG images have unsigned values and image operators may produce signed outputs. These require an integer storage type</w:t>
       </w:r>
       <w:r>
-        <w:t xml:space="preserve"> that hold a larger range of pixel values3333</w:t>
+        <w:t xml:space="preserve"> that </w:t>
+      </w:r>
+      <w:proofErr w:type="gramStart"/>
+      <w:r>
+        <w:t>hold</w:t>
+      </w:r>
+      <w:proofErr w:type="gramEnd"/>
+      <w:r>
+        <w:t xml:space="preserve"> a larger range of pixel values3333</w:t>
       </w:r>
       <w:r>
         <w:t xml:space="preserve">, though they cannot be viewed as directly as JPEG images. Internal format images can be converted to JPEG images to visualize them. The system produces other types of data such as histograms and Hough accumulators. These can be visualized using tools such as Microsoft Excel or </w:t>
@@ -189,8 +241,13 @@
       </w:r>
     </w:p>
     <w:p>
-      <w:r>
-        <w:t>Following sections describe:</w:t>
+      <w:proofErr w:type="gramStart"/>
+      <w:r>
+        <w:t>Following</w:t>
+      </w:r>
+      <w:proofErr w:type="gramEnd"/>
+      <w:r>
+        <w:t xml:space="preserve"> sections describe:</w:t>
       </w:r>
     </w:p>
     <w:p>
@@ -215,7 +272,15 @@
       </w:pPr>
       <w:r>
         <w:lastRenderedPageBreak/>
-        <w:t>The image processing operations available, with their inputs, the parameters, the outputs, and function. The Internet and textbooks can provide more details on the image processing functions.</w:t>
+        <w:t xml:space="preserve">The image processing operations available, with their inputs, the parameters, the outputs, and function. The Internet and textbooks can provide more details on </w:t>
+      </w:r>
+      <w:proofErr w:type="gramStart"/>
+      <w:r>
+        <w:t>the image</w:t>
+      </w:r>
+      <w:proofErr w:type="gramEnd"/>
+      <w:r>
+        <w:t xml:space="preserve"> processing functions.</w:t>
       </w:r>
     </w:p>
     <w:p>
@@ -1137,7 +1202,15 @@
         <w:pStyle w:val="Normalafterlist"/>
       </w:pPr>
       <w:r>
-        <w:t>These scripts may be run against a set of sample images to test the effectiveness of the processing. Data produced by experiments are saved. The processing results for operators are logged for later review.</w:t>
+        <w:t xml:space="preserve">These scripts may be run against a set of sample images to test the effectiveness of the processing. Data produced by experiments are saved. The processing results for operators are logged for later </w:t>
+      </w:r>
+      <w:proofErr w:type="gramStart"/>
+      <w:r>
+        <w:t>review</w:t>
+      </w:r>
+      <w:proofErr w:type="gramEnd"/>
+      <w:r>
+        <w:t>.</w:t>
       </w:r>
     </w:p>
     <w:p>
@@ -1150,7 +1223,15 @@
     </w:p>
     <w:p>
       <w:r>
-        <w:t>Each data type is stored in its own format. The data types supported in the current release are the following. Much of the data is stored in signed integer format specific to this program, because the data values involved lie outside 0 to 255. Some operators will produce an unsigned 8 bit value on output that can be visualized as a JPEG image. Other operators can produce tab-delimited text output viewable in Microsoft Excel, for example. These are specific to the operator involved.</w:t>
+        <w:t xml:space="preserve">Each data type is stored in its own format. The data types supported in the current release are the following. Much of the data is stored in signed integer format specific to this program, because the data values involved lie outside 0 to 255. Some operators will produce an unsigned </w:t>
+      </w:r>
+      <w:proofErr w:type="gramStart"/>
+      <w:r>
+        <w:t>8 bit</w:t>
+      </w:r>
+      <w:proofErr w:type="gramEnd"/>
+      <w:r>
+        <w:t xml:space="preserve"> value on output that can be visualized as a JPEG image. Other operators can produce tab-delimited text output viewable in Microsoft Excel, for example. These are specific to the operator involved.</w:t>
       </w:r>
     </w:p>
     <w:tbl>
@@ -1355,7 +1436,23 @@
     </w:p>
     <w:p>
       <w:r>
-        <w:t>Images are a matrix of pixel values consists of one or more components. Grayscale images have one component value per pixel, color images have three RGB component values. Each component pixel value is stored as one of three binary formats. OpenCV “depth” codes are used to describe the binary formats.</w:t>
+        <w:t xml:space="preserve">Images are a matrix of pixel values </w:t>
+      </w:r>
+      <w:proofErr w:type="gramStart"/>
+      <w:r>
+        <w:t>consists</w:t>
+      </w:r>
+      <w:proofErr w:type="gramEnd"/>
+      <w:r>
+        <w:t xml:space="preserve"> of one or more components. Grayscale images have one component value per </w:t>
+      </w:r>
+      <w:proofErr w:type="gramStart"/>
+      <w:r>
+        <w:t>pixel,</w:t>
+      </w:r>
+      <w:proofErr w:type="gramEnd"/>
+      <w:r>
+        <w:t xml:space="preserve"> color images have three RGB component values. Each component pixel value is stored as one of three binary formats. OpenCV “depth” codes are used to describe the binary formats.</w:t>
       </w:r>
     </w:p>
     <w:tbl>
@@ -1602,7 +1699,15 @@
     </w:p>
     <w:p>
       <w:r>
-        <w:t>The binary image data files are defined by the workbench and have the following format. Color RGB pixels are stored as three consecutive pixel values, one for each component. The three pixel values represent the red, green, and blue components.</w:t>
+        <w:t xml:space="preserve">The binary image data files are defined by the workbench and have the following format. Color RGB pixels are stored as three consecutive pixel values, one for each component. The </w:t>
+      </w:r>
+      <w:proofErr w:type="gramStart"/>
+      <w:r>
+        <w:t>three pixel</w:t>
+      </w:r>
+      <w:proofErr w:type="gramEnd"/>
+      <w:r>
+        <w:t xml:space="preserve"> values represent the red, green, and blue components.</w:t>
       </w:r>
     </w:p>
     <w:tbl>
@@ -1823,7 +1928,15 @@
               <w:cnfStyle w:val="000000100000" w:firstRow="0" w:lastRow="0" w:firstColumn="0" w:lastColumn="0" w:oddVBand="0" w:evenVBand="0" w:oddHBand="1" w:evenHBand="0" w:firstRowFirstColumn="0" w:firstRowLastColumn="0" w:lastRowFirstColumn="0" w:lastRowLastColumn="0"/>
             </w:pPr>
             <w:r>
-              <w:t>The number of image components. Grayscale images have 1 component, color images have 3 components.</w:t>
+              <w:t xml:space="preserve">The number of image components. Grayscale images have 1 </w:t>
+            </w:r>
+            <w:proofErr w:type="gramStart"/>
+            <w:r>
+              <w:t>component,</w:t>
+            </w:r>
+            <w:proofErr w:type="gramEnd"/>
+            <w:r>
+              <w:t xml:space="preserve"> color images have 3 components.</w:t>
             </w:r>
           </w:p>
         </w:tc>
@@ -1993,7 +2106,15 @@
     </w:p>
     <w:p>
       <w:r>
-        <w:t xml:space="preserve">Histograms count the number of different values for any data type containing a range of values, such as images or Hough accumulators. The histogram bins correspond to a data values ranging from a lower to an upper value. The number of histogram bins or </w:t>
+        <w:t xml:space="preserve">Histograms count the number of different values for any data type containing a range of values, such as images or Hough accumulators. The histogram bins correspond to </w:t>
+      </w:r>
+      <w:proofErr w:type="gramStart"/>
+      <w:r>
+        <w:t>a data</w:t>
+      </w:r>
+      <w:proofErr w:type="gramEnd"/>
+      <w:r>
+        <w:t xml:space="preserve"> values ranging from a lower to an upper value. The number of histogram bins or </w:t>
       </w:r>
       <w:proofErr w:type="spellStart"/>
       <w:r>
@@ -2083,7 +2204,15 @@
         <w:pStyle w:val="code0"/>
       </w:pPr>
       <w:r>
-        <w:t xml:space="preserve">    bin = round((</w:t>
+        <w:t xml:space="preserve">    bin = </w:t>
+      </w:r>
+      <w:proofErr w:type="gramStart"/>
+      <w:r>
+        <w:t>round(</w:t>
+      </w:r>
+      <w:proofErr w:type="gramEnd"/>
+      <w:r>
+        <w:t>(</w:t>
       </w:r>
       <w:proofErr w:type="spellStart"/>
       <w:r>
@@ -2144,7 +2273,15 @@
     </w:p>
     <w:p>
       <w:r>
-        <w:t>Binary histogram files contain the statistics for a value distribution for the input values, such for as an image or Hough accumulator, and statistics for the histogram, such as the minimum, maximum, and total counts for all bins. The binary histogram data files are defined by the workbench, and have the following format:</w:t>
+        <w:t xml:space="preserve">Binary histogram files contain the statistics for a value distribution for the input values, </w:t>
+      </w:r>
+      <w:proofErr w:type="gramStart"/>
+      <w:r>
+        <w:t>such for</w:t>
+      </w:r>
+      <w:proofErr w:type="gramEnd"/>
+      <w:r>
+        <w:t xml:space="preserve"> as an image or Hough accumulator, and statistics for the histogram, such as the minimum, maximum, and total counts for all bins. The binary histogram data files are defined by the workbench, and have the following format:</w:t>
       </w:r>
     </w:p>
     <w:tbl>
@@ -2494,7 +2631,15 @@
         <w:t>bin-value</w:t>
       </w:r>
       <w:r>
-        <w:t xml:space="preserve"> is the value that is accumulated in a given bin. It has this formula, where bin no. ranges from 0 to nbins-1:</w:t>
+        <w:t xml:space="preserve"> is the value that is accumulated </w:t>
+      </w:r>
+      <w:proofErr w:type="gramStart"/>
+      <w:r>
+        <w:t>in a given</w:t>
+      </w:r>
+      <w:proofErr w:type="gramEnd"/>
+      <w:r>
+        <w:t xml:space="preserve"> bin. It has this formula, where bin no. ranges from 0 to nbins-1:</w:t>
       </w:r>
     </w:p>
     <w:p>
@@ -2673,7 +2818,23 @@
           <w:sz w:val="18"/>
           <w:szCs w:val="18"/>
         </w:rPr>
-        <w:t>.txt' using 2:xtic(1)</w:t>
+        <w:t xml:space="preserve">.txt' using </w:t>
+      </w:r>
+      <w:proofErr w:type="gramStart"/>
+      <w:r>
+        <w:rPr>
+          <w:sz w:val="18"/>
+          <w:szCs w:val="18"/>
+        </w:rPr>
+        <w:t>2:xtic</w:t>
+      </w:r>
+      <w:proofErr w:type="gramEnd"/>
+      <w:r>
+        <w:rPr>
+          <w:sz w:val="18"/>
+          <w:szCs w:val="18"/>
+        </w:rPr>
+        <w:t>(1)</w:t>
       </w:r>
     </w:p>
     <w:p>
@@ -2870,7 +3031,15 @@
         <w:pStyle w:val="Normalafterlist"/>
       </w:pPr>
       <w:r>
-        <w:t>For an image size (rows, cols), the polar line distance rho is computed from each (row, col) point with:</w:t>
+        <w:t xml:space="preserve">For an image size (rows, cols), the polar line distance </w:t>
+      </w:r>
+      <w:proofErr w:type="gramStart"/>
+      <w:r>
+        <w:t>rho</w:t>
+      </w:r>
+      <w:proofErr w:type="gramEnd"/>
+      <w:r>
+        <w:t xml:space="preserve"> is computed from each (row, col) point with:</w:t>
       </w:r>
     </w:p>
     <w:p>
@@ -2934,7 +3103,23 @@
           <w:sz w:val="20"/>
           <w:szCs w:val="20"/>
         </w:rPr>
-        <w:t xml:space="preserve"> = sqrt(rows</w:t>
+        <w:t xml:space="preserve"> = </w:t>
+      </w:r>
+      <w:proofErr w:type="gramStart"/>
+      <w:r>
+        <w:rPr>
+          <w:sz w:val="20"/>
+          <w:szCs w:val="20"/>
+        </w:rPr>
+        <w:t>sqrt(</w:t>
+      </w:r>
+      <w:proofErr w:type="gramEnd"/>
+      <w:r>
+        <w:rPr>
+          <w:sz w:val="20"/>
+          <w:szCs w:val="20"/>
+        </w:rPr>
+        <w:t>rows</w:t>
       </w:r>
       <w:r>
         <w:rPr>
@@ -4196,8 +4381,13 @@
       </w:pPr>
       <w:r>
         <w:tab/>
-        <w:t xml:space="preserve">  "experiment": {</w:t>
-      </w:r>
+        <w:t xml:space="preserve">  "experiment</w:t>
+      </w:r>
+      <w:proofErr w:type="gramStart"/>
+      <w:r>
+        <w:t>": {</w:t>
+      </w:r>
+      <w:proofErr w:type="gramEnd"/>
     </w:p>
     <w:p>
       <w:pPr>
@@ -4306,7 +4496,11 @@
       </w:pPr>
       <w:r>
         <w:tab/>
-        <w:t xml:space="preserve">      a</w:t>
+        <w:t xml:space="preserve">      </w:t>
+      </w:r>
+      <w:proofErr w:type="gramStart"/>
+      <w:r>
+        <w:t>a</w:t>
       </w:r>
       <w:r>
         <w:rPr>
@@ -4315,6 +4509,7 @@
         </w:rPr>
         <w:t>dditional-steps</w:t>
       </w:r>
+      <w:proofErr w:type="gramEnd"/>
     </w:p>
     <w:p>
       <w:pPr>
@@ -4421,7 +4616,15 @@
       </w:pPr>
       <w:r>
         <w:tab/>
-        <w:t xml:space="preserve">  “input-data”: [</w:t>
+        <w:t xml:space="preserve">  “</w:t>
+      </w:r>
+      <w:proofErr w:type="gramStart"/>
+      <w:r>
+        <w:t>input</w:t>
+      </w:r>
+      <w:proofErr w:type="gramEnd"/>
+      <w:r>
+        <w:t>-data”: [</w:t>
       </w:r>
     </w:p>
     <w:p>
@@ -4452,7 +4655,15 @@
       </w:pPr>
       <w:r>
         <w:tab/>
-        <w:t xml:space="preserve">  “output-data”: [</w:t>
+        <w:t xml:space="preserve">  “</w:t>
+      </w:r>
+      <w:proofErr w:type="gramStart"/>
+      <w:r>
+        <w:t>output</w:t>
+      </w:r>
+      <w:proofErr w:type="gramEnd"/>
+      <w:r>
+        <w:t>-data”: [</w:t>
       </w:r>
     </w:p>
     <w:p>
@@ -4622,6 +4833,7 @@
         <w:tab/>
         <w:t xml:space="preserve">  "type": "</w:t>
       </w:r>
+      <w:proofErr w:type="gramStart"/>
       <w:r>
         <w:rPr>
           <w:i/>
@@ -4629,6 +4841,7 @@
         </w:rPr>
         <w:t>data-type</w:t>
       </w:r>
+      <w:proofErr w:type="gramEnd"/>
       <w:r>
         <w:t>,</w:t>
       </w:r>
@@ -4714,7 +4927,15 @@
         <w:t>parameters-supplied</w:t>
       </w:r>
       <w:r>
-        <w:t xml:space="preserve"> has this format, where all parameters including numbers have text values:</w:t>
+        <w:t xml:space="preserve"> </w:t>
+      </w:r>
+      <w:proofErr w:type="gramStart"/>
+      <w:r>
+        <w:t>has</w:t>
+      </w:r>
+      <w:proofErr w:type="gramEnd"/>
+      <w:r>
+        <w:t xml:space="preserve"> this format, where all parameters including numbers have text values:</w:t>
       </w:r>
     </w:p>
     <w:p>
@@ -4724,46 +4945,65 @@
       <w:r>
         <w:t xml:space="preserve">          "</w:t>
       </w:r>
+      <w:proofErr w:type="gramStart"/>
       <w:r>
         <w:rPr>
           <w:i/>
           <w:iCs/>
         </w:rPr>
-        <w:t>parameter-name</w:t>
-      </w:r>
-      <w:r>
-        <w:t>": "</w:t>
-      </w:r>
+        <w:t>parameter</w:t>
+      </w:r>
+      <w:proofErr w:type="gramEnd"/>
       <w:r>
         <w:rPr>
           <w:i/>
           <w:iCs/>
         </w:rPr>
-        <w:t>value</w:t>
-      </w:r>
-      <w:r>
-        <w:t>"</w:t>
-      </w:r>
-    </w:p>
-    <w:p>
-      <w:pPr>
-        <w:pStyle w:val="Heading2"/>
-      </w:pPr>
-      <w:r>
-        <w:t>Data Descriptors</w:t>
-      </w:r>
-    </w:p>
-    <w:p>
-      <w:r>
-        <w:t xml:space="preserve">The data descriptor determines what type of data is handled by the data descriptor, in what format is that data stored, and in which type of repository is the data found. The </w:t>
+        <w:t>-name</w:t>
+      </w:r>
+      <w:r>
+        <w:t>": "</w:t>
       </w:r>
       <w:r>
         <w:rPr>
           <w:i/>
           <w:iCs/>
         </w:rPr>
+        <w:t>value</w:t>
+      </w:r>
+      <w:r>
+        <w:t>"</w:t>
+      </w:r>
+    </w:p>
+    <w:p>
+      <w:pPr>
+        <w:pStyle w:val="Heading2"/>
+      </w:pPr>
+      <w:r>
+        <w:t>Data Descriptors</w:t>
+      </w:r>
+    </w:p>
+    <w:p>
+      <w:r>
+        <w:t xml:space="preserve">The data descriptor determines what type of data is handled by the data descriptor, in what format is that data stored, and in which type of repository </w:t>
+      </w:r>
+      <w:proofErr w:type="gramStart"/>
+      <w:r>
+        <w:t>is the data</w:t>
+      </w:r>
+      <w:proofErr w:type="gramEnd"/>
+      <w:r>
+        <w:t xml:space="preserve"> found. The </w:t>
+      </w:r>
+      <w:proofErr w:type="gramStart"/>
+      <w:r>
+        <w:rPr>
+          <w:i/>
+          <w:iCs/>
+        </w:rPr>
         <w:t>data-type</w:t>
       </w:r>
+      <w:proofErr w:type="gramEnd"/>
       <w:r>
         <w:t xml:space="preserve"> and </w:t>
       </w:r>
@@ -4814,12 +5054,21 @@
             <w:pPr>
               <w:cnfStyle w:val="100000000000" w:firstRow="1" w:lastRow="0" w:firstColumn="0" w:lastColumn="0" w:oddVBand="0" w:evenVBand="0" w:oddHBand="0" w:evenHBand="0" w:firstRowFirstColumn="0" w:firstRowLastColumn="0" w:lastRowFirstColumn="0" w:lastRowLastColumn="0"/>
             </w:pPr>
+            <w:proofErr w:type="gramStart"/>
             <w:r>
               <w:rPr>
                 <w:i/>
                 <w:iCs/>
               </w:rPr>
-              <w:t xml:space="preserve">data-type </w:t>
+              <w:t>data-type</w:t>
+            </w:r>
+            <w:proofErr w:type="gramEnd"/>
+            <w:r>
+              <w:rPr>
+                <w:i/>
+                <w:iCs/>
+              </w:rPr>
+              <w:t xml:space="preserve"> </w:t>
             </w:r>
           </w:p>
         </w:tc>
@@ -5062,7 +5311,15 @@
               <w:cnfStyle w:val="000000000000" w:firstRow="0" w:lastRow="0" w:firstColumn="0" w:lastColumn="0" w:oddVBand="0" w:evenVBand="0" w:oddHBand="0" w:evenHBand="0" w:firstRowFirstColumn="0" w:firstRowLastColumn="0" w:lastRowFirstColumn="0" w:lastRowLastColumn="0"/>
             </w:pPr>
             <w:r>
-              <w:t>“polar-line”</w:t>
+              <w:t>“</w:t>
+            </w:r>
+            <w:proofErr w:type="gramStart"/>
+            <w:r>
+              <w:t>polar</w:t>
+            </w:r>
+            <w:proofErr w:type="gramEnd"/>
+            <w:r>
+              <w:t>-line”</w:t>
             </w:r>
           </w:p>
         </w:tc>
@@ -5258,12 +5515,21 @@
               <w:t>“</w:t>
             </w:r>
             <w:proofErr w:type="spellStart"/>
-            <w:r>
-              <w:rPr>
-                <w:b w:val="0"/>
-                <w:bCs w:val="0"/>
-              </w:rPr>
-              <w:t>berkeley_db</w:t>
+            <w:proofErr w:type="gramStart"/>
+            <w:r>
+              <w:rPr>
+                <w:b w:val="0"/>
+                <w:bCs w:val="0"/>
+              </w:rPr>
+              <w:t>berkeley</w:t>
+            </w:r>
+            <w:proofErr w:type="gramEnd"/>
+            <w:r>
+              <w:rPr>
+                <w:b w:val="0"/>
+                <w:bCs w:val="0"/>
+              </w:rPr>
+              <w:t>_db</w:t>
             </w:r>
             <w:proofErr w:type="spellEnd"/>
             <w:r>
@@ -5381,6 +5647,7 @@
       <w:r>
         <w:t xml:space="preserve">      "type": "</w:t>
       </w:r>
+      <w:proofErr w:type="gramStart"/>
       <w:r>
         <w:rPr>
           <w:i/>
@@ -5388,6 +5655,7 @@
         </w:rPr>
         <w:t>data-type</w:t>
       </w:r>
+      <w:proofErr w:type="gramEnd"/>
       <w:r>
         <w:t>",</w:t>
       </w:r>
@@ -5544,7 +5812,23 @@
     </w:p>
     <w:p>
       <w:r>
-        <w:t xml:space="preserve">Scripts run results are added back into the original experiment run JSON text file and saved into  a log file. Results are logged into different levels of the script. The format in which results are added to the top-level of the experiment script follows. Results data added is shown in </w:t>
+        <w:t xml:space="preserve">Scripts run results are added back into the original experiment run JSON text file and saved </w:t>
+      </w:r>
+      <w:proofErr w:type="gramStart"/>
+      <w:r>
+        <w:t>into  a</w:t>
+      </w:r>
+      <w:proofErr w:type="gramEnd"/>
+      <w:r>
+        <w:t xml:space="preserve"> log file. Results are logged into different levels of the script. The format in which results are added to the top-level of the experiment script follows. Results data added </w:t>
+      </w:r>
+      <w:proofErr w:type="gramStart"/>
+      <w:r>
+        <w:t>is</w:t>
+      </w:r>
+      <w:proofErr w:type="gramEnd"/>
+      <w:r>
+        <w:t xml:space="preserve"> shown in </w:t>
       </w:r>
       <w:r>
         <w:rPr>
@@ -5572,8 +5856,13 @@
       </w:pPr>
       <w:r>
         <w:tab/>
-        <w:t xml:space="preserve">  "experiment": {</w:t>
-      </w:r>
+        <w:t xml:space="preserve">  "experiment</w:t>
+      </w:r>
+      <w:proofErr w:type="gramStart"/>
+      <w:r>
+        <w:t>": {</w:t>
+      </w:r>
+      <w:proofErr w:type="gramEnd"/>
     </w:p>
     <w:p>
       <w:pPr>
@@ -5591,24 +5880,56 @@
           <w:b/>
           <w:bCs/>
         </w:rPr>
-        <w:t xml:space="preserve">    “run” : {</w:t>
-      </w:r>
-    </w:p>
-    <w:p>
-      <w:pPr>
-        <w:pStyle w:val="code0"/>
+        <w:t xml:space="preserve">    “run</w:t>
+      </w:r>
+      <w:proofErr w:type="gramStart"/>
+      <w:r>
         <w:rPr>
           <w:b/>
           <w:bCs/>
         </w:rPr>
-      </w:pPr>
+        <w:t>” :</w:t>
+      </w:r>
+      <w:proofErr w:type="gramEnd"/>
       <w:r>
         <w:rPr>
           <w:b/>
           <w:bCs/>
         </w:rPr>
+        <w:t xml:space="preserve"> {</w:t>
+      </w:r>
+    </w:p>
+    <w:p>
+      <w:pPr>
+        <w:pStyle w:val="code0"/>
+        <w:rPr>
+          <w:b/>
+          <w:bCs/>
+        </w:rPr>
+      </w:pPr>
+      <w:r>
+        <w:rPr>
+          <w:b/>
+          <w:bCs/>
+        </w:rPr>
         <w:tab/>
-        <w:t xml:space="preserve">        “script-path”: “</w:t>
+        <w:t xml:space="preserve">        “</w:t>
+      </w:r>
+      <w:proofErr w:type="gramStart"/>
+      <w:r>
+        <w:rPr>
+          <w:b/>
+          <w:bCs/>
+        </w:rPr>
+        <w:t>script</w:t>
+      </w:r>
+      <w:proofErr w:type="gramEnd"/>
+      <w:r>
+        <w:rPr>
+          <w:b/>
+          <w:bCs/>
+        </w:rPr>
+        <w:t>-path”: “</w:t>
       </w:r>
       <w:r>
         <w:rPr>
@@ -5856,7 +6177,11 @@
       </w:pPr>
       <w:r>
         <w:tab/>
-        <w:t xml:space="preserve">      a</w:t>
+        <w:t xml:space="preserve">      </w:t>
+      </w:r>
+      <w:proofErr w:type="gramStart"/>
+      <w:r>
+        <w:t>a</w:t>
       </w:r>
       <w:r>
         <w:rPr>
@@ -5865,6 +6190,7 @@
         </w:rPr>
         <w:t>dditional-steps</w:t>
       </w:r>
+      <w:proofErr w:type="gramEnd"/>
     </w:p>
     <w:p>
       <w:pPr>
@@ -5970,7 +6296,15 @@
       </w:pPr>
       <w:r>
         <w:tab/>
-        <w:t xml:space="preserve">  “input-data”: [</w:t>
+        <w:t xml:space="preserve">  “</w:t>
+      </w:r>
+      <w:proofErr w:type="gramStart"/>
+      <w:r>
+        <w:t>input</w:t>
+      </w:r>
+      <w:proofErr w:type="gramEnd"/>
+      <w:r>
+        <w:t>-data”: [</w:t>
       </w:r>
     </w:p>
     <w:p>
@@ -6001,7 +6335,15 @@
       </w:pPr>
       <w:r>
         <w:tab/>
-        <w:t xml:space="preserve">  “output-data”: [</w:t>
+        <w:t xml:space="preserve">  “</w:t>
+      </w:r>
+      <w:proofErr w:type="gramStart"/>
+      <w:r>
+        <w:t>output</w:t>
+      </w:r>
+      <w:proofErr w:type="gramEnd"/>
+      <w:r>
+        <w:t>-data”: [</w:t>
       </w:r>
     </w:p>
     <w:p>
@@ -6234,7 +6576,15 @@
       </w:pPr>
       <w:r>
         <w:tab/>
-        <w:t xml:space="preserve">  “input-data”: [</w:t>
+        <w:t xml:space="preserve">  “</w:t>
+      </w:r>
+      <w:proofErr w:type="gramStart"/>
+      <w:r>
+        <w:t>input</w:t>
+      </w:r>
+      <w:proofErr w:type="gramEnd"/>
+      <w:r>
+        <w:t>-data”: [</w:t>
       </w:r>
     </w:p>
     <w:p>
@@ -6265,7 +6615,15 @@
       </w:pPr>
       <w:r>
         <w:tab/>
-        <w:t xml:space="preserve">  “output-data”: [</w:t>
+        <w:t xml:space="preserve">  “</w:t>
+      </w:r>
+      <w:proofErr w:type="gramStart"/>
+      <w:r>
+        <w:t>output</w:t>
+      </w:r>
+      <w:proofErr w:type="gramEnd"/>
+      <w:r>
+        <w:t>-data”: [</w:t>
       </w:r>
     </w:p>
     <w:p>
@@ -6442,7 +6800,23 @@
           <w:sz w:val="20"/>
           <w:szCs w:val="20"/>
         </w:rPr>
-        <w:t xml:space="preserve">  “module-id”: “error-message”</w:t>
+        <w:t xml:space="preserve">  “</w:t>
+      </w:r>
+      <w:proofErr w:type="gramStart"/>
+      <w:r>
+        <w:rPr>
+          <w:sz w:val="20"/>
+          <w:szCs w:val="20"/>
+        </w:rPr>
+        <w:t>module</w:t>
+      </w:r>
+      <w:proofErr w:type="gramEnd"/>
+      <w:r>
+        <w:rPr>
+          <w:sz w:val="20"/>
+          <w:szCs w:val="20"/>
+        </w:rPr>
+        <w:t>-id”: “error-message”</w:t>
       </w:r>
     </w:p>
     <w:p>
@@ -6503,7 +6877,23 @@
     </w:p>
     <w:p>
       <w:r>
-        <w:t>Scripts currently can be run only in Linux. The Linux program to runs scripts is the following, and can be found at this link:</w:t>
+        <w:t xml:space="preserve">Scripts currently can be run only </w:t>
+      </w:r>
+      <w:proofErr w:type="gramStart"/>
+      <w:r>
+        <w:t>in</w:t>
+      </w:r>
+      <w:proofErr w:type="gramEnd"/>
+      <w:r>
+        <w:t xml:space="preserve"> Linux. The Linux program to </w:t>
+      </w:r>
+      <w:proofErr w:type="gramStart"/>
+      <w:r>
+        <w:t>runs</w:t>
+      </w:r>
+      <w:proofErr w:type="gramEnd"/>
+      <w:r>
+        <w:t xml:space="preserve"> scripts is the following, and can be found at this link:</w:t>
       </w:r>
     </w:p>
     <w:p>
@@ -6586,7 +6976,23 @@
           <w:sz w:val="20"/>
           <w:szCs w:val="20"/>
         </w:rPr>
-        <w:t xml:space="preserve">  $ ./cv-workbench </w:t>
+        <w:t xml:space="preserve">  </w:t>
+      </w:r>
+      <w:proofErr w:type="gramStart"/>
+      <w:r>
+        <w:rPr>
+          <w:sz w:val="20"/>
+          <w:szCs w:val="20"/>
+        </w:rPr>
+        <w:t>$ .</w:t>
+      </w:r>
+      <w:proofErr w:type="gramEnd"/>
+      <w:r>
+        <w:rPr>
+          <w:sz w:val="20"/>
+          <w:szCs w:val="20"/>
+        </w:rPr>
+        <w:t xml:space="preserve">/cv-workbench </w:t>
       </w:r>
       <w:r>
         <w:rPr>
@@ -6635,8 +7041,21 @@
       </w:r>
     </w:p>
     <w:p>
-      <w:r>
-        <w:t xml:space="preserve">Following are sample scripts for a Sobel operator and an image intensity map transform. </w:t>
+      <w:proofErr w:type="gramStart"/>
+      <w:r>
+        <w:t>Following</w:t>
+      </w:r>
+      <w:proofErr w:type="gramEnd"/>
+      <w:r>
+        <w:t xml:space="preserve"> are sample scripts for a Sobel operator and an image intensity map </w:t>
+      </w:r>
+      <w:proofErr w:type="gramStart"/>
+      <w:r>
+        <w:t>transform</w:t>
+      </w:r>
+      <w:proofErr w:type="gramEnd"/>
+      <w:r>
+        <w:t xml:space="preserve">. </w:t>
       </w:r>
     </w:p>
     <w:p>
@@ -6747,25 +7166,43 @@
           <w:szCs w:val="16"/>
         </w:rPr>
         <w:tab/>
-        <w:t xml:space="preserve">  "input-data": [</w:t>
-      </w:r>
-    </w:p>
-    <w:p>
-      <w:pPr>
-        <w:shd w:val="clear" w:color="auto" w:fill="FFFFFF"/>
-        <w:spacing w:after="0" w:line="240" w:lineRule="auto"/>
+        <w:t xml:space="preserve">  "</w:t>
+      </w:r>
+      <w:proofErr w:type="gramStart"/>
+      <w:r>
         <w:rPr>
           <w:rFonts w:ascii="Lucida Console" w:hAnsi="Lucida Console"/>
           <w:sz w:val="16"/>
           <w:szCs w:val="16"/>
         </w:rPr>
-      </w:pPr>
+        <w:t>input</w:t>
+      </w:r>
+      <w:proofErr w:type="gramEnd"/>
       <w:r>
         <w:rPr>
           <w:rFonts w:ascii="Lucida Console" w:hAnsi="Lucida Console"/>
           <w:sz w:val="16"/>
           <w:szCs w:val="16"/>
         </w:rPr>
+        <w:t>-data": [</w:t>
+      </w:r>
+    </w:p>
+    <w:p>
+      <w:pPr>
+        <w:shd w:val="clear" w:color="auto" w:fill="FFFFFF"/>
+        <w:spacing w:after="0" w:line="240" w:lineRule="auto"/>
+        <w:rPr>
+          <w:rFonts w:ascii="Lucida Console" w:hAnsi="Lucida Console"/>
+          <w:sz w:val="16"/>
+          <w:szCs w:val="16"/>
+        </w:rPr>
+      </w:pPr>
+      <w:r>
+        <w:rPr>
+          <w:rFonts w:ascii="Lucida Console" w:hAnsi="Lucida Console"/>
+          <w:sz w:val="16"/>
+          <w:szCs w:val="16"/>
+        </w:rPr>
         <w:lastRenderedPageBreak/>
         <w:tab/>
         <w:t xml:space="preserve">    {</w:t>
@@ -6986,27 +7423,25 @@
           <w:szCs w:val="16"/>
         </w:rPr>
         <w:tab/>
-        <w:t xml:space="preserve">  "output-data": [</w:t>
-      </w:r>
-    </w:p>
-    <w:p>
-      <w:pPr>
-        <w:shd w:val="clear" w:color="auto" w:fill="FFFFFF"/>
-        <w:spacing w:after="0" w:line="240" w:lineRule="auto"/>
+        <w:t xml:space="preserve">  "</w:t>
+      </w:r>
+      <w:proofErr w:type="gramStart"/>
+      <w:r>
         <w:rPr>
           <w:rFonts w:ascii="Lucida Console" w:hAnsi="Lucida Console"/>
           <w:sz w:val="16"/>
           <w:szCs w:val="16"/>
         </w:rPr>
-      </w:pPr>
+        <w:t>output</w:t>
+      </w:r>
+      <w:proofErr w:type="gramEnd"/>
       <w:r>
         <w:rPr>
           <w:rFonts w:ascii="Lucida Console" w:hAnsi="Lucida Console"/>
           <w:sz w:val="16"/>
           <w:szCs w:val="16"/>
         </w:rPr>
-        <w:tab/>
-        <w:t xml:space="preserve">    {</w:t>
+        <w:t>-data": [</w:t>
       </w:r>
     </w:p>
     <w:p>
@@ -7026,7 +7461,7 @@
           <w:szCs w:val="16"/>
         </w:rPr>
         <w:tab/>
-        <w:t xml:space="preserve">      "id": 1,</w:t>
+        <w:t xml:space="preserve">    {</w:t>
       </w:r>
     </w:p>
     <w:p>
@@ -7046,7 +7481,7 @@
           <w:szCs w:val="16"/>
         </w:rPr>
         <w:tab/>
-        <w:t xml:space="preserve">      "type": "image",</w:t>
+        <w:t xml:space="preserve">      "id": 1,</w:t>
       </w:r>
     </w:p>
     <w:p>
@@ -7066,7 +7501,7 @@
           <w:szCs w:val="16"/>
         </w:rPr>
         <w:tab/>
-        <w:t xml:space="preserve">      "repository": "filesystem",</w:t>
+        <w:t xml:space="preserve">      "type": "image",</w:t>
       </w:r>
     </w:p>
     <w:p>
@@ -7086,7 +7521,7 @@
           <w:szCs w:val="16"/>
         </w:rPr>
         <w:tab/>
-        <w:t xml:space="preserve">      "format": "binary",</w:t>
+        <w:t xml:space="preserve">      "repository": "filesystem",</w:t>
       </w:r>
     </w:p>
     <w:p>
@@ -7106,7 +7541,7 @@
           <w:szCs w:val="16"/>
         </w:rPr>
         <w:tab/>
-        <w:t xml:space="preserve">      "directory": ".",</w:t>
+        <w:t xml:space="preserve">      "format": "binary",</w:t>
       </w:r>
     </w:p>
     <w:p>
@@ -7126,7 +7561,7 @@
           <w:szCs w:val="16"/>
         </w:rPr>
         <w:tab/>
-        <w:t xml:space="preserve">      "filename": "square45-90_sobel_gray",</w:t>
+        <w:t xml:space="preserve">      "directory": ".",</w:t>
       </w:r>
     </w:p>
     <w:p>
@@ -7146,45 +7581,45 @@
           <w:szCs w:val="16"/>
         </w:rPr>
         <w:tab/>
-        <w:t xml:space="preserve">      "</w:t>
-      </w:r>
-      <w:proofErr w:type="spellStart"/>
-      <w:r>
+        <w:t xml:space="preserve">      "filename": "square45-90_sobel_gray",</w:t>
+      </w:r>
+    </w:p>
+    <w:p>
+      <w:pPr>
+        <w:shd w:val="clear" w:color="auto" w:fill="FFFFFF"/>
+        <w:spacing w:after="0" w:line="240" w:lineRule="auto"/>
         <w:rPr>
           <w:rFonts w:ascii="Lucida Console" w:hAnsi="Lucida Console"/>
           <w:sz w:val="16"/>
           <w:szCs w:val="16"/>
         </w:rPr>
-        <w:t>ext</w:t>
-      </w:r>
-      <w:proofErr w:type="spellEnd"/>
+      </w:pPr>
       <w:r>
         <w:rPr>
           <w:rFonts w:ascii="Lucida Console" w:hAnsi="Lucida Console"/>
           <w:sz w:val="16"/>
           <w:szCs w:val="16"/>
         </w:rPr>
-        <w:t>": "bin"</w:t>
-      </w:r>
-    </w:p>
-    <w:p>
-      <w:pPr>
-        <w:shd w:val="clear" w:color="auto" w:fill="FFFFFF"/>
-        <w:spacing w:after="0" w:line="240" w:lineRule="auto"/>
+        <w:tab/>
+        <w:t xml:space="preserve">      "</w:t>
+      </w:r>
+      <w:proofErr w:type="spellStart"/>
+      <w:r>
         <w:rPr>
           <w:rFonts w:ascii="Lucida Console" w:hAnsi="Lucida Console"/>
           <w:sz w:val="16"/>
           <w:szCs w:val="16"/>
         </w:rPr>
-      </w:pPr>
+        <w:t>ext</w:t>
+      </w:r>
+      <w:proofErr w:type="spellEnd"/>
       <w:r>
         <w:rPr>
           <w:rFonts w:ascii="Lucida Console" w:hAnsi="Lucida Console"/>
           <w:sz w:val="16"/>
           <w:szCs w:val="16"/>
         </w:rPr>
-        <w:tab/>
-        <w:t xml:space="preserve">    }</w:t>
+        <w:t>": "bin"</w:t>
       </w:r>
     </w:p>
     <w:p>
@@ -7204,7 +7639,7 @@
           <w:szCs w:val="16"/>
         </w:rPr>
         <w:tab/>
-        <w:t xml:space="preserve">  ],</w:t>
+        <w:t xml:space="preserve">    }</w:t>
       </w:r>
     </w:p>
     <w:p>
@@ -7224,8 +7659,38 @@
           <w:szCs w:val="16"/>
         </w:rPr>
         <w:tab/>
-        <w:t xml:space="preserve">  "parameters": {</w:t>
-      </w:r>
+        <w:t xml:space="preserve">  ],</w:t>
+      </w:r>
+    </w:p>
+    <w:p>
+      <w:pPr>
+        <w:shd w:val="clear" w:color="auto" w:fill="FFFFFF"/>
+        <w:spacing w:after="0" w:line="240" w:lineRule="auto"/>
+        <w:rPr>
+          <w:rFonts w:ascii="Lucida Console" w:hAnsi="Lucida Console"/>
+          <w:sz w:val="16"/>
+          <w:szCs w:val="16"/>
+        </w:rPr>
+      </w:pPr>
+      <w:r>
+        <w:rPr>
+          <w:rFonts w:ascii="Lucida Console" w:hAnsi="Lucida Console"/>
+          <w:sz w:val="16"/>
+          <w:szCs w:val="16"/>
+        </w:rPr>
+        <w:tab/>
+        <w:t xml:space="preserve">  "parameters</w:t>
+      </w:r>
+      <w:proofErr w:type="gramStart"/>
+      <w:r>
+        <w:rPr>
+          <w:rFonts w:ascii="Lucida Console" w:hAnsi="Lucida Console"/>
+          <w:sz w:val="16"/>
+          <w:szCs w:val="16"/>
+        </w:rPr>
+        <w:t>": {</w:t>
+      </w:r>
+      <w:proofErr w:type="gramEnd"/>
     </w:p>
     <w:p>
       <w:pPr>
@@ -7404,7 +7869,15 @@
               <w:pStyle w:val="code0"/>
             </w:pPr>
             <w:r>
-              <w:t xml:space="preserve">  "input-data": [</w:t>
+              <w:t xml:space="preserve">  "</w:t>
+            </w:r>
+            <w:proofErr w:type="gramStart"/>
+            <w:r>
+              <w:t>input</w:t>
+            </w:r>
+            <w:proofErr w:type="gramEnd"/>
+            <w:r>
+              <w:t>-data": [</w:t>
             </w:r>
           </w:p>
           <w:p>
@@ -7529,7 +8002,15 @@
               <w:pStyle w:val="code0"/>
             </w:pPr>
             <w:r>
-              <w:t xml:space="preserve">  "output-data": [</w:t>
+              <w:t xml:space="preserve">  "</w:t>
+            </w:r>
+            <w:proofErr w:type="gramStart"/>
+            <w:r>
+              <w:t>output</w:t>
+            </w:r>
+            <w:proofErr w:type="gramEnd"/>
+            <w:r>
+              <w:t>-data": [</w:t>
             </w:r>
           </w:p>
           <w:p>
@@ -7646,8 +8127,13 @@
               <w:pStyle w:val="code0"/>
             </w:pPr>
             <w:r>
-              <w:t xml:space="preserve">  "parameters": {</w:t>
-            </w:r>
+              <w:t xml:space="preserve">  "parameters</w:t>
+            </w:r>
+            <w:proofErr w:type="gramStart"/>
+            <w:r>
+              <w:t>": {</w:t>
+            </w:r>
+            <w:proofErr w:type="gramEnd"/>
           </w:p>
           <w:p>
             <w:pPr>
@@ -7809,27 +8295,25 @@
           <w:szCs w:val="16"/>
         </w:rPr>
         <w:tab/>
-        <w:t xml:space="preserve">  "input-data": [</w:t>
-      </w:r>
-    </w:p>
-    <w:p>
-      <w:pPr>
-        <w:shd w:val="clear" w:color="auto" w:fill="FFFFFF"/>
-        <w:spacing w:after="0" w:line="240" w:lineRule="auto"/>
+        <w:t xml:space="preserve">  "</w:t>
+      </w:r>
+      <w:proofErr w:type="gramStart"/>
+      <w:r>
         <w:rPr>
           <w:rFonts w:ascii="Lucida Console" w:hAnsi="Lucida Console"/>
           <w:sz w:val="16"/>
           <w:szCs w:val="16"/>
         </w:rPr>
-      </w:pPr>
+        <w:t>input</w:t>
+      </w:r>
+      <w:proofErr w:type="gramEnd"/>
       <w:r>
         <w:rPr>
           <w:rFonts w:ascii="Lucida Console" w:hAnsi="Lucida Console"/>
           <w:sz w:val="16"/>
           <w:szCs w:val="16"/>
         </w:rPr>
-        <w:tab/>
-        <w:t xml:space="preserve">    {</w:t>
+        <w:t>-data": [</w:t>
       </w:r>
     </w:p>
     <w:p>
@@ -7849,7 +8333,7 @@
           <w:szCs w:val="16"/>
         </w:rPr>
         <w:tab/>
-        <w:t xml:space="preserve">      "id": 1,</w:t>
+        <w:t xml:space="preserve">    {</w:t>
       </w:r>
     </w:p>
     <w:p>
@@ -7869,7 +8353,7 @@
           <w:szCs w:val="16"/>
         </w:rPr>
         <w:tab/>
-        <w:t xml:space="preserve">      "type": "image",</w:t>
+        <w:t xml:space="preserve">      "id": 1,</w:t>
       </w:r>
     </w:p>
     <w:p>
@@ -7889,7 +8373,7 @@
           <w:szCs w:val="16"/>
         </w:rPr>
         <w:tab/>
-        <w:t xml:space="preserve">      "repository": "filesystem",</w:t>
+        <w:t xml:space="preserve">      "type": "image",</w:t>
       </w:r>
     </w:p>
     <w:p>
@@ -7909,7 +8393,7 @@
           <w:szCs w:val="16"/>
         </w:rPr>
         <w:tab/>
-        <w:t xml:space="preserve">      "format": "binary",</w:t>
+        <w:t xml:space="preserve">      "repository": "filesystem",</w:t>
       </w:r>
     </w:p>
     <w:p>
@@ -7928,6 +8412,26 @@
           <w:sz w:val="16"/>
           <w:szCs w:val="16"/>
         </w:rPr>
+        <w:tab/>
+        <w:t xml:space="preserve">      "format": "binary",</w:t>
+      </w:r>
+    </w:p>
+    <w:p>
+      <w:pPr>
+        <w:shd w:val="clear" w:color="auto" w:fill="FFFFFF"/>
+        <w:spacing w:after="0" w:line="240" w:lineRule="auto"/>
+        <w:rPr>
+          <w:rFonts w:ascii="Lucida Console" w:hAnsi="Lucida Console"/>
+          <w:sz w:val="16"/>
+          <w:szCs w:val="16"/>
+        </w:rPr>
+      </w:pPr>
+      <w:r>
+        <w:rPr>
+          <w:rFonts w:ascii="Lucida Console" w:hAnsi="Lucida Console"/>
+          <w:sz w:val="16"/>
+          <w:szCs w:val="16"/>
+        </w:rPr>
         <w:lastRenderedPageBreak/>
         <w:tab/>
         <w:t xml:space="preserve">      "directory": ".",</w:t>
@@ -8048,27 +8552,25 @@
           <w:szCs w:val="16"/>
         </w:rPr>
         <w:tab/>
-        <w:t xml:space="preserve">  "output-data": [</w:t>
-      </w:r>
-    </w:p>
-    <w:p>
-      <w:pPr>
-        <w:shd w:val="clear" w:color="auto" w:fill="FFFFFF"/>
-        <w:spacing w:after="0" w:line="240" w:lineRule="auto"/>
+        <w:t xml:space="preserve">  "</w:t>
+      </w:r>
+      <w:proofErr w:type="gramStart"/>
+      <w:r>
         <w:rPr>
           <w:rFonts w:ascii="Lucida Console" w:hAnsi="Lucida Console"/>
           <w:sz w:val="16"/>
           <w:szCs w:val="16"/>
         </w:rPr>
-      </w:pPr>
+        <w:t>output</w:t>
+      </w:r>
+      <w:proofErr w:type="gramEnd"/>
       <w:r>
         <w:rPr>
           <w:rFonts w:ascii="Lucida Console" w:hAnsi="Lucida Console"/>
           <w:sz w:val="16"/>
           <w:szCs w:val="16"/>
         </w:rPr>
-        <w:tab/>
-        <w:t xml:space="preserve">    {</w:t>
+        <w:t>-data": [</w:t>
       </w:r>
     </w:p>
     <w:p>
@@ -8088,7 +8590,7 @@
           <w:szCs w:val="16"/>
         </w:rPr>
         <w:tab/>
-        <w:t xml:space="preserve">      "id": 1,</w:t>
+        <w:t xml:space="preserve">    {</w:t>
       </w:r>
     </w:p>
     <w:p>
@@ -8108,7 +8610,7 @@
           <w:szCs w:val="16"/>
         </w:rPr>
         <w:tab/>
-        <w:t xml:space="preserve">      "type": "image",</w:t>
+        <w:t xml:space="preserve">      "id": 1,</w:t>
       </w:r>
     </w:p>
     <w:p>
@@ -8128,7 +8630,7 @@
           <w:szCs w:val="16"/>
         </w:rPr>
         <w:tab/>
-        <w:t xml:space="preserve">      "repository": "filesystem",</w:t>
+        <w:t xml:space="preserve">      "type": "image",</w:t>
       </w:r>
     </w:p>
     <w:p>
@@ -8148,7 +8650,7 @@
           <w:szCs w:val="16"/>
         </w:rPr>
         <w:tab/>
-        <w:t xml:space="preserve">      "format": "jpeg",</w:t>
+        <w:t xml:space="preserve">      "repository": "filesystem",</w:t>
       </w:r>
     </w:p>
     <w:p>
@@ -8168,7 +8670,7 @@
           <w:szCs w:val="16"/>
         </w:rPr>
         <w:tab/>
-        <w:t xml:space="preserve">      "directory": ".",</w:t>
+        <w:t xml:space="preserve">      "format": "jpeg",</w:t>
       </w:r>
     </w:p>
     <w:p>
@@ -8188,7 +8690,7 @@
           <w:szCs w:val="16"/>
         </w:rPr>
         <w:tab/>
-        <w:t xml:space="preserve">      "filename": "square45-90_sobel_gray",</w:t>
+        <w:t xml:space="preserve">      "directory": ".",</w:t>
       </w:r>
     </w:p>
     <w:p>
@@ -8208,45 +8710,45 @@
           <w:szCs w:val="16"/>
         </w:rPr>
         <w:tab/>
-        <w:t xml:space="preserve">      "</w:t>
-      </w:r>
-      <w:proofErr w:type="spellStart"/>
-      <w:r>
+        <w:t xml:space="preserve">      "filename": "square45-90_sobel_gray",</w:t>
+      </w:r>
+    </w:p>
+    <w:p>
+      <w:pPr>
+        <w:shd w:val="clear" w:color="auto" w:fill="FFFFFF"/>
+        <w:spacing w:after="0" w:line="240" w:lineRule="auto"/>
         <w:rPr>
           <w:rFonts w:ascii="Lucida Console" w:hAnsi="Lucida Console"/>
           <w:sz w:val="16"/>
           <w:szCs w:val="16"/>
         </w:rPr>
-        <w:t>ext</w:t>
-      </w:r>
-      <w:proofErr w:type="spellEnd"/>
+      </w:pPr>
       <w:r>
         <w:rPr>
           <w:rFonts w:ascii="Lucida Console" w:hAnsi="Lucida Console"/>
           <w:sz w:val="16"/>
           <w:szCs w:val="16"/>
         </w:rPr>
-        <w:t>": "jpg"</w:t>
-      </w:r>
-    </w:p>
-    <w:p>
-      <w:pPr>
-        <w:shd w:val="clear" w:color="auto" w:fill="FFFFFF"/>
-        <w:spacing w:after="0" w:line="240" w:lineRule="auto"/>
+        <w:tab/>
+        <w:t xml:space="preserve">      "</w:t>
+      </w:r>
+      <w:proofErr w:type="spellStart"/>
+      <w:r>
         <w:rPr>
           <w:rFonts w:ascii="Lucida Console" w:hAnsi="Lucida Console"/>
           <w:sz w:val="16"/>
           <w:szCs w:val="16"/>
         </w:rPr>
-      </w:pPr>
+        <w:t>ext</w:t>
+      </w:r>
+      <w:proofErr w:type="spellEnd"/>
       <w:r>
         <w:rPr>
           <w:rFonts w:ascii="Lucida Console" w:hAnsi="Lucida Console"/>
           <w:sz w:val="16"/>
           <w:szCs w:val="16"/>
         </w:rPr>
-        <w:tab/>
-        <w:t xml:space="preserve">    }</w:t>
+        <w:t>": "jpg"</w:t>
       </w:r>
     </w:p>
     <w:p>
@@ -8266,7 +8768,7 @@
           <w:szCs w:val="16"/>
         </w:rPr>
         <w:tab/>
-        <w:t xml:space="preserve">  ],</w:t>
+        <w:t xml:space="preserve">    }</w:t>
       </w:r>
     </w:p>
     <w:p>
@@ -8286,7 +8788,7 @@
           <w:szCs w:val="16"/>
         </w:rPr>
         <w:tab/>
-        <w:t xml:space="preserve">  "parameters": {</w:t>
+        <w:t xml:space="preserve">  ],</w:t>
       </w:r>
     </w:p>
     <w:p>
@@ -8306,44 +8808,48 @@
           <w:szCs w:val="16"/>
         </w:rPr>
         <w:tab/>
-        <w:t xml:space="preserve">    "lower</w:t>
-      </w:r>
+        <w:t xml:space="preserve">  "parameters</w:t>
+      </w:r>
+      <w:proofErr w:type="gramStart"/>
       <w:r>
         <w:rPr>
           <w:rFonts w:ascii="Lucida Console" w:hAnsi="Lucida Console"/>
           <w:sz w:val="16"/>
           <w:szCs w:val="16"/>
         </w:rPr>
-        <w:t>-</w:t>
-      </w:r>
-      <w:r>
+        <w:t>": {</w:t>
+      </w:r>
+      <w:proofErr w:type="gramEnd"/>
+    </w:p>
+    <w:p>
+      <w:pPr>
+        <w:shd w:val="clear" w:color="auto" w:fill="FFFFFF"/>
+        <w:spacing w:after="0" w:line="240" w:lineRule="auto"/>
         <w:rPr>
           <w:rFonts w:ascii="Lucida Console" w:hAnsi="Lucida Console"/>
           <w:sz w:val="16"/>
           <w:szCs w:val="16"/>
         </w:rPr>
-        <w:t>in": "-1020",</w:t>
-      </w:r>
-    </w:p>
-    <w:p>
-      <w:pPr>
-        <w:shd w:val="clear" w:color="auto" w:fill="FFFFFF"/>
-        <w:spacing w:after="0" w:line="240" w:lineRule="auto"/>
+      </w:pPr>
+      <w:r>
         <w:rPr>
           <w:rFonts w:ascii="Lucida Console" w:hAnsi="Lucida Console"/>
           <w:sz w:val="16"/>
           <w:szCs w:val="16"/>
         </w:rPr>
-      </w:pPr>
+        <w:tab/>
+        <w:t xml:space="preserve">    "</w:t>
+      </w:r>
+      <w:proofErr w:type="gramStart"/>
       <w:r>
         <w:rPr>
           <w:rFonts w:ascii="Lucida Console" w:hAnsi="Lucida Console"/>
           <w:sz w:val="16"/>
           <w:szCs w:val="16"/>
         </w:rPr>
-        <w:tab/>
-        <w:t xml:space="preserve">    "upper</w:t>
-      </w:r>
+        <w:t>lower</w:t>
+      </w:r>
+      <w:proofErr w:type="gramEnd"/>
       <w:r>
         <w:rPr>
           <w:rFonts w:ascii="Lucida Console" w:hAnsi="Lucida Console"/>
@@ -8358,7 +8864,7 @@
           <w:sz w:val="16"/>
           <w:szCs w:val="16"/>
         </w:rPr>
-        <w:t>in": "1020",</w:t>
+        <w:t>in": "-1020",</w:t>
       </w:r>
     </w:p>
     <w:p>
@@ -8378,44 +8884,110 @@
           <w:szCs w:val="16"/>
         </w:rPr>
         <w:tab/>
-        <w:t xml:space="preserve">    "lower</w:t>
-      </w:r>
+        <w:t xml:space="preserve">    "</w:t>
+      </w:r>
+      <w:proofErr w:type="gramStart"/>
       <w:r>
         <w:rPr>
           <w:rFonts w:ascii="Lucida Console" w:hAnsi="Lucida Console"/>
           <w:sz w:val="16"/>
           <w:szCs w:val="16"/>
         </w:rPr>
-        <w:t>-</w:t>
-      </w:r>
+        <w:t>upper</w:t>
+      </w:r>
+      <w:proofErr w:type="gramEnd"/>
       <w:r>
         <w:rPr>
           <w:rFonts w:ascii="Lucida Console" w:hAnsi="Lucida Console"/>
           <w:sz w:val="16"/>
           <w:szCs w:val="16"/>
         </w:rPr>
-        <w:t>out": "0",</w:t>
-      </w:r>
-    </w:p>
-    <w:p>
-      <w:pPr>
-        <w:shd w:val="clear" w:color="auto" w:fill="FFFFFF"/>
-        <w:spacing w:after="0" w:line="240" w:lineRule="auto"/>
+        <w:t>-</w:t>
+      </w:r>
+      <w:r>
         <w:rPr>
           <w:rFonts w:ascii="Lucida Console" w:hAnsi="Lucida Console"/>
           <w:sz w:val="16"/>
           <w:szCs w:val="16"/>
         </w:rPr>
-      </w:pPr>
-      <w:r>
+        <w:t>in": "1020",</w:t>
+      </w:r>
+    </w:p>
+    <w:p>
+      <w:pPr>
+        <w:shd w:val="clear" w:color="auto" w:fill="FFFFFF"/>
+        <w:spacing w:after="0" w:line="240" w:lineRule="auto"/>
         <w:rPr>
           <w:rFonts w:ascii="Lucida Console" w:hAnsi="Lucida Console"/>
           <w:sz w:val="16"/>
           <w:szCs w:val="16"/>
         </w:rPr>
+      </w:pPr>
+      <w:r>
+        <w:rPr>
+          <w:rFonts w:ascii="Lucida Console" w:hAnsi="Lucida Console"/>
+          <w:sz w:val="16"/>
+          <w:szCs w:val="16"/>
+        </w:rPr>
         <w:tab/>
-        <w:t xml:space="preserve">    "upper</w:t>
-      </w:r>
+        <w:t xml:space="preserve">    "</w:t>
+      </w:r>
+      <w:proofErr w:type="gramStart"/>
+      <w:r>
+        <w:rPr>
+          <w:rFonts w:ascii="Lucida Console" w:hAnsi="Lucida Console"/>
+          <w:sz w:val="16"/>
+          <w:szCs w:val="16"/>
+        </w:rPr>
+        <w:t>lower</w:t>
+      </w:r>
+      <w:proofErr w:type="gramEnd"/>
+      <w:r>
+        <w:rPr>
+          <w:rFonts w:ascii="Lucida Console" w:hAnsi="Lucida Console"/>
+          <w:sz w:val="16"/>
+          <w:szCs w:val="16"/>
+        </w:rPr>
+        <w:t>-</w:t>
+      </w:r>
+      <w:r>
+        <w:rPr>
+          <w:rFonts w:ascii="Lucida Console" w:hAnsi="Lucida Console"/>
+          <w:sz w:val="16"/>
+          <w:szCs w:val="16"/>
+        </w:rPr>
+        <w:t>out": "0",</w:t>
+      </w:r>
+    </w:p>
+    <w:p>
+      <w:pPr>
+        <w:shd w:val="clear" w:color="auto" w:fill="FFFFFF"/>
+        <w:spacing w:after="0" w:line="240" w:lineRule="auto"/>
+        <w:rPr>
+          <w:rFonts w:ascii="Lucida Console" w:hAnsi="Lucida Console"/>
+          <w:sz w:val="16"/>
+          <w:szCs w:val="16"/>
+        </w:rPr>
+      </w:pPr>
+      <w:r>
+        <w:rPr>
+          <w:rFonts w:ascii="Lucida Console" w:hAnsi="Lucida Console"/>
+          <w:sz w:val="16"/>
+          <w:szCs w:val="16"/>
+        </w:rPr>
+        <w:tab/>
+        <w:t xml:space="preserve">    "</w:t>
+      </w:r>
+      <w:proofErr w:type="gramStart"/>
+      <w:r>
+        <w:rPr>
+          <w:rFonts w:ascii="Lucida Console" w:hAnsi="Lucida Console"/>
+          <w:sz w:val="16"/>
+          <w:szCs w:val="16"/>
+        </w:rPr>
+        <w:t>upper</w:t>
+      </w:r>
+      <w:proofErr w:type="gramEnd"/>
       <w:r>
         <w:rPr>
           <w:rFonts w:ascii="Lucida Console" w:hAnsi="Lucida Console"/>
@@ -8582,7 +9154,15 @@
               <w:pStyle w:val="code0"/>
             </w:pPr>
             <w:r>
-              <w:t xml:space="preserve">  "input-data": [</w:t>
+              <w:t xml:space="preserve">  "</w:t>
+            </w:r>
+            <w:proofErr w:type="gramStart"/>
+            <w:r>
+              <w:t>input</w:t>
+            </w:r>
+            <w:proofErr w:type="gramEnd"/>
+            <w:r>
+              <w:t>-data": [</w:t>
             </w:r>
           </w:p>
           <w:p>
@@ -8702,7 +9282,15 @@
               <w:pStyle w:val="code0"/>
             </w:pPr>
             <w:r>
-              <w:t xml:space="preserve">  "output-data": [</w:t>
+              <w:t xml:space="preserve">  "</w:t>
+            </w:r>
+            <w:proofErr w:type="gramStart"/>
+            <w:r>
+              <w:t>output</w:t>
+            </w:r>
+            <w:proofErr w:type="gramEnd"/>
+            <w:r>
+              <w:t>-data": [</w:t>
             </w:r>
           </w:p>
           <w:p>
@@ -8819,16 +9407,26 @@
               <w:pStyle w:val="code0"/>
             </w:pPr>
             <w:r>
-              <w:t xml:space="preserve">  "parameters": {</w:t>
-            </w:r>
+              <w:t xml:space="preserve">  "parameters</w:t>
+            </w:r>
+            <w:proofErr w:type="gramStart"/>
+            <w:r>
+              <w:t>": {</w:t>
+            </w:r>
+            <w:proofErr w:type="gramEnd"/>
           </w:p>
           <w:p>
             <w:pPr>
               <w:pStyle w:val="code0"/>
             </w:pPr>
             <w:r>
-              <w:t xml:space="preserve">    "lower</w:t>
-            </w:r>
+              <w:t xml:space="preserve">    "</w:t>
+            </w:r>
+            <w:proofErr w:type="gramStart"/>
+            <w:r>
+              <w:t>lower</w:t>
+            </w:r>
+            <w:proofErr w:type="gramEnd"/>
             <w:r>
               <w:t>-</w:t>
             </w:r>
@@ -8841,8 +9439,13 @@
               <w:pStyle w:val="code0"/>
             </w:pPr>
             <w:r>
-              <w:t xml:space="preserve">    "upper</w:t>
-            </w:r>
+              <w:t xml:space="preserve">    "</w:t>
+            </w:r>
+            <w:proofErr w:type="gramStart"/>
+            <w:r>
+              <w:t>upper</w:t>
+            </w:r>
+            <w:proofErr w:type="gramEnd"/>
             <w:r>
               <w:t>-</w:t>
             </w:r>
@@ -8855,8 +9458,13 @@
               <w:pStyle w:val="code0"/>
             </w:pPr>
             <w:r>
-              <w:t xml:space="preserve">    "lower</w:t>
-            </w:r>
+              <w:t xml:space="preserve">    "</w:t>
+            </w:r>
+            <w:proofErr w:type="gramStart"/>
+            <w:r>
+              <w:t>lower</w:t>
+            </w:r>
+            <w:proofErr w:type="gramEnd"/>
             <w:r>
               <w:t>-</w:t>
             </w:r>
@@ -8869,8 +9477,13 @@
               <w:pStyle w:val="code0"/>
             </w:pPr>
             <w:r>
-              <w:t xml:space="preserve">    "upper</w:t>
-            </w:r>
+              <w:t xml:space="preserve">    "</w:t>
+            </w:r>
+            <w:proofErr w:type="gramStart"/>
+            <w:r>
+              <w:t>upper</w:t>
+            </w:r>
+            <w:proofErr w:type="gramEnd"/>
             <w:r>
               <w:t>-</w:t>
             </w:r>
@@ -8896,7 +9509,15 @@
               <w:cnfStyle w:val="000000000000" w:firstRow="0" w:lastRow="0" w:firstColumn="0" w:lastColumn="0" w:oddVBand="0" w:evenVBand="0" w:oddHBand="0" w:evenHBand="0" w:firstRowFirstColumn="0" w:firstRowLastColumn="0" w:lastRowFirstColumn="0" w:lastRowLastColumn="0"/>
             </w:pPr>
             <w:r>
-              <w:t xml:space="preserve">The script parameter define </w:t>
+              <w:t xml:space="preserve">The script parameter </w:t>
+            </w:r>
+            <w:proofErr w:type="gramStart"/>
+            <w:r>
+              <w:t>define</w:t>
+            </w:r>
+            <w:proofErr w:type="gramEnd"/>
+            <w:r>
+              <w:t xml:space="preserve"> </w:t>
             </w:r>
             <w:proofErr w:type="spellStart"/>
             <w:r>
@@ -8944,7 +9565,15 @@
     </w:p>
     <w:p>
       <w:r>
-        <w:t>Operators are predefined for various domains and classes as indicated below. The current version supports only a limited set of operators, but more are added for each release. The following operators are currently defined. Those marked with ‘*’ are not yet implemented in the current version.</w:t>
+        <w:t xml:space="preserve">Operators are predefined for various domains and classes as indicated below. The current version supports only a limited set of operators, but more are added for each release. The following operators are currently defined. Those marked </w:t>
+      </w:r>
+      <w:proofErr w:type="gramStart"/>
+      <w:r>
+        <w:t>with ‘*</w:t>
+      </w:r>
+      <w:proofErr w:type="gramEnd"/>
+      <w:r>
+        <w:t>’ are not yet implemented in the current version.</w:t>
       </w:r>
     </w:p>
     <w:tbl>
@@ -10714,8 +11343,13 @@
       <w:pPr>
         <w:pStyle w:val="Normalafterlist"/>
       </w:pPr>
-      <w:r>
-        <w:t>Typical use cases are:</w:t>
+      <w:proofErr w:type="gramStart"/>
+      <w:r>
+        <w:t>Typical use</w:t>
+      </w:r>
+      <w:proofErr w:type="gramEnd"/>
+      <w:r>
+        <w:t xml:space="preserve"> cases are:</w:t>
       </w:r>
     </w:p>
     <w:tbl>
@@ -11598,7 +12232,15 @@
               <w:cnfStyle w:val="000000100000" w:firstRow="0" w:lastRow="0" w:firstColumn="0" w:lastColumn="0" w:oddVBand="0" w:evenVBand="0" w:oddHBand="1" w:evenHBand="0" w:firstRowFirstColumn="0" w:firstRowLastColumn="0" w:lastRowFirstColumn="0" w:lastRowLastColumn="0"/>
             </w:pPr>
             <w:r>
-              <w:t>The number of image components. Grayscale images have 1 component, color images have 3 components.</w:t>
+              <w:t xml:space="preserve">The number of image components. Grayscale images have 1 </w:t>
+            </w:r>
+            <w:proofErr w:type="gramStart"/>
+            <w:r>
+              <w:t>component,</w:t>
+            </w:r>
+            <w:proofErr w:type="gramEnd"/>
+            <w:r>
+              <w:t xml:space="preserve"> color images have 3 components.</w:t>
             </w:r>
           </w:p>
         </w:tc>
@@ -11724,7 +12366,15 @@
               <w:cnfStyle w:val="000000100000" w:firstRow="0" w:lastRow="0" w:firstColumn="0" w:lastColumn="0" w:oddVBand="0" w:evenVBand="0" w:oddHBand="1" w:evenHBand="0" w:firstRowFirstColumn="0" w:firstRowLastColumn="0" w:lastRowFirstColumn="0" w:lastRowLastColumn="0"/>
             </w:pPr>
             <w:r>
-              <w:t>image rows * cols * components</w:t>
+              <w:t xml:space="preserve">image rows * </w:t>
+            </w:r>
+            <w:proofErr w:type="gramStart"/>
+            <w:r>
+              <w:t>cols</w:t>
+            </w:r>
+            <w:proofErr w:type="gramEnd"/>
+            <w:r>
+              <w:t xml:space="preserve"> * components</w:t>
             </w:r>
           </w:p>
         </w:tc>
@@ -11761,8 +12411,13 @@
               <w:pStyle w:val="NoSpacing"/>
               <w:cnfStyle w:val="000000000000" w:firstRow="0" w:lastRow="0" w:firstColumn="0" w:lastColumn="0" w:oddVBand="0" w:evenVBand="0" w:oddHBand="0" w:evenHBand="0" w:firstRowFirstColumn="0" w:firstRowLastColumn="0" w:lastRowFirstColumn="0" w:lastRowLastColumn="0"/>
             </w:pPr>
-            <w:r>
-              <w:t xml:space="preserve">pixel value mean </w:t>
+            <w:proofErr w:type="gramStart"/>
+            <w:r>
+              <w:t>pixel</w:t>
+            </w:r>
+            <w:proofErr w:type="gramEnd"/>
+            <w:r>
+              <w:t xml:space="preserve"> value mean </w:t>
             </w:r>
           </w:p>
         </w:tc>
@@ -12766,7 +13421,15 @@
               <w:cnfStyle w:val="000000100000" w:firstRow="0" w:lastRow="0" w:firstColumn="0" w:lastColumn="0" w:oddVBand="0" w:evenVBand="0" w:oddHBand="1" w:evenHBand="0" w:firstRowFirstColumn="0" w:firstRowLastColumn="0" w:lastRowFirstColumn="0" w:lastRowLastColumn="0"/>
             </w:pPr>
             <w:r>
-              <w:t>The number of image components. Grayscale images have 1 component, color images have 3 components.</w:t>
+              <w:t xml:space="preserve">The number of image components. Grayscale images have 1 </w:t>
+            </w:r>
+            <w:proofErr w:type="gramStart"/>
+            <w:r>
+              <w:t>component,</w:t>
+            </w:r>
+            <w:proofErr w:type="gramEnd"/>
+            <w:r>
+              <w:t xml:space="preserve"> color images have 3 components.</w:t>
             </w:r>
           </w:p>
         </w:tc>
@@ -12892,7 +13555,15 @@
               <w:cnfStyle w:val="000000100000" w:firstRow="0" w:lastRow="0" w:firstColumn="0" w:lastColumn="0" w:oddVBand="0" w:evenVBand="0" w:oddHBand="1" w:evenHBand="0" w:firstRowFirstColumn="0" w:firstRowLastColumn="0" w:lastRowFirstColumn="0" w:lastRowLastColumn="0"/>
             </w:pPr>
             <w:r>
-              <w:t>image rows * cols * components</w:t>
+              <w:t xml:space="preserve">image rows * </w:t>
+            </w:r>
+            <w:proofErr w:type="gramStart"/>
+            <w:r>
+              <w:t>cols</w:t>
+            </w:r>
+            <w:proofErr w:type="gramEnd"/>
+            <w:r>
+              <w:t xml:space="preserve"> * components</w:t>
             </w:r>
           </w:p>
         </w:tc>
@@ -12929,8 +13600,13 @@
               <w:pStyle w:val="NoSpacing"/>
               <w:cnfStyle w:val="000000000000" w:firstRow="0" w:lastRow="0" w:firstColumn="0" w:lastColumn="0" w:oddVBand="0" w:evenVBand="0" w:oddHBand="0" w:evenHBand="0" w:firstRowFirstColumn="0" w:firstRowLastColumn="0" w:lastRowFirstColumn="0" w:lastRowLastColumn="0"/>
             </w:pPr>
-            <w:r>
-              <w:t xml:space="preserve">pixel value mean </w:t>
+            <w:proofErr w:type="gramStart"/>
+            <w:r>
+              <w:t>pixel</w:t>
+            </w:r>
+            <w:proofErr w:type="gramEnd"/>
+            <w:r>
+              <w:t xml:space="preserve"> value mean </w:t>
             </w:r>
           </w:p>
         </w:tc>
@@ -13216,8 +13892,29 @@
               <w:pStyle w:val="code0"/>
               <w:cnfStyle w:val="000000000000" w:firstRow="0" w:lastRow="0" w:firstColumn="0" w:lastColumn="0" w:oddVBand="0" w:evenVBand="0" w:oddHBand="0" w:evenHBand="0" w:firstRowFirstColumn="0" w:firstRowLastColumn="0" w:lastRowFirstColumn="0" w:lastRowLastColumn="0"/>
             </w:pPr>
-            <w:r>
-              <w:t>[1, 1, 1],  [0, 0, 0],  [-1, -1, -1]</w:t>
+            <w:proofErr w:type="gramStart"/>
+            <w:r>
+              <w:t xml:space="preserve">[1, </w:t>
+            </w:r>
+            <w:proofErr w:type="gramEnd"/>
+            <w:r>
+              <w:t>1, 1</w:t>
+            </w:r>
+            <w:proofErr w:type="gramStart"/>
+            <w:r>
+              <w:t>],  [</w:t>
+            </w:r>
+            <w:proofErr w:type="gramEnd"/>
+            <w:r>
+              <w:t>0, 0, 0</w:t>
+            </w:r>
+            <w:proofErr w:type="gramStart"/>
+            <w:r>
+              <w:t>],  [</w:t>
+            </w:r>
+            <w:proofErr w:type="gramEnd"/>
+            <w:r>
+              <w:t>-1, -1, -1]</w:t>
             </w:r>
           </w:p>
         </w:tc>
@@ -13725,7 +14422,15 @@
               <w:cnfStyle w:val="000000100000" w:firstRow="0" w:lastRow="0" w:firstColumn="0" w:lastColumn="0" w:oddVBand="0" w:evenVBand="0" w:oddHBand="1" w:evenHBand="0" w:firstRowFirstColumn="0" w:firstRowLastColumn="0" w:lastRowFirstColumn="0" w:lastRowLastColumn="0"/>
             </w:pPr>
             <w:r>
-              <w:t>The number of image components. Grayscale images have 1 component, color images have 3 components.</w:t>
+              <w:t xml:space="preserve">The number of image components. Grayscale images have 1 </w:t>
+            </w:r>
+            <w:proofErr w:type="gramStart"/>
+            <w:r>
+              <w:t>component,</w:t>
+            </w:r>
+            <w:proofErr w:type="gramEnd"/>
+            <w:r>
+              <w:t xml:space="preserve"> color images have 3 components.</w:t>
             </w:r>
           </w:p>
         </w:tc>
@@ -13852,7 +14557,15 @@
               <w:cnfStyle w:val="000000100000" w:firstRow="0" w:lastRow="0" w:firstColumn="0" w:lastColumn="0" w:oddVBand="0" w:evenVBand="0" w:oddHBand="1" w:evenHBand="0" w:firstRowFirstColumn="0" w:firstRowLastColumn="0" w:lastRowFirstColumn="0" w:lastRowLastColumn="0"/>
             </w:pPr>
             <w:r>
-              <w:t>image rows * cols * components</w:t>
+              <w:t xml:space="preserve">image rows * </w:t>
+            </w:r>
+            <w:proofErr w:type="gramStart"/>
+            <w:r>
+              <w:t>cols</w:t>
+            </w:r>
+            <w:proofErr w:type="gramEnd"/>
+            <w:r>
+              <w:t xml:space="preserve"> * components</w:t>
             </w:r>
           </w:p>
         </w:tc>
@@ -13889,8 +14602,13 @@
               <w:pStyle w:val="NoSpacing"/>
               <w:cnfStyle w:val="000000000000" w:firstRow="0" w:lastRow="0" w:firstColumn="0" w:lastColumn="0" w:oddVBand="0" w:evenVBand="0" w:oddHBand="0" w:evenHBand="0" w:firstRowFirstColumn="0" w:firstRowLastColumn="0" w:lastRowFirstColumn="0" w:lastRowLastColumn="0"/>
             </w:pPr>
-            <w:r>
-              <w:t xml:space="preserve">pixel value mean </w:t>
+            <w:proofErr w:type="gramStart"/>
+            <w:r>
+              <w:t>pixel</w:t>
+            </w:r>
+            <w:proofErr w:type="gramEnd"/>
+            <w:r>
+              <w:t xml:space="preserve"> value mean </w:t>
             </w:r>
           </w:p>
         </w:tc>
@@ -14156,7 +14874,15 @@
               <w:cnfStyle w:val="000000000000" w:firstRow="0" w:lastRow="0" w:firstColumn="0" w:lastColumn="0" w:oddVBand="0" w:evenVBand="0" w:oddHBand="0" w:evenHBand="0" w:firstRowFirstColumn="0" w:firstRowLastColumn="0" w:lastRowFirstColumn="0" w:lastRowLastColumn="0"/>
             </w:pPr>
             <w:r>
-              <w:t>[1, 0],  [0, -1]</w:t>
+              <w:t>[1, 0</w:t>
+            </w:r>
+            <w:proofErr w:type="gramStart"/>
+            <w:r>
+              <w:t>],  [</w:t>
+            </w:r>
+            <w:proofErr w:type="gramEnd"/>
+            <w:r>
+              <w:t>0, -1]</w:t>
             </w:r>
           </w:p>
         </w:tc>
@@ -14664,7 +15390,15 @@
               <w:cnfStyle w:val="000000100000" w:firstRow="0" w:lastRow="0" w:firstColumn="0" w:lastColumn="0" w:oddVBand="0" w:evenVBand="0" w:oddHBand="1" w:evenHBand="0" w:firstRowFirstColumn="0" w:firstRowLastColumn="0" w:lastRowFirstColumn="0" w:lastRowLastColumn="0"/>
             </w:pPr>
             <w:r>
-              <w:t>The number of image components. Grayscale images have 1 component, color images have 3 components.</w:t>
+              <w:t xml:space="preserve">The number of image components. Grayscale images have 1 </w:t>
+            </w:r>
+            <w:proofErr w:type="gramStart"/>
+            <w:r>
+              <w:t>component,</w:t>
+            </w:r>
+            <w:proofErr w:type="gramEnd"/>
+            <w:r>
+              <w:t xml:space="preserve"> color images have 3 components.</w:t>
             </w:r>
           </w:p>
         </w:tc>
@@ -14790,7 +15524,15 @@
               <w:cnfStyle w:val="000000100000" w:firstRow="0" w:lastRow="0" w:firstColumn="0" w:lastColumn="0" w:oddVBand="0" w:evenVBand="0" w:oddHBand="1" w:evenHBand="0" w:firstRowFirstColumn="0" w:firstRowLastColumn="0" w:lastRowFirstColumn="0" w:lastRowLastColumn="0"/>
             </w:pPr>
             <w:r>
-              <w:t>image rows * cols * components</w:t>
+              <w:t xml:space="preserve">image rows * </w:t>
+            </w:r>
+            <w:proofErr w:type="gramStart"/>
+            <w:r>
+              <w:t>cols</w:t>
+            </w:r>
+            <w:proofErr w:type="gramEnd"/>
+            <w:r>
+              <w:t xml:space="preserve"> * components</w:t>
             </w:r>
           </w:p>
         </w:tc>
@@ -14827,8 +15569,13 @@
               <w:pStyle w:val="NoSpacing"/>
               <w:cnfStyle w:val="000000000000" w:firstRow="0" w:lastRow="0" w:firstColumn="0" w:lastColumn="0" w:oddVBand="0" w:evenVBand="0" w:oddHBand="0" w:evenHBand="0" w:firstRowFirstColumn="0" w:firstRowLastColumn="0" w:lastRowFirstColumn="0" w:lastRowLastColumn="0"/>
             </w:pPr>
-            <w:r>
-              <w:t xml:space="preserve">pixel value mean </w:t>
+            <w:proofErr w:type="gramStart"/>
+            <w:r>
+              <w:t>pixel</w:t>
+            </w:r>
+            <w:proofErr w:type="gramEnd"/>
+            <w:r>
+              <w:t xml:space="preserve"> value mean </w:t>
             </w:r>
           </w:p>
         </w:tc>
@@ -15095,7 +15842,23 @@
               <w:cnfStyle w:val="000000000000" w:firstRow="0" w:lastRow="0" w:firstColumn="0" w:lastColumn="0" w:oddVBand="0" w:evenVBand="0" w:oddHBand="0" w:evenHBand="0" w:firstRowFirstColumn="0" w:firstRowLastColumn="0" w:lastRowFirstColumn="0" w:lastRowLastColumn="0"/>
             </w:pPr>
             <w:r>
-              <w:t>[1, 2, 1],  [0, 0, 0],  [-1, -2, -1]</w:t>
+              <w:t>[1, 2, 1</w:t>
+            </w:r>
+            <w:proofErr w:type="gramStart"/>
+            <w:r>
+              <w:t>],  [</w:t>
+            </w:r>
+            <w:proofErr w:type="gramEnd"/>
+            <w:r>
+              <w:t>0, 0, 0</w:t>
+            </w:r>
+            <w:proofErr w:type="gramStart"/>
+            <w:r>
+              <w:t>],  [</w:t>
+            </w:r>
+            <w:proofErr w:type="gramEnd"/>
+            <w:r>
+              <w:t>-1, -2, -1]</w:t>
             </w:r>
           </w:p>
         </w:tc>
@@ -15603,7 +16366,15 @@
               <w:cnfStyle w:val="000000100000" w:firstRow="0" w:lastRow="0" w:firstColumn="0" w:lastColumn="0" w:oddVBand="0" w:evenVBand="0" w:oddHBand="1" w:evenHBand="0" w:firstRowFirstColumn="0" w:firstRowLastColumn="0" w:lastRowFirstColumn="0" w:lastRowLastColumn="0"/>
             </w:pPr>
             <w:r>
-              <w:t>The number of image components. Grayscale images have 1 component, color images have 3 components.</w:t>
+              <w:t xml:space="preserve">The number of image components. Grayscale images have 1 </w:t>
+            </w:r>
+            <w:proofErr w:type="gramStart"/>
+            <w:r>
+              <w:t>component,</w:t>
+            </w:r>
+            <w:proofErr w:type="gramEnd"/>
+            <w:r>
+              <w:t xml:space="preserve"> color images have 3 components.</w:t>
             </w:r>
           </w:p>
         </w:tc>
@@ -15729,7 +16500,15 @@
               <w:cnfStyle w:val="000000100000" w:firstRow="0" w:lastRow="0" w:firstColumn="0" w:lastColumn="0" w:oddVBand="0" w:evenVBand="0" w:oddHBand="1" w:evenHBand="0" w:firstRowFirstColumn="0" w:firstRowLastColumn="0" w:lastRowFirstColumn="0" w:lastRowLastColumn="0"/>
             </w:pPr>
             <w:r>
-              <w:t>image rows * cols * components</w:t>
+              <w:t xml:space="preserve">image rows * </w:t>
+            </w:r>
+            <w:proofErr w:type="gramStart"/>
+            <w:r>
+              <w:t>cols</w:t>
+            </w:r>
+            <w:proofErr w:type="gramEnd"/>
+            <w:r>
+              <w:t xml:space="preserve"> * components</w:t>
             </w:r>
           </w:p>
         </w:tc>
@@ -15766,8 +16545,13 @@
               <w:pStyle w:val="NoSpacing"/>
               <w:cnfStyle w:val="000000000000" w:firstRow="0" w:lastRow="0" w:firstColumn="0" w:lastColumn="0" w:oddVBand="0" w:evenVBand="0" w:oddHBand="0" w:evenHBand="0" w:firstRowFirstColumn="0" w:firstRowLastColumn="0" w:lastRowFirstColumn="0" w:lastRowLastColumn="0"/>
             </w:pPr>
-            <w:r>
-              <w:t xml:space="preserve">pixel value mean </w:t>
+            <w:proofErr w:type="gramStart"/>
+            <w:r>
+              <w:t>pixel</w:t>
+            </w:r>
+            <w:proofErr w:type="gramEnd"/>
+            <w:r>
+              <w:t xml:space="preserve"> value mean </w:t>
             </w:r>
           </w:p>
         </w:tc>
@@ -15903,7 +16687,15 @@
     </w:p>
     <w:p>
       <w:r>
-        <w:t xml:space="preserve">The image morphology operator applies one of six different mathematical morphology operations on an image. Each operation applies a binary mask called a </w:t>
+        <w:t xml:space="preserve">The image morphology operator applies one of six different mathematical morphology operations </w:t>
+      </w:r>
+      <w:proofErr w:type="gramStart"/>
+      <w:r>
+        <w:t>on</w:t>
+      </w:r>
+      <w:proofErr w:type="gramEnd"/>
+      <w:r>
+        <w:t xml:space="preserve"> an image. Each operation applies a binary mask called a </w:t>
       </w:r>
       <w:r>
         <w:rPr>
@@ -15913,7 +16705,15 @@
         <w:t xml:space="preserve">structuring element </w:t>
       </w:r>
       <w:r>
-        <w:t xml:space="preserve">at each pixel position and decides as to what output value to produce. Erosion selects the minimum value under the mask and dilation selects the maximum value. This will give the appropriate result for both binary and grayscale images. The operator produce output images of the same depth as the input images. </w:t>
+        <w:t xml:space="preserve">at each pixel position and decides as to what output value to produce. Erosion selects the minimum value under the mask and dilation selects the maximum value. This will give the appropriate result for both binary and grayscale images. The operator </w:t>
+      </w:r>
+      <w:proofErr w:type="gramStart"/>
+      <w:r>
+        <w:t>produce</w:t>
+      </w:r>
+      <w:proofErr w:type="gramEnd"/>
+      <w:r>
+        <w:t xml:space="preserve"> output images of the same depth as the input images. </w:t>
       </w:r>
     </w:p>
     <w:tbl>
@@ -16980,7 +17780,15 @@
               <w:cnfStyle w:val="000000100000" w:firstRow="0" w:lastRow="0" w:firstColumn="0" w:lastColumn="0" w:oddVBand="0" w:evenVBand="0" w:oddHBand="1" w:evenHBand="0" w:firstRowFirstColumn="0" w:firstRowLastColumn="0" w:lastRowFirstColumn="0" w:lastRowLastColumn="0"/>
             </w:pPr>
             <w:r>
-              <w:t>The number of image components. Grayscale images have 1 component, color images have 3 components.</w:t>
+              <w:t xml:space="preserve">The number of image components. Grayscale images have 1 </w:t>
+            </w:r>
+            <w:proofErr w:type="gramStart"/>
+            <w:r>
+              <w:t>component,</w:t>
+            </w:r>
+            <w:proofErr w:type="gramEnd"/>
+            <w:r>
+              <w:t xml:space="preserve"> color images have 3 components.</w:t>
             </w:r>
           </w:p>
         </w:tc>
@@ -17106,7 +17914,15 @@
               <w:cnfStyle w:val="000000100000" w:firstRow="0" w:lastRow="0" w:firstColumn="0" w:lastColumn="0" w:oddVBand="0" w:evenVBand="0" w:oddHBand="1" w:evenHBand="0" w:firstRowFirstColumn="0" w:firstRowLastColumn="0" w:lastRowFirstColumn="0" w:lastRowLastColumn="0"/>
             </w:pPr>
             <w:r>
-              <w:t>image rows * cols * components</w:t>
+              <w:t xml:space="preserve">image rows * </w:t>
+            </w:r>
+            <w:proofErr w:type="gramStart"/>
+            <w:r>
+              <w:t>cols</w:t>
+            </w:r>
+            <w:proofErr w:type="gramEnd"/>
+            <w:r>
+              <w:t xml:space="preserve"> * components</w:t>
             </w:r>
           </w:p>
         </w:tc>
@@ -17143,8 +17959,13 @@
               <w:pStyle w:val="NoSpacing"/>
               <w:cnfStyle w:val="000000000000" w:firstRow="0" w:lastRow="0" w:firstColumn="0" w:lastColumn="0" w:oddVBand="0" w:evenVBand="0" w:oddHBand="0" w:evenHBand="0" w:firstRowFirstColumn="0" w:firstRowLastColumn="0" w:lastRowFirstColumn="0" w:lastRowLastColumn="0"/>
             </w:pPr>
-            <w:r>
-              <w:t xml:space="preserve">pixel value mean </w:t>
+            <w:proofErr w:type="gramStart"/>
+            <w:r>
+              <w:t>pixel</w:t>
+            </w:r>
+            <w:proofErr w:type="gramEnd"/>
+            <w:r>
+              <w:t xml:space="preserve"> value mean </w:t>
             </w:r>
           </w:p>
         </w:tc>
@@ -17281,7 +18102,23 @@
     </w:p>
     <w:p>
       <w:r>
-        <w:t>The filter smooth average operator convolves the image with a kernel that averages the pixels under the kernel. For a kernel that is size rows x cols, the output pixel is the sum of the pixels in a rectangle rows x cols around the input pixel, divided by 1/(rows * cols).</w:t>
+        <w:t xml:space="preserve">The filter smooth average operator convolves the image with a kernel that averages the pixels under the kernel. For a kernel that is size rows x cols, the output pixel is the sum of the pixels in a rectangle </w:t>
+      </w:r>
+      <w:proofErr w:type="gramStart"/>
+      <w:r>
+        <w:t>rows</w:t>
+      </w:r>
+      <w:proofErr w:type="gramEnd"/>
+      <w:r>
+        <w:t xml:space="preserve"> x cols around the input pixel, divided by 1</w:t>
+      </w:r>
+      <w:proofErr w:type="gramStart"/>
+      <w:r>
+        <w:t>/(</w:t>
+      </w:r>
+      <w:proofErr w:type="gramEnd"/>
+      <w:r>
+        <w:t>rows * cols).</w:t>
       </w:r>
     </w:p>
     <w:p>
@@ -17827,7 +18664,15 @@
               <w:cnfStyle w:val="000000100000" w:firstRow="0" w:lastRow="0" w:firstColumn="0" w:lastColumn="0" w:oddVBand="0" w:evenVBand="0" w:oddHBand="1" w:evenHBand="0" w:firstRowFirstColumn="0" w:firstRowLastColumn="0" w:lastRowFirstColumn="0" w:lastRowLastColumn="0"/>
             </w:pPr>
             <w:r>
-              <w:t>The number of image components. Grayscale images have 1 component, color images have 3 components.</w:t>
+              <w:t xml:space="preserve">The number of image components. Grayscale images have 1 </w:t>
+            </w:r>
+            <w:proofErr w:type="gramStart"/>
+            <w:r>
+              <w:t>component,</w:t>
+            </w:r>
+            <w:proofErr w:type="gramEnd"/>
+            <w:r>
+              <w:t xml:space="preserve"> color images have 3 components.</w:t>
             </w:r>
           </w:p>
         </w:tc>
@@ -17953,7 +18798,15 @@
               <w:cnfStyle w:val="000000100000" w:firstRow="0" w:lastRow="0" w:firstColumn="0" w:lastColumn="0" w:oddVBand="0" w:evenVBand="0" w:oddHBand="1" w:evenHBand="0" w:firstRowFirstColumn="0" w:firstRowLastColumn="0" w:lastRowFirstColumn="0" w:lastRowLastColumn="0"/>
             </w:pPr>
             <w:r>
-              <w:t>image rows * cols * components</w:t>
+              <w:t xml:space="preserve">image rows * </w:t>
+            </w:r>
+            <w:proofErr w:type="gramStart"/>
+            <w:r>
+              <w:t>cols</w:t>
+            </w:r>
+            <w:proofErr w:type="gramEnd"/>
+            <w:r>
+              <w:t xml:space="preserve"> * components</w:t>
             </w:r>
           </w:p>
         </w:tc>
@@ -17990,8 +18843,13 @@
               <w:pStyle w:val="NoSpacing"/>
               <w:cnfStyle w:val="000000000000" w:firstRow="0" w:lastRow="0" w:firstColumn="0" w:lastColumn="0" w:oddVBand="0" w:evenVBand="0" w:oddHBand="0" w:evenHBand="0" w:firstRowFirstColumn="0" w:firstRowLastColumn="0" w:lastRowFirstColumn="0" w:lastRowLastColumn="0"/>
             </w:pPr>
-            <w:r>
-              <w:t xml:space="preserve">pixel value mean </w:t>
+            <w:proofErr w:type="gramStart"/>
+            <w:r>
+              <w:t>pixel</w:t>
+            </w:r>
+            <w:proofErr w:type="gramEnd"/>
+            <w:r>
+              <w:t xml:space="preserve"> value mean </w:t>
             </w:r>
           </w:p>
         </w:tc>
@@ -19272,7 +20130,15 @@
               <w:cnfStyle w:val="000000100000" w:firstRow="0" w:lastRow="0" w:firstColumn="0" w:lastColumn="0" w:oddVBand="0" w:evenVBand="0" w:oddHBand="1" w:evenHBand="0" w:firstRowFirstColumn="0" w:firstRowLastColumn="0" w:lastRowFirstColumn="0" w:lastRowLastColumn="0"/>
             </w:pPr>
             <w:r>
-              <w:t>The number of image components. Grayscale images have 1 component, color images have 3 components.</w:t>
+              <w:t xml:space="preserve">The number of image components. Grayscale images have 1 </w:t>
+            </w:r>
+            <w:proofErr w:type="gramStart"/>
+            <w:r>
+              <w:t>component,</w:t>
+            </w:r>
+            <w:proofErr w:type="gramEnd"/>
+            <w:r>
+              <w:t xml:space="preserve"> color images have 3 components.</w:t>
             </w:r>
           </w:p>
         </w:tc>
@@ -19398,7 +20264,15 @@
               <w:cnfStyle w:val="000000100000" w:firstRow="0" w:lastRow="0" w:firstColumn="0" w:lastColumn="0" w:oddVBand="0" w:evenVBand="0" w:oddHBand="1" w:evenHBand="0" w:firstRowFirstColumn="0" w:firstRowLastColumn="0" w:lastRowFirstColumn="0" w:lastRowLastColumn="0"/>
             </w:pPr>
             <w:r>
-              <w:t>image rows * cols * components</w:t>
+              <w:t xml:space="preserve">image rows * </w:t>
+            </w:r>
+            <w:proofErr w:type="gramStart"/>
+            <w:r>
+              <w:t>cols</w:t>
+            </w:r>
+            <w:proofErr w:type="gramEnd"/>
+            <w:r>
+              <w:t xml:space="preserve"> * components</w:t>
             </w:r>
           </w:p>
         </w:tc>
@@ -19435,8 +20309,13 @@
               <w:pStyle w:val="NoSpacing"/>
               <w:cnfStyle w:val="000000000000" w:firstRow="0" w:lastRow="0" w:firstColumn="0" w:lastColumn="0" w:oddVBand="0" w:evenVBand="0" w:oddHBand="0" w:evenHBand="0" w:firstRowFirstColumn="0" w:firstRowLastColumn="0" w:lastRowFirstColumn="0" w:lastRowLastColumn="0"/>
             </w:pPr>
-            <w:r>
-              <w:t xml:space="preserve">pixel value mean </w:t>
+            <w:proofErr w:type="gramStart"/>
+            <w:r>
+              <w:t>pixel</w:t>
+            </w:r>
+            <w:proofErr w:type="gramEnd"/>
+            <w:r>
+              <w:t xml:space="preserve"> value mean </w:t>
             </w:r>
           </w:p>
         </w:tc>
@@ -19894,7 +20773,15 @@
         <w:pStyle w:val="Normalafterlist"/>
       </w:pPr>
       <w:r>
-        <w:t xml:space="preserve">The parameters to the create </w:t>
+        <w:t xml:space="preserve">The parameters to </w:t>
+      </w:r>
+      <w:proofErr w:type="gramStart"/>
+      <w:r>
+        <w:t>the create</w:t>
+      </w:r>
+      <w:proofErr w:type="gramEnd"/>
+      <w:r>
+        <w:t xml:space="preserve"> </w:t>
       </w:r>
       <w:proofErr w:type="spellStart"/>
       <w:r>
@@ -19996,6 +20883,7 @@
                 <w:bCs w:val="0"/>
               </w:rPr>
             </w:pPr>
+            <w:proofErr w:type="gramStart"/>
             <w:r>
               <w:rPr>
                 <w:b w:val="0"/>
@@ -20003,6 +20891,7 @@
               </w:rPr>
               <w:t>lower-value</w:t>
             </w:r>
+            <w:proofErr w:type="gramEnd"/>
           </w:p>
         </w:tc>
         <w:tc>
@@ -20037,6 +20926,7 @@
                 <w:bCs w:val="0"/>
               </w:rPr>
             </w:pPr>
+            <w:proofErr w:type="gramStart"/>
             <w:r>
               <w:rPr>
                 <w:b w:val="0"/>
@@ -20044,6 +20934,7 @@
               </w:rPr>
               <w:t>upper-value</w:t>
             </w:r>
+            <w:proofErr w:type="gramEnd"/>
           </w:p>
         </w:tc>
         <w:tc>
@@ -20267,12 +21158,21 @@
                 <w:bCs w:val="0"/>
               </w:rPr>
             </w:pPr>
-            <w:r>
-              <w:rPr>
-                <w:b w:val="0"/>
-                <w:bCs w:val="0"/>
-              </w:rPr>
-              <w:t>accumulator mean</w:t>
+            <w:proofErr w:type="gramStart"/>
+            <w:r>
+              <w:rPr>
+                <w:b w:val="0"/>
+                <w:bCs w:val="0"/>
+              </w:rPr>
+              <w:t>accumulator</w:t>
+            </w:r>
+            <w:proofErr w:type="gramEnd"/>
+            <w:r>
+              <w:rPr>
+                <w:b w:val="0"/>
+                <w:bCs w:val="0"/>
+              </w:rPr>
+              <w:t xml:space="preserve"> mean</w:t>
             </w:r>
           </w:p>
         </w:tc>
@@ -20540,9 +21440,11 @@
       <w:r>
         <w:t xml:space="preserve">bin = </w:t>
       </w:r>
+      <w:proofErr w:type="gramStart"/>
       <w:r>
         <w:t>0;</w:t>
       </w:r>
+      <w:proofErr w:type="gramEnd"/>
     </w:p>
     <w:p>
       <w:pPr>
@@ -20582,8 +21484,13 @@
       </w:r>
       <w:proofErr w:type="spellEnd"/>
       <w:r>
-        <w:t xml:space="preserve"> - 1;</w:t>
-      </w:r>
+        <w:t xml:space="preserve"> - </w:t>
+      </w:r>
+      <w:proofErr w:type="gramStart"/>
+      <w:r>
+        <w:t>1;</w:t>
+      </w:r>
+      <w:proofErr w:type="gramEnd"/>
     </w:p>
     <w:p>
       <w:pPr>
@@ -20988,7 +21895,15 @@
         <w:pStyle w:val="Normalafterlist"/>
       </w:pPr>
       <w:r>
-        <w:t xml:space="preserve">The parameters to the create image histogram operator are. The </w:t>
+        <w:t xml:space="preserve">The parameters to </w:t>
+      </w:r>
+      <w:proofErr w:type="gramStart"/>
+      <w:r>
+        <w:t>the create</w:t>
+      </w:r>
+      <w:proofErr w:type="gramEnd"/>
+      <w:r>
+        <w:t xml:space="preserve"> image histogram operator are. The </w:t>
       </w:r>
       <w:proofErr w:type="spellStart"/>
       <w:r>
@@ -21098,6 +22013,7 @@
                 <w:bCs w:val="0"/>
               </w:rPr>
             </w:pPr>
+            <w:proofErr w:type="gramStart"/>
             <w:r>
               <w:rPr>
                 <w:b w:val="0"/>
@@ -21105,6 +22021,7 @@
               </w:rPr>
               <w:t>lower-value</w:t>
             </w:r>
+            <w:proofErr w:type="gramEnd"/>
           </w:p>
         </w:tc>
         <w:tc>
@@ -21139,6 +22056,7 @@
                 <w:bCs w:val="0"/>
               </w:rPr>
             </w:pPr>
+            <w:proofErr w:type="gramStart"/>
             <w:r>
               <w:rPr>
                 <w:b w:val="0"/>
@@ -21146,6 +22064,7 @@
               </w:rPr>
               <w:t>upper-value</w:t>
             </w:r>
+            <w:proofErr w:type="gramEnd"/>
           </w:p>
         </w:tc>
         <w:tc>
@@ -21169,7 +22088,15 @@
         <w:pStyle w:val="Normalafterlist"/>
       </w:pPr>
       <w:r>
-        <w:t>The experiment log output includes the histogram and image statistics.</w:t>
+        <w:t xml:space="preserve">The experiment log output includes </w:t>
+      </w:r>
+      <w:proofErr w:type="gramStart"/>
+      <w:r>
+        <w:t>the histogram</w:t>
+      </w:r>
+      <w:proofErr w:type="gramEnd"/>
+      <w:r>
+        <w:t xml:space="preserve"> and image statistics.</w:t>
       </w:r>
     </w:p>
     <w:tbl>
@@ -21336,7 +22263,15 @@
               <w:cnfStyle w:val="000000100000" w:firstRow="0" w:lastRow="0" w:firstColumn="0" w:lastColumn="0" w:oddVBand="0" w:evenVBand="0" w:oddHBand="1" w:evenHBand="0" w:firstRowFirstColumn="0" w:firstRowLastColumn="0" w:lastRowFirstColumn="0" w:lastRowLastColumn="0"/>
             </w:pPr>
             <w:r>
-              <w:t>image rows * cols * components</w:t>
+              <w:t xml:space="preserve">image rows * </w:t>
+            </w:r>
+            <w:proofErr w:type="gramStart"/>
+            <w:r>
+              <w:t>cols</w:t>
+            </w:r>
+            <w:proofErr w:type="gramEnd"/>
+            <w:r>
+              <w:t xml:space="preserve"> * components</w:t>
             </w:r>
           </w:p>
         </w:tc>
@@ -21373,8 +22308,13 @@
               <w:pStyle w:val="NoSpacing"/>
               <w:cnfStyle w:val="000000000000" w:firstRow="0" w:lastRow="0" w:firstColumn="0" w:lastColumn="0" w:oddVBand="0" w:evenVBand="0" w:oddHBand="0" w:evenHBand="0" w:firstRowFirstColumn="0" w:firstRowLastColumn="0" w:lastRowFirstColumn="0" w:lastRowLastColumn="0"/>
             </w:pPr>
-            <w:r>
-              <w:t xml:space="preserve">pixel value mean </w:t>
+            <w:proofErr w:type="gramStart"/>
+            <w:r>
+              <w:t>pixel</w:t>
+            </w:r>
+            <w:proofErr w:type="gramEnd"/>
+            <w:r>
+              <w:t xml:space="preserve"> value mean </w:t>
             </w:r>
           </w:p>
         </w:tc>
@@ -21836,7 +22776,15 @@
               <w:cnfStyle w:val="000000000000" w:firstRow="0" w:lastRow="0" w:firstColumn="0" w:lastColumn="0" w:oddVBand="0" w:evenVBand="0" w:oddHBand="0" w:evenHBand="0" w:firstRowFirstColumn="0" w:firstRowLastColumn="0" w:lastRowFirstColumn="0" w:lastRowLastColumn="0"/>
             </w:pPr>
             <w:r>
-              <w:t>“peak-lines”</w:t>
+              <w:t>“</w:t>
+            </w:r>
+            <w:proofErr w:type="gramStart"/>
+            <w:r>
+              <w:t>peak</w:t>
+            </w:r>
+            <w:proofErr w:type="gramEnd"/>
+            <w:r>
+              <w:t>-lines”</w:t>
             </w:r>
           </w:p>
         </w:tc>
@@ -21873,7 +22821,15 @@
         <w:pStyle w:val="Normalafterlist"/>
       </w:pPr>
       <w:r>
-        <w:t>The parameters to the create image Hough operator is:</w:t>
+        <w:t xml:space="preserve">The parameters to </w:t>
+      </w:r>
+      <w:proofErr w:type="gramStart"/>
+      <w:r>
+        <w:t>the create</w:t>
+      </w:r>
+      <w:proofErr w:type="gramEnd"/>
+      <w:r>
+        <w:t xml:space="preserve"> image Hough operator is:</w:t>
       </w:r>
     </w:p>
     <w:tbl>
@@ -22634,7 +23590,15 @@
         <w:pStyle w:val="Normalafterlist"/>
       </w:pPr>
       <w:r>
-        <w:t xml:space="preserve">The parameters to the draw Hough peak detect operator are as follows. Only one of either the threshold or </w:t>
+        <w:t xml:space="preserve">The parameters to the </w:t>
+      </w:r>
+      <w:proofErr w:type="gramStart"/>
+      <w:r>
+        <w:t>draw</w:t>
+      </w:r>
+      <w:proofErr w:type="gramEnd"/>
+      <w:r>
+        <w:t xml:space="preserve"> Hough peak detect operator are as follows. Only one of either the threshold or </w:t>
       </w:r>
       <w:proofErr w:type="spellStart"/>
       <w:r>
@@ -22745,6 +23709,7 @@
                 <w:bCs w:val="0"/>
               </w:rPr>
             </w:pPr>
+            <w:proofErr w:type="gramStart"/>
             <w:r>
               <w:rPr>
                 <w:b w:val="0"/>
@@ -22752,6 +23717,7 @@
               </w:rPr>
               <w:t>max-peaks</w:t>
             </w:r>
+            <w:proofErr w:type="gramEnd"/>
           </w:p>
         </w:tc>
         <w:tc>
@@ -23441,7 +24407,15 @@
       </w:pPr>
       <w:r>
         <w:lastRenderedPageBreak/>
-        <w:t>The experiment log output is the line segment (start-row, start-col) and (end-row, end-col) data:</w:t>
+        <w:t>The experiment log output is the line segment (start-row, start-</w:t>
+      </w:r>
+      <w:proofErr w:type="gramStart"/>
+      <w:r>
+        <w:t>col</w:t>
+      </w:r>
+      <w:proofErr w:type="gramEnd"/>
+      <w:r>
+        <w:t>) and (end-row, end-col) data:</w:t>
       </w:r>
     </w:p>
     <w:tbl>
@@ -23671,6 +24645,9 @@
         <w:pStyle w:val="NoSpacing"/>
       </w:pPr>
       <w:r>
+        <w:rPr>
+          <w:noProof/>
+        </w:rPr>
         <w:drawing>
           <wp:inline distT="0" distB="0" distL="0" distR="0" wp14:anchorId="406DCB83" wp14:editId="1AEC98EF">
             <wp:extent cx="2040389" cy="1518699"/>
@@ -24035,7 +25012,15 @@
         <w:pStyle w:val="Normalafterlist"/>
       </w:pPr>
       <w:r>
-        <w:t>The parameters to the create image Hough operator is:</w:t>
+        <w:t xml:space="preserve">The parameters to </w:t>
+      </w:r>
+      <w:proofErr w:type="gramStart"/>
+      <w:r>
+        <w:t>the create</w:t>
+      </w:r>
+      <w:proofErr w:type="gramEnd"/>
+      <w:r>
+        <w:t xml:space="preserve"> image Hough operator is:</w:t>
       </w:r>
     </w:p>
     <w:tbl>
@@ -24045,8 +25030,8 @@
         <w:tblLook w:val="04A0" w:firstRow="1" w:lastRow="0" w:firstColumn="1" w:lastColumn="0" w:noHBand="0" w:noVBand="1"/>
       </w:tblPr>
       <w:tblGrid>
-        <w:gridCol w:w="1551"/>
-        <w:gridCol w:w="7799"/>
+        <w:gridCol w:w="1565"/>
+        <w:gridCol w:w="7785"/>
       </w:tblGrid>
       <w:tr>
         <w:trPr>
@@ -24161,7 +25146,15 @@
               <w:cnfStyle w:val="000000000000" w:firstRow="0" w:lastRow="0" w:firstColumn="0" w:lastColumn="0" w:oddVBand="0" w:evenVBand="0" w:oddHBand="0" w:evenHBand="0" w:firstRowFirstColumn="0" w:firstRowLastColumn="0" w:lastRowFirstColumn="0" w:lastRowLastColumn="0"/>
             </w:pPr>
             <w:r>
-              <w:t xml:space="preserve">increment for the Hough accumulator angle. The number of angles are 180 / </w:t>
+              <w:t xml:space="preserve">increment for the Hough accumulator angle. The number of angles </w:t>
+            </w:r>
+            <w:proofErr w:type="gramStart"/>
+            <w:r>
+              <w:t>are</w:t>
+            </w:r>
+            <w:proofErr w:type="gramEnd"/>
+            <w:r>
+              <w:t xml:space="preserve"> 180 / </w:t>
             </w:r>
             <w:proofErr w:type="spellStart"/>
             <w:r>
@@ -24226,34 +25219,50 @@
                 <w:bCs w:val="0"/>
               </w:rPr>
             </w:pPr>
+            <w:r>
+              <w:rPr>
+                <w:b w:val="0"/>
+                <w:bCs w:val="0"/>
+              </w:rPr>
+              <w:t>accumulate</w:t>
+            </w:r>
+          </w:p>
+        </w:tc>
+        <w:tc>
+          <w:tcPr>
+            <w:tcW w:w="0" w:type="auto"/>
+          </w:tcPr>
+          <w:p>
+            <w:pPr>
+              <w:cnfStyle w:val="000000000000" w:firstRow="0" w:lastRow="0" w:firstColumn="0" w:lastColumn="0" w:oddVBand="0" w:evenVBand="0" w:oddHBand="0" w:evenHBand="0" w:firstRowFirstColumn="0" w:firstRowLastColumn="0" w:lastRowFirstColumn="0" w:lastRowLastColumn="0"/>
+            </w:pPr>
             <w:proofErr w:type="spellStart"/>
             <w:r>
-              <w:rPr>
-                <w:b w:val="0"/>
-                <w:bCs w:val="0"/>
-              </w:rPr>
-              <w:t>ulc</w:t>
+              <w:t>the</w:t>
             </w:r>
             <w:proofErr w:type="spellEnd"/>
             <w:r>
-              <w:rPr>
-                <w:b w:val="0"/>
-                <w:bCs w:val="0"/>
-              </w:rPr>
-              <w:t>-row</w:t>
-            </w:r>
-          </w:p>
-        </w:tc>
-        <w:tc>
-          <w:tcPr>
-            <w:tcW w:w="0" w:type="auto"/>
-          </w:tcPr>
-          <w:p>
-            <w:pPr>
+              <w:t xml:space="preserve"> value</w:t>
+            </w:r>
+            <w:r>
+              <w:t xml:space="preserve"> to accumulate</w:t>
+            </w:r>
+            <w:r>
+              <w:t xml:space="preserve"> for each (rho, theta) pair associated with the pixel</w:t>
+            </w:r>
+          </w:p>
+          <w:p>
+            <w:pPr>
+              <w:pStyle w:val="ListParagraph"/>
+              <w:numPr>
+                <w:ilvl w:val="0"/>
+                <w:numId w:val="32"/>
+              </w:numPr>
+              <w:ind w:left="390"/>
               <w:cnfStyle w:val="000000000000" w:firstRow="0" w:lastRow="0" w:firstColumn="0" w:lastColumn="0" w:oddVBand="0" w:evenVBand="0" w:oddHBand="0" w:evenHBand="0" w:firstRowFirstColumn="0" w:firstRowLastColumn="0" w:lastRowFirstColumn="0" w:lastRowLastColumn="0"/>
             </w:pPr>
             <w:r>
-              <w:t xml:space="preserve">image upper-left hand corner row for </w:t>
+              <w:t xml:space="preserve">“unit” to accumulate the value 1 for pixel </w:t>
             </w:r>
             <w:proofErr w:type="spellStart"/>
             <w:r>
@@ -24261,188 +25270,42 @@
             </w:r>
             <w:proofErr w:type="spellEnd"/>
             <w:r>
-              <w:t xml:space="preserve"> region, defaults to 0</w:t>
-            </w:r>
-          </w:p>
-        </w:tc>
-      </w:tr>
-      <w:tr>
-        <w:trPr>
-          <w:cnfStyle w:val="000000100000" w:firstRow="0" w:lastRow="0" w:firstColumn="0" w:lastColumn="0" w:oddVBand="0" w:evenVBand="0" w:oddHBand="1" w:evenHBand="0" w:firstRowFirstColumn="0" w:firstRowLastColumn="0" w:lastRowFirstColumn="0" w:lastRowLastColumn="0"/>
-        </w:trPr>
-        <w:tc>
-          <w:tcPr>
-            <w:cnfStyle w:val="001000000000" w:firstRow="0" w:lastRow="0" w:firstColumn="1" w:lastColumn="0" w:oddVBand="0" w:evenVBand="0" w:oddHBand="0" w:evenHBand="0" w:firstRowFirstColumn="0" w:firstRowLastColumn="0" w:lastRowFirstColumn="0" w:lastRowLastColumn="0"/>
-            <w:tcW w:w="0" w:type="auto"/>
-          </w:tcPr>
-          <w:p>
-            <w:pPr>
-              <w:rPr>
-                <w:b w:val="0"/>
-                <w:bCs w:val="0"/>
-              </w:rPr>
-            </w:pPr>
+              <w:t xml:space="preserve"> points (default)</w:t>
+            </w:r>
+          </w:p>
+          <w:p>
+            <w:pPr>
+              <w:pStyle w:val="ListParagraph"/>
+              <w:numPr>
+                <w:ilvl w:val="0"/>
+                <w:numId w:val="32"/>
+              </w:numPr>
+              <w:spacing w:after="160" w:line="259" w:lineRule="auto"/>
+              <w:ind w:left="390"/>
+              <w:cnfStyle w:val="000000000000" w:firstRow="0" w:lastRow="0" w:firstColumn="0" w:lastColumn="0" w:oddVBand="0" w:evenVBand="0" w:oddHBand="0" w:evenHBand="0" w:firstRowFirstColumn="0" w:firstRowLastColumn="0" w:lastRowFirstColumn="0" w:lastRowLastColumn="0"/>
+            </w:pPr>
+            <w:r>
+              <w:t>“</w:t>
+            </w:r>
+            <w:r>
+              <w:t>value</w:t>
+            </w:r>
+            <w:r>
+              <w:t xml:space="preserve">” to accumulate the </w:t>
+            </w:r>
+            <w:r>
+              <w:t xml:space="preserve">pixel </w:t>
+            </w:r>
+            <w:r>
+              <w:t xml:space="preserve">value for pixel </w:t>
+            </w:r>
             <w:proofErr w:type="spellStart"/>
             <w:r>
-              <w:rPr>
-                <w:b w:val="0"/>
-                <w:bCs w:val="0"/>
-              </w:rPr>
-              <w:t>ulc</w:t>
+              <w:t>hough</w:t>
             </w:r>
             <w:proofErr w:type="spellEnd"/>
             <w:r>
-              <w:rPr>
-                <w:b w:val="0"/>
-                <w:bCs w:val="0"/>
-              </w:rPr>
-              <w:t>-col</w:t>
-            </w:r>
-          </w:p>
-        </w:tc>
-        <w:tc>
-          <w:tcPr>
-            <w:tcW w:w="0" w:type="auto"/>
-          </w:tcPr>
-          <w:p>
-            <w:pPr>
-              <w:cnfStyle w:val="000000100000" w:firstRow="0" w:lastRow="0" w:firstColumn="0" w:lastColumn="0" w:oddVBand="0" w:evenVBand="0" w:oddHBand="1" w:evenHBand="0" w:firstRowFirstColumn="0" w:firstRowLastColumn="0" w:lastRowFirstColumn="0" w:lastRowLastColumn="0"/>
-            </w:pPr>
-            <w:r>
-              <w:t xml:space="preserve">image upper-left hand corner column for </w:t>
-            </w:r>
-            <w:proofErr w:type="spellStart"/>
-            <w:r>
-              <w:t>hough</w:t>
-            </w:r>
-            <w:proofErr w:type="spellEnd"/>
-            <w:r>
-              <w:t xml:space="preserve"> region, defaults to 0</w:t>
-            </w:r>
-          </w:p>
-        </w:tc>
-      </w:tr>
-      <w:tr>
-        <w:tc>
-          <w:tcPr>
-            <w:cnfStyle w:val="001000000000" w:firstRow="0" w:lastRow="0" w:firstColumn="1" w:lastColumn="0" w:oddVBand="0" w:evenVBand="0" w:oddHBand="0" w:evenHBand="0" w:firstRowFirstColumn="0" w:firstRowLastColumn="0" w:lastRowFirstColumn="0" w:lastRowLastColumn="0"/>
-            <w:tcW w:w="0" w:type="auto"/>
-          </w:tcPr>
-          <w:p>
-            <w:pPr>
-              <w:rPr>
-                <w:b w:val="0"/>
-                <w:bCs w:val="0"/>
-              </w:rPr>
-            </w:pPr>
-            <w:proofErr w:type="spellStart"/>
-            <w:r>
-              <w:rPr>
-                <w:b w:val="0"/>
-                <w:bCs w:val="0"/>
-              </w:rPr>
-              <w:t>lrc</w:t>
-            </w:r>
-            <w:proofErr w:type="spellEnd"/>
-            <w:r>
-              <w:rPr>
-                <w:b w:val="0"/>
-                <w:bCs w:val="0"/>
-              </w:rPr>
-              <w:t>-row</w:t>
-            </w:r>
-          </w:p>
-        </w:tc>
-        <w:tc>
-          <w:tcPr>
-            <w:tcW w:w="0" w:type="auto"/>
-          </w:tcPr>
-          <w:p>
-            <w:pPr>
-              <w:cnfStyle w:val="000000000000" w:firstRow="0" w:lastRow="0" w:firstColumn="0" w:lastColumn="0" w:oddVBand="0" w:evenVBand="0" w:oddHBand="0" w:evenHBand="0" w:firstRowFirstColumn="0" w:firstRowLastColumn="0" w:lastRowFirstColumn="0" w:lastRowLastColumn="0"/>
-            </w:pPr>
-            <w:r>
-              <w:t xml:space="preserve">image lower-right hand corner row for </w:t>
-            </w:r>
-            <w:proofErr w:type="spellStart"/>
-            <w:r>
-              <w:t>hough</w:t>
-            </w:r>
-            <w:proofErr w:type="spellEnd"/>
-            <w:r>
-              <w:t xml:space="preserve"> region, defaults to image </w:t>
-            </w:r>
-            <w:proofErr w:type="spellStart"/>
-            <w:r>
-              <w:t>lrc</w:t>
-            </w:r>
-            <w:proofErr w:type="spellEnd"/>
-            <w:r>
-              <w:t xml:space="preserve"> row</w:t>
-            </w:r>
-          </w:p>
-        </w:tc>
-      </w:tr>
-      <w:tr>
-        <w:trPr>
-          <w:cnfStyle w:val="000000100000" w:firstRow="0" w:lastRow="0" w:firstColumn="0" w:lastColumn="0" w:oddVBand="0" w:evenVBand="0" w:oddHBand="1" w:evenHBand="0" w:firstRowFirstColumn="0" w:firstRowLastColumn="0" w:lastRowFirstColumn="0" w:lastRowLastColumn="0"/>
-        </w:trPr>
-        <w:tc>
-          <w:tcPr>
-            <w:cnfStyle w:val="001000000000" w:firstRow="0" w:lastRow="0" w:firstColumn="1" w:lastColumn="0" w:oddVBand="0" w:evenVBand="0" w:oddHBand="0" w:evenHBand="0" w:firstRowFirstColumn="0" w:firstRowLastColumn="0" w:lastRowFirstColumn="0" w:lastRowLastColumn="0"/>
-            <w:tcW w:w="0" w:type="auto"/>
-          </w:tcPr>
-          <w:p>
-            <w:pPr>
-              <w:rPr>
-                <w:b w:val="0"/>
-                <w:bCs w:val="0"/>
-              </w:rPr>
-            </w:pPr>
-            <w:proofErr w:type="spellStart"/>
-            <w:r>
-              <w:rPr>
-                <w:b w:val="0"/>
-                <w:bCs w:val="0"/>
-              </w:rPr>
-              <w:t>lrc</w:t>
-            </w:r>
-            <w:proofErr w:type="spellEnd"/>
-            <w:r>
-              <w:rPr>
-                <w:b w:val="0"/>
-                <w:bCs w:val="0"/>
-              </w:rPr>
-              <w:t>-col</w:t>
-            </w:r>
-          </w:p>
-        </w:tc>
-        <w:tc>
-          <w:tcPr>
-            <w:tcW w:w="0" w:type="auto"/>
-          </w:tcPr>
-          <w:p>
-            <w:pPr>
-              <w:cnfStyle w:val="000000100000" w:firstRow="0" w:lastRow="0" w:firstColumn="0" w:lastColumn="0" w:oddVBand="0" w:evenVBand="0" w:oddHBand="1" w:evenHBand="0" w:firstRowFirstColumn="0" w:firstRowLastColumn="0" w:lastRowFirstColumn="0" w:lastRowLastColumn="0"/>
-            </w:pPr>
-            <w:r>
-              <w:t xml:space="preserve">image lower-right hand corner column for </w:t>
-            </w:r>
-            <w:proofErr w:type="spellStart"/>
-            <w:r>
-              <w:t>hough</w:t>
-            </w:r>
-            <w:proofErr w:type="spellEnd"/>
-            <w:r>
-              <w:t xml:space="preserve"> region, defaults to image </w:t>
-            </w:r>
-            <w:proofErr w:type="spellStart"/>
-            <w:r>
-              <w:t>lrc</w:t>
-            </w:r>
-            <w:proofErr w:type="spellEnd"/>
-            <w:r>
-              <w:t xml:space="preserve"> column</w:t>
+              <w:t xml:space="preserve"> points</w:t>
             </w:r>
           </w:p>
         </w:tc>
@@ -24453,7 +25316,6 @@
         <w:pStyle w:val="Normalafterlist"/>
       </w:pPr>
       <w:r>
-        <w:lastRenderedPageBreak/>
         <w:t>The experiment log output includes the output Hough accumulator statistics:</w:t>
       </w:r>
     </w:p>
@@ -24483,6 +25345,7 @@
               <w:pStyle w:val="NoSpacing"/>
             </w:pPr>
             <w:r>
+              <w:lastRenderedPageBreak/>
               <w:t>Field</w:t>
             </w:r>
           </w:p>
@@ -24617,7 +25480,15 @@
               <w:cnfStyle w:val="000000100000" w:firstRow="0" w:lastRow="0" w:firstColumn="0" w:lastColumn="0" w:oddVBand="0" w:evenVBand="0" w:oddHBand="1" w:evenHBand="0" w:firstRowFirstColumn="0" w:firstRowLastColumn="0" w:lastRowFirstColumn="0" w:lastRowLastColumn="0"/>
             </w:pPr>
             <w:r>
-              <w:t>The number of image components. Grayscale images have 1 component, color images have 3 components.</w:t>
+              <w:t xml:space="preserve">The number of image components. Grayscale images have 1 </w:t>
+            </w:r>
+            <w:proofErr w:type="gramStart"/>
+            <w:r>
+              <w:t>component,</w:t>
+            </w:r>
+            <w:proofErr w:type="gramEnd"/>
+            <w:r>
+              <w:t xml:space="preserve"> color images have 3 components.</w:t>
             </w:r>
           </w:p>
         </w:tc>
@@ -25046,8 +25917,13 @@
     </w:p>
     <w:p>
       <w:r>
-        <w:t>The Hough peak detect operator finds polar lines (rho, theta) in the Hough accumulator data where the counts exceed a threshold..</w:t>
-      </w:r>
+        <w:t xml:space="preserve">The Hough peak detect operator finds polar lines (rho, theta) in the Hough accumulator data where the counts exceed a </w:t>
+      </w:r>
+      <w:proofErr w:type="gramStart"/>
+      <w:r>
+        <w:t>threshold..</w:t>
+      </w:r>
+      <w:proofErr w:type="gramEnd"/>
     </w:p>
     <w:p>
       <w:r>
@@ -25304,7 +26180,15 @@
         <w:pStyle w:val="Normalafterlist"/>
       </w:pPr>
       <w:r>
-        <w:t xml:space="preserve">The parameters to the draw Hough peak detect operator are as follows. Only one of either the threshold or </w:t>
+        <w:t xml:space="preserve">The parameters to the </w:t>
+      </w:r>
+      <w:proofErr w:type="gramStart"/>
+      <w:r>
+        <w:t>draw</w:t>
+      </w:r>
+      <w:proofErr w:type="gramEnd"/>
+      <w:r>
+        <w:t xml:space="preserve"> Hough peak detect operator are as follows. Only one of either the threshold or </w:t>
       </w:r>
       <w:proofErr w:type="spellStart"/>
       <w:r>
@@ -25415,6 +26299,7 @@
                 <w:bCs w:val="0"/>
               </w:rPr>
             </w:pPr>
+            <w:proofErr w:type="gramStart"/>
             <w:r>
               <w:rPr>
                 <w:b w:val="0"/>
@@ -25422,6 +26307,7 @@
               </w:rPr>
               <w:t>max-peaks</w:t>
             </w:r>
+            <w:proofErr w:type="gramEnd"/>
           </w:p>
         </w:tc>
         <w:tc>
@@ -25635,12 +26521,33 @@
     </w:p>
     <w:p>
       <w:r>
-        <w:t>The transform image combine operator does a linear recombination of two images. The formula for the output values are:</w:t>
-      </w:r>
-    </w:p>
-    <w:p>
-      <w:r>
-        <w:t>output(row, col) = scale</w:t>
+        <w:t xml:space="preserve">The transform image </w:t>
+      </w:r>
+      <w:proofErr w:type="gramStart"/>
+      <w:r>
+        <w:t>combine</w:t>
+      </w:r>
+      <w:proofErr w:type="gramEnd"/>
+      <w:r>
+        <w:t xml:space="preserve"> operator does a linear recombination of two images. The formula for the output values </w:t>
+      </w:r>
+      <w:proofErr w:type="gramStart"/>
+      <w:r>
+        <w:t>are</w:t>
+      </w:r>
+      <w:proofErr w:type="gramEnd"/>
+      <w:r>
+        <w:t>:</w:t>
+      </w:r>
+    </w:p>
+    <w:p>
+      <w:proofErr w:type="gramStart"/>
+      <w:r>
+        <w:t>output(</w:t>
+      </w:r>
+      <w:proofErr w:type="gramEnd"/>
+      <w:r>
+        <w:t>row, col) = scale</w:t>
       </w:r>
       <w:r>
         <w:rPr>
@@ -25681,7 +26588,6 @@
     </w:p>
     <w:p>
       <w:r>
-        <w:lastRenderedPageBreak/>
         <w:t>The operator takes the following data descriptors. Input images must be the same (rows, cols) size.</w:t>
       </w:r>
     </w:p>
@@ -25711,6 +26617,7 @@
           </w:tcPr>
           <w:p>
             <w:r>
+              <w:lastRenderedPageBreak/>
               <w:t>Descriptor type</w:t>
             </w:r>
           </w:p>
@@ -26337,7 +27244,15 @@
               <w:cnfStyle w:val="000000100000" w:firstRow="0" w:lastRow="0" w:firstColumn="0" w:lastColumn="0" w:oddVBand="0" w:evenVBand="0" w:oddHBand="1" w:evenHBand="0" w:firstRowFirstColumn="0" w:firstRowLastColumn="0" w:lastRowFirstColumn="0" w:lastRowLastColumn="0"/>
             </w:pPr>
             <w:r>
-              <w:t>The number of image components. Grayscale images have 1 component, color images have 3 components.</w:t>
+              <w:t xml:space="preserve">The number of image components. Grayscale images have 1 </w:t>
+            </w:r>
+            <w:proofErr w:type="gramStart"/>
+            <w:r>
+              <w:t>component,</w:t>
+            </w:r>
+            <w:proofErr w:type="gramEnd"/>
+            <w:r>
+              <w:t xml:space="preserve"> color images have 3 components.</w:t>
             </w:r>
           </w:p>
         </w:tc>
@@ -26463,7 +27378,15 @@
               <w:cnfStyle w:val="000000100000" w:firstRow="0" w:lastRow="0" w:firstColumn="0" w:lastColumn="0" w:oddVBand="0" w:evenVBand="0" w:oddHBand="1" w:evenHBand="0" w:firstRowFirstColumn="0" w:firstRowLastColumn="0" w:lastRowFirstColumn="0" w:lastRowLastColumn="0"/>
             </w:pPr>
             <w:r>
-              <w:t>image rows * cols * components</w:t>
+              <w:t xml:space="preserve">image rows * </w:t>
+            </w:r>
+            <w:proofErr w:type="gramStart"/>
+            <w:r>
+              <w:t>cols</w:t>
+            </w:r>
+            <w:proofErr w:type="gramEnd"/>
+            <w:r>
+              <w:t xml:space="preserve"> * components</w:t>
             </w:r>
           </w:p>
         </w:tc>
@@ -26494,7 +27417,15 @@
         <w:t xml:space="preserve"> and components from input to output images. </w:t>
       </w:r>
       <w:r>
-        <w:t xml:space="preserve">The min-col, min-row, max-col, and max-row parameters specify the output image size. If all are omitted, the entire output image is a copy of the input image. </w:t>
+        <w:t>The min-</w:t>
+      </w:r>
+      <w:proofErr w:type="gramStart"/>
+      <w:r>
+        <w:t>col</w:t>
+      </w:r>
+      <w:proofErr w:type="gramEnd"/>
+      <w:r>
+        <w:t xml:space="preserve">, min-row, max-col, and max-row parameters specify the output image size. If all are omitted, the entire output image is a copy of the input image. </w:t>
       </w:r>
     </w:p>
     <w:p>
@@ -26903,7 +27834,6 @@
         <w:pStyle w:val="Normalafterlist"/>
       </w:pPr>
       <w:r>
-        <w:lastRenderedPageBreak/>
         <w:t xml:space="preserve">There are several variations depending whether the </w:t>
       </w:r>
       <w:proofErr w:type="spellStart"/>
@@ -26948,6 +27878,7 @@
           <w:p>
             <w:proofErr w:type="spellStart"/>
             <w:r>
+              <w:lastRenderedPageBreak/>
               <w:t>in_component</w:t>
             </w:r>
             <w:proofErr w:type="spellEnd"/>
@@ -27466,6 +28397,7 @@
                 <w:bCs w:val="0"/>
               </w:rPr>
             </w:pPr>
+            <w:proofErr w:type="gramStart"/>
             <w:r>
               <w:rPr>
                 <w:b w:val="0"/>
@@ -27473,6 +28405,7 @@
               </w:rPr>
               <w:t>max-col</w:t>
             </w:r>
+            <w:proofErr w:type="gramEnd"/>
           </w:p>
         </w:tc>
         <w:tc>
@@ -27696,7 +28629,15 @@
               <w:cnfStyle w:val="000000100000" w:firstRow="0" w:lastRow="0" w:firstColumn="0" w:lastColumn="0" w:oddVBand="0" w:evenVBand="0" w:oddHBand="1" w:evenHBand="0" w:firstRowFirstColumn="0" w:firstRowLastColumn="0" w:lastRowFirstColumn="0" w:lastRowLastColumn="0"/>
             </w:pPr>
             <w:r>
-              <w:t>The number of image components. Grayscale images have 1 component, color images have 3 components.</w:t>
+              <w:t xml:space="preserve">The number of image components. Grayscale images have 1 </w:t>
+            </w:r>
+            <w:proofErr w:type="gramStart"/>
+            <w:r>
+              <w:t>component,</w:t>
+            </w:r>
+            <w:proofErr w:type="gramEnd"/>
+            <w:r>
+              <w:t xml:space="preserve"> color images have 3 components.</w:t>
             </w:r>
           </w:p>
         </w:tc>
@@ -27822,7 +28763,15 @@
               <w:cnfStyle w:val="000000100000" w:firstRow="0" w:lastRow="0" w:firstColumn="0" w:lastColumn="0" w:oddVBand="0" w:evenVBand="0" w:oddHBand="1" w:evenHBand="0" w:firstRowFirstColumn="0" w:firstRowLastColumn="0" w:lastRowFirstColumn="0" w:lastRowLastColumn="0"/>
             </w:pPr>
             <w:r>
-              <w:t>image rows * cols * components</w:t>
+              <w:t xml:space="preserve">image rows * </w:t>
+            </w:r>
+            <w:proofErr w:type="gramStart"/>
+            <w:r>
+              <w:t>cols</w:t>
+            </w:r>
+            <w:proofErr w:type="gramEnd"/>
+            <w:r>
+              <w:t xml:space="preserve"> * components</w:t>
             </w:r>
           </w:p>
         </w:tc>
@@ -27859,8 +28808,13 @@
               <w:pStyle w:val="NoSpacing"/>
               <w:cnfStyle w:val="000000000000" w:firstRow="0" w:lastRow="0" w:firstColumn="0" w:lastColumn="0" w:oddVBand="0" w:evenVBand="0" w:oddHBand="0" w:evenHBand="0" w:firstRowFirstColumn="0" w:firstRowLastColumn="0" w:lastRowFirstColumn="0" w:lastRowLastColumn="0"/>
             </w:pPr>
-            <w:r>
-              <w:t xml:space="preserve">pixel value mean </w:t>
+            <w:proofErr w:type="gramStart"/>
+            <w:r>
+              <w:t>pixel</w:t>
+            </w:r>
+            <w:proofErr w:type="gramEnd"/>
+            <w:r>
+              <w:t xml:space="preserve"> value mean </w:t>
             </w:r>
           </w:p>
         </w:tc>
@@ -27990,8 +28944,13 @@
       <w:pPr>
         <w:pStyle w:val="Heading2"/>
       </w:pPr>
-      <w:r>
-        <w:t>transform-image-create Operator</w:t>
+      <w:proofErr w:type="gramStart"/>
+      <w:r>
+        <w:t>transform</w:t>
+      </w:r>
+      <w:proofErr w:type="gramEnd"/>
+      <w:r>
+        <w:t>-image-create Operator</w:t>
       </w:r>
     </w:p>
     <w:p>
@@ -28035,7 +28994,6 @@
         </w:numPr>
       </w:pPr>
       <w:r>
-        <w:lastRenderedPageBreak/>
         <w:t xml:space="preserve">The output format is JPEG with pixel values limited 0 to 255. </w:t>
       </w:r>
     </w:p>
@@ -28065,6 +29023,7 @@
           </w:tcPr>
           <w:p>
             <w:r>
+              <w:lastRenderedPageBreak/>
               <w:t>Descriptor type</w:t>
             </w:r>
           </w:p>
@@ -28454,7 +29413,15 @@
               <w:t>The base pixel value of the output image</w:t>
             </w:r>
             <w:r>
-              <w:t xml:space="preserve"> 0..255</w:t>
+              <w:t xml:space="preserve"> </w:t>
+            </w:r>
+            <w:proofErr w:type="gramStart"/>
+            <w:r>
+              <w:t>0..</w:t>
+            </w:r>
+            <w:proofErr w:type="gramEnd"/>
+            <w:r>
+              <w:t>255</w:t>
             </w:r>
             <w:r>
               <w:t>, defaults to 0</w:t>
@@ -28497,7 +29464,15 @@
               <w:t>The pixel value of added features the output image</w:t>
             </w:r>
             <w:r>
-              <w:t xml:space="preserve"> 0..255</w:t>
+              <w:t xml:space="preserve"> </w:t>
+            </w:r>
+            <w:proofErr w:type="gramStart"/>
+            <w:r>
+              <w:t>0..</w:t>
+            </w:r>
+            <w:proofErr w:type="gramEnd"/>
+            <w:r>
+              <w:t>255</w:t>
             </w:r>
             <w:r>
               <w:t>, defaults to 255</w:t>
@@ -28554,6 +29529,7 @@
               <w:t xml:space="preserve">P </w:t>
             </w:r>
             <w:proofErr w:type="spellStart"/>
+            <w:proofErr w:type="gramStart"/>
             <w:r>
               <w:rPr>
                 <w:b w:val="0"/>
@@ -28580,6 +29556,7 @@
               <w:t>col</w:t>
             </w:r>
             <w:proofErr w:type="spellEnd"/>
+            <w:proofErr w:type="gramEnd"/>
           </w:p>
         </w:tc>
         <w:tc>
@@ -28642,7 +29619,27 @@
                 <w:i/>
                 <w:iCs/>
               </w:rPr>
-              <w:t>row1,col1,row2,col2</w:t>
+              <w:t>row</w:t>
+            </w:r>
+            <w:proofErr w:type="gramStart"/>
+            <w:r>
+              <w:rPr>
+                <w:b w:val="0"/>
+                <w:bCs w:val="0"/>
+                <w:i/>
+                <w:iCs/>
+              </w:rPr>
+              <w:t>1,col1,row2,col</w:t>
+            </w:r>
+            <w:proofErr w:type="gramEnd"/>
+            <w:r>
+              <w:rPr>
+                <w:b w:val="0"/>
+                <w:bCs w:val="0"/>
+                <w:i/>
+                <w:iCs/>
+              </w:rPr>
+              <w:t>2</w:t>
             </w:r>
           </w:p>
         </w:tc>
@@ -28659,11 +29656,20 @@
               <w:t xml:space="preserve">A line segment </w:t>
             </w:r>
             <w:r>
-              <w:t xml:space="preserve">with endpoints </w:t>
-            </w:r>
-            <w:r>
-              <w:t>‘(row</w:t>
-            </w:r>
+              <w:t xml:space="preserve">with </w:t>
+            </w:r>
+            <w:proofErr w:type="gramStart"/>
+            <w:r>
+              <w:t xml:space="preserve">endpoints </w:t>
+            </w:r>
+            <w:r>
+              <w:t>‘(</w:t>
+            </w:r>
+            <w:proofErr w:type="gramEnd"/>
+            <w:r>
+              <w:t>row</w:t>
+            </w:r>
+            <w:proofErr w:type="gramStart"/>
             <w:r>
               <w:t>1</w:t>
             </w:r>
@@ -28674,14 +29680,20 @@
               <w:t>1</w:t>
             </w:r>
             <w:r>
-              <w:t>):(row</w:t>
-            </w:r>
+              <w:t>):(</w:t>
+            </w:r>
+            <w:proofErr w:type="gramEnd"/>
+            <w:r>
+              <w:t>row</w:t>
+            </w:r>
+            <w:proofErr w:type="gramStart"/>
             <w:r>
               <w:t>2</w:t>
             </w:r>
             <w:r>
               <w:t>,col</w:t>
             </w:r>
+            <w:proofErr w:type="gramEnd"/>
             <w:r>
               <w:t>2</w:t>
             </w:r>
@@ -28725,7 +29737,27 @@
                 <w:i/>
                 <w:iCs/>
               </w:rPr>
-              <w:t>row1,col1,row2,col2</w:t>
+              <w:t>row</w:t>
+            </w:r>
+            <w:proofErr w:type="gramStart"/>
+            <w:r>
+              <w:rPr>
+                <w:b w:val="0"/>
+                <w:bCs w:val="0"/>
+                <w:i/>
+                <w:iCs/>
+              </w:rPr>
+              <w:t>1,col1,row2,col</w:t>
+            </w:r>
+            <w:proofErr w:type="gramEnd"/>
+            <w:r>
+              <w:rPr>
+                <w:b w:val="0"/>
+                <w:bCs w:val="0"/>
+                <w:i/>
+                <w:iCs/>
+              </w:rPr>
+              <w:t>2</w:t>
             </w:r>
           </w:p>
         </w:tc>
@@ -28742,7 +29774,11 @@
               <w:t xml:space="preserve">A rectangle </w:t>
             </w:r>
             <w:r>
-              <w:t xml:space="preserve">with corners </w:t>
+              <w:t xml:space="preserve">with </w:t>
+            </w:r>
+            <w:proofErr w:type="gramStart"/>
+            <w:r>
+              <w:t xml:space="preserve">corners </w:t>
             </w:r>
             <w:r>
               <w:t>‘(</w:t>
@@ -28752,30 +29788,37 @@
               <w:t>row,col</w:t>
             </w:r>
             <w:proofErr w:type="spellEnd"/>
+            <w:proofErr w:type="gramEnd"/>
             <w:r>
               <w:t>):(</w:t>
             </w:r>
             <w:proofErr w:type="spellStart"/>
+            <w:proofErr w:type="gramStart"/>
             <w:r>
               <w:t>row,col</w:t>
             </w:r>
             <w:proofErr w:type="spellEnd"/>
+            <w:proofErr w:type="gramEnd"/>
             <w:r>
               <w:t>)’ to add to the image, where the first ‘</w:t>
             </w:r>
             <w:proofErr w:type="spellStart"/>
+            <w:proofErr w:type="gramStart"/>
             <w:r>
               <w:t>row,col</w:t>
             </w:r>
             <w:proofErr w:type="spellEnd"/>
+            <w:proofErr w:type="gramEnd"/>
             <w:r>
               <w:t>’ is the upper left-hand corner and the second ‘</w:t>
             </w:r>
             <w:proofErr w:type="spellStart"/>
+            <w:proofErr w:type="gramStart"/>
             <w:r>
               <w:t>row,col</w:t>
             </w:r>
             <w:proofErr w:type="spellEnd"/>
+            <w:proofErr w:type="gramEnd"/>
             <w:r>
               <w:t>’ is the lower right-hand corner</w:t>
             </w:r>
@@ -28812,7 +29855,27 @@
                 <w:i/>
                 <w:iCs/>
               </w:rPr>
-              <w:t>row1,col1,row2,col2</w:t>
+              <w:t>row</w:t>
+            </w:r>
+            <w:proofErr w:type="gramStart"/>
+            <w:r>
+              <w:rPr>
+                <w:b w:val="0"/>
+                <w:bCs w:val="0"/>
+                <w:i/>
+                <w:iCs/>
+              </w:rPr>
+              <w:t>1,col1,row2,col</w:t>
+            </w:r>
+            <w:proofErr w:type="gramEnd"/>
+            <w:r>
+              <w:rPr>
+                <w:b w:val="0"/>
+                <w:bCs w:val="0"/>
+                <w:i/>
+                <w:iCs/>
+              </w:rPr>
+              <w:t>2</w:t>
             </w:r>
           </w:p>
         </w:tc>
@@ -28825,8 +29888,21 @@
               <w:pStyle w:val="NoSpacing"/>
               <w:cnfStyle w:val="000000100000" w:firstRow="0" w:lastRow="0" w:firstColumn="0" w:lastColumn="0" w:oddVBand="0" w:evenVBand="0" w:oddHBand="1" w:evenHBand="0" w:firstRowFirstColumn="0" w:firstRowLastColumn="0" w:lastRowFirstColumn="0" w:lastRowLastColumn="0"/>
             </w:pPr>
-            <w:r>
-              <w:t>Similar to the ‘rectangle’ parameter, but creates a filled rectangle.</w:t>
+            <w:proofErr w:type="gramStart"/>
+            <w:r>
+              <w:t>Similar to</w:t>
+            </w:r>
+            <w:proofErr w:type="gramEnd"/>
+            <w:r>
+              <w:t xml:space="preserve"> the ‘rectangle’ </w:t>
+            </w:r>
+            <w:proofErr w:type="gramStart"/>
+            <w:r>
+              <w:t>parameter, but</w:t>
+            </w:r>
+            <w:proofErr w:type="gramEnd"/>
+            <w:r>
+              <w:t xml:space="preserve"> creates a filled rectangle.</w:t>
             </w:r>
           </w:p>
         </w:tc>
@@ -29126,7 +30202,15 @@
     </w:p>
     <w:p>
       <w:r>
-        <w:t>The transform intensity map operator maps the input image pixel value range to the specified output image pixel value range. Input JPEG and binary images can map to CV_8U JPEG images or CV_32S and CV_32F binary images The mapping of input to output intensity values are determined as follows.</w:t>
+        <w:t>The transform intensity map operator maps the input image pixel value range to the specified output image pixel value range. Input JPEG and binary images can map to CV_8U JPEG images or CV_32S and CV_32F binary images</w:t>
+      </w:r>
+      <w:proofErr w:type="gramStart"/>
+      <w:r>
+        <w:t xml:space="preserve"> The</w:t>
+      </w:r>
+      <w:proofErr w:type="gramEnd"/>
+      <w:r>
+        <w:t xml:space="preserve"> mapping of input to output intensity values are determined as follows.</w:t>
       </w:r>
     </w:p>
     <w:p>
@@ -29365,7 +30449,15 @@
       </w:r>
       <w:proofErr w:type="spellEnd"/>
       <w:r>
-        <w:t xml:space="preserve"> is the output pixel value for input pixel values &gt;= threshold. Values for JPEG output images will be CV_8U and truncated to 0..255.</w:t>
+        <w:t xml:space="preserve"> is the output pixel value for input pixel values &gt;= threshold. Values for JPEG output images will be CV_8U and truncated to </w:t>
+      </w:r>
+      <w:proofErr w:type="gramStart"/>
+      <w:r>
+        <w:t>0..</w:t>
+      </w:r>
+      <w:proofErr w:type="gramEnd"/>
+      <w:r>
+        <w:t>255.</w:t>
       </w:r>
     </w:p>
     <w:p>
@@ -29604,7 +30696,15 @@
               <w:cnfStyle w:val="000000000000" w:firstRow="0" w:lastRow="0" w:firstColumn="0" w:lastColumn="0" w:oddVBand="0" w:evenVBand="0" w:oddHBand="0" w:evenHBand="0" w:firstRowFirstColumn="0" w:firstRowLastColumn="0" w:lastRowFirstColumn="0" w:lastRowLastColumn="0"/>
             </w:pPr>
             <w:r>
-              <w:t xml:space="preserve">output CV_8U, CV_32S, or CV_32F mapped intensity  image. </w:t>
+              <w:t xml:space="preserve">output CV_8U, CV_32S, or CV_32F mapped </w:t>
+            </w:r>
+            <w:proofErr w:type="gramStart"/>
+            <w:r>
+              <w:t>intensity  image</w:t>
+            </w:r>
+            <w:proofErr w:type="gramEnd"/>
+            <w:r>
+              <w:t xml:space="preserve">. </w:t>
             </w:r>
           </w:p>
         </w:tc>
@@ -29719,12 +30819,21 @@
                 <w:bCs w:val="0"/>
               </w:rPr>
             </w:pPr>
-            <w:r>
-              <w:rPr>
-                <w:b w:val="0"/>
-                <w:bCs w:val="0"/>
-              </w:rPr>
-              <w:t>lower-in</w:t>
+            <w:proofErr w:type="gramStart"/>
+            <w:r>
+              <w:rPr>
+                <w:b w:val="0"/>
+                <w:bCs w:val="0"/>
+              </w:rPr>
+              <w:t>lower</w:t>
+            </w:r>
+            <w:proofErr w:type="gramEnd"/>
+            <w:r>
+              <w:rPr>
+                <w:b w:val="0"/>
+                <w:bCs w:val="0"/>
+              </w:rPr>
+              <w:t>-in</w:t>
             </w:r>
           </w:p>
         </w:tc>
@@ -29899,7 +31008,15 @@
               <w:cnfStyle w:val="000000000000" w:firstRow="0" w:lastRow="0" w:firstColumn="0" w:lastColumn="0" w:oddVBand="0" w:evenVBand="0" w:oddHBand="0" w:evenHBand="0" w:firstRowFirstColumn="0" w:firstRowLastColumn="0" w:lastRowFirstColumn="0" w:lastRowLastColumn="0"/>
             </w:pPr>
             <w:r>
-              <w:t>The number of standard deviations around the mean to use as the range</w:t>
+              <w:t xml:space="preserve">The number of standard deviations around the </w:t>
+            </w:r>
+            <w:proofErr w:type="gramStart"/>
+            <w:r>
+              <w:t>mean</w:t>
+            </w:r>
+            <w:proofErr w:type="gramEnd"/>
+            <w:r>
+              <w:t xml:space="preserve"> to use as the range</w:t>
             </w:r>
           </w:p>
         </w:tc>
@@ -29961,9 +31078,11 @@
           <w:numId w:val="30"/>
         </w:numPr>
       </w:pPr>
+      <w:proofErr w:type="gramStart"/>
       <w:r>
         <w:t>if</w:t>
       </w:r>
+      <w:proofErr w:type="gramEnd"/>
       <w:r>
         <w:t xml:space="preserve"> either lower-in or upper-in parameters are not specified, they default to the lower or upper image values. </w:t>
       </w:r>
@@ -30149,7 +31268,15 @@
               <w:cnfStyle w:val="000000100000" w:firstRow="0" w:lastRow="0" w:firstColumn="0" w:lastColumn="0" w:oddVBand="0" w:evenVBand="0" w:oddHBand="1" w:evenHBand="0" w:firstRowFirstColumn="0" w:firstRowLastColumn="0" w:lastRowFirstColumn="0" w:lastRowLastColumn="0"/>
             </w:pPr>
             <w:r>
-              <w:t>The number of image components. Grayscale images have 1 component, color images have 3 components.</w:t>
+              <w:t xml:space="preserve">The number of image components. Grayscale images have 1 </w:t>
+            </w:r>
+            <w:proofErr w:type="gramStart"/>
+            <w:r>
+              <w:t>component,</w:t>
+            </w:r>
+            <w:proofErr w:type="gramEnd"/>
+            <w:r>
+              <w:t xml:space="preserve"> color images have 3 components.</w:t>
             </w:r>
           </w:p>
         </w:tc>
@@ -30275,7 +31402,15 @@
               <w:cnfStyle w:val="000000100000" w:firstRow="0" w:lastRow="0" w:firstColumn="0" w:lastColumn="0" w:oddVBand="0" w:evenVBand="0" w:oddHBand="1" w:evenHBand="0" w:firstRowFirstColumn="0" w:firstRowLastColumn="0" w:lastRowFirstColumn="0" w:lastRowLastColumn="0"/>
             </w:pPr>
             <w:r>
-              <w:t>image rows * cols * components</w:t>
+              <w:t xml:space="preserve">image rows * </w:t>
+            </w:r>
+            <w:proofErr w:type="gramStart"/>
+            <w:r>
+              <w:t>cols</w:t>
+            </w:r>
+            <w:proofErr w:type="gramEnd"/>
+            <w:r>
+              <w:t xml:space="preserve"> * components</w:t>
             </w:r>
           </w:p>
         </w:tc>
@@ -30312,8 +31447,13 @@
               <w:pStyle w:val="NoSpacing"/>
               <w:cnfStyle w:val="000000000000" w:firstRow="0" w:lastRow="0" w:firstColumn="0" w:lastColumn="0" w:oddVBand="0" w:evenVBand="0" w:oddHBand="0" w:evenHBand="0" w:firstRowFirstColumn="0" w:firstRowLastColumn="0" w:lastRowFirstColumn="0" w:lastRowLastColumn="0"/>
             </w:pPr>
-            <w:r>
-              <w:t xml:space="preserve">pixel value mean </w:t>
+            <w:proofErr w:type="gramStart"/>
+            <w:r>
+              <w:t>pixel</w:t>
+            </w:r>
+            <w:proofErr w:type="gramEnd"/>
+            <w:r>
+              <w:t xml:space="preserve"> value mean </w:t>
             </w:r>
           </w:p>
         </w:tc>
@@ -30451,9 +31591,11 @@
       <w:r>
         <w:t xml:space="preserve">The transform intensity </w:t>
       </w:r>
+      <w:proofErr w:type="gramStart"/>
       <w:r>
         <w:t>convert</w:t>
       </w:r>
+      <w:proofErr w:type="gramEnd"/>
       <w:r>
         <w:t xml:space="preserve"> operator </w:t>
       </w:r>
@@ -30798,7 +31940,15 @@
               <w:cnfStyle w:val="000000000000" w:firstRow="0" w:lastRow="0" w:firstColumn="0" w:lastColumn="0" w:oddVBand="0" w:evenVBand="0" w:oddHBand="0" w:evenHBand="0" w:firstRowFirstColumn="0" w:firstRowLastColumn="0" w:lastRowFirstColumn="0" w:lastRowLastColumn="0"/>
             </w:pPr>
             <w:r>
-              <w:t xml:space="preserve">output CV_8U, CV_32S, or CV_32F mapped intensity  image. </w:t>
+              <w:t xml:space="preserve">output CV_8U, CV_32S, or CV_32F mapped </w:t>
+            </w:r>
+            <w:proofErr w:type="gramStart"/>
+            <w:r>
+              <w:t>intensity  image</w:t>
+            </w:r>
+            <w:proofErr w:type="gramEnd"/>
+            <w:r>
+              <w:t xml:space="preserve">. </w:t>
             </w:r>
           </w:p>
         </w:tc>
@@ -31127,7 +32277,15 @@
               <w:cnfStyle w:val="000000100000" w:firstRow="0" w:lastRow="0" w:firstColumn="0" w:lastColumn="0" w:oddVBand="0" w:evenVBand="0" w:oddHBand="1" w:evenHBand="0" w:firstRowFirstColumn="0" w:firstRowLastColumn="0" w:lastRowFirstColumn="0" w:lastRowLastColumn="0"/>
             </w:pPr>
             <w:r>
-              <w:t>The number of image components. Grayscale images have 1 component, color images have 3 components.</w:t>
+              <w:t xml:space="preserve">The number of image components. Grayscale images have 1 </w:t>
+            </w:r>
+            <w:proofErr w:type="gramStart"/>
+            <w:r>
+              <w:t>component,</w:t>
+            </w:r>
+            <w:proofErr w:type="gramEnd"/>
+            <w:r>
+              <w:t xml:space="preserve"> color images have 3 components.</w:t>
             </w:r>
           </w:p>
         </w:tc>
@@ -31253,7 +32411,15 @@
               <w:cnfStyle w:val="000000100000" w:firstRow="0" w:lastRow="0" w:firstColumn="0" w:lastColumn="0" w:oddVBand="0" w:evenVBand="0" w:oddHBand="1" w:evenHBand="0" w:firstRowFirstColumn="0" w:firstRowLastColumn="0" w:lastRowFirstColumn="0" w:lastRowLastColumn="0"/>
             </w:pPr>
             <w:r>
-              <w:t>image rows * cols * components</w:t>
+              <w:t xml:space="preserve">image rows * </w:t>
+            </w:r>
+            <w:proofErr w:type="gramStart"/>
+            <w:r>
+              <w:t>cols</w:t>
+            </w:r>
+            <w:proofErr w:type="gramEnd"/>
+            <w:r>
+              <w:t xml:space="preserve"> * components</w:t>
             </w:r>
           </w:p>
         </w:tc>
@@ -31290,8 +32456,13 @@
               <w:pStyle w:val="NoSpacing"/>
               <w:cnfStyle w:val="000000000000" w:firstRow="0" w:lastRow="0" w:firstColumn="0" w:lastColumn="0" w:oddVBand="0" w:evenVBand="0" w:oddHBand="0" w:evenHBand="0" w:firstRowFirstColumn="0" w:firstRowLastColumn="0" w:lastRowFirstColumn="0" w:lastRowLastColumn="0"/>
             </w:pPr>
-            <w:r>
-              <w:t xml:space="preserve">pixel value mean </w:t>
+            <w:proofErr w:type="gramStart"/>
+            <w:r>
+              <w:t>pixel</w:t>
+            </w:r>
+            <w:proofErr w:type="gramEnd"/>
+            <w:r>
+              <w:t xml:space="preserve"> value mean </w:t>
             </w:r>
           </w:p>
         </w:tc>
@@ -31487,7 +32658,7 @@
       <w:rPr>
         <w:noProof/>
       </w:rPr>
-      <w:t>5/26/2025 8:34 AM</w:t>
+      <w:t>5/29/2025 12:33 PM</w:t>
     </w:r>
     <w:r>
       <w:fldChar w:fldCharType="end"/>
@@ -31545,7 +32716,7 @@
       <w:rPr>
         <w:noProof/>
       </w:rPr>
-      <w:t>5/26/2025 8:34 AM</w:t>
+      <w:t>5/29/2025 12:33 PM</w:t>
     </w:r>
     <w:r>
       <w:fldChar w:fldCharType="end"/>
@@ -32453,6 +33624,119 @@
     </w:lvl>
   </w:abstractNum>
   <w:abstractNum w:abstractNumId="6" w15:restartNumberingAfterBreak="0">
+    <w:nsid w:val="161B30E6"/>
+    <w:multiLevelType w:val="hybridMultilevel"/>
+    <w:tmpl w:val="240098EE"/>
+    <w:lvl w:ilvl="0" w:tplc="04090001">
+      <w:start w:val="1"/>
+      <w:numFmt w:val="bullet"/>
+      <w:lvlText w:val=""/>
+      <w:lvlJc w:val="left"/>
+      <w:pPr>
+        <w:ind w:left="720" w:hanging="360"/>
+      </w:pPr>
+      <w:rPr>
+        <w:rFonts w:ascii="Symbol" w:hAnsi="Symbol" w:hint="default"/>
+      </w:rPr>
+    </w:lvl>
+    <w:lvl w:ilvl="1" w:tplc="04090003" w:tentative="1">
+      <w:start w:val="1"/>
+      <w:numFmt w:val="bullet"/>
+      <w:lvlText w:val="o"/>
+      <w:lvlJc w:val="left"/>
+      <w:pPr>
+        <w:ind w:left="1440" w:hanging="360"/>
+      </w:pPr>
+      <w:rPr>
+        <w:rFonts w:ascii="Courier New" w:hAnsi="Courier New" w:cs="Courier New" w:hint="default"/>
+      </w:rPr>
+    </w:lvl>
+    <w:lvl w:ilvl="2" w:tplc="04090005" w:tentative="1">
+      <w:start w:val="1"/>
+      <w:numFmt w:val="bullet"/>
+      <w:lvlText w:val=""/>
+      <w:lvlJc w:val="left"/>
+      <w:pPr>
+        <w:ind w:left="2160" w:hanging="360"/>
+      </w:pPr>
+      <w:rPr>
+        <w:rFonts w:ascii="Wingdings" w:hAnsi="Wingdings" w:hint="default"/>
+      </w:rPr>
+    </w:lvl>
+    <w:lvl w:ilvl="3" w:tplc="04090001" w:tentative="1">
+      <w:start w:val="1"/>
+      <w:numFmt w:val="bullet"/>
+      <w:lvlText w:val=""/>
+      <w:lvlJc w:val="left"/>
+      <w:pPr>
+        <w:ind w:left="2880" w:hanging="360"/>
+      </w:pPr>
+      <w:rPr>
+        <w:rFonts w:ascii="Symbol" w:hAnsi="Symbol" w:hint="default"/>
+      </w:rPr>
+    </w:lvl>
+    <w:lvl w:ilvl="4" w:tplc="04090003" w:tentative="1">
+      <w:start w:val="1"/>
+      <w:numFmt w:val="bullet"/>
+      <w:lvlText w:val="o"/>
+      <w:lvlJc w:val="left"/>
+      <w:pPr>
+        <w:ind w:left="3600" w:hanging="360"/>
+      </w:pPr>
+      <w:rPr>
+        <w:rFonts w:ascii="Courier New" w:hAnsi="Courier New" w:cs="Courier New" w:hint="default"/>
+      </w:rPr>
+    </w:lvl>
+    <w:lvl w:ilvl="5" w:tplc="04090005" w:tentative="1">
+      <w:start w:val="1"/>
+      <w:numFmt w:val="bullet"/>
+      <w:lvlText w:val=""/>
+      <w:lvlJc w:val="left"/>
+      <w:pPr>
+        <w:ind w:left="4320" w:hanging="360"/>
+      </w:pPr>
+      <w:rPr>
+        <w:rFonts w:ascii="Wingdings" w:hAnsi="Wingdings" w:hint="default"/>
+      </w:rPr>
+    </w:lvl>
+    <w:lvl w:ilvl="6" w:tplc="04090001" w:tentative="1">
+      <w:start w:val="1"/>
+      <w:numFmt w:val="bullet"/>
+      <w:lvlText w:val=""/>
+      <w:lvlJc w:val="left"/>
+      <w:pPr>
+        <w:ind w:left="5040" w:hanging="360"/>
+      </w:pPr>
+      <w:rPr>
+        <w:rFonts w:ascii="Symbol" w:hAnsi="Symbol" w:hint="default"/>
+      </w:rPr>
+    </w:lvl>
+    <w:lvl w:ilvl="7" w:tplc="04090003" w:tentative="1">
+      <w:start w:val="1"/>
+      <w:numFmt w:val="bullet"/>
+      <w:lvlText w:val="o"/>
+      <w:lvlJc w:val="left"/>
+      <w:pPr>
+        <w:ind w:left="5760" w:hanging="360"/>
+      </w:pPr>
+      <w:rPr>
+        <w:rFonts w:ascii="Courier New" w:hAnsi="Courier New" w:cs="Courier New" w:hint="default"/>
+      </w:rPr>
+    </w:lvl>
+    <w:lvl w:ilvl="8" w:tplc="04090005" w:tentative="1">
+      <w:start w:val="1"/>
+      <w:numFmt w:val="bullet"/>
+      <w:lvlText w:val=""/>
+      <w:lvlJc w:val="left"/>
+      <w:pPr>
+        <w:ind w:left="6480" w:hanging="360"/>
+      </w:pPr>
+      <w:rPr>
+        <w:rFonts w:ascii="Wingdings" w:hAnsi="Wingdings" w:hint="default"/>
+      </w:rPr>
+    </w:lvl>
+  </w:abstractNum>
+  <w:abstractNum w:abstractNumId="7" w15:restartNumberingAfterBreak="0">
     <w:nsid w:val="16BC63D0"/>
     <w:multiLevelType w:val="hybridMultilevel"/>
     <w:tmpl w:val="FFFFFFFF"/>
@@ -32564,7 +33848,7 @@
       </w:rPr>
     </w:lvl>
   </w:abstractNum>
-  <w:abstractNum w:abstractNumId="7" w15:restartNumberingAfterBreak="0">
+  <w:abstractNum w:abstractNumId="8" w15:restartNumberingAfterBreak="0">
     <w:nsid w:val="1A14152B"/>
     <w:multiLevelType w:val="hybridMultilevel"/>
     <w:tmpl w:val="FFFFFFFF"/>
@@ -32678,7 +33962,7 @@
       </w:rPr>
     </w:lvl>
   </w:abstractNum>
-  <w:abstractNum w:abstractNumId="8" w15:restartNumberingAfterBreak="0">
+  <w:abstractNum w:abstractNumId="9" w15:restartNumberingAfterBreak="0">
     <w:nsid w:val="1BE84423"/>
     <w:multiLevelType w:val="multilevel"/>
     <w:tmpl w:val="FFFFFFFF"/>
@@ -32827,7 +34111,7 @@
       </w:rPr>
     </w:lvl>
   </w:abstractNum>
-  <w:abstractNum w:abstractNumId="9" w15:restartNumberingAfterBreak="0">
+  <w:abstractNum w:abstractNumId="10" w15:restartNumberingAfterBreak="0">
     <w:nsid w:val="21E57545"/>
     <w:multiLevelType w:val="multilevel"/>
     <w:tmpl w:val="FFFFFFFF"/>
@@ -32976,7 +34260,7 @@
       </w:rPr>
     </w:lvl>
   </w:abstractNum>
-  <w:abstractNum w:abstractNumId="10" w15:restartNumberingAfterBreak="0">
+  <w:abstractNum w:abstractNumId="11" w15:restartNumberingAfterBreak="0">
     <w:nsid w:val="22611FF0"/>
     <w:multiLevelType w:val="hybridMultilevel"/>
     <w:tmpl w:val="E9B0AB98"/>
@@ -33089,7 +34373,7 @@
       </w:rPr>
     </w:lvl>
   </w:abstractNum>
-  <w:abstractNum w:abstractNumId="11" w15:restartNumberingAfterBreak="0">
+  <w:abstractNum w:abstractNumId="12" w15:restartNumberingAfterBreak="0">
     <w:nsid w:val="2B8F36BA"/>
     <w:multiLevelType w:val="hybridMultilevel"/>
     <w:tmpl w:val="81AAB726"/>
@@ -33202,7 +34486,7 @@
       </w:rPr>
     </w:lvl>
   </w:abstractNum>
-  <w:abstractNum w:abstractNumId="12" w15:restartNumberingAfterBreak="0">
+  <w:abstractNum w:abstractNumId="13" w15:restartNumberingAfterBreak="0">
     <w:nsid w:val="2E6F021B"/>
     <w:multiLevelType w:val="hybridMultilevel"/>
     <w:tmpl w:val="FFFFFFFF"/>
@@ -33315,7 +34599,7 @@
       </w:rPr>
     </w:lvl>
   </w:abstractNum>
-  <w:abstractNum w:abstractNumId="13" w15:restartNumberingAfterBreak="0">
+  <w:abstractNum w:abstractNumId="14" w15:restartNumberingAfterBreak="0">
     <w:nsid w:val="30C11414"/>
     <w:multiLevelType w:val="hybridMultilevel"/>
     <w:tmpl w:val="FFFFFFFF"/>
@@ -33428,7 +34712,7 @@
       </w:rPr>
     </w:lvl>
   </w:abstractNum>
-  <w:abstractNum w:abstractNumId="14" w15:restartNumberingAfterBreak="0">
+  <w:abstractNum w:abstractNumId="15" w15:restartNumberingAfterBreak="0">
     <w:nsid w:val="33C7059A"/>
     <w:multiLevelType w:val="hybridMultilevel"/>
     <w:tmpl w:val="FFFFFFFF"/>
@@ -33541,7 +34825,7 @@
       </w:rPr>
     </w:lvl>
   </w:abstractNum>
-  <w:abstractNum w:abstractNumId="15" w15:restartNumberingAfterBreak="0">
+  <w:abstractNum w:abstractNumId="16" w15:restartNumberingAfterBreak="0">
     <w:nsid w:val="375C0357"/>
     <w:multiLevelType w:val="multilevel"/>
     <w:tmpl w:val="FFFFFFFF"/>
@@ -33690,7 +34974,7 @@
       </w:rPr>
     </w:lvl>
   </w:abstractNum>
-  <w:abstractNum w:abstractNumId="16" w15:restartNumberingAfterBreak="0">
+  <w:abstractNum w:abstractNumId="17" w15:restartNumberingAfterBreak="0">
     <w:nsid w:val="39A23496"/>
     <w:multiLevelType w:val="hybridMultilevel"/>
     <w:tmpl w:val="FFFFFFFF"/>
@@ -33803,7 +35087,7 @@
       </w:rPr>
     </w:lvl>
   </w:abstractNum>
-  <w:abstractNum w:abstractNumId="17" w15:restartNumberingAfterBreak="0">
+  <w:abstractNum w:abstractNumId="18" w15:restartNumberingAfterBreak="0">
     <w:nsid w:val="4805304A"/>
     <w:multiLevelType w:val="multilevel"/>
     <w:tmpl w:val="FFFFFFFF"/>
@@ -33952,7 +35236,7 @@
       </w:rPr>
     </w:lvl>
   </w:abstractNum>
-  <w:abstractNum w:abstractNumId="18" w15:restartNumberingAfterBreak="0">
+  <w:abstractNum w:abstractNumId="19" w15:restartNumberingAfterBreak="0">
     <w:nsid w:val="49E805AF"/>
     <w:multiLevelType w:val="multilevel"/>
     <w:tmpl w:val="FFFFFFFF"/>
@@ -34101,7 +35385,7 @@
       </w:rPr>
     </w:lvl>
   </w:abstractNum>
-  <w:abstractNum w:abstractNumId="19" w15:restartNumberingAfterBreak="0">
+  <w:abstractNum w:abstractNumId="20" w15:restartNumberingAfterBreak="0">
     <w:nsid w:val="4D6D164E"/>
     <w:multiLevelType w:val="multilevel"/>
     <w:tmpl w:val="FFFFFFFF"/>
@@ -34223,7 +35507,7 @@
       </w:rPr>
     </w:lvl>
   </w:abstractNum>
-  <w:abstractNum w:abstractNumId="20" w15:restartNumberingAfterBreak="0">
+  <w:abstractNum w:abstractNumId="21" w15:restartNumberingAfterBreak="0">
     <w:nsid w:val="51AD2221"/>
     <w:multiLevelType w:val="hybridMultilevel"/>
     <w:tmpl w:val="FFFFFFFF"/>
@@ -34336,7 +35620,7 @@
       </w:rPr>
     </w:lvl>
   </w:abstractNum>
-  <w:abstractNum w:abstractNumId="21" w15:restartNumberingAfterBreak="0">
+  <w:abstractNum w:abstractNumId="22" w15:restartNumberingAfterBreak="0">
     <w:nsid w:val="58074D11"/>
     <w:multiLevelType w:val="hybridMultilevel"/>
     <w:tmpl w:val="FFFFFFFF"/>
@@ -34449,7 +35733,7 @@
       </w:rPr>
     </w:lvl>
   </w:abstractNum>
-  <w:abstractNum w:abstractNumId="22" w15:restartNumberingAfterBreak="0">
+  <w:abstractNum w:abstractNumId="23" w15:restartNumberingAfterBreak="0">
     <w:nsid w:val="58655697"/>
     <w:multiLevelType w:val="hybridMultilevel"/>
     <w:tmpl w:val="FFFFFFFF"/>
@@ -34562,7 +35846,7 @@
       </w:rPr>
     </w:lvl>
   </w:abstractNum>
-  <w:abstractNum w:abstractNumId="23" w15:restartNumberingAfterBreak="0">
+  <w:abstractNum w:abstractNumId="24" w15:restartNumberingAfterBreak="0">
     <w:nsid w:val="6CC05501"/>
     <w:multiLevelType w:val="multilevel"/>
     <w:tmpl w:val="FFFFFFFF"/>
@@ -34711,7 +35995,7 @@
       </w:rPr>
     </w:lvl>
   </w:abstractNum>
-  <w:abstractNum w:abstractNumId="24" w15:restartNumberingAfterBreak="0">
+  <w:abstractNum w:abstractNumId="25" w15:restartNumberingAfterBreak="0">
     <w:nsid w:val="6E866A20"/>
     <w:multiLevelType w:val="multilevel"/>
     <w:tmpl w:val="FFFFFFFF"/>
@@ -34860,7 +36144,7 @@
       </w:rPr>
     </w:lvl>
   </w:abstractNum>
-  <w:abstractNum w:abstractNumId="25" w15:restartNumberingAfterBreak="0">
+  <w:abstractNum w:abstractNumId="26" w15:restartNumberingAfterBreak="0">
     <w:nsid w:val="714956CB"/>
     <w:multiLevelType w:val="hybridMultilevel"/>
     <w:tmpl w:val="FFFFFFFF"/>
@@ -34973,7 +36257,7 @@
       </w:rPr>
     </w:lvl>
   </w:abstractNum>
-  <w:abstractNum w:abstractNumId="26" w15:restartNumberingAfterBreak="0">
+  <w:abstractNum w:abstractNumId="27" w15:restartNumberingAfterBreak="0">
     <w:nsid w:val="77E136CD"/>
     <w:multiLevelType w:val="hybridMultilevel"/>
     <w:tmpl w:val="FFFFFFFF"/>
@@ -35086,7 +36370,7 @@
       </w:rPr>
     </w:lvl>
   </w:abstractNum>
-  <w:abstractNum w:abstractNumId="27" w15:restartNumberingAfterBreak="0">
+  <w:abstractNum w:abstractNumId="28" w15:restartNumberingAfterBreak="0">
     <w:nsid w:val="78036FDF"/>
     <w:multiLevelType w:val="hybridMultilevel"/>
     <w:tmpl w:val="FFFFFFFF"/>
@@ -35199,7 +36483,7 @@
       </w:rPr>
     </w:lvl>
   </w:abstractNum>
-  <w:abstractNum w:abstractNumId="28" w15:restartNumberingAfterBreak="0">
+  <w:abstractNum w:abstractNumId="29" w15:restartNumberingAfterBreak="0">
     <w:nsid w:val="788134B7"/>
     <w:multiLevelType w:val="multilevel"/>
     <w:tmpl w:val="FFFFFFFF"/>
@@ -35348,7 +36632,7 @@
       </w:rPr>
     </w:lvl>
   </w:abstractNum>
-  <w:abstractNum w:abstractNumId="29" w15:restartNumberingAfterBreak="0">
+  <w:abstractNum w:abstractNumId="30" w15:restartNumberingAfterBreak="0">
     <w:nsid w:val="7A7363B7"/>
     <w:multiLevelType w:val="hybridMultilevel"/>
     <w:tmpl w:val="FFFFFFFF"/>
@@ -35461,7 +36745,7 @@
       </w:rPr>
     </w:lvl>
   </w:abstractNum>
-  <w:abstractNum w:abstractNumId="30" w15:restartNumberingAfterBreak="0">
+  <w:abstractNum w:abstractNumId="31" w15:restartNumberingAfterBreak="0">
     <w:nsid w:val="7EA272B7"/>
     <w:multiLevelType w:val="multilevel"/>
     <w:tmpl w:val="FFFFFFFF"/>
@@ -35611,7 +36895,7 @@
     </w:lvl>
   </w:abstractNum>
   <w:num w:numId="1" w16cid:durableId="155649927">
-    <w:abstractNumId w:val="9"/>
+    <w:abstractNumId w:val="10"/>
   </w:num>
   <w:num w:numId="2" w16cid:durableId="2109348777">
     <w:abstractNumId w:val="4"/>
@@ -35620,88 +36904,91 @@
     <w:abstractNumId w:val="0"/>
   </w:num>
   <w:num w:numId="4" w16cid:durableId="815296739">
-    <w:abstractNumId w:val="15"/>
+    <w:abstractNumId w:val="16"/>
   </w:num>
   <w:num w:numId="5" w16cid:durableId="185338666">
     <w:abstractNumId w:val="1"/>
   </w:num>
   <w:num w:numId="6" w16cid:durableId="1886867229">
-    <w:abstractNumId w:val="30"/>
+    <w:abstractNumId w:val="31"/>
   </w:num>
   <w:num w:numId="7" w16cid:durableId="1090201329">
-    <w:abstractNumId w:val="23"/>
+    <w:abstractNumId w:val="24"/>
   </w:num>
   <w:num w:numId="8" w16cid:durableId="890113768">
-    <w:abstractNumId w:val="8"/>
+    <w:abstractNumId w:val="9"/>
   </w:num>
   <w:num w:numId="9" w16cid:durableId="411270851">
     <w:abstractNumId w:val="5"/>
   </w:num>
   <w:num w:numId="10" w16cid:durableId="1459911913">
-    <w:abstractNumId w:val="28"/>
+    <w:abstractNumId w:val="29"/>
   </w:num>
   <w:num w:numId="11" w16cid:durableId="1387988607">
-    <w:abstractNumId w:val="24"/>
+    <w:abstractNumId w:val="25"/>
   </w:num>
   <w:num w:numId="12" w16cid:durableId="1944220820">
-    <w:abstractNumId w:val="17"/>
+    <w:abstractNumId w:val="18"/>
   </w:num>
   <w:num w:numId="13" w16cid:durableId="378820147">
+    <w:abstractNumId w:val="20"/>
+  </w:num>
+  <w:num w:numId="14" w16cid:durableId="638344844">
+    <w:abstractNumId w:val="7"/>
+  </w:num>
+  <w:num w:numId="15" w16cid:durableId="1858150011">
     <w:abstractNumId w:val="19"/>
   </w:num>
-  <w:num w:numId="14" w16cid:durableId="638344844">
-    <w:abstractNumId w:val="6"/>
-  </w:num>
-  <w:num w:numId="15" w16cid:durableId="1858150011">
-    <w:abstractNumId w:val="18"/>
-  </w:num>
   <w:num w:numId="16" w16cid:durableId="488979259">
-    <w:abstractNumId w:val="7"/>
+    <w:abstractNumId w:val="8"/>
   </w:num>
   <w:num w:numId="17" w16cid:durableId="2046757515">
     <w:abstractNumId w:val="2"/>
   </w:num>
   <w:num w:numId="18" w16cid:durableId="898832216">
-    <w:abstractNumId w:val="29"/>
+    <w:abstractNumId w:val="30"/>
   </w:num>
   <w:num w:numId="19" w16cid:durableId="1232080886">
-    <w:abstractNumId w:val="13"/>
+    <w:abstractNumId w:val="14"/>
   </w:num>
   <w:num w:numId="20" w16cid:durableId="2122995811">
-    <w:abstractNumId w:val="20"/>
+    <w:abstractNumId w:val="21"/>
   </w:num>
   <w:num w:numId="21" w16cid:durableId="626199169">
-    <w:abstractNumId w:val="25"/>
+    <w:abstractNumId w:val="26"/>
   </w:num>
   <w:num w:numId="22" w16cid:durableId="833254068">
-    <w:abstractNumId w:val="26"/>
+    <w:abstractNumId w:val="27"/>
   </w:num>
   <w:num w:numId="23" w16cid:durableId="754320962">
-    <w:abstractNumId w:val="12"/>
+    <w:abstractNumId w:val="13"/>
   </w:num>
   <w:num w:numId="24" w16cid:durableId="1355377652">
     <w:abstractNumId w:val="3"/>
   </w:num>
   <w:num w:numId="25" w16cid:durableId="1113940201">
-    <w:abstractNumId w:val="27"/>
+    <w:abstractNumId w:val="28"/>
   </w:num>
   <w:num w:numId="26" w16cid:durableId="165173812">
-    <w:abstractNumId w:val="16"/>
+    <w:abstractNumId w:val="17"/>
   </w:num>
   <w:num w:numId="27" w16cid:durableId="1451631651">
+    <w:abstractNumId w:val="23"/>
+  </w:num>
+  <w:num w:numId="28" w16cid:durableId="2079016697">
+    <w:abstractNumId w:val="15"/>
+  </w:num>
+  <w:num w:numId="29" w16cid:durableId="208609796">
     <w:abstractNumId w:val="22"/>
   </w:num>
-  <w:num w:numId="28" w16cid:durableId="2079016697">
-    <w:abstractNumId w:val="14"/>
+  <w:num w:numId="30" w16cid:durableId="1775783188">
+    <w:abstractNumId w:val="12"/>
   </w:num>
-  <w:num w:numId="29" w16cid:durableId="208609796">
-    <w:abstractNumId w:val="21"/>
-  </w:num>
-  <w:num w:numId="30" w16cid:durableId="1775783188">
+  <w:num w:numId="31" w16cid:durableId="620499485">
     <w:abstractNumId w:val="11"/>
   </w:num>
-  <w:num w:numId="31" w16cid:durableId="620499485">
-    <w:abstractNumId w:val="10"/>
+  <w:num w:numId="32" w16cid:durableId="1534805410">
+    <w:abstractNumId w:val="6"/>
   </w:num>
 </w:numbering>
 </file>
@@ -36338,6 +37625,7 @@
   <w:style w:type="character" w:default="1" w:styleId="DefaultParagraphFont">
     <w:name w:val="Default Paragraph Font"/>
     <w:uiPriority w:val="1"/>
+    <w:semiHidden/>
     <w:unhideWhenUsed/>
   </w:style>
   <w:style w:type="table" w:default="1" w:styleId="TableNormal">

</xml_diff>